<commit_message>
My second commit - I have worked on why typeof null is an object.
</commit_message>
<xml_diff>
--- a/Assignment 1.docx
+++ b/Assignment 1.docx
@@ -363,10 +363,6 @@
     <w:p>
       <w:pPr>
         <w:pStyle w:val="Style1"/>
-        <w:numPr>
-          <w:ilvl w:val="0"/>
-          <w:numId w:val="2"/>
-        </w:numPr>
         <w:rPr>
           <w:rStyle w:val="BookTitle"/>
           <w:rFonts w:cs="Times New Roman"/>
@@ -382,6 +378,15 @@
           <w:iCs w:val="0"/>
         </w:rPr>
         <w:lastRenderedPageBreak/>
+        <w:t xml:space="preserve">1. </w:t>
+      </w:r>
+      <w:r>
+        <w:rPr>
+          <w:rStyle w:val="BookTitle"/>
+          <w:rFonts w:cs="Times New Roman"/>
+          <w:i w:val="0"/>
+          <w:iCs w:val="0"/>
+        </w:rPr>
         <w:t xml:space="preserve">Is JavaScript Interpreted Language in </w:t>
       </w:r>
       <w:proofErr w:type="spellStart"/>
@@ -847,32 +852,32 @@
         <w:pStyle w:val="Style2"/>
       </w:pPr>
       <w:r>
+        <w:t xml:space="preserve">1.2 </w:t>
+      </w:r>
+      <w:r>
+        <w:t>What created the confusion</w:t>
+      </w:r>
+      <w:r>
+        <w:t>?</w:t>
+      </w:r>
+    </w:p>
+    <w:p>
+      <w:pPr>
+        <w:pStyle w:val="Style2"/>
+        <w:jc w:val="both"/>
+        <w:rPr>
+          <w:rFonts w:cs="Times New Roman"/>
+          <w:sz w:val="24"/>
+          <w:szCs w:val="24"/>
+        </w:rPr>
+      </w:pPr>
+      <w:r>
+        <w:rPr>
+          <w:rFonts w:cs="Times New Roman"/>
+          <w:sz w:val="24"/>
+          <w:szCs w:val="24"/>
+        </w:rPr>
         <w:lastRenderedPageBreak/>
-        <w:t xml:space="preserve">1.2 </w:t>
-      </w:r>
-      <w:r>
-        <w:t>What created the confusion</w:t>
-      </w:r>
-      <w:r>
-        <w:t>?</w:t>
-      </w:r>
-    </w:p>
-    <w:p>
-      <w:pPr>
-        <w:pStyle w:val="Style2"/>
-        <w:jc w:val="both"/>
-        <w:rPr>
-          <w:rFonts w:cs="Times New Roman"/>
-          <w:sz w:val="24"/>
-          <w:szCs w:val="24"/>
-        </w:rPr>
-      </w:pPr>
-      <w:r>
-        <w:rPr>
-          <w:rFonts w:cs="Times New Roman"/>
-          <w:sz w:val="24"/>
-          <w:szCs w:val="24"/>
-        </w:rPr>
         <w:t>Well, the bible of JavaScript, </w:t>
       </w:r>
       <w:hyperlink r:id="rId6" w:tgtFrame="_blank" w:history="1">
@@ -2172,164 +2177,2446 @@
     <w:p>
       <w:pPr>
         <w:pStyle w:val="Style1"/>
+      </w:pPr>
+      <w:r>
+        <w:lastRenderedPageBreak/>
+        <w:t xml:space="preserve">2. </w:t>
+      </w:r>
+      <w:r>
+        <w:t>The history of “</w:t>
+      </w:r>
+      <w:proofErr w:type="spellStart"/>
+      <w:r>
+        <w:t>typeof</w:t>
+      </w:r>
+      <w:proofErr w:type="spellEnd"/>
+      <w:r>
+        <w:t xml:space="preserve"> null”</w:t>
+      </w:r>
+    </w:p>
+    <w:p>
+      <w:pPr>
+        <w:rPr>
+          <w:rFonts w:ascii="Times New Roman" w:hAnsi="Times New Roman" w:cs="Times New Roman"/>
+          <w:sz w:val="24"/>
+          <w:szCs w:val="24"/>
+        </w:rPr>
+      </w:pPr>
+      <w:r>
+        <w:rPr>
+          <w:rFonts w:ascii="Times New Roman" w:hAnsi="Times New Roman" w:cs="Times New Roman"/>
+          <w:sz w:val="24"/>
+          <w:szCs w:val="24"/>
+        </w:rPr>
+        <w:t>The null value is technically a primitive, the way "object" or "number" are primitives. This would typically mean that the type of null should also be "null". However, this is not the case because of a peculiarity with the way JavaScript was first defined.</w:t>
+      </w:r>
+    </w:p>
+    <w:p>
+      <w:pPr>
+        <w:pStyle w:val="Style2"/>
+      </w:pPr>
+      <w:r>
+        <w:t xml:space="preserve">2.1 </w:t>
+      </w:r>
+      <w:r>
+        <w:t xml:space="preserve">What is </w:t>
+      </w:r>
+      <w:proofErr w:type="spellStart"/>
+      <w:r>
+        <w:t>typeof</w:t>
+      </w:r>
+      <w:proofErr w:type="spellEnd"/>
+      <w:r>
+        <w:t xml:space="preserve"> operator?</w:t>
+      </w:r>
+    </w:p>
+    <w:p>
+      <w:pPr>
+        <w:pStyle w:val="Style2"/>
+        <w:rPr>
+          <w:rFonts w:cs="Times New Roman"/>
+          <w:sz w:val="24"/>
+          <w:szCs w:val="24"/>
+        </w:rPr>
+      </w:pPr>
+      <w:r>
+        <w:rPr>
+          <w:rFonts w:cs="Times New Roman"/>
+          <w:sz w:val="24"/>
+          <w:szCs w:val="24"/>
+        </w:rPr>
+        <w:t>The </w:t>
+      </w:r>
+      <w:proofErr w:type="spellStart"/>
+      <w:r>
+        <w:rPr>
+          <w:rFonts w:cs="Times New Roman"/>
+          <w:b/>
+          <w:bCs/>
+          <w:sz w:val="24"/>
+          <w:szCs w:val="24"/>
+        </w:rPr>
+        <w:t>typeof</w:t>
+      </w:r>
+      <w:proofErr w:type="spellEnd"/>
+      <w:r>
+        <w:rPr>
+          <w:rFonts w:cs="Times New Roman"/>
+          <w:sz w:val="24"/>
+          <w:szCs w:val="24"/>
+        </w:rPr>
+        <w:t> operator in JavaScript evaluates and returns a string with the data type of an operand.</w:t>
+      </w:r>
+    </w:p>
+    <w:p>
+      <w:pPr>
+        <w:pStyle w:val="Style2"/>
+        <w:rPr>
+          <w:rFonts w:cs="Times New Roman"/>
+          <w:sz w:val="24"/>
+          <w:szCs w:val="24"/>
+        </w:rPr>
+      </w:pPr>
+      <w:r>
+        <w:rPr>
+          <w:rFonts w:cs="Times New Roman"/>
+          <w:sz w:val="24"/>
+          <w:szCs w:val="24"/>
+        </w:rPr>
+        <w:t>For example,</w:t>
+      </w:r>
+    </w:p>
+    <w:p>
+      <w:pPr>
+        <w:pStyle w:val="Caption"/>
+        <w:keepNext/>
+      </w:pPr>
+      <w:r>
+        <w:t xml:space="preserve">Table </w:t>
+      </w:r>
+      <w:r>
+        <w:fldChar w:fldCharType="begin"/>
+      </w:r>
+      <w:r>
+        <w:instrText xml:space="preserve"> SEQ Table \* ARABIC </w:instrText>
+      </w:r>
+      <w:r>
+        <w:fldChar w:fldCharType="separate"/>
+      </w:r>
+      <w:r>
+        <w:rPr>
+          <w:noProof/>
+        </w:rPr>
+        <w:t>1</w:t>
+      </w:r>
+      <w:r>
+        <w:fldChar w:fldCharType="end"/>
+      </w:r>
+      <w:r>
+        <w:t xml:space="preserve">: </w:t>
+      </w:r>
+      <w:proofErr w:type="spellStart"/>
+      <w:r>
+        <w:t>typeof</w:t>
+      </w:r>
+      <w:proofErr w:type="spellEnd"/>
+      <w:r>
+        <w:t xml:space="preserve"> operator in JavaScript</w:t>
+      </w:r>
+    </w:p>
+    <w:tbl>
+      <w:tblPr>
+        <w:tblStyle w:val="TableGrid"/>
+        <w:tblW w:w="0" w:type="auto"/>
+        <w:tblLook w:val="04A0" w:firstRow="1" w:lastRow="0" w:firstColumn="1" w:lastColumn="0" w:noHBand="0" w:noVBand="1"/>
+      </w:tblPr>
+      <w:tblGrid>
+        <w:gridCol w:w="4675"/>
+        <w:gridCol w:w="4675"/>
+      </w:tblGrid>
+      <w:tr>
+        <w:trPr>
+          <w:trHeight w:val="323"/>
+        </w:trPr>
+        <w:tc>
+          <w:tcPr>
+            <w:tcW w:w="4675" w:type="dxa"/>
+            <w:vAlign w:val="center"/>
+          </w:tcPr>
+          <w:p>
+            <w:pPr>
+              <w:spacing w:line="360" w:lineRule="auto"/>
+              <w:rPr>
+                <w:rFonts w:ascii="Times New Roman" w:hAnsi="Times New Roman" w:cs="Times New Roman"/>
+                <w:sz w:val="24"/>
+                <w:szCs w:val="24"/>
+              </w:rPr>
+            </w:pPr>
+            <w:r>
+              <w:rPr>
+                <w:rFonts w:ascii="Times New Roman" w:hAnsi="Times New Roman" w:cs="Times New Roman"/>
+                <w:sz w:val="24"/>
+                <w:szCs w:val="24"/>
+              </w:rPr>
+              <w:t>Type</w:t>
+            </w:r>
+          </w:p>
+        </w:tc>
+        <w:tc>
+          <w:tcPr>
+            <w:tcW w:w="4675" w:type="dxa"/>
+            <w:vAlign w:val="center"/>
+          </w:tcPr>
+          <w:p>
+            <w:pPr>
+              <w:spacing w:line="360" w:lineRule="auto"/>
+              <w:rPr>
+                <w:rFonts w:ascii="Times New Roman" w:hAnsi="Times New Roman" w:cs="Times New Roman"/>
+                <w:sz w:val="24"/>
+                <w:szCs w:val="24"/>
+              </w:rPr>
+            </w:pPr>
+            <w:r>
+              <w:rPr>
+                <w:rFonts w:ascii="Times New Roman" w:hAnsi="Times New Roman" w:cs="Times New Roman"/>
+                <w:sz w:val="24"/>
+                <w:szCs w:val="24"/>
+              </w:rPr>
+              <w:t>Result</w:t>
+            </w:r>
+          </w:p>
+        </w:tc>
+      </w:tr>
+      <w:tr>
+        <w:tc>
+          <w:tcPr>
+            <w:tcW w:w="4675" w:type="dxa"/>
+            <w:vAlign w:val="center"/>
+          </w:tcPr>
+          <w:p>
+            <w:pPr>
+              <w:spacing w:line="360" w:lineRule="auto"/>
+              <w:rPr>
+                <w:rFonts w:ascii="Times New Roman" w:hAnsi="Times New Roman" w:cs="Times New Roman"/>
+                <w:sz w:val="24"/>
+                <w:szCs w:val="24"/>
+              </w:rPr>
+            </w:pPr>
+            <w:hyperlink r:id="rId8" w:history="1">
+              <w:r>
+                <w:rPr>
+                  <w:rStyle w:val="Hyperlink"/>
+                  <w:rFonts w:ascii="Times New Roman" w:hAnsi="Times New Roman" w:cs="Times New Roman"/>
+                  <w:color w:val="auto"/>
+                  <w:sz w:val="24"/>
+                  <w:szCs w:val="24"/>
+                  <w:u w:val="none"/>
+                </w:rPr>
+                <w:t>Undefined</w:t>
+              </w:r>
+            </w:hyperlink>
+          </w:p>
+        </w:tc>
+        <w:tc>
+          <w:tcPr>
+            <w:tcW w:w="4675" w:type="dxa"/>
+            <w:vAlign w:val="center"/>
+          </w:tcPr>
+          <w:p>
+            <w:pPr>
+              <w:spacing w:line="360" w:lineRule="auto"/>
+              <w:rPr>
+                <w:rFonts w:ascii="Times New Roman" w:hAnsi="Times New Roman" w:cs="Times New Roman"/>
+                <w:sz w:val="24"/>
+                <w:szCs w:val="24"/>
+              </w:rPr>
+            </w:pPr>
+            <w:r>
+              <w:rPr>
+                <w:rFonts w:ascii="Times New Roman" w:hAnsi="Times New Roman" w:cs="Times New Roman"/>
+                <w:sz w:val="24"/>
+                <w:szCs w:val="24"/>
+              </w:rPr>
+              <w:t>"undefined"</w:t>
+            </w:r>
+          </w:p>
+        </w:tc>
+      </w:tr>
+      <w:tr>
+        <w:tc>
+          <w:tcPr>
+            <w:tcW w:w="4675" w:type="dxa"/>
+            <w:vAlign w:val="center"/>
+          </w:tcPr>
+          <w:p>
+            <w:pPr>
+              <w:spacing w:line="360" w:lineRule="auto"/>
+              <w:rPr>
+                <w:rFonts w:ascii="Times New Roman" w:hAnsi="Times New Roman" w:cs="Times New Roman"/>
+                <w:sz w:val="24"/>
+                <w:szCs w:val="24"/>
+              </w:rPr>
+            </w:pPr>
+            <w:hyperlink r:id="rId9" w:history="1">
+              <w:r>
+                <w:rPr>
+                  <w:rStyle w:val="Hyperlink"/>
+                  <w:rFonts w:ascii="Times New Roman" w:hAnsi="Times New Roman" w:cs="Times New Roman"/>
+                  <w:color w:val="auto"/>
+                  <w:sz w:val="24"/>
+                  <w:szCs w:val="24"/>
+                  <w:u w:val="none"/>
+                </w:rPr>
+                <w:t>Null</w:t>
+              </w:r>
+            </w:hyperlink>
+          </w:p>
+        </w:tc>
+        <w:tc>
+          <w:tcPr>
+            <w:tcW w:w="4675" w:type="dxa"/>
+            <w:vAlign w:val="center"/>
+          </w:tcPr>
+          <w:p>
+            <w:pPr>
+              <w:spacing w:line="360" w:lineRule="auto"/>
+              <w:rPr>
+                <w:rFonts w:ascii="Times New Roman" w:hAnsi="Times New Roman" w:cs="Times New Roman"/>
+                <w:sz w:val="24"/>
+                <w:szCs w:val="24"/>
+              </w:rPr>
+            </w:pPr>
+            <w:r>
+              <w:rPr>
+                <w:rFonts w:ascii="Times New Roman" w:hAnsi="Times New Roman" w:cs="Times New Roman"/>
+                <w:sz w:val="24"/>
+                <w:szCs w:val="24"/>
+              </w:rPr>
+              <w:t>"object" (see </w:t>
+            </w:r>
+            <w:hyperlink r:id="rId10" w:anchor="typeof_null" w:history="1">
+              <w:r>
+                <w:rPr>
+                  <w:rStyle w:val="Hyperlink"/>
+                  <w:rFonts w:ascii="Times New Roman" w:hAnsi="Times New Roman" w:cs="Times New Roman"/>
+                  <w:color w:val="auto"/>
+                  <w:sz w:val="24"/>
+                  <w:szCs w:val="24"/>
+                  <w:u w:val="none"/>
+                </w:rPr>
+                <w:t>below</w:t>
+              </w:r>
+            </w:hyperlink>
+            <w:r>
+              <w:rPr>
+                <w:rFonts w:ascii="Times New Roman" w:hAnsi="Times New Roman" w:cs="Times New Roman"/>
+                <w:sz w:val="24"/>
+                <w:szCs w:val="24"/>
+              </w:rPr>
+              <w:t>)</w:t>
+            </w:r>
+          </w:p>
+        </w:tc>
+      </w:tr>
+      <w:tr>
+        <w:tc>
+          <w:tcPr>
+            <w:tcW w:w="4675" w:type="dxa"/>
+            <w:vAlign w:val="center"/>
+          </w:tcPr>
+          <w:p>
+            <w:pPr>
+              <w:spacing w:line="360" w:lineRule="auto"/>
+              <w:rPr>
+                <w:rFonts w:ascii="Times New Roman" w:hAnsi="Times New Roman" w:cs="Times New Roman"/>
+                <w:sz w:val="24"/>
+                <w:szCs w:val="24"/>
+              </w:rPr>
+            </w:pPr>
+            <w:hyperlink r:id="rId11" w:history="1">
+              <w:r>
+                <w:rPr>
+                  <w:rStyle w:val="Hyperlink"/>
+                  <w:rFonts w:ascii="Times New Roman" w:hAnsi="Times New Roman" w:cs="Times New Roman"/>
+                  <w:color w:val="auto"/>
+                  <w:sz w:val="24"/>
+                  <w:szCs w:val="24"/>
+                  <w:u w:val="none"/>
+                </w:rPr>
+                <w:t>Boolean</w:t>
+              </w:r>
+            </w:hyperlink>
+          </w:p>
+        </w:tc>
+        <w:tc>
+          <w:tcPr>
+            <w:tcW w:w="4675" w:type="dxa"/>
+            <w:vAlign w:val="center"/>
+          </w:tcPr>
+          <w:p>
+            <w:pPr>
+              <w:spacing w:line="360" w:lineRule="auto"/>
+              <w:rPr>
+                <w:rFonts w:ascii="Times New Roman" w:hAnsi="Times New Roman" w:cs="Times New Roman"/>
+                <w:sz w:val="24"/>
+                <w:szCs w:val="24"/>
+              </w:rPr>
+            </w:pPr>
+            <w:r>
+              <w:rPr>
+                <w:rFonts w:ascii="Times New Roman" w:hAnsi="Times New Roman" w:cs="Times New Roman"/>
+                <w:sz w:val="24"/>
+                <w:szCs w:val="24"/>
+              </w:rPr>
+              <w:t>"</w:t>
+            </w:r>
+            <w:proofErr w:type="spellStart"/>
+            <w:r>
+              <w:rPr>
+                <w:rFonts w:ascii="Times New Roman" w:hAnsi="Times New Roman" w:cs="Times New Roman"/>
+                <w:sz w:val="24"/>
+                <w:szCs w:val="24"/>
+              </w:rPr>
+              <w:t>boolean</w:t>
+            </w:r>
+            <w:proofErr w:type="spellEnd"/>
+            <w:r>
+              <w:rPr>
+                <w:rFonts w:ascii="Times New Roman" w:hAnsi="Times New Roman" w:cs="Times New Roman"/>
+                <w:sz w:val="24"/>
+                <w:szCs w:val="24"/>
+              </w:rPr>
+              <w:t>"</w:t>
+            </w:r>
+          </w:p>
+        </w:tc>
+      </w:tr>
+      <w:tr>
+        <w:tc>
+          <w:tcPr>
+            <w:tcW w:w="4675" w:type="dxa"/>
+            <w:vAlign w:val="center"/>
+          </w:tcPr>
+          <w:p>
+            <w:pPr>
+              <w:spacing w:line="360" w:lineRule="auto"/>
+              <w:rPr>
+                <w:rFonts w:ascii="Times New Roman" w:hAnsi="Times New Roman" w:cs="Times New Roman"/>
+                <w:sz w:val="24"/>
+                <w:szCs w:val="24"/>
+              </w:rPr>
+            </w:pPr>
+            <w:hyperlink r:id="rId12" w:history="1">
+              <w:r>
+                <w:rPr>
+                  <w:rStyle w:val="Hyperlink"/>
+                  <w:rFonts w:ascii="Times New Roman" w:hAnsi="Times New Roman" w:cs="Times New Roman"/>
+                  <w:color w:val="auto"/>
+                  <w:sz w:val="24"/>
+                  <w:szCs w:val="24"/>
+                  <w:u w:val="none"/>
+                </w:rPr>
+                <w:t>Number</w:t>
+              </w:r>
+            </w:hyperlink>
+          </w:p>
+        </w:tc>
+        <w:tc>
+          <w:tcPr>
+            <w:tcW w:w="4675" w:type="dxa"/>
+            <w:vAlign w:val="center"/>
+          </w:tcPr>
+          <w:p>
+            <w:pPr>
+              <w:spacing w:line="360" w:lineRule="auto"/>
+              <w:rPr>
+                <w:rFonts w:ascii="Times New Roman" w:hAnsi="Times New Roman" w:cs="Times New Roman"/>
+                <w:sz w:val="24"/>
+                <w:szCs w:val="24"/>
+              </w:rPr>
+            </w:pPr>
+            <w:r>
+              <w:rPr>
+                <w:rFonts w:ascii="Times New Roman" w:hAnsi="Times New Roman" w:cs="Times New Roman"/>
+                <w:sz w:val="24"/>
+                <w:szCs w:val="24"/>
+              </w:rPr>
+              <w:t>"number"</w:t>
+            </w:r>
+          </w:p>
+        </w:tc>
+      </w:tr>
+      <w:tr>
+        <w:tc>
+          <w:tcPr>
+            <w:tcW w:w="4675" w:type="dxa"/>
+            <w:vAlign w:val="center"/>
+          </w:tcPr>
+          <w:p>
+            <w:pPr>
+              <w:spacing w:line="360" w:lineRule="auto"/>
+              <w:rPr>
+                <w:rFonts w:ascii="Times New Roman" w:hAnsi="Times New Roman" w:cs="Times New Roman"/>
+                <w:sz w:val="24"/>
+                <w:szCs w:val="24"/>
+              </w:rPr>
+            </w:pPr>
+            <w:hyperlink r:id="rId13" w:history="1">
+              <w:proofErr w:type="spellStart"/>
+              <w:r>
+                <w:rPr>
+                  <w:rStyle w:val="Hyperlink"/>
+                  <w:rFonts w:ascii="Times New Roman" w:hAnsi="Times New Roman" w:cs="Times New Roman"/>
+                  <w:color w:val="auto"/>
+                  <w:sz w:val="24"/>
+                  <w:szCs w:val="24"/>
+                  <w:u w:val="none"/>
+                </w:rPr>
+                <w:t>BigInt</w:t>
+              </w:r>
+              <w:proofErr w:type="spellEnd"/>
+            </w:hyperlink>
+            <w:r>
+              <w:rPr>
+                <w:rFonts w:ascii="Times New Roman" w:hAnsi="Times New Roman" w:cs="Times New Roman"/>
+                <w:sz w:val="24"/>
+                <w:szCs w:val="24"/>
+              </w:rPr>
+              <w:t> (new in ECMAScript 2020)</w:t>
+            </w:r>
+          </w:p>
+        </w:tc>
+        <w:tc>
+          <w:tcPr>
+            <w:tcW w:w="4675" w:type="dxa"/>
+            <w:vAlign w:val="center"/>
+          </w:tcPr>
+          <w:p>
+            <w:pPr>
+              <w:spacing w:line="360" w:lineRule="auto"/>
+              <w:rPr>
+                <w:rFonts w:ascii="Times New Roman" w:hAnsi="Times New Roman" w:cs="Times New Roman"/>
+                <w:sz w:val="24"/>
+                <w:szCs w:val="24"/>
+              </w:rPr>
+            </w:pPr>
+            <w:r>
+              <w:rPr>
+                <w:rFonts w:ascii="Times New Roman" w:hAnsi="Times New Roman" w:cs="Times New Roman"/>
+                <w:sz w:val="24"/>
+                <w:szCs w:val="24"/>
+              </w:rPr>
+              <w:t>"</w:t>
+            </w:r>
+            <w:proofErr w:type="spellStart"/>
+            <w:r>
+              <w:rPr>
+                <w:rFonts w:ascii="Times New Roman" w:hAnsi="Times New Roman" w:cs="Times New Roman"/>
+                <w:sz w:val="24"/>
+                <w:szCs w:val="24"/>
+              </w:rPr>
+              <w:t>bigint</w:t>
+            </w:r>
+            <w:proofErr w:type="spellEnd"/>
+            <w:r>
+              <w:rPr>
+                <w:rFonts w:ascii="Times New Roman" w:hAnsi="Times New Roman" w:cs="Times New Roman"/>
+                <w:sz w:val="24"/>
+                <w:szCs w:val="24"/>
+              </w:rPr>
+              <w:t>"</w:t>
+            </w:r>
+          </w:p>
+        </w:tc>
+      </w:tr>
+      <w:tr>
+        <w:tc>
+          <w:tcPr>
+            <w:tcW w:w="4675" w:type="dxa"/>
+            <w:vAlign w:val="center"/>
+          </w:tcPr>
+          <w:p>
+            <w:pPr>
+              <w:spacing w:line="360" w:lineRule="auto"/>
+              <w:rPr>
+                <w:rFonts w:ascii="Times New Roman" w:hAnsi="Times New Roman" w:cs="Times New Roman"/>
+                <w:sz w:val="24"/>
+                <w:szCs w:val="24"/>
+              </w:rPr>
+            </w:pPr>
+            <w:hyperlink r:id="rId14" w:history="1">
+              <w:r>
+                <w:rPr>
+                  <w:rStyle w:val="Hyperlink"/>
+                  <w:rFonts w:ascii="Times New Roman" w:hAnsi="Times New Roman" w:cs="Times New Roman"/>
+                  <w:color w:val="auto"/>
+                  <w:sz w:val="24"/>
+                  <w:szCs w:val="24"/>
+                  <w:u w:val="none"/>
+                </w:rPr>
+                <w:t>String</w:t>
+              </w:r>
+            </w:hyperlink>
+          </w:p>
+        </w:tc>
+        <w:tc>
+          <w:tcPr>
+            <w:tcW w:w="4675" w:type="dxa"/>
+            <w:vAlign w:val="center"/>
+          </w:tcPr>
+          <w:p>
+            <w:pPr>
+              <w:spacing w:line="360" w:lineRule="auto"/>
+              <w:rPr>
+                <w:rFonts w:ascii="Times New Roman" w:hAnsi="Times New Roman" w:cs="Times New Roman"/>
+                <w:sz w:val="24"/>
+                <w:szCs w:val="24"/>
+              </w:rPr>
+            </w:pPr>
+            <w:r>
+              <w:rPr>
+                <w:rFonts w:ascii="Times New Roman" w:hAnsi="Times New Roman" w:cs="Times New Roman"/>
+                <w:sz w:val="24"/>
+                <w:szCs w:val="24"/>
+              </w:rPr>
+              <w:t>"string"</w:t>
+            </w:r>
+          </w:p>
+        </w:tc>
+      </w:tr>
+      <w:tr>
+        <w:tc>
+          <w:tcPr>
+            <w:tcW w:w="4675" w:type="dxa"/>
+            <w:vAlign w:val="center"/>
+          </w:tcPr>
+          <w:p>
+            <w:pPr>
+              <w:spacing w:line="360" w:lineRule="auto"/>
+              <w:rPr>
+                <w:rFonts w:ascii="Times New Roman" w:hAnsi="Times New Roman" w:cs="Times New Roman"/>
+                <w:sz w:val="24"/>
+                <w:szCs w:val="24"/>
+              </w:rPr>
+            </w:pPr>
+            <w:hyperlink r:id="rId15" w:history="1">
+              <w:r>
+                <w:rPr>
+                  <w:rStyle w:val="Hyperlink"/>
+                  <w:rFonts w:ascii="Times New Roman" w:hAnsi="Times New Roman" w:cs="Times New Roman"/>
+                  <w:color w:val="auto"/>
+                  <w:sz w:val="24"/>
+                  <w:szCs w:val="24"/>
+                  <w:u w:val="none"/>
+                </w:rPr>
+                <w:t>Symbol</w:t>
+              </w:r>
+            </w:hyperlink>
+            <w:r>
+              <w:rPr>
+                <w:rFonts w:ascii="Times New Roman" w:hAnsi="Times New Roman" w:cs="Times New Roman"/>
+                <w:sz w:val="24"/>
+                <w:szCs w:val="24"/>
+              </w:rPr>
+              <w:t> (new in ECMAScript 2015)</w:t>
+            </w:r>
+          </w:p>
+        </w:tc>
+        <w:tc>
+          <w:tcPr>
+            <w:tcW w:w="4675" w:type="dxa"/>
+            <w:vAlign w:val="center"/>
+          </w:tcPr>
+          <w:p>
+            <w:pPr>
+              <w:spacing w:line="360" w:lineRule="auto"/>
+              <w:rPr>
+                <w:rFonts w:ascii="Times New Roman" w:hAnsi="Times New Roman" w:cs="Times New Roman"/>
+                <w:sz w:val="24"/>
+                <w:szCs w:val="24"/>
+              </w:rPr>
+            </w:pPr>
+            <w:r>
+              <w:rPr>
+                <w:rFonts w:ascii="Times New Roman" w:hAnsi="Times New Roman" w:cs="Times New Roman"/>
+                <w:sz w:val="24"/>
+                <w:szCs w:val="24"/>
+              </w:rPr>
+              <w:t>"symbol"</w:t>
+            </w:r>
+          </w:p>
+        </w:tc>
+      </w:tr>
+      <w:tr>
+        <w:tc>
+          <w:tcPr>
+            <w:tcW w:w="4675" w:type="dxa"/>
+            <w:vAlign w:val="center"/>
+          </w:tcPr>
+          <w:p>
+            <w:pPr>
+              <w:spacing w:line="360" w:lineRule="auto"/>
+              <w:rPr>
+                <w:rFonts w:ascii="Times New Roman" w:hAnsi="Times New Roman" w:cs="Times New Roman"/>
+                <w:sz w:val="24"/>
+                <w:szCs w:val="24"/>
+              </w:rPr>
+            </w:pPr>
+            <w:hyperlink r:id="rId16" w:history="1">
+              <w:r>
+                <w:rPr>
+                  <w:rStyle w:val="Hyperlink"/>
+                  <w:rFonts w:ascii="Times New Roman" w:hAnsi="Times New Roman" w:cs="Times New Roman"/>
+                  <w:color w:val="auto"/>
+                  <w:sz w:val="24"/>
+                  <w:szCs w:val="24"/>
+                  <w:u w:val="none"/>
+                </w:rPr>
+                <w:t>Function</w:t>
+              </w:r>
+            </w:hyperlink>
+            <w:r>
+              <w:rPr>
+                <w:rFonts w:ascii="Times New Roman" w:hAnsi="Times New Roman" w:cs="Times New Roman"/>
+                <w:sz w:val="24"/>
+                <w:szCs w:val="24"/>
+              </w:rPr>
+              <w:t> object (implements [[Call]] in ECMA-262 terms)</w:t>
+            </w:r>
+          </w:p>
+        </w:tc>
+        <w:tc>
+          <w:tcPr>
+            <w:tcW w:w="4675" w:type="dxa"/>
+            <w:vAlign w:val="center"/>
+          </w:tcPr>
+          <w:p>
+            <w:pPr>
+              <w:spacing w:line="360" w:lineRule="auto"/>
+              <w:rPr>
+                <w:rFonts w:ascii="Times New Roman" w:hAnsi="Times New Roman" w:cs="Times New Roman"/>
+                <w:sz w:val="24"/>
+                <w:szCs w:val="24"/>
+              </w:rPr>
+            </w:pPr>
+            <w:r>
+              <w:rPr>
+                <w:rFonts w:ascii="Times New Roman" w:hAnsi="Times New Roman" w:cs="Times New Roman"/>
+                <w:sz w:val="24"/>
+                <w:szCs w:val="24"/>
+              </w:rPr>
+              <w:t>"function"</w:t>
+            </w:r>
+          </w:p>
+        </w:tc>
+      </w:tr>
+      <w:tr>
+        <w:tc>
+          <w:tcPr>
+            <w:tcW w:w="4675" w:type="dxa"/>
+            <w:vAlign w:val="center"/>
+          </w:tcPr>
+          <w:p>
+            <w:pPr>
+              <w:spacing w:line="360" w:lineRule="auto"/>
+              <w:rPr>
+                <w:rFonts w:ascii="Times New Roman" w:hAnsi="Times New Roman" w:cs="Times New Roman"/>
+                <w:sz w:val="24"/>
+                <w:szCs w:val="24"/>
+              </w:rPr>
+            </w:pPr>
+            <w:r>
+              <w:rPr>
+                <w:rFonts w:ascii="Times New Roman" w:hAnsi="Times New Roman" w:cs="Times New Roman"/>
+                <w:sz w:val="24"/>
+                <w:szCs w:val="24"/>
+              </w:rPr>
+              <w:t>Any other object</w:t>
+            </w:r>
+          </w:p>
+        </w:tc>
+        <w:tc>
+          <w:tcPr>
+            <w:tcW w:w="4675" w:type="dxa"/>
+            <w:vAlign w:val="center"/>
+          </w:tcPr>
+          <w:p>
+            <w:pPr>
+              <w:spacing w:line="360" w:lineRule="auto"/>
+              <w:rPr>
+                <w:rFonts w:ascii="Times New Roman" w:hAnsi="Times New Roman" w:cs="Times New Roman"/>
+                <w:sz w:val="24"/>
+                <w:szCs w:val="24"/>
+              </w:rPr>
+            </w:pPr>
+            <w:r>
+              <w:rPr>
+                <w:rFonts w:ascii="Times New Roman" w:hAnsi="Times New Roman" w:cs="Times New Roman"/>
+                <w:sz w:val="24"/>
+                <w:szCs w:val="24"/>
+              </w:rPr>
+              <w:t>"object"</w:t>
+            </w:r>
+          </w:p>
+        </w:tc>
+      </w:tr>
+    </w:tbl>
+    <w:p>
+      <w:pPr>
+        <w:pStyle w:val="Style2"/>
+        <w:rPr>
+          <w:sz w:val="22"/>
+          <w:szCs w:val="16"/>
+        </w:rPr>
+      </w:pPr>
+    </w:p>
+    <w:p>
+      <w:pPr>
+        <w:pStyle w:val="Style2"/>
+        <w:spacing w:after="0"/>
+        <w:rPr>
+          <w:sz w:val="22"/>
+          <w:szCs w:val="16"/>
+        </w:rPr>
+      </w:pPr>
+      <w:r>
+        <w:rPr>
+          <w:sz w:val="22"/>
+          <w:szCs w:val="16"/>
+        </w:rPr>
+        <w:t>Two values were special:</w:t>
+      </w:r>
+    </w:p>
+    <w:p>
+      <w:pPr>
+        <w:pStyle w:val="Style2"/>
         <w:numPr>
           <w:ilvl w:val="0"/>
-          <w:numId w:val="2"/>
+          <w:numId w:val="13"/>
         </w:numPr>
-      </w:pPr>
-      <w:r>
+        <w:spacing w:after="0"/>
+        <w:rPr>
+          <w:sz w:val="22"/>
+          <w:szCs w:val="16"/>
+        </w:rPr>
+      </w:pPr>
+      <w:r>
+        <w:rPr>
+          <w:sz w:val="22"/>
+          <w:szCs w:val="16"/>
+        </w:rPr>
+        <w:t>undefined (JSVAL_VOID) was the integer −2</w:t>
+      </w:r>
+      <w:r>
+        <w:rPr>
+          <w:sz w:val="22"/>
+          <w:szCs w:val="16"/>
+          <w:vertAlign w:val="superscript"/>
+        </w:rPr>
+        <w:t>30</w:t>
+      </w:r>
+      <w:r>
+        <w:rPr>
+          <w:sz w:val="22"/>
+          <w:szCs w:val="16"/>
+        </w:rPr>
+        <w:t> (a number outside the integer range).</w:t>
+      </w:r>
+    </w:p>
+    <w:p>
+      <w:pPr>
+        <w:pStyle w:val="Style2"/>
+        <w:numPr>
+          <w:ilvl w:val="0"/>
+          <w:numId w:val="13"/>
+        </w:numPr>
+        <w:rPr>
+          <w:sz w:val="22"/>
+          <w:szCs w:val="16"/>
+        </w:rPr>
+      </w:pPr>
+      <w:r>
+        <w:rPr>
+          <w:sz w:val="22"/>
+          <w:szCs w:val="16"/>
+        </w:rPr>
+        <w:t>null (JSVAL_NULL) was the machine code NULL pointer. Or: an object type tag plus a reference that is zero.</w:t>
+      </w:r>
+    </w:p>
+    <w:p>
+      <w:pPr>
+        <w:pStyle w:val="Style2"/>
+        <w:rPr>
+          <w:sz w:val="22"/>
+          <w:szCs w:val="16"/>
+        </w:rPr>
+      </w:pPr>
+      <w:r>
+        <w:rPr>
+          <w:sz w:val="22"/>
+          <w:szCs w:val="16"/>
+        </w:rPr>
+        <w:t>It should now be obvious why </w:t>
+      </w:r>
+      <w:proofErr w:type="spellStart"/>
+      <w:r>
+        <w:rPr>
+          <w:sz w:val="22"/>
+          <w:szCs w:val="16"/>
+        </w:rPr>
+        <w:t>typeof</w:t>
+      </w:r>
+      <w:proofErr w:type="spellEnd"/>
+      <w:r>
+        <w:rPr>
+          <w:sz w:val="22"/>
+          <w:szCs w:val="16"/>
+        </w:rPr>
+        <w:t> thought that null was an object: it examined its type tag and the type tag said “object”. The following is the engine’s code for </w:t>
+      </w:r>
+      <w:proofErr w:type="spellStart"/>
+      <w:r>
+        <w:rPr>
+          <w:sz w:val="22"/>
+          <w:szCs w:val="16"/>
+        </w:rPr>
+        <w:t>typeof</w:t>
+      </w:r>
+      <w:proofErr w:type="spellEnd"/>
+      <w:r>
+        <w:rPr>
+          <w:sz w:val="22"/>
+          <w:szCs w:val="16"/>
+        </w:rPr>
+        <w:t>.</w:t>
+      </w:r>
+    </w:p>
+    <w:p>
+      <w:pPr>
+        <w:pStyle w:val="Style2"/>
+        <w:spacing w:after="0" w:line="240" w:lineRule="auto"/>
+        <w:rPr>
+          <w:sz w:val="22"/>
+          <w:szCs w:val="16"/>
+        </w:rPr>
+      </w:pPr>
+      <w:r>
+        <w:rPr>
+          <w:sz w:val="22"/>
+          <w:szCs w:val="16"/>
+        </w:rPr>
+        <w:t xml:space="preserve">    </w:t>
+      </w:r>
+    </w:p>
+    <w:p>
+      <w:pPr>
+        <w:pStyle w:val="Style2"/>
+        <w:spacing w:after="0" w:line="240" w:lineRule="auto"/>
+        <w:rPr>
+          <w:sz w:val="22"/>
+          <w:szCs w:val="16"/>
+        </w:rPr>
+      </w:pPr>
+    </w:p>
+    <w:p>
+      <w:pPr>
+        <w:pStyle w:val="Style2"/>
+        <w:spacing w:after="0" w:line="240" w:lineRule="auto"/>
+        <w:rPr>
+          <w:sz w:val="22"/>
+          <w:szCs w:val="16"/>
+        </w:rPr>
+      </w:pPr>
+    </w:p>
+    <w:p>
+      <w:pPr>
+        <w:pStyle w:val="Style2"/>
+        <w:spacing w:after="0" w:line="240" w:lineRule="auto"/>
+        <w:rPr>
+          <w:sz w:val="22"/>
+          <w:szCs w:val="16"/>
+        </w:rPr>
+      </w:pPr>
+      <w:r>
+        <w:rPr>
+          <w:sz w:val="22"/>
+          <w:szCs w:val="16"/>
+        </w:rPr>
         <w:lastRenderedPageBreak/>
-        <w:t>The history of “</w:t>
+        <w:t>JS_PUBLIC_API(</w:t>
       </w:r>
       <w:proofErr w:type="spellStart"/>
       <w:r>
+        <w:rPr>
+          <w:sz w:val="22"/>
+          <w:szCs w:val="16"/>
+        </w:rPr>
+        <w:t>JSType</w:t>
+      </w:r>
+      <w:proofErr w:type="spellEnd"/>
+      <w:r>
+        <w:rPr>
+          <w:sz w:val="22"/>
+          <w:szCs w:val="16"/>
+        </w:rPr>
+        <w:t>)</w:t>
+      </w:r>
+    </w:p>
+    <w:p>
+      <w:pPr>
+        <w:pStyle w:val="Style2"/>
+        <w:spacing w:after="0" w:line="240" w:lineRule="auto"/>
+        <w:rPr>
+          <w:sz w:val="22"/>
+          <w:szCs w:val="16"/>
+        </w:rPr>
+      </w:pPr>
+      <w:r>
+        <w:rPr>
+          <w:sz w:val="22"/>
+          <w:szCs w:val="16"/>
+        </w:rPr>
+        <w:t xml:space="preserve">    </w:t>
+      </w:r>
+      <w:proofErr w:type="spellStart"/>
+      <w:r>
+        <w:rPr>
+          <w:sz w:val="22"/>
+          <w:szCs w:val="16"/>
+        </w:rPr>
+        <w:t>JS_</w:t>
+      </w:r>
+      <w:proofErr w:type="gramStart"/>
+      <w:r>
+        <w:rPr>
+          <w:sz w:val="22"/>
+          <w:szCs w:val="16"/>
+        </w:rPr>
+        <w:t>TypeOfValue</w:t>
+      </w:r>
+      <w:proofErr w:type="spellEnd"/>
+      <w:r>
+        <w:rPr>
+          <w:sz w:val="22"/>
+          <w:szCs w:val="16"/>
+        </w:rPr>
+        <w:t>(</w:t>
+      </w:r>
+      <w:proofErr w:type="spellStart"/>
+      <w:proofErr w:type="gramEnd"/>
+      <w:r>
+        <w:rPr>
+          <w:sz w:val="22"/>
+          <w:szCs w:val="16"/>
+        </w:rPr>
+        <w:t>JSContext</w:t>
+      </w:r>
+      <w:proofErr w:type="spellEnd"/>
+      <w:r>
+        <w:rPr>
+          <w:sz w:val="22"/>
+          <w:szCs w:val="16"/>
+        </w:rPr>
+        <w:t xml:space="preserve"> *cx, </w:t>
+      </w:r>
+      <w:proofErr w:type="spellStart"/>
+      <w:r>
+        <w:rPr>
+          <w:sz w:val="22"/>
+          <w:szCs w:val="16"/>
+        </w:rPr>
+        <w:t>jsval</w:t>
+      </w:r>
+      <w:proofErr w:type="spellEnd"/>
+      <w:r>
+        <w:rPr>
+          <w:sz w:val="22"/>
+          <w:szCs w:val="16"/>
+        </w:rPr>
+        <w:t xml:space="preserve"> v)</w:t>
+      </w:r>
+    </w:p>
+    <w:p>
+      <w:pPr>
+        <w:pStyle w:val="Style2"/>
+        <w:spacing w:after="0" w:line="240" w:lineRule="auto"/>
+        <w:rPr>
+          <w:sz w:val="22"/>
+          <w:szCs w:val="16"/>
+        </w:rPr>
+      </w:pPr>
+      <w:r>
+        <w:rPr>
+          <w:sz w:val="22"/>
+          <w:szCs w:val="16"/>
+        </w:rPr>
+        <w:t xml:space="preserve">    {</w:t>
+      </w:r>
+    </w:p>
+    <w:p>
+      <w:pPr>
+        <w:pStyle w:val="Style2"/>
+        <w:spacing w:after="0" w:line="240" w:lineRule="auto"/>
+        <w:rPr>
+          <w:sz w:val="22"/>
+          <w:szCs w:val="16"/>
+        </w:rPr>
+      </w:pPr>
+      <w:r>
+        <w:rPr>
+          <w:sz w:val="22"/>
+          <w:szCs w:val="16"/>
+        </w:rPr>
+        <w:t xml:space="preserve">        </w:t>
+      </w:r>
+      <w:proofErr w:type="spellStart"/>
+      <w:r>
+        <w:rPr>
+          <w:sz w:val="22"/>
+          <w:szCs w:val="16"/>
+        </w:rPr>
+        <w:t>JSType</w:t>
+      </w:r>
+      <w:proofErr w:type="spellEnd"/>
+      <w:r>
+        <w:rPr>
+          <w:sz w:val="22"/>
+          <w:szCs w:val="16"/>
+        </w:rPr>
+        <w:t xml:space="preserve"> type = JSTYPE_VOID;</w:t>
+      </w:r>
+    </w:p>
+    <w:p>
+      <w:pPr>
+        <w:pStyle w:val="Style2"/>
+        <w:spacing w:after="0" w:line="240" w:lineRule="auto"/>
+        <w:rPr>
+          <w:sz w:val="22"/>
+          <w:szCs w:val="16"/>
+        </w:rPr>
+      </w:pPr>
+      <w:r>
+        <w:rPr>
+          <w:sz w:val="22"/>
+          <w:szCs w:val="16"/>
+        </w:rPr>
+        <w:t xml:space="preserve">        </w:t>
+      </w:r>
+      <w:proofErr w:type="spellStart"/>
+      <w:r>
+        <w:rPr>
+          <w:sz w:val="22"/>
+          <w:szCs w:val="16"/>
+        </w:rPr>
+        <w:t>JSObject</w:t>
+      </w:r>
+      <w:proofErr w:type="spellEnd"/>
+      <w:r>
+        <w:rPr>
+          <w:sz w:val="22"/>
+          <w:szCs w:val="16"/>
+        </w:rPr>
+        <w:t xml:space="preserve"> *obj;</w:t>
+      </w:r>
+    </w:p>
+    <w:p>
+      <w:pPr>
+        <w:pStyle w:val="Style2"/>
+        <w:spacing w:after="0" w:line="240" w:lineRule="auto"/>
+        <w:rPr>
+          <w:sz w:val="22"/>
+          <w:szCs w:val="16"/>
+        </w:rPr>
+      </w:pPr>
+      <w:r>
+        <w:rPr>
+          <w:sz w:val="22"/>
+          <w:szCs w:val="16"/>
+        </w:rPr>
+        <w:t xml:space="preserve">        </w:t>
+      </w:r>
+      <w:proofErr w:type="spellStart"/>
+      <w:r>
+        <w:rPr>
+          <w:sz w:val="22"/>
+          <w:szCs w:val="16"/>
+        </w:rPr>
+        <w:t>JSObjectOps</w:t>
+      </w:r>
+      <w:proofErr w:type="spellEnd"/>
+      <w:r>
+        <w:rPr>
+          <w:sz w:val="22"/>
+          <w:szCs w:val="16"/>
+        </w:rPr>
+        <w:t xml:space="preserve"> *ops;</w:t>
+      </w:r>
+    </w:p>
+    <w:p>
+      <w:pPr>
+        <w:pStyle w:val="Style2"/>
+        <w:spacing w:after="0" w:line="240" w:lineRule="auto"/>
+        <w:rPr>
+          <w:sz w:val="22"/>
+          <w:szCs w:val="16"/>
+        </w:rPr>
+      </w:pPr>
+      <w:r>
+        <w:rPr>
+          <w:sz w:val="22"/>
+          <w:szCs w:val="16"/>
+        </w:rPr>
+        <w:t xml:space="preserve">        </w:t>
+      </w:r>
+      <w:proofErr w:type="spellStart"/>
+      <w:r>
+        <w:rPr>
+          <w:sz w:val="22"/>
+          <w:szCs w:val="16"/>
+        </w:rPr>
+        <w:t>JSClass</w:t>
+      </w:r>
+      <w:proofErr w:type="spellEnd"/>
+      <w:r>
+        <w:rPr>
+          <w:sz w:val="22"/>
+          <w:szCs w:val="16"/>
+        </w:rPr>
+        <w:t xml:space="preserve"> *clasp;</w:t>
+      </w:r>
+    </w:p>
+    <w:p>
+      <w:pPr>
+        <w:pStyle w:val="Style2"/>
+        <w:spacing w:after="0" w:line="240" w:lineRule="auto"/>
+        <w:rPr>
+          <w:sz w:val="22"/>
+          <w:szCs w:val="16"/>
+        </w:rPr>
+      </w:pPr>
+    </w:p>
+    <w:p>
+      <w:pPr>
+        <w:pStyle w:val="Style2"/>
+        <w:spacing w:after="0" w:line="240" w:lineRule="auto"/>
+        <w:rPr>
+          <w:sz w:val="22"/>
+          <w:szCs w:val="16"/>
+        </w:rPr>
+      </w:pPr>
+      <w:r>
+        <w:rPr>
+          <w:sz w:val="22"/>
+          <w:szCs w:val="16"/>
+        </w:rPr>
+        <w:t xml:space="preserve">        CHECK_</w:t>
+      </w:r>
+      <w:proofErr w:type="gramStart"/>
+      <w:r>
+        <w:rPr>
+          <w:sz w:val="22"/>
+          <w:szCs w:val="16"/>
+        </w:rPr>
+        <w:t>REQUEST(</w:t>
+      </w:r>
+      <w:proofErr w:type="gramEnd"/>
+      <w:r>
+        <w:rPr>
+          <w:sz w:val="22"/>
+          <w:szCs w:val="16"/>
+        </w:rPr>
+        <w:t>cx);</w:t>
+      </w:r>
+    </w:p>
+    <w:p>
+      <w:pPr>
+        <w:pStyle w:val="Style2"/>
+        <w:spacing w:after="0" w:line="240" w:lineRule="auto"/>
+        <w:rPr>
+          <w:sz w:val="22"/>
+          <w:szCs w:val="16"/>
+        </w:rPr>
+      </w:pPr>
+      <w:r>
+        <w:rPr>
+          <w:sz w:val="22"/>
+          <w:szCs w:val="16"/>
+        </w:rPr>
+        <w:t xml:space="preserve">        if (JSVAL_IS_VOID(v)) </w:t>
+      </w:r>
+      <w:proofErr w:type="gramStart"/>
+      <w:r>
+        <w:rPr>
+          <w:sz w:val="22"/>
+          <w:szCs w:val="16"/>
+        </w:rPr>
+        <w:t>{  /</w:t>
+      </w:r>
+      <w:proofErr w:type="gramEnd"/>
+      <w:r>
+        <w:rPr>
+          <w:sz w:val="22"/>
+          <w:szCs w:val="16"/>
+        </w:rPr>
+        <w:t>/ (1)</w:t>
+      </w:r>
+    </w:p>
+    <w:p>
+      <w:pPr>
+        <w:pStyle w:val="Style2"/>
+        <w:spacing w:after="0" w:line="240" w:lineRule="auto"/>
+        <w:rPr>
+          <w:sz w:val="22"/>
+          <w:szCs w:val="16"/>
+        </w:rPr>
+      </w:pPr>
+      <w:r>
+        <w:rPr>
+          <w:sz w:val="22"/>
+          <w:szCs w:val="16"/>
+        </w:rPr>
+        <w:t xml:space="preserve">            type = JSTYPE_VOID;</w:t>
+      </w:r>
+    </w:p>
+    <w:p>
+      <w:pPr>
+        <w:pStyle w:val="Style2"/>
+        <w:spacing w:after="0" w:line="240" w:lineRule="auto"/>
+        <w:rPr>
+          <w:sz w:val="22"/>
+          <w:szCs w:val="16"/>
+        </w:rPr>
+      </w:pPr>
+      <w:r>
+        <w:rPr>
+          <w:sz w:val="22"/>
+          <w:szCs w:val="16"/>
+        </w:rPr>
+        <w:t xml:space="preserve">        } else if (JSVAL_IS_OBJECT(v)) </w:t>
+      </w:r>
+      <w:proofErr w:type="gramStart"/>
+      <w:r>
+        <w:rPr>
+          <w:sz w:val="22"/>
+          <w:szCs w:val="16"/>
+        </w:rPr>
+        <w:t>{  /</w:t>
+      </w:r>
+      <w:proofErr w:type="gramEnd"/>
+      <w:r>
+        <w:rPr>
+          <w:sz w:val="22"/>
+          <w:szCs w:val="16"/>
+        </w:rPr>
+        <w:t>/ (2)</w:t>
+      </w:r>
+    </w:p>
+    <w:p>
+      <w:pPr>
+        <w:pStyle w:val="Style2"/>
+        <w:spacing w:after="0" w:line="240" w:lineRule="auto"/>
+        <w:rPr>
+          <w:sz w:val="22"/>
+          <w:szCs w:val="16"/>
+        </w:rPr>
+      </w:pPr>
+      <w:r>
+        <w:rPr>
+          <w:sz w:val="22"/>
+          <w:szCs w:val="16"/>
+        </w:rPr>
+        <w:t xml:space="preserve">            obj = JSVAL_TO_OBJECT(v);</w:t>
+      </w:r>
+    </w:p>
+    <w:p>
+      <w:pPr>
+        <w:pStyle w:val="Style2"/>
+        <w:spacing w:after="0" w:line="240" w:lineRule="auto"/>
+        <w:rPr>
+          <w:sz w:val="22"/>
+          <w:szCs w:val="16"/>
+        </w:rPr>
+      </w:pPr>
+      <w:r>
+        <w:rPr>
+          <w:sz w:val="22"/>
+          <w:szCs w:val="16"/>
+        </w:rPr>
+        <w:t xml:space="preserve">            if (obj &amp;&amp;</w:t>
+      </w:r>
+    </w:p>
+    <w:p>
+      <w:pPr>
+        <w:pStyle w:val="Style2"/>
+        <w:spacing w:after="0" w:line="240" w:lineRule="auto"/>
+        <w:rPr>
+          <w:sz w:val="22"/>
+          <w:szCs w:val="16"/>
+        </w:rPr>
+      </w:pPr>
+      <w:r>
+        <w:rPr>
+          <w:sz w:val="22"/>
+          <w:szCs w:val="16"/>
+        </w:rPr>
+        <w:t xml:space="preserve">                (ops = obj-&gt;map-&gt;ops,</w:t>
+      </w:r>
+    </w:p>
+    <w:p>
+      <w:pPr>
+        <w:pStyle w:val="Style2"/>
+        <w:spacing w:after="0" w:line="240" w:lineRule="auto"/>
+        <w:rPr>
+          <w:sz w:val="22"/>
+          <w:szCs w:val="16"/>
+        </w:rPr>
+      </w:pPr>
+      <w:r>
+        <w:rPr>
+          <w:sz w:val="22"/>
+          <w:szCs w:val="16"/>
+        </w:rPr>
+        <w:t xml:space="preserve">                 ops == &amp;</w:t>
+      </w:r>
+      <w:proofErr w:type="spellStart"/>
+      <w:r>
+        <w:rPr>
+          <w:sz w:val="22"/>
+          <w:szCs w:val="16"/>
+        </w:rPr>
+        <w:t>js_ObjectOps</w:t>
+      </w:r>
+      <w:proofErr w:type="spellEnd"/>
+    </w:p>
+    <w:p>
+      <w:pPr>
+        <w:pStyle w:val="Style2"/>
+        <w:spacing w:after="0" w:line="240" w:lineRule="auto"/>
+        <w:rPr>
+          <w:sz w:val="22"/>
+          <w:szCs w:val="16"/>
+        </w:rPr>
+      </w:pPr>
+      <w:r>
+        <w:rPr>
+          <w:sz w:val="22"/>
+          <w:szCs w:val="16"/>
+        </w:rPr>
+        <w:t xml:space="preserve">                 ? (clasp = OBJ_GET_</w:t>
+      </w:r>
+      <w:proofErr w:type="gramStart"/>
+      <w:r>
+        <w:rPr>
+          <w:sz w:val="22"/>
+          <w:szCs w:val="16"/>
+        </w:rPr>
+        <w:t>CLASS(</w:t>
+      </w:r>
+      <w:proofErr w:type="gramEnd"/>
+      <w:r>
+        <w:rPr>
+          <w:sz w:val="22"/>
+          <w:szCs w:val="16"/>
+        </w:rPr>
+        <w:t>cx, obj),</w:t>
+      </w:r>
+    </w:p>
+    <w:p>
+      <w:pPr>
+        <w:pStyle w:val="Style2"/>
+        <w:spacing w:after="0" w:line="240" w:lineRule="auto"/>
+        <w:rPr>
+          <w:sz w:val="22"/>
+          <w:szCs w:val="16"/>
+        </w:rPr>
+      </w:pPr>
+      <w:r>
+        <w:rPr>
+          <w:sz w:val="22"/>
+          <w:szCs w:val="16"/>
+        </w:rPr>
+        <w:t xml:space="preserve">                    clasp-&gt;call || clasp == &amp;</w:t>
+      </w:r>
+      <w:proofErr w:type="spellStart"/>
+      <w:r>
+        <w:rPr>
+          <w:sz w:val="22"/>
+          <w:szCs w:val="16"/>
+        </w:rPr>
+        <w:t>js_FunctionClass</w:t>
+      </w:r>
+      <w:proofErr w:type="spellEnd"/>
+      <w:r>
+        <w:rPr>
+          <w:sz w:val="22"/>
+          <w:szCs w:val="16"/>
+        </w:rPr>
+        <w:t>) // (3,4)</w:t>
+      </w:r>
+    </w:p>
+    <w:p>
+      <w:pPr>
+        <w:pStyle w:val="Style2"/>
+        <w:spacing w:after="0" w:line="240" w:lineRule="auto"/>
+        <w:rPr>
+          <w:sz w:val="22"/>
+          <w:szCs w:val="16"/>
+        </w:rPr>
+      </w:pPr>
+      <w:r>
+        <w:rPr>
+          <w:sz w:val="22"/>
+          <w:szCs w:val="16"/>
+        </w:rPr>
+        <w:t xml:space="preserve">                 : ops-&gt;</w:t>
+      </w:r>
+      <w:proofErr w:type="gramStart"/>
+      <w:r>
+        <w:rPr>
+          <w:sz w:val="22"/>
+          <w:szCs w:val="16"/>
+        </w:rPr>
+        <w:t>call !</w:t>
+      </w:r>
+      <w:proofErr w:type="gramEnd"/>
+      <w:r>
+        <w:rPr>
+          <w:sz w:val="22"/>
+          <w:szCs w:val="16"/>
+        </w:rPr>
+        <w:t>= 0)) {  // (3)</w:t>
+      </w:r>
+    </w:p>
+    <w:p>
+      <w:pPr>
+        <w:pStyle w:val="Style2"/>
+        <w:spacing w:after="0" w:line="240" w:lineRule="auto"/>
+        <w:rPr>
+          <w:sz w:val="22"/>
+          <w:szCs w:val="16"/>
+        </w:rPr>
+      </w:pPr>
+      <w:r>
+        <w:rPr>
+          <w:sz w:val="22"/>
+          <w:szCs w:val="16"/>
+        </w:rPr>
+        <w:t xml:space="preserve">                type = JSTYPE_FUNCTION;</w:t>
+      </w:r>
+    </w:p>
+    <w:p>
+      <w:pPr>
+        <w:pStyle w:val="Style2"/>
+        <w:spacing w:after="0" w:line="240" w:lineRule="auto"/>
+        <w:rPr>
+          <w:sz w:val="22"/>
+          <w:szCs w:val="16"/>
+        </w:rPr>
+      </w:pPr>
+      <w:r>
+        <w:rPr>
+          <w:sz w:val="22"/>
+          <w:szCs w:val="16"/>
+        </w:rPr>
+        <w:t xml:space="preserve">            } else {</w:t>
+      </w:r>
+    </w:p>
+    <w:p>
+      <w:pPr>
+        <w:pStyle w:val="Style2"/>
+        <w:spacing w:after="0" w:line="240" w:lineRule="auto"/>
+        <w:rPr>
+          <w:sz w:val="22"/>
+          <w:szCs w:val="16"/>
+        </w:rPr>
+      </w:pPr>
+      <w:r>
+        <w:rPr>
+          <w:sz w:val="22"/>
+          <w:szCs w:val="16"/>
+        </w:rPr>
+        <w:t xml:space="preserve">                type = JSTYPE_OBJECT;</w:t>
+      </w:r>
+    </w:p>
+    <w:p>
+      <w:pPr>
+        <w:pStyle w:val="Style2"/>
+        <w:spacing w:after="0" w:line="240" w:lineRule="auto"/>
+        <w:rPr>
+          <w:sz w:val="22"/>
+          <w:szCs w:val="16"/>
+        </w:rPr>
+      </w:pPr>
+      <w:r>
+        <w:rPr>
+          <w:sz w:val="22"/>
+          <w:szCs w:val="16"/>
+        </w:rPr>
+        <w:t xml:space="preserve">            }</w:t>
+      </w:r>
+    </w:p>
+    <w:p>
+      <w:pPr>
+        <w:pStyle w:val="Style2"/>
+        <w:spacing w:after="0" w:line="240" w:lineRule="auto"/>
+        <w:rPr>
+          <w:sz w:val="22"/>
+          <w:szCs w:val="16"/>
+        </w:rPr>
+      </w:pPr>
+      <w:r>
+        <w:rPr>
+          <w:sz w:val="22"/>
+          <w:szCs w:val="16"/>
+        </w:rPr>
+        <w:t xml:space="preserve">        } else if (JSVAL_IS_NUMBER(v)) {</w:t>
+      </w:r>
+    </w:p>
+    <w:p>
+      <w:pPr>
+        <w:pStyle w:val="Style2"/>
+        <w:spacing w:after="0" w:line="240" w:lineRule="auto"/>
+        <w:rPr>
+          <w:sz w:val="22"/>
+          <w:szCs w:val="16"/>
+        </w:rPr>
+      </w:pPr>
+      <w:r>
+        <w:rPr>
+          <w:sz w:val="22"/>
+          <w:szCs w:val="16"/>
+        </w:rPr>
+        <w:t xml:space="preserve">            type = JSTYPE_NUMBER;</w:t>
+      </w:r>
+    </w:p>
+    <w:p>
+      <w:pPr>
+        <w:pStyle w:val="Style2"/>
+        <w:spacing w:after="0" w:line="240" w:lineRule="auto"/>
+        <w:rPr>
+          <w:sz w:val="22"/>
+          <w:szCs w:val="16"/>
+        </w:rPr>
+      </w:pPr>
+      <w:r>
+        <w:rPr>
+          <w:sz w:val="22"/>
+          <w:szCs w:val="16"/>
+        </w:rPr>
+        <w:t xml:space="preserve">        } else if (JSVAL_IS_STRING(v)) {</w:t>
+      </w:r>
+    </w:p>
+    <w:p>
+      <w:pPr>
+        <w:pStyle w:val="Style2"/>
+        <w:spacing w:after="0" w:line="240" w:lineRule="auto"/>
+        <w:rPr>
+          <w:sz w:val="22"/>
+          <w:szCs w:val="16"/>
+        </w:rPr>
+      </w:pPr>
+      <w:r>
+        <w:rPr>
+          <w:sz w:val="22"/>
+          <w:szCs w:val="16"/>
+        </w:rPr>
+        <w:t xml:space="preserve">            type = JSTYPE_STRING;</w:t>
+      </w:r>
+    </w:p>
+    <w:p>
+      <w:pPr>
+        <w:pStyle w:val="Style2"/>
+        <w:spacing w:after="0" w:line="240" w:lineRule="auto"/>
+        <w:rPr>
+          <w:sz w:val="22"/>
+          <w:szCs w:val="16"/>
+        </w:rPr>
+      </w:pPr>
+      <w:r>
+        <w:rPr>
+          <w:sz w:val="22"/>
+          <w:szCs w:val="16"/>
+        </w:rPr>
+        <w:t xml:space="preserve">        } else if (JSVAL_IS_BOOLEAN(v)) {</w:t>
+      </w:r>
+    </w:p>
+    <w:p>
+      <w:pPr>
+        <w:pStyle w:val="Style2"/>
+        <w:spacing w:after="0" w:line="240" w:lineRule="auto"/>
+        <w:rPr>
+          <w:sz w:val="22"/>
+          <w:szCs w:val="16"/>
+        </w:rPr>
+      </w:pPr>
+      <w:r>
+        <w:rPr>
+          <w:sz w:val="22"/>
+          <w:szCs w:val="16"/>
+        </w:rPr>
+        <w:t xml:space="preserve">            type = JSTYPE_BOOLEAN;</w:t>
+      </w:r>
+    </w:p>
+    <w:p>
+      <w:pPr>
+        <w:pStyle w:val="Style2"/>
+        <w:spacing w:after="0" w:line="240" w:lineRule="auto"/>
+        <w:rPr>
+          <w:sz w:val="22"/>
+          <w:szCs w:val="16"/>
+        </w:rPr>
+      </w:pPr>
+      <w:r>
+        <w:rPr>
+          <w:sz w:val="22"/>
+          <w:szCs w:val="16"/>
+        </w:rPr>
+        <w:t xml:space="preserve">        }</w:t>
+      </w:r>
+    </w:p>
+    <w:p>
+      <w:pPr>
+        <w:pStyle w:val="Style2"/>
+        <w:spacing w:after="0" w:line="240" w:lineRule="auto"/>
+        <w:rPr>
+          <w:sz w:val="22"/>
+          <w:szCs w:val="16"/>
+        </w:rPr>
+      </w:pPr>
+      <w:r>
+        <w:rPr>
+          <w:sz w:val="22"/>
+          <w:szCs w:val="16"/>
+        </w:rPr>
+        <w:t xml:space="preserve">        return type;</w:t>
+      </w:r>
+    </w:p>
+    <w:p>
+      <w:pPr>
+        <w:pStyle w:val="Style2"/>
+        <w:spacing w:line="240" w:lineRule="auto"/>
+        <w:rPr>
+          <w:sz w:val="22"/>
+          <w:szCs w:val="16"/>
+        </w:rPr>
+      </w:pPr>
+      <w:r>
+        <w:rPr>
+          <w:sz w:val="22"/>
+          <w:szCs w:val="16"/>
+        </w:rPr>
+        <w:t xml:space="preserve">    }</w:t>
+      </w:r>
+    </w:p>
+    <w:p>
+      <w:pPr>
+        <w:pStyle w:val="Style2"/>
+        <w:rPr>
+          <w:sz w:val="24"/>
+          <w:szCs w:val="18"/>
+        </w:rPr>
+      </w:pPr>
+    </w:p>
+    <w:p>
+      <w:pPr>
+        <w:pStyle w:val="Style2"/>
+        <w:rPr>
+          <w:sz w:val="24"/>
+          <w:szCs w:val="18"/>
+        </w:rPr>
+      </w:pPr>
+    </w:p>
+    <w:p>
+      <w:pPr>
+        <w:pStyle w:val="Style2"/>
+        <w:rPr>
+          <w:sz w:val="24"/>
+          <w:szCs w:val="18"/>
+        </w:rPr>
+      </w:pPr>
+      <w:r>
+        <w:rPr>
+          <w:sz w:val="24"/>
+          <w:szCs w:val="18"/>
+        </w:rPr>
+        <w:lastRenderedPageBreak/>
+        <w:t>The steps performed by the above code are:</w:t>
+      </w:r>
+    </w:p>
+    <w:p>
+      <w:pPr>
+        <w:pStyle w:val="Style2"/>
+        <w:numPr>
+          <w:ilvl w:val="0"/>
+          <w:numId w:val="14"/>
+        </w:numPr>
+        <w:spacing w:after="0"/>
+        <w:rPr>
+          <w:sz w:val="24"/>
+          <w:szCs w:val="18"/>
+        </w:rPr>
+      </w:pPr>
+      <w:r>
+        <w:rPr>
+          <w:sz w:val="24"/>
+          <w:szCs w:val="18"/>
+        </w:rPr>
+        <w:t>At (1), the engine first checks whether the value v is undefined (VOID). This check is performed by comparing the value via equals:</w:t>
+      </w:r>
+      <w:r>
+        <w:rPr>
+          <w:sz w:val="24"/>
+          <w:szCs w:val="18"/>
+        </w:rPr>
+        <w:t xml:space="preserve"> </w:t>
+      </w:r>
+    </w:p>
+    <w:p>
+      <w:pPr>
+        <w:pStyle w:val="Style2"/>
+        <w:numPr>
+          <w:ilvl w:val="1"/>
+          <w:numId w:val="14"/>
+        </w:numPr>
+        <w:spacing w:after="0"/>
+        <w:rPr>
+          <w:sz w:val="24"/>
+          <w:szCs w:val="18"/>
+        </w:rPr>
+      </w:pPr>
+      <w:r>
+        <w:rPr>
+          <w:sz w:val="24"/>
+          <w:szCs w:val="18"/>
+        </w:rPr>
+        <w:t>#define JSVAL_IS_VOID(v</w:t>
+      </w:r>
+      <w:proofErr w:type="gramStart"/>
+      <w:r>
+        <w:rPr>
+          <w:sz w:val="24"/>
+          <w:szCs w:val="18"/>
+        </w:rPr>
+        <w:t>)  (</w:t>
+      </w:r>
+      <w:proofErr w:type="gramEnd"/>
+      <w:r>
+        <w:rPr>
+          <w:sz w:val="24"/>
+          <w:szCs w:val="18"/>
+        </w:rPr>
+        <w:t>(v) ==</w:t>
+      </w:r>
+      <w:r>
+        <w:rPr>
+          <w:sz w:val="24"/>
+          <w:szCs w:val="18"/>
+        </w:rPr>
+        <w:t xml:space="preserve"> </w:t>
+      </w:r>
+      <w:r>
+        <w:rPr>
+          <w:sz w:val="24"/>
+          <w:szCs w:val="18"/>
+        </w:rPr>
+        <w:t>JSVAL_VOID)</w:t>
+      </w:r>
+    </w:p>
+    <w:p>
+      <w:pPr>
+        <w:pStyle w:val="Style2"/>
+        <w:numPr>
+          <w:ilvl w:val="0"/>
+          <w:numId w:val="14"/>
+        </w:numPr>
+        <w:spacing w:after="0"/>
+        <w:rPr>
+          <w:sz w:val="24"/>
+          <w:szCs w:val="18"/>
+        </w:rPr>
+      </w:pPr>
+      <w:r>
+        <w:rPr>
+          <w:sz w:val="24"/>
+          <w:szCs w:val="18"/>
+        </w:rPr>
+        <w:t>The next check (2) is whether the value has an object tag. If it additionally is either callable (3) or its internal property [[Class]] marks it as a function (4) then v is a function. Otherwise, it is an object. This is the result that is produced by </w:t>
+      </w:r>
+      <w:proofErr w:type="spellStart"/>
+      <w:r>
+        <w:rPr>
+          <w:sz w:val="24"/>
+          <w:szCs w:val="18"/>
+        </w:rPr>
         <w:t>typeof</w:t>
       </w:r>
       <w:proofErr w:type="spellEnd"/>
       <w:r>
-        <w:t xml:space="preserve"> null”</w:t>
-      </w:r>
-    </w:p>
-    <w:p>
-      <w:pPr>
-        <w:pStyle w:val="Style2"/>
-        <w:rPr>
-          <w:rFonts w:cs="Times New Roman"/>
-          <w:sz w:val="24"/>
-          <w:szCs w:val="24"/>
-        </w:rPr>
-      </w:pPr>
-    </w:p>
-    <w:p>
-      <w:pPr>
-        <w:pStyle w:val="Style2"/>
-        <w:rPr>
-          <w:rFonts w:cs="Times New Roman"/>
-          <w:sz w:val="24"/>
-          <w:szCs w:val="24"/>
-        </w:rPr>
-      </w:pPr>
-    </w:p>
-    <w:p>
-      <w:pPr>
-        <w:pStyle w:val="Style2"/>
-        <w:rPr>
-          <w:rFonts w:cs="Times New Roman"/>
-          <w:sz w:val="24"/>
-          <w:szCs w:val="24"/>
-        </w:rPr>
-      </w:pPr>
-    </w:p>
-    <w:p>
-      <w:pPr>
-        <w:pStyle w:val="Style2"/>
-        <w:rPr>
-          <w:rFonts w:cs="Times New Roman"/>
-          <w:sz w:val="24"/>
-          <w:szCs w:val="24"/>
-        </w:rPr>
-      </w:pPr>
-    </w:p>
-    <w:p>
-      <w:pPr>
-        <w:pStyle w:val="Style2"/>
-        <w:rPr>
-          <w:rFonts w:cs="Times New Roman"/>
-          <w:sz w:val="24"/>
-          <w:szCs w:val="24"/>
-        </w:rPr>
-      </w:pPr>
-    </w:p>
-    <w:p>
-      <w:pPr>
-        <w:pStyle w:val="Style2"/>
-        <w:rPr>
-          <w:rFonts w:cs="Times New Roman"/>
-          <w:sz w:val="24"/>
-          <w:szCs w:val="24"/>
-        </w:rPr>
-      </w:pPr>
-    </w:p>
-    <w:p>
-      <w:pPr>
-        <w:pStyle w:val="Style2"/>
-        <w:rPr>
-          <w:rFonts w:cs="Times New Roman"/>
-          <w:sz w:val="24"/>
-          <w:szCs w:val="24"/>
-        </w:rPr>
-      </w:pPr>
-    </w:p>
-    <w:p>
-      <w:pPr>
-        <w:pStyle w:val="Style2"/>
-        <w:rPr>
-          <w:rFonts w:cs="Times New Roman"/>
-          <w:sz w:val="24"/>
-          <w:szCs w:val="24"/>
-        </w:rPr>
-      </w:pPr>
-    </w:p>
-    <w:p>
-      <w:pPr>
-        <w:pStyle w:val="Style2"/>
-        <w:rPr>
-          <w:rFonts w:cs="Times New Roman"/>
-          <w:sz w:val="24"/>
-          <w:szCs w:val="24"/>
-        </w:rPr>
-      </w:pPr>
-    </w:p>
-    <w:p>
-      <w:pPr>
-        <w:pStyle w:val="Style2"/>
-        <w:rPr>
-          <w:rFonts w:cs="Times New Roman"/>
-          <w:sz w:val="24"/>
-          <w:szCs w:val="24"/>
-        </w:rPr>
-      </w:pPr>
-    </w:p>
-    <w:p>
-      <w:pPr>
-        <w:pStyle w:val="Style2"/>
-        <w:rPr>
-          <w:rFonts w:cs="Times New Roman"/>
-          <w:sz w:val="24"/>
-          <w:szCs w:val="24"/>
-        </w:rPr>
-      </w:pPr>
-    </w:p>
-    <w:p>
-      <w:pPr>
-        <w:pStyle w:val="Style2"/>
-        <w:rPr>
-          <w:rFonts w:cs="Times New Roman"/>
-          <w:sz w:val="24"/>
-          <w:szCs w:val="24"/>
-        </w:rPr>
-      </w:pPr>
-    </w:p>
-    <w:p>
-      <w:pPr>
-        <w:pStyle w:val="Style2"/>
-        <w:rPr>
-          <w:rFonts w:cs="Times New Roman"/>
-          <w:sz w:val="24"/>
-          <w:szCs w:val="24"/>
-        </w:rPr>
-      </w:pPr>
-    </w:p>
-    <w:p>
-      <w:pPr>
-        <w:pStyle w:val="Style2"/>
-        <w:rPr>
-          <w:rFonts w:cs="Times New Roman"/>
-          <w:sz w:val="24"/>
-          <w:szCs w:val="24"/>
-        </w:rPr>
-      </w:pPr>
-    </w:p>
+        <w:rPr>
+          <w:sz w:val="24"/>
+          <w:szCs w:val="18"/>
+        </w:rPr>
+        <w:t xml:space="preserve"> null.</w:t>
+      </w:r>
+    </w:p>
+    <w:p>
+      <w:pPr>
+        <w:pStyle w:val="Style2"/>
+        <w:numPr>
+          <w:ilvl w:val="0"/>
+          <w:numId w:val="14"/>
+        </w:numPr>
+        <w:spacing w:after="0"/>
+        <w:rPr>
+          <w:sz w:val="24"/>
+          <w:szCs w:val="18"/>
+        </w:rPr>
+      </w:pPr>
+      <w:r>
+        <w:rPr>
+          <w:sz w:val="24"/>
+          <w:szCs w:val="18"/>
+        </w:rPr>
+        <w:t xml:space="preserve">The subsequent checks are for number, string and </w:t>
+      </w:r>
+      <w:r>
+        <w:rPr>
+          <w:sz w:val="24"/>
+          <w:szCs w:val="18"/>
+        </w:rPr>
+        <w:t>Boolean</w:t>
+      </w:r>
+      <w:r>
+        <w:rPr>
+          <w:sz w:val="24"/>
+          <w:szCs w:val="18"/>
+        </w:rPr>
+        <w:t>. There is not even an explicit check for null, which could be performed by the following C macro.</w:t>
+      </w:r>
+      <w:r>
+        <w:rPr>
+          <w:sz w:val="24"/>
+          <w:szCs w:val="18"/>
+        </w:rPr>
+        <w:t xml:space="preserve"> </w:t>
+      </w:r>
+    </w:p>
+    <w:p>
+      <w:pPr>
+        <w:pStyle w:val="Style2"/>
+        <w:numPr>
+          <w:ilvl w:val="1"/>
+          <w:numId w:val="14"/>
+        </w:numPr>
+        <w:rPr>
+          <w:sz w:val="24"/>
+          <w:szCs w:val="18"/>
+        </w:rPr>
+      </w:pPr>
+      <w:r>
+        <w:rPr>
+          <w:sz w:val="24"/>
+          <w:szCs w:val="18"/>
+        </w:rPr>
+        <w:t>#define JSVAL_IS_NULL(v</w:t>
+      </w:r>
+      <w:proofErr w:type="gramStart"/>
+      <w:r>
+        <w:rPr>
+          <w:sz w:val="24"/>
+          <w:szCs w:val="18"/>
+        </w:rPr>
+        <w:t>)  (</w:t>
+      </w:r>
+      <w:proofErr w:type="gramEnd"/>
+      <w:r>
+        <w:rPr>
+          <w:sz w:val="24"/>
+          <w:szCs w:val="18"/>
+        </w:rPr>
+        <w:t>(v) == JSVAL_NULL)</w:t>
+      </w:r>
+    </w:p>
+    <w:p>
+      <w:pPr>
+        <w:pStyle w:val="Style2"/>
+        <w:rPr>
+          <w:sz w:val="24"/>
+          <w:szCs w:val="18"/>
+        </w:rPr>
+      </w:pPr>
+      <w:r>
+        <w:rPr>
+          <w:sz w:val="24"/>
+          <w:szCs w:val="18"/>
+        </w:rPr>
+        <w:t>This may seem like a very obvious bug, but don’t forget that there was very little time to finish the first version of JavaScript.</w:t>
+      </w:r>
+    </w:p>
+    <w:p>
+      <w:pPr>
+        <w:pStyle w:val="Style2"/>
+      </w:pPr>
+      <w:r>
+        <w:t xml:space="preserve">2.2 </w:t>
+      </w:r>
+      <w:r>
+        <w:t xml:space="preserve">Why is </w:t>
+      </w:r>
+      <w:proofErr w:type="spellStart"/>
+      <w:r>
+        <w:t>typeof</w:t>
+      </w:r>
+      <w:proofErr w:type="spellEnd"/>
+      <w:r>
+        <w:t xml:space="preserve"> Null</w:t>
+      </w:r>
+      <w:r>
+        <w:t xml:space="preserve"> an object?</w:t>
+      </w:r>
+    </w:p>
+    <w:p>
+      <w:pPr>
+        <w:pStyle w:val="Style2"/>
+        <w:rPr>
+          <w:rFonts w:cs="Times New Roman"/>
+          <w:sz w:val="24"/>
+          <w:szCs w:val="24"/>
+        </w:rPr>
+      </w:pPr>
+      <w:r>
+        <w:rPr>
+          <w:rFonts w:cs="Times New Roman"/>
+          <w:sz w:val="24"/>
+          <w:szCs w:val="24"/>
+        </w:rPr>
+        <w:t>In the first implementation of JavaScript, JavaScript values were represented as a type tag and a value. The type tag for objects was 0. null was represented as the NULL pointer (0x00 in most platforms). Consequently, null had 0 as type tag, hence the </w:t>
+      </w:r>
+      <w:proofErr w:type="spellStart"/>
+      <w:r>
+        <w:rPr>
+          <w:rFonts w:cs="Times New Roman"/>
+          <w:sz w:val="24"/>
+          <w:szCs w:val="24"/>
+        </w:rPr>
+        <w:t>typeof</w:t>
+      </w:r>
+      <w:proofErr w:type="spellEnd"/>
+      <w:r>
+        <w:rPr>
+          <w:rFonts w:cs="Times New Roman"/>
+          <w:sz w:val="24"/>
+          <w:szCs w:val="24"/>
+        </w:rPr>
+        <w:t> return value "object"</w:t>
+      </w:r>
+      <w:r>
+        <w:rPr>
+          <w:rFonts w:cs="Times New Roman"/>
+          <w:sz w:val="24"/>
+          <w:szCs w:val="24"/>
+        </w:rPr>
+        <w:t>.</w:t>
+      </w:r>
+    </w:p>
+    <w:p>
+      <w:pPr>
+        <w:pStyle w:val="Style2"/>
+        <w:rPr>
+          <w:rFonts w:cs="Times New Roman"/>
+          <w:sz w:val="24"/>
+          <w:szCs w:val="24"/>
+        </w:rPr>
+      </w:pPr>
+      <w:r>
+        <w:rPr>
+          <w:rFonts w:cs="Times New Roman"/>
+          <w:sz w:val="24"/>
+          <w:szCs w:val="24"/>
+        </w:rPr>
+        <w:t>The “</w:t>
+      </w:r>
+      <w:proofErr w:type="spellStart"/>
+      <w:r>
+        <w:rPr>
+          <w:rFonts w:cs="Times New Roman"/>
+          <w:sz w:val="24"/>
+          <w:szCs w:val="24"/>
+        </w:rPr>
+        <w:t>typeof</w:t>
+      </w:r>
+      <w:proofErr w:type="spellEnd"/>
+      <w:r>
+        <w:rPr>
+          <w:rFonts w:cs="Times New Roman"/>
+          <w:sz w:val="24"/>
+          <w:szCs w:val="24"/>
+        </w:rPr>
+        <w:t xml:space="preserve"> null” bug is a remnant from the first version of JavaScript. In this version, values were stored in </w:t>
+      </w:r>
+      <w:proofErr w:type="gramStart"/>
+      <w:r>
+        <w:rPr>
+          <w:rFonts w:cs="Times New Roman"/>
+          <w:sz w:val="24"/>
+          <w:szCs w:val="24"/>
+        </w:rPr>
+        <w:t>32 bit</w:t>
+      </w:r>
+      <w:proofErr w:type="gramEnd"/>
+      <w:r>
+        <w:rPr>
+          <w:rFonts w:cs="Times New Roman"/>
+          <w:sz w:val="24"/>
+          <w:szCs w:val="24"/>
+        </w:rPr>
+        <w:t xml:space="preserve"> units, which consisted of a small type tag (1–3 bits) and the actual data of the value. The type tags were stored in the lower bits of the units. There were five of them:</w:t>
+      </w:r>
+    </w:p>
+    <w:p>
+      <w:pPr>
+        <w:pStyle w:val="Style2"/>
+        <w:numPr>
+          <w:ilvl w:val="0"/>
+          <w:numId w:val="12"/>
+        </w:numPr>
+        <w:spacing w:after="0"/>
+        <w:rPr>
+          <w:rFonts w:cs="Times New Roman"/>
+          <w:sz w:val="24"/>
+          <w:szCs w:val="24"/>
+        </w:rPr>
+      </w:pPr>
+      <w:r>
+        <w:rPr>
+          <w:rFonts w:cs="Times New Roman"/>
+          <w:sz w:val="24"/>
+          <w:szCs w:val="24"/>
+        </w:rPr>
+        <w:t>000: object. The data is a reference to an object.</w:t>
+      </w:r>
+    </w:p>
+    <w:p>
+      <w:pPr>
+        <w:pStyle w:val="Style2"/>
+        <w:numPr>
+          <w:ilvl w:val="0"/>
+          <w:numId w:val="12"/>
+        </w:numPr>
+        <w:spacing w:after="0"/>
+        <w:rPr>
+          <w:rFonts w:cs="Times New Roman"/>
+          <w:sz w:val="24"/>
+          <w:szCs w:val="24"/>
+        </w:rPr>
+      </w:pPr>
+      <w:r>
+        <w:rPr>
+          <w:rFonts w:cs="Times New Roman"/>
+          <w:sz w:val="24"/>
+          <w:szCs w:val="24"/>
+        </w:rPr>
+        <w:t xml:space="preserve">1: int. The data is a </w:t>
+      </w:r>
+      <w:proofErr w:type="gramStart"/>
+      <w:r>
+        <w:rPr>
+          <w:rFonts w:cs="Times New Roman"/>
+          <w:sz w:val="24"/>
+          <w:szCs w:val="24"/>
+        </w:rPr>
+        <w:t>31 bit</w:t>
+      </w:r>
+      <w:proofErr w:type="gramEnd"/>
+      <w:r>
+        <w:rPr>
+          <w:rFonts w:cs="Times New Roman"/>
+          <w:sz w:val="24"/>
+          <w:szCs w:val="24"/>
+        </w:rPr>
+        <w:t xml:space="preserve"> signed integer.</w:t>
+      </w:r>
+    </w:p>
+    <w:p>
+      <w:pPr>
+        <w:pStyle w:val="Style2"/>
+        <w:numPr>
+          <w:ilvl w:val="0"/>
+          <w:numId w:val="12"/>
+        </w:numPr>
+        <w:spacing w:after="0"/>
+        <w:rPr>
+          <w:rFonts w:cs="Times New Roman"/>
+          <w:sz w:val="24"/>
+          <w:szCs w:val="24"/>
+        </w:rPr>
+      </w:pPr>
+      <w:r>
+        <w:rPr>
+          <w:rFonts w:cs="Times New Roman"/>
+          <w:sz w:val="24"/>
+          <w:szCs w:val="24"/>
+        </w:rPr>
+        <w:t xml:space="preserve">010: double. The data is a reference to a double </w:t>
+      </w:r>
+      <w:proofErr w:type="gramStart"/>
+      <w:r>
+        <w:rPr>
+          <w:rFonts w:cs="Times New Roman"/>
+          <w:sz w:val="24"/>
+          <w:szCs w:val="24"/>
+        </w:rPr>
+        <w:t>floating point</w:t>
+      </w:r>
+      <w:proofErr w:type="gramEnd"/>
+      <w:r>
+        <w:rPr>
+          <w:rFonts w:cs="Times New Roman"/>
+          <w:sz w:val="24"/>
+          <w:szCs w:val="24"/>
+        </w:rPr>
+        <w:t xml:space="preserve"> number.</w:t>
+      </w:r>
+    </w:p>
+    <w:p>
+      <w:pPr>
+        <w:pStyle w:val="Style2"/>
+        <w:numPr>
+          <w:ilvl w:val="0"/>
+          <w:numId w:val="12"/>
+        </w:numPr>
+        <w:spacing w:after="0"/>
+        <w:rPr>
+          <w:rFonts w:cs="Times New Roman"/>
+          <w:sz w:val="24"/>
+          <w:szCs w:val="24"/>
+        </w:rPr>
+      </w:pPr>
+      <w:r>
+        <w:rPr>
+          <w:rFonts w:cs="Times New Roman"/>
+          <w:sz w:val="24"/>
+          <w:szCs w:val="24"/>
+        </w:rPr>
+        <w:t>100: string. The data is a reference to a string.</w:t>
+      </w:r>
+    </w:p>
+    <w:p>
+      <w:pPr>
+        <w:pStyle w:val="Style2"/>
+        <w:numPr>
+          <w:ilvl w:val="0"/>
+          <w:numId w:val="12"/>
+        </w:numPr>
+        <w:rPr>
+          <w:rFonts w:cs="Times New Roman"/>
+          <w:sz w:val="24"/>
+          <w:szCs w:val="24"/>
+        </w:rPr>
+      </w:pPr>
+      <w:r>
+        <w:rPr>
+          <w:rFonts w:cs="Times New Roman"/>
+          <w:sz w:val="24"/>
+          <w:szCs w:val="24"/>
+        </w:rPr>
+        <w:t xml:space="preserve">110: </w:t>
+      </w:r>
+      <w:proofErr w:type="spellStart"/>
+      <w:r>
+        <w:rPr>
+          <w:rFonts w:cs="Times New Roman"/>
+          <w:sz w:val="24"/>
+          <w:szCs w:val="24"/>
+        </w:rPr>
+        <w:t>boolean</w:t>
+      </w:r>
+      <w:proofErr w:type="spellEnd"/>
+      <w:r>
+        <w:rPr>
+          <w:rFonts w:cs="Times New Roman"/>
+          <w:sz w:val="24"/>
+          <w:szCs w:val="24"/>
+        </w:rPr>
+        <w:t xml:space="preserve">. The data is a </w:t>
+      </w:r>
+      <w:proofErr w:type="spellStart"/>
+      <w:r>
+        <w:rPr>
+          <w:rFonts w:cs="Times New Roman"/>
+          <w:sz w:val="24"/>
+          <w:szCs w:val="24"/>
+        </w:rPr>
+        <w:t>boolean</w:t>
+      </w:r>
+      <w:proofErr w:type="spellEnd"/>
+      <w:r>
+        <w:rPr>
+          <w:rFonts w:cs="Times New Roman"/>
+          <w:sz w:val="24"/>
+          <w:szCs w:val="24"/>
+        </w:rPr>
+        <w:t>.</w:t>
+      </w:r>
+    </w:p>
+    <w:p>
+      <w:pPr>
+        <w:pStyle w:val="Style2"/>
+        <w:rPr>
+          <w:rFonts w:cs="Times New Roman"/>
+          <w:sz w:val="24"/>
+          <w:szCs w:val="24"/>
+        </w:rPr>
+      </w:pPr>
+      <w:r>
+        <w:rPr>
+          <w:rFonts w:cs="Times New Roman"/>
+          <w:sz w:val="24"/>
+          <w:szCs w:val="24"/>
+        </w:rPr>
+        <w:t>The main idea is that the code assigned each item some bits for use as flags for different types, but </w:t>
+      </w:r>
+      <w:r>
+        <w:rPr>
+          <w:rFonts w:cs="Times New Roman"/>
+          <w:i/>
+          <w:iCs/>
+          <w:sz w:val="24"/>
+          <w:szCs w:val="24"/>
+        </w:rPr>
+        <w:t>null</w:t>
+      </w:r>
+      <w:r>
+        <w:rPr>
+          <w:rFonts w:cs="Times New Roman"/>
+          <w:sz w:val="24"/>
+          <w:szCs w:val="24"/>
+        </w:rPr>
+        <w:t> was different. Objects had a flag of 000, so an object’s last 3 bits were 000. </w:t>
+      </w:r>
+      <w:r>
+        <w:rPr>
+          <w:rFonts w:cs="Times New Roman"/>
+          <w:i/>
+          <w:iCs/>
+          <w:sz w:val="24"/>
+          <w:szCs w:val="24"/>
+        </w:rPr>
+        <w:t>null</w:t>
+      </w:r>
+      <w:r>
+        <w:rPr>
+          <w:rFonts w:cs="Times New Roman"/>
+          <w:sz w:val="24"/>
+          <w:szCs w:val="24"/>
+        </w:rPr>
+        <w:t> was previously defined as 32 0 bits: 00000000000000000000000000000000. When the code tried to check </w:t>
+      </w:r>
+      <w:proofErr w:type="gramStart"/>
+      <w:r>
+        <w:rPr>
+          <w:rFonts w:cs="Times New Roman"/>
+          <w:i/>
+          <w:iCs/>
+          <w:sz w:val="24"/>
+          <w:szCs w:val="24"/>
+        </w:rPr>
+        <w:t>null</w:t>
+      </w:r>
+      <w:r>
+        <w:rPr>
+          <w:rFonts w:cs="Times New Roman"/>
+          <w:sz w:val="24"/>
+          <w:szCs w:val="24"/>
+        </w:rPr>
+        <w:t>‘</w:t>
+      </w:r>
+      <w:proofErr w:type="gramEnd"/>
+      <w:r>
+        <w:rPr>
+          <w:rFonts w:cs="Times New Roman"/>
+          <w:sz w:val="24"/>
+          <w:szCs w:val="24"/>
+        </w:rPr>
+        <w:t>s flag, the last three bits of </w:t>
+      </w:r>
+      <w:r>
+        <w:rPr>
+          <w:rFonts w:cs="Times New Roman"/>
+          <w:i/>
+          <w:iCs/>
+          <w:sz w:val="24"/>
+          <w:szCs w:val="24"/>
+        </w:rPr>
+        <w:t>null</w:t>
+      </w:r>
+      <w:r>
+        <w:rPr>
+          <w:rFonts w:cs="Times New Roman"/>
+          <w:sz w:val="24"/>
+          <w:szCs w:val="24"/>
+        </w:rPr>
+        <w:t> (000) matched the Object flag (000), so it was incorrectly determined to be an object.</w:t>
+      </w:r>
+    </w:p>
+    <w:p>
+      <w:pPr>
+        <w:pStyle w:val="Style2"/>
+        <w:rPr>
+          <w:rFonts w:cs="Times New Roman"/>
+          <w:sz w:val="24"/>
+          <w:szCs w:val="24"/>
+        </w:rPr>
+      </w:pPr>
+      <w:r>
+        <w:rPr>
+          <w:rFonts w:cs="Times New Roman"/>
+          <w:sz w:val="24"/>
+          <w:szCs w:val="24"/>
+        </w:rPr>
+        <w:t>This bug</w:t>
+      </w:r>
+      <w:r>
+        <w:rPr>
+          <w:rFonts w:cs="Times New Roman"/>
+          <w:sz w:val="24"/>
+          <w:szCs w:val="24"/>
+        </w:rPr>
+        <w:t xml:space="preserve"> won’t go away in the foreseeable future as it will break the existing code that relies exactly on this principle, which means that every web application out there will need to undergo a refactoring.</w:t>
+      </w:r>
+    </w:p>
+    <w:p>
+      <w:pPr>
+        <w:pStyle w:val="Style1"/>
+      </w:pPr>
+      <w:r>
+        <w:lastRenderedPageBreak/>
+        <w:t xml:space="preserve">3. </w:t>
+      </w:r>
+      <w:r>
+        <w:t xml:space="preserve">Explain in detail </w:t>
+      </w:r>
+      <w:r>
+        <w:t>why hoisting</w:t>
+      </w:r>
+      <w:r>
+        <w:t xml:space="preserve"> is different with </w:t>
+      </w:r>
+      <w:proofErr w:type="spellStart"/>
+      <w:r>
+        <w:t>let</w:t>
+      </w:r>
+      <w:proofErr w:type="spellEnd"/>
+      <w:r>
+        <w:t xml:space="preserve"> and </w:t>
+      </w:r>
+      <w:proofErr w:type="gramStart"/>
+      <w:r>
+        <w:t>const ?</w:t>
+      </w:r>
+      <w:proofErr w:type="gramEnd"/>
+    </w:p>
+    <w:p/>
     <w:p>
       <w:pPr>
         <w:pStyle w:val="Heading1"/>
@@ -2391,7 +4678,7 @@
         </w:rPr>
         <w:t xml:space="preserve"> </w:t>
       </w:r>
-      <w:hyperlink r:id="rId8" w:history="1">
+      <w:hyperlink r:id="rId17" w:history="1">
         <w:r>
           <w:rPr>
             <w:rStyle w:val="Hyperlink"/>
@@ -2409,7 +4696,7 @@
           <w:sz w:val="24"/>
           <w:szCs w:val="24"/>
         </w:rPr>
-        <w:t>.</w:t>
+        <w:t>,</w:t>
       </w:r>
       <w:r>
         <w:rPr>
@@ -2460,7 +4747,7 @@
         </w:rPr>
         <w:t xml:space="preserve"> </w:t>
       </w:r>
-      <w:hyperlink r:id="rId9" w:history="1">
+      <w:hyperlink r:id="rId18" w:history="1">
         <w:r>
           <w:rPr>
             <w:rStyle w:val="Hyperlink"/>
@@ -2523,7 +4810,7 @@
         </w:rPr>
         <w:t xml:space="preserve">Void Canvas, </w:t>
       </w:r>
-      <w:hyperlink r:id="rId10" w:history="1">
+      <w:hyperlink r:id="rId19" w:history="1">
         <w:r>
           <w:rPr>
             <w:rStyle w:val="Hyperlink"/>
@@ -2532,6 +4819,96 @@
             <w:szCs w:val="24"/>
           </w:rPr>
           <w:t>https://www.voidcanvas.com/is-javascript-really-interpreted-or-compiled-language/</w:t>
+        </w:r>
+      </w:hyperlink>
+      <w:r>
+        <w:rPr>
+          <w:rFonts w:ascii="Times New Roman" w:hAnsi="Times New Roman" w:cs="Times New Roman"/>
+          <w:color w:val="000000" w:themeColor="text1"/>
+          <w:sz w:val="24"/>
+          <w:szCs w:val="24"/>
+        </w:rPr>
+        <w:t>, January 22, 2021</w:t>
+      </w:r>
+    </w:p>
+    <w:p>
+      <w:pPr>
+        <w:pStyle w:val="ListParagraph"/>
+        <w:numPr>
+          <w:ilvl w:val="0"/>
+          <w:numId w:val="3"/>
+        </w:numPr>
+        <w:spacing w:line="360" w:lineRule="auto"/>
+        <w:rPr>
+          <w:rFonts w:ascii="Times New Roman" w:hAnsi="Times New Roman" w:cs="Times New Roman"/>
+          <w:color w:val="000000" w:themeColor="text1"/>
+          <w:sz w:val="24"/>
+          <w:szCs w:val="24"/>
+        </w:rPr>
+      </w:pPr>
+      <w:r>
+        <w:rPr>
+          <w:rFonts w:ascii="Times New Roman" w:hAnsi="Times New Roman" w:cs="Times New Roman"/>
+          <w:color w:val="000000" w:themeColor="text1"/>
+          <w:sz w:val="24"/>
+          <w:szCs w:val="24"/>
+        </w:rPr>
+        <w:t xml:space="preserve">2ality – JavaScript and more, </w:t>
+      </w:r>
+      <w:hyperlink r:id="rId20" w:history="1">
+        <w:r>
+          <w:rPr>
+            <w:rStyle w:val="Hyperlink"/>
+            <w:rFonts w:ascii="Times New Roman" w:hAnsi="Times New Roman" w:cs="Times New Roman"/>
+            <w:sz w:val="24"/>
+            <w:szCs w:val="24"/>
+          </w:rPr>
+          <w:t>https://2ality.com/2013/10/typeof-null.html#:~:text=The%20%E2%80%9Ctypeof%20null%E2%80%9D%20bug%20is,lower%20bits%20of%20the%20units.&amp;text=The%20data%20is%20a%20reference%20to%20a%20string</w:t>
+        </w:r>
+      </w:hyperlink>
+      <w:r>
+        <w:rPr>
+          <w:rFonts w:ascii="Times New Roman" w:hAnsi="Times New Roman" w:cs="Times New Roman"/>
+          <w:color w:val="000000" w:themeColor="text1"/>
+          <w:sz w:val="24"/>
+          <w:szCs w:val="24"/>
+        </w:rPr>
+        <w:t>, January 22, 2021</w:t>
+      </w:r>
+    </w:p>
+    <w:p>
+      <w:pPr>
+        <w:pStyle w:val="ListParagraph"/>
+        <w:numPr>
+          <w:ilvl w:val="0"/>
+          <w:numId w:val="3"/>
+        </w:numPr>
+        <w:spacing w:line="360" w:lineRule="auto"/>
+        <w:rPr>
+          <w:rFonts w:ascii="Times New Roman" w:hAnsi="Times New Roman" w:cs="Times New Roman"/>
+          <w:color w:val="000000" w:themeColor="text1"/>
+          <w:sz w:val="24"/>
+          <w:szCs w:val="24"/>
+        </w:rPr>
+      </w:pPr>
+      <w:r>
+        <w:rPr>
+          <w:rFonts w:ascii="Times New Roman" w:hAnsi="Times New Roman" w:cs="Times New Roman"/>
+          <w:color w:val="000000" w:themeColor="text1"/>
+          <w:sz w:val="24"/>
+          <w:szCs w:val="24"/>
+        </w:rPr>
+        <w:t xml:space="preserve">Alex Ellis, </w:t>
+      </w:r>
+      <w:hyperlink r:id="rId21" w:history="1">
+        <w:r>
+          <w:rPr>
+            <w:rStyle w:val="Hyperlink"/>
+            <w:rFonts w:ascii="Times New Roman" w:hAnsi="Times New Roman" w:cs="Times New Roman"/>
+            <w:sz w:val="24"/>
+            <w:szCs w:val="24"/>
+          </w:rPr>
+          <w:t>https://alexanderell.is/posts/typeof-null/</w:t>
         </w:r>
       </w:hyperlink>
       <w:r>
@@ -2585,6 +4962,268 @@
 <file path=word/numbering.xml><?xml version="1.0" encoding="utf-8"?>
 <w:numbering xmlns:wpc="http://schemas.microsoft.com/office/word/2010/wordprocessingCanvas" xmlns:cx="http://schemas.microsoft.com/office/drawing/2014/chartex" xmlns:cx1="http://schemas.microsoft.com/office/drawing/2015/9/8/chartex" xmlns:cx2="http://schemas.microsoft.com/office/drawing/2015/10/21/chartex" xmlns:cx3="http://schemas.microsoft.com/office/drawing/2016/5/9/chartex" xmlns:cx4="http://schemas.microsoft.com/office/drawing/2016/5/10/chartex" xmlns:cx5="http://schemas.microsoft.com/office/drawing/2016/5/11/chartex" xmlns:cx6="http://schemas.microsoft.com/office/drawing/2016/5/12/chartex" xmlns:cx7="http://schemas.microsoft.com/office/drawing/2016/5/13/chartex" xmlns:cx8="http://schemas.microsoft.com/office/drawing/2016/5/14/chartex" xmlns:mc="http://schemas.openxmlformats.org/markup-compatibility/2006" xmlns:aink="http://schemas.microsoft.com/office/drawing/2016/ink" xmlns:am3d="http://schemas.microsoft.com/office/drawing/2017/model3d" xmlns:o="urn:schemas-microsoft-com:office:office" xmlns:r="http://schemas.openxmlformats.org/officeDocument/2006/relationships" xmlns:m="http://schemas.openxmlformats.org/officeDocument/2006/math" xmlns:v="urn:schemas-microsoft-com:vml" xmlns:wp14="http://schemas.microsoft.com/office/word/2010/wordprocessingDrawing" xmlns:wp="http://schemas.openxmlformats.org/drawingml/2006/wordprocessingDrawing" xmlns:w10="urn:schemas-microsoft-com:office:word" xmlns:w="http://schemas.openxmlformats.org/wordprocessingml/2006/main" xmlns:w14="http://schemas.microsoft.com/office/word/2010/wordml" xmlns:w15="http://schemas.microsoft.com/office/word/2012/wordml" xmlns:w16cex="http://schemas.microsoft.com/office/word/2018/wordml/cex" xmlns:w16cid="http://schemas.microsoft.com/office/word/2016/wordml/cid" xmlns:w16="http://schemas.microsoft.com/office/word/2018/wordml" xmlns:w16se="http://schemas.microsoft.com/office/word/2015/wordml/symex" xmlns:wpg="http://schemas.microsoft.com/office/word/2010/wordprocessingGroup" xmlns:wpi="http://schemas.microsoft.com/office/word/2010/wordprocessingInk" xmlns:wne="http://schemas.microsoft.com/office/word/2006/wordml" xmlns:wps="http://schemas.microsoft.com/office/word/2010/wordprocessingShape" mc:Ignorable="w14 w15 w16se w16cid w16 w16cex wp14">
   <w:abstractNum w:abstractNumId="0" w15:restartNumberingAfterBreak="0">
+    <w:nsid w:val="017E6B45"/>
+    <w:multiLevelType w:val="multilevel"/>
+    <w:tmpl w:val="0E9856D6"/>
+    <w:lvl w:ilvl="0">
+      <w:start w:val="1"/>
+      <w:numFmt w:val="bullet"/>
+      <w:lvlText w:val=""/>
+      <w:lvlJc w:val="left"/>
+      <w:pPr>
+        <w:tabs>
+          <w:tab w:val="num" w:pos="720"/>
+        </w:tabs>
+        <w:ind w:left="720" w:hanging="360"/>
+      </w:pPr>
+      <w:rPr>
+        <w:rFonts w:ascii="Symbol" w:hAnsi="Symbol" w:hint="default"/>
+        <w:sz w:val="20"/>
+      </w:rPr>
+    </w:lvl>
+    <w:lvl w:ilvl="1" w:tentative="1">
+      <w:start w:val="1"/>
+      <w:numFmt w:val="bullet"/>
+      <w:lvlText w:val="o"/>
+      <w:lvlJc w:val="left"/>
+      <w:pPr>
+        <w:tabs>
+          <w:tab w:val="num" w:pos="1440"/>
+        </w:tabs>
+        <w:ind w:left="1440" w:hanging="360"/>
+      </w:pPr>
+      <w:rPr>
+        <w:rFonts w:ascii="Courier New" w:hAnsi="Courier New" w:hint="default"/>
+        <w:sz w:val="20"/>
+      </w:rPr>
+    </w:lvl>
+    <w:lvl w:ilvl="2" w:tentative="1">
+      <w:start w:val="1"/>
+      <w:numFmt w:val="bullet"/>
+      <w:lvlText w:val=""/>
+      <w:lvlJc w:val="left"/>
+      <w:pPr>
+        <w:tabs>
+          <w:tab w:val="num" w:pos="2160"/>
+        </w:tabs>
+        <w:ind w:left="2160" w:hanging="360"/>
+      </w:pPr>
+      <w:rPr>
+        <w:rFonts w:ascii="Wingdings" w:hAnsi="Wingdings" w:hint="default"/>
+        <w:sz w:val="20"/>
+      </w:rPr>
+    </w:lvl>
+    <w:lvl w:ilvl="3" w:tentative="1">
+      <w:start w:val="1"/>
+      <w:numFmt w:val="bullet"/>
+      <w:lvlText w:val=""/>
+      <w:lvlJc w:val="left"/>
+      <w:pPr>
+        <w:tabs>
+          <w:tab w:val="num" w:pos="2880"/>
+        </w:tabs>
+        <w:ind w:left="2880" w:hanging="360"/>
+      </w:pPr>
+      <w:rPr>
+        <w:rFonts w:ascii="Wingdings" w:hAnsi="Wingdings" w:hint="default"/>
+        <w:sz w:val="20"/>
+      </w:rPr>
+    </w:lvl>
+    <w:lvl w:ilvl="4" w:tentative="1">
+      <w:start w:val="1"/>
+      <w:numFmt w:val="bullet"/>
+      <w:lvlText w:val=""/>
+      <w:lvlJc w:val="left"/>
+      <w:pPr>
+        <w:tabs>
+          <w:tab w:val="num" w:pos="3600"/>
+        </w:tabs>
+        <w:ind w:left="3600" w:hanging="360"/>
+      </w:pPr>
+      <w:rPr>
+        <w:rFonts w:ascii="Wingdings" w:hAnsi="Wingdings" w:hint="default"/>
+        <w:sz w:val="20"/>
+      </w:rPr>
+    </w:lvl>
+    <w:lvl w:ilvl="5" w:tentative="1">
+      <w:start w:val="1"/>
+      <w:numFmt w:val="bullet"/>
+      <w:lvlText w:val=""/>
+      <w:lvlJc w:val="left"/>
+      <w:pPr>
+        <w:tabs>
+          <w:tab w:val="num" w:pos="4320"/>
+        </w:tabs>
+        <w:ind w:left="4320" w:hanging="360"/>
+      </w:pPr>
+      <w:rPr>
+        <w:rFonts w:ascii="Wingdings" w:hAnsi="Wingdings" w:hint="default"/>
+        <w:sz w:val="20"/>
+      </w:rPr>
+    </w:lvl>
+    <w:lvl w:ilvl="6" w:tentative="1">
+      <w:start w:val="1"/>
+      <w:numFmt w:val="bullet"/>
+      <w:lvlText w:val=""/>
+      <w:lvlJc w:val="left"/>
+      <w:pPr>
+        <w:tabs>
+          <w:tab w:val="num" w:pos="5040"/>
+        </w:tabs>
+        <w:ind w:left="5040" w:hanging="360"/>
+      </w:pPr>
+      <w:rPr>
+        <w:rFonts w:ascii="Wingdings" w:hAnsi="Wingdings" w:hint="default"/>
+        <w:sz w:val="20"/>
+      </w:rPr>
+    </w:lvl>
+    <w:lvl w:ilvl="7" w:tentative="1">
+      <w:start w:val="1"/>
+      <w:numFmt w:val="bullet"/>
+      <w:lvlText w:val=""/>
+      <w:lvlJc w:val="left"/>
+      <w:pPr>
+        <w:tabs>
+          <w:tab w:val="num" w:pos="5760"/>
+        </w:tabs>
+        <w:ind w:left="5760" w:hanging="360"/>
+      </w:pPr>
+      <w:rPr>
+        <w:rFonts w:ascii="Wingdings" w:hAnsi="Wingdings" w:hint="default"/>
+        <w:sz w:val="20"/>
+      </w:rPr>
+    </w:lvl>
+    <w:lvl w:ilvl="8" w:tentative="1">
+      <w:start w:val="1"/>
+      <w:numFmt w:val="bullet"/>
+      <w:lvlText w:val=""/>
+      <w:lvlJc w:val="left"/>
+      <w:pPr>
+        <w:tabs>
+          <w:tab w:val="num" w:pos="6480"/>
+        </w:tabs>
+        <w:ind w:left="6480" w:hanging="360"/>
+      </w:pPr>
+      <w:rPr>
+        <w:rFonts w:ascii="Wingdings" w:hAnsi="Wingdings" w:hint="default"/>
+        <w:sz w:val="20"/>
+      </w:rPr>
+    </w:lvl>
+  </w:abstractNum>
+  <w:abstractNum w:abstractNumId="1" w15:restartNumberingAfterBreak="0">
+    <w:nsid w:val="023F4DB8"/>
+    <w:multiLevelType w:val="hybridMultilevel"/>
+    <w:tmpl w:val="B97440F2"/>
+    <w:lvl w:ilvl="0" w:tplc="04090001">
+      <w:start w:val="1"/>
+      <w:numFmt w:val="bullet"/>
+      <w:lvlText w:val=""/>
+      <w:lvlJc w:val="left"/>
+      <w:pPr>
+        <w:ind w:left="720" w:hanging="360"/>
+      </w:pPr>
+      <w:rPr>
+        <w:rFonts w:ascii="Symbol" w:hAnsi="Symbol" w:hint="default"/>
+      </w:rPr>
+    </w:lvl>
+    <w:lvl w:ilvl="1" w:tplc="04090003" w:tentative="1">
+      <w:start w:val="1"/>
+      <w:numFmt w:val="bullet"/>
+      <w:lvlText w:val="o"/>
+      <w:lvlJc w:val="left"/>
+      <w:pPr>
+        <w:ind w:left="1440" w:hanging="360"/>
+      </w:pPr>
+      <w:rPr>
+        <w:rFonts w:ascii="Courier New" w:hAnsi="Courier New" w:cs="Courier New" w:hint="default"/>
+      </w:rPr>
+    </w:lvl>
+    <w:lvl w:ilvl="2" w:tplc="04090005" w:tentative="1">
+      <w:start w:val="1"/>
+      <w:numFmt w:val="bullet"/>
+      <w:lvlText w:val=""/>
+      <w:lvlJc w:val="left"/>
+      <w:pPr>
+        <w:ind w:left="2160" w:hanging="360"/>
+      </w:pPr>
+      <w:rPr>
+        <w:rFonts w:ascii="Wingdings" w:hAnsi="Wingdings" w:hint="default"/>
+      </w:rPr>
+    </w:lvl>
+    <w:lvl w:ilvl="3" w:tplc="04090001" w:tentative="1">
+      <w:start w:val="1"/>
+      <w:numFmt w:val="bullet"/>
+      <w:lvlText w:val=""/>
+      <w:lvlJc w:val="left"/>
+      <w:pPr>
+        <w:ind w:left="2880" w:hanging="360"/>
+      </w:pPr>
+      <w:rPr>
+        <w:rFonts w:ascii="Symbol" w:hAnsi="Symbol" w:hint="default"/>
+      </w:rPr>
+    </w:lvl>
+    <w:lvl w:ilvl="4" w:tplc="04090003" w:tentative="1">
+      <w:start w:val="1"/>
+      <w:numFmt w:val="bullet"/>
+      <w:lvlText w:val="o"/>
+      <w:lvlJc w:val="left"/>
+      <w:pPr>
+        <w:ind w:left="3600" w:hanging="360"/>
+      </w:pPr>
+      <w:rPr>
+        <w:rFonts w:ascii="Courier New" w:hAnsi="Courier New" w:cs="Courier New" w:hint="default"/>
+      </w:rPr>
+    </w:lvl>
+    <w:lvl w:ilvl="5" w:tplc="04090005" w:tentative="1">
+      <w:start w:val="1"/>
+      <w:numFmt w:val="bullet"/>
+      <w:lvlText w:val=""/>
+      <w:lvlJc w:val="left"/>
+      <w:pPr>
+        <w:ind w:left="4320" w:hanging="360"/>
+      </w:pPr>
+      <w:rPr>
+        <w:rFonts w:ascii="Wingdings" w:hAnsi="Wingdings" w:hint="default"/>
+      </w:rPr>
+    </w:lvl>
+    <w:lvl w:ilvl="6" w:tplc="04090001" w:tentative="1">
+      <w:start w:val="1"/>
+      <w:numFmt w:val="bullet"/>
+      <w:lvlText w:val=""/>
+      <w:lvlJc w:val="left"/>
+      <w:pPr>
+        <w:ind w:left="5040" w:hanging="360"/>
+      </w:pPr>
+      <w:rPr>
+        <w:rFonts w:ascii="Symbol" w:hAnsi="Symbol" w:hint="default"/>
+      </w:rPr>
+    </w:lvl>
+    <w:lvl w:ilvl="7" w:tplc="04090003" w:tentative="1">
+      <w:start w:val="1"/>
+      <w:numFmt w:val="bullet"/>
+      <w:lvlText w:val="o"/>
+      <w:lvlJc w:val="left"/>
+      <w:pPr>
+        <w:ind w:left="5760" w:hanging="360"/>
+      </w:pPr>
+      <w:rPr>
+        <w:rFonts w:ascii="Courier New" w:hAnsi="Courier New" w:cs="Courier New" w:hint="default"/>
+      </w:rPr>
+    </w:lvl>
+    <w:lvl w:ilvl="8" w:tplc="04090005" w:tentative="1">
+      <w:start w:val="1"/>
+      <w:numFmt w:val="bullet"/>
+      <w:lvlText w:val=""/>
+      <w:lvlJc w:val="left"/>
+      <w:pPr>
+        <w:ind w:left="6480" w:hanging="360"/>
+      </w:pPr>
+      <w:rPr>
+        <w:rFonts w:ascii="Wingdings" w:hAnsi="Wingdings" w:hint="default"/>
+      </w:rPr>
+    </w:lvl>
+  </w:abstractNum>
+  <w:abstractNum w:abstractNumId="2" w15:restartNumberingAfterBreak="0">
     <w:nsid w:val="0AA81325"/>
     <w:multiLevelType w:val="hybridMultilevel"/>
     <w:tmpl w:val="644404F8"/>
@@ -2673,7 +5312,7 @@
       </w:pPr>
     </w:lvl>
   </w:abstractNum>
-  <w:abstractNum w:abstractNumId="1" w15:restartNumberingAfterBreak="0">
+  <w:abstractNum w:abstractNumId="3" w15:restartNumberingAfterBreak="0">
     <w:nsid w:val="1DBD04D6"/>
     <w:multiLevelType w:val="multilevel"/>
     <w:tmpl w:val="64184A22"/>
@@ -2822,7 +5461,305 @@
       </w:rPr>
     </w:lvl>
   </w:abstractNum>
-  <w:abstractNum w:abstractNumId="2" w15:restartNumberingAfterBreak="0">
+  <w:abstractNum w:abstractNumId="4" w15:restartNumberingAfterBreak="0">
+    <w:nsid w:val="2CA14A5C"/>
+    <w:multiLevelType w:val="multilevel"/>
+    <w:tmpl w:val="FA9E2C6E"/>
+    <w:lvl w:ilvl="0">
+      <w:start w:val="1"/>
+      <w:numFmt w:val="bullet"/>
+      <w:lvlText w:val=""/>
+      <w:lvlJc w:val="left"/>
+      <w:pPr>
+        <w:tabs>
+          <w:tab w:val="num" w:pos="720"/>
+        </w:tabs>
+        <w:ind w:left="720" w:hanging="360"/>
+      </w:pPr>
+      <w:rPr>
+        <w:rFonts w:ascii="Symbol" w:hAnsi="Symbol" w:hint="default"/>
+        <w:sz w:val="20"/>
+      </w:rPr>
+    </w:lvl>
+    <w:lvl w:ilvl="1">
+      <w:start w:val="1"/>
+      <w:numFmt w:val="bullet"/>
+      <w:lvlText w:val="o"/>
+      <w:lvlJc w:val="left"/>
+      <w:pPr>
+        <w:tabs>
+          <w:tab w:val="num" w:pos="1440"/>
+        </w:tabs>
+        <w:ind w:left="1440" w:hanging="360"/>
+      </w:pPr>
+      <w:rPr>
+        <w:rFonts w:ascii="Courier New" w:hAnsi="Courier New" w:hint="default"/>
+        <w:sz w:val="20"/>
+      </w:rPr>
+    </w:lvl>
+    <w:lvl w:ilvl="2" w:tentative="1">
+      <w:start w:val="1"/>
+      <w:numFmt w:val="bullet"/>
+      <w:lvlText w:val=""/>
+      <w:lvlJc w:val="left"/>
+      <w:pPr>
+        <w:tabs>
+          <w:tab w:val="num" w:pos="2160"/>
+        </w:tabs>
+        <w:ind w:left="2160" w:hanging="360"/>
+      </w:pPr>
+      <w:rPr>
+        <w:rFonts w:ascii="Wingdings" w:hAnsi="Wingdings" w:hint="default"/>
+        <w:sz w:val="20"/>
+      </w:rPr>
+    </w:lvl>
+    <w:lvl w:ilvl="3" w:tentative="1">
+      <w:start w:val="1"/>
+      <w:numFmt w:val="bullet"/>
+      <w:lvlText w:val=""/>
+      <w:lvlJc w:val="left"/>
+      <w:pPr>
+        <w:tabs>
+          <w:tab w:val="num" w:pos="2880"/>
+        </w:tabs>
+        <w:ind w:left="2880" w:hanging="360"/>
+      </w:pPr>
+      <w:rPr>
+        <w:rFonts w:ascii="Wingdings" w:hAnsi="Wingdings" w:hint="default"/>
+        <w:sz w:val="20"/>
+      </w:rPr>
+    </w:lvl>
+    <w:lvl w:ilvl="4" w:tentative="1">
+      <w:start w:val="1"/>
+      <w:numFmt w:val="bullet"/>
+      <w:lvlText w:val=""/>
+      <w:lvlJc w:val="left"/>
+      <w:pPr>
+        <w:tabs>
+          <w:tab w:val="num" w:pos="3600"/>
+        </w:tabs>
+        <w:ind w:left="3600" w:hanging="360"/>
+      </w:pPr>
+      <w:rPr>
+        <w:rFonts w:ascii="Wingdings" w:hAnsi="Wingdings" w:hint="default"/>
+        <w:sz w:val="20"/>
+      </w:rPr>
+    </w:lvl>
+    <w:lvl w:ilvl="5" w:tentative="1">
+      <w:start w:val="1"/>
+      <w:numFmt w:val="bullet"/>
+      <w:lvlText w:val=""/>
+      <w:lvlJc w:val="left"/>
+      <w:pPr>
+        <w:tabs>
+          <w:tab w:val="num" w:pos="4320"/>
+        </w:tabs>
+        <w:ind w:left="4320" w:hanging="360"/>
+      </w:pPr>
+      <w:rPr>
+        <w:rFonts w:ascii="Wingdings" w:hAnsi="Wingdings" w:hint="default"/>
+        <w:sz w:val="20"/>
+      </w:rPr>
+    </w:lvl>
+    <w:lvl w:ilvl="6" w:tentative="1">
+      <w:start w:val="1"/>
+      <w:numFmt w:val="bullet"/>
+      <w:lvlText w:val=""/>
+      <w:lvlJc w:val="left"/>
+      <w:pPr>
+        <w:tabs>
+          <w:tab w:val="num" w:pos="5040"/>
+        </w:tabs>
+        <w:ind w:left="5040" w:hanging="360"/>
+      </w:pPr>
+      <w:rPr>
+        <w:rFonts w:ascii="Wingdings" w:hAnsi="Wingdings" w:hint="default"/>
+        <w:sz w:val="20"/>
+      </w:rPr>
+    </w:lvl>
+    <w:lvl w:ilvl="7" w:tentative="1">
+      <w:start w:val="1"/>
+      <w:numFmt w:val="bullet"/>
+      <w:lvlText w:val=""/>
+      <w:lvlJc w:val="left"/>
+      <w:pPr>
+        <w:tabs>
+          <w:tab w:val="num" w:pos="5760"/>
+        </w:tabs>
+        <w:ind w:left="5760" w:hanging="360"/>
+      </w:pPr>
+      <w:rPr>
+        <w:rFonts w:ascii="Wingdings" w:hAnsi="Wingdings" w:hint="default"/>
+        <w:sz w:val="20"/>
+      </w:rPr>
+    </w:lvl>
+    <w:lvl w:ilvl="8" w:tentative="1">
+      <w:start w:val="1"/>
+      <w:numFmt w:val="bullet"/>
+      <w:lvlText w:val=""/>
+      <w:lvlJc w:val="left"/>
+      <w:pPr>
+        <w:tabs>
+          <w:tab w:val="num" w:pos="6480"/>
+        </w:tabs>
+        <w:ind w:left="6480" w:hanging="360"/>
+      </w:pPr>
+      <w:rPr>
+        <w:rFonts w:ascii="Wingdings" w:hAnsi="Wingdings" w:hint="default"/>
+        <w:sz w:val="20"/>
+      </w:rPr>
+    </w:lvl>
+  </w:abstractNum>
+  <w:abstractNum w:abstractNumId="5" w15:restartNumberingAfterBreak="0">
+    <w:nsid w:val="2E1A689B"/>
+    <w:multiLevelType w:val="multilevel"/>
+    <w:tmpl w:val="C4AC8BFE"/>
+    <w:lvl w:ilvl="0">
+      <w:start w:val="1"/>
+      <w:numFmt w:val="bullet"/>
+      <w:lvlText w:val=""/>
+      <w:lvlJc w:val="left"/>
+      <w:pPr>
+        <w:tabs>
+          <w:tab w:val="num" w:pos="720"/>
+        </w:tabs>
+        <w:ind w:left="720" w:hanging="360"/>
+      </w:pPr>
+      <w:rPr>
+        <w:rFonts w:ascii="Symbol" w:hAnsi="Symbol" w:hint="default"/>
+        <w:sz w:val="20"/>
+      </w:rPr>
+    </w:lvl>
+    <w:lvl w:ilvl="1" w:tentative="1">
+      <w:start w:val="1"/>
+      <w:numFmt w:val="bullet"/>
+      <w:lvlText w:val="o"/>
+      <w:lvlJc w:val="left"/>
+      <w:pPr>
+        <w:tabs>
+          <w:tab w:val="num" w:pos="1440"/>
+        </w:tabs>
+        <w:ind w:left="1440" w:hanging="360"/>
+      </w:pPr>
+      <w:rPr>
+        <w:rFonts w:ascii="Courier New" w:hAnsi="Courier New" w:hint="default"/>
+        <w:sz w:val="20"/>
+      </w:rPr>
+    </w:lvl>
+    <w:lvl w:ilvl="2" w:tentative="1">
+      <w:start w:val="1"/>
+      <w:numFmt w:val="bullet"/>
+      <w:lvlText w:val=""/>
+      <w:lvlJc w:val="left"/>
+      <w:pPr>
+        <w:tabs>
+          <w:tab w:val="num" w:pos="2160"/>
+        </w:tabs>
+        <w:ind w:left="2160" w:hanging="360"/>
+      </w:pPr>
+      <w:rPr>
+        <w:rFonts w:ascii="Wingdings" w:hAnsi="Wingdings" w:hint="default"/>
+        <w:sz w:val="20"/>
+      </w:rPr>
+    </w:lvl>
+    <w:lvl w:ilvl="3" w:tentative="1">
+      <w:start w:val="1"/>
+      <w:numFmt w:val="bullet"/>
+      <w:lvlText w:val=""/>
+      <w:lvlJc w:val="left"/>
+      <w:pPr>
+        <w:tabs>
+          <w:tab w:val="num" w:pos="2880"/>
+        </w:tabs>
+        <w:ind w:left="2880" w:hanging="360"/>
+      </w:pPr>
+      <w:rPr>
+        <w:rFonts w:ascii="Wingdings" w:hAnsi="Wingdings" w:hint="default"/>
+        <w:sz w:val="20"/>
+      </w:rPr>
+    </w:lvl>
+    <w:lvl w:ilvl="4" w:tentative="1">
+      <w:start w:val="1"/>
+      <w:numFmt w:val="bullet"/>
+      <w:lvlText w:val=""/>
+      <w:lvlJc w:val="left"/>
+      <w:pPr>
+        <w:tabs>
+          <w:tab w:val="num" w:pos="3600"/>
+        </w:tabs>
+        <w:ind w:left="3600" w:hanging="360"/>
+      </w:pPr>
+      <w:rPr>
+        <w:rFonts w:ascii="Wingdings" w:hAnsi="Wingdings" w:hint="default"/>
+        <w:sz w:val="20"/>
+      </w:rPr>
+    </w:lvl>
+    <w:lvl w:ilvl="5" w:tentative="1">
+      <w:start w:val="1"/>
+      <w:numFmt w:val="bullet"/>
+      <w:lvlText w:val=""/>
+      <w:lvlJc w:val="left"/>
+      <w:pPr>
+        <w:tabs>
+          <w:tab w:val="num" w:pos="4320"/>
+        </w:tabs>
+        <w:ind w:left="4320" w:hanging="360"/>
+      </w:pPr>
+      <w:rPr>
+        <w:rFonts w:ascii="Wingdings" w:hAnsi="Wingdings" w:hint="default"/>
+        <w:sz w:val="20"/>
+      </w:rPr>
+    </w:lvl>
+    <w:lvl w:ilvl="6" w:tentative="1">
+      <w:start w:val="1"/>
+      <w:numFmt w:val="bullet"/>
+      <w:lvlText w:val=""/>
+      <w:lvlJc w:val="left"/>
+      <w:pPr>
+        <w:tabs>
+          <w:tab w:val="num" w:pos="5040"/>
+        </w:tabs>
+        <w:ind w:left="5040" w:hanging="360"/>
+      </w:pPr>
+      <w:rPr>
+        <w:rFonts w:ascii="Wingdings" w:hAnsi="Wingdings" w:hint="default"/>
+        <w:sz w:val="20"/>
+      </w:rPr>
+    </w:lvl>
+    <w:lvl w:ilvl="7" w:tentative="1">
+      <w:start w:val="1"/>
+      <w:numFmt w:val="bullet"/>
+      <w:lvlText w:val=""/>
+      <w:lvlJc w:val="left"/>
+      <w:pPr>
+        <w:tabs>
+          <w:tab w:val="num" w:pos="5760"/>
+        </w:tabs>
+        <w:ind w:left="5760" w:hanging="360"/>
+      </w:pPr>
+      <w:rPr>
+        <w:rFonts w:ascii="Wingdings" w:hAnsi="Wingdings" w:hint="default"/>
+        <w:sz w:val="20"/>
+      </w:rPr>
+    </w:lvl>
+    <w:lvl w:ilvl="8" w:tentative="1">
+      <w:start w:val="1"/>
+      <w:numFmt w:val="bullet"/>
+      <w:lvlText w:val=""/>
+      <w:lvlJc w:val="left"/>
+      <w:pPr>
+        <w:tabs>
+          <w:tab w:val="num" w:pos="6480"/>
+        </w:tabs>
+        <w:ind w:left="6480" w:hanging="360"/>
+      </w:pPr>
+      <w:rPr>
+        <w:rFonts w:ascii="Wingdings" w:hAnsi="Wingdings" w:hint="default"/>
+        <w:sz w:val="20"/>
+      </w:rPr>
+    </w:lvl>
+  </w:abstractNum>
+  <w:abstractNum w:abstractNumId="6" w15:restartNumberingAfterBreak="0">
     <w:nsid w:val="35541C67"/>
     <w:multiLevelType w:val="hybridMultilevel"/>
     <w:tmpl w:val="807EBF3C"/>
@@ -2935,7 +5872,7 @@
       </w:rPr>
     </w:lvl>
   </w:abstractNum>
-  <w:abstractNum w:abstractNumId="3" w15:restartNumberingAfterBreak="0">
+  <w:abstractNum w:abstractNumId="7" w15:restartNumberingAfterBreak="0">
     <w:nsid w:val="4A2D6DBF"/>
     <w:multiLevelType w:val="multilevel"/>
     <w:tmpl w:val="0EC04F08"/>
@@ -3084,7 +6021,156 @@
       </w:rPr>
     </w:lvl>
   </w:abstractNum>
-  <w:abstractNum w:abstractNumId="4" w15:restartNumberingAfterBreak="0">
+  <w:abstractNum w:abstractNumId="8" w15:restartNumberingAfterBreak="0">
+    <w:nsid w:val="5DA07A6C"/>
+    <w:multiLevelType w:val="multilevel"/>
+    <w:tmpl w:val="C0A4E058"/>
+    <w:lvl w:ilvl="0">
+      <w:start w:val="1"/>
+      <w:numFmt w:val="bullet"/>
+      <w:lvlText w:val=""/>
+      <w:lvlJc w:val="left"/>
+      <w:pPr>
+        <w:tabs>
+          <w:tab w:val="num" w:pos="720"/>
+        </w:tabs>
+        <w:ind w:left="720" w:hanging="360"/>
+      </w:pPr>
+      <w:rPr>
+        <w:rFonts w:ascii="Symbol" w:hAnsi="Symbol" w:hint="default"/>
+        <w:sz w:val="20"/>
+      </w:rPr>
+    </w:lvl>
+    <w:lvl w:ilvl="1">
+      <w:start w:val="1"/>
+      <w:numFmt w:val="bullet"/>
+      <w:lvlText w:val="o"/>
+      <w:lvlJc w:val="left"/>
+      <w:pPr>
+        <w:tabs>
+          <w:tab w:val="num" w:pos="1440"/>
+        </w:tabs>
+        <w:ind w:left="1440" w:hanging="360"/>
+      </w:pPr>
+      <w:rPr>
+        <w:rFonts w:ascii="Courier New" w:hAnsi="Courier New" w:hint="default"/>
+        <w:sz w:val="20"/>
+      </w:rPr>
+    </w:lvl>
+    <w:lvl w:ilvl="2" w:tentative="1">
+      <w:start w:val="1"/>
+      <w:numFmt w:val="bullet"/>
+      <w:lvlText w:val=""/>
+      <w:lvlJc w:val="left"/>
+      <w:pPr>
+        <w:tabs>
+          <w:tab w:val="num" w:pos="2160"/>
+        </w:tabs>
+        <w:ind w:left="2160" w:hanging="360"/>
+      </w:pPr>
+      <w:rPr>
+        <w:rFonts w:ascii="Wingdings" w:hAnsi="Wingdings" w:hint="default"/>
+        <w:sz w:val="20"/>
+      </w:rPr>
+    </w:lvl>
+    <w:lvl w:ilvl="3" w:tentative="1">
+      <w:start w:val="1"/>
+      <w:numFmt w:val="bullet"/>
+      <w:lvlText w:val=""/>
+      <w:lvlJc w:val="left"/>
+      <w:pPr>
+        <w:tabs>
+          <w:tab w:val="num" w:pos="2880"/>
+        </w:tabs>
+        <w:ind w:left="2880" w:hanging="360"/>
+      </w:pPr>
+      <w:rPr>
+        <w:rFonts w:ascii="Wingdings" w:hAnsi="Wingdings" w:hint="default"/>
+        <w:sz w:val="20"/>
+      </w:rPr>
+    </w:lvl>
+    <w:lvl w:ilvl="4" w:tentative="1">
+      <w:start w:val="1"/>
+      <w:numFmt w:val="bullet"/>
+      <w:lvlText w:val=""/>
+      <w:lvlJc w:val="left"/>
+      <w:pPr>
+        <w:tabs>
+          <w:tab w:val="num" w:pos="3600"/>
+        </w:tabs>
+        <w:ind w:left="3600" w:hanging="360"/>
+      </w:pPr>
+      <w:rPr>
+        <w:rFonts w:ascii="Wingdings" w:hAnsi="Wingdings" w:hint="default"/>
+        <w:sz w:val="20"/>
+      </w:rPr>
+    </w:lvl>
+    <w:lvl w:ilvl="5" w:tentative="1">
+      <w:start w:val="1"/>
+      <w:numFmt w:val="bullet"/>
+      <w:lvlText w:val=""/>
+      <w:lvlJc w:val="left"/>
+      <w:pPr>
+        <w:tabs>
+          <w:tab w:val="num" w:pos="4320"/>
+        </w:tabs>
+        <w:ind w:left="4320" w:hanging="360"/>
+      </w:pPr>
+      <w:rPr>
+        <w:rFonts w:ascii="Wingdings" w:hAnsi="Wingdings" w:hint="default"/>
+        <w:sz w:val="20"/>
+      </w:rPr>
+    </w:lvl>
+    <w:lvl w:ilvl="6" w:tentative="1">
+      <w:start w:val="1"/>
+      <w:numFmt w:val="bullet"/>
+      <w:lvlText w:val=""/>
+      <w:lvlJc w:val="left"/>
+      <w:pPr>
+        <w:tabs>
+          <w:tab w:val="num" w:pos="5040"/>
+        </w:tabs>
+        <w:ind w:left="5040" w:hanging="360"/>
+      </w:pPr>
+      <w:rPr>
+        <w:rFonts w:ascii="Wingdings" w:hAnsi="Wingdings" w:hint="default"/>
+        <w:sz w:val="20"/>
+      </w:rPr>
+    </w:lvl>
+    <w:lvl w:ilvl="7" w:tentative="1">
+      <w:start w:val="1"/>
+      <w:numFmt w:val="bullet"/>
+      <w:lvlText w:val=""/>
+      <w:lvlJc w:val="left"/>
+      <w:pPr>
+        <w:tabs>
+          <w:tab w:val="num" w:pos="5760"/>
+        </w:tabs>
+        <w:ind w:left="5760" w:hanging="360"/>
+      </w:pPr>
+      <w:rPr>
+        <w:rFonts w:ascii="Wingdings" w:hAnsi="Wingdings" w:hint="default"/>
+        <w:sz w:val="20"/>
+      </w:rPr>
+    </w:lvl>
+    <w:lvl w:ilvl="8" w:tentative="1">
+      <w:start w:val="1"/>
+      <w:numFmt w:val="bullet"/>
+      <w:lvlText w:val=""/>
+      <w:lvlJc w:val="left"/>
+      <w:pPr>
+        <w:tabs>
+          <w:tab w:val="num" w:pos="6480"/>
+        </w:tabs>
+        <w:ind w:left="6480" w:hanging="360"/>
+      </w:pPr>
+      <w:rPr>
+        <w:rFonts w:ascii="Wingdings" w:hAnsi="Wingdings" w:hint="default"/>
+        <w:sz w:val="20"/>
+      </w:rPr>
+    </w:lvl>
+  </w:abstractNum>
+  <w:abstractNum w:abstractNumId="9" w15:restartNumberingAfterBreak="0">
     <w:nsid w:val="6C44471E"/>
     <w:multiLevelType w:val="multilevel"/>
     <w:tmpl w:val="26A629F6"/>
@@ -3233,11 +6319,11 @@
       </w:rPr>
     </w:lvl>
   </w:abstractNum>
-  <w:abstractNum w:abstractNumId="5" w15:restartNumberingAfterBreak="0">
+  <w:abstractNum w:abstractNumId="10" w15:restartNumberingAfterBreak="0">
     <w:nsid w:val="720F77FC"/>
-    <w:multiLevelType w:val="hybridMultilevel"/>
-    <w:tmpl w:val="C20E3448"/>
-    <w:lvl w:ilvl="0" w:tplc="0409000F">
+    <w:multiLevelType w:val="multilevel"/>
+    <w:tmpl w:val="FB8265F0"/>
+    <w:lvl w:ilvl="0">
       <w:start w:val="1"/>
       <w:numFmt w:val="decimal"/>
       <w:lvlText w:val="%1."/>
@@ -3249,80 +6335,112 @@
         <w:rFonts w:hint="default"/>
       </w:rPr>
     </w:lvl>
-    <w:lvl w:ilvl="1" w:tplc="04090019" w:tentative="1">
-      <w:start w:val="1"/>
-      <w:numFmt w:val="lowerLetter"/>
-      <w:lvlText w:val="%2."/>
-      <w:lvlJc w:val="left"/>
-      <w:pPr>
-        <w:ind w:left="1440" w:hanging="360"/>
-      </w:pPr>
-    </w:lvl>
-    <w:lvl w:ilvl="2" w:tplc="0409001B" w:tentative="1">
-      <w:start w:val="1"/>
-      <w:numFmt w:val="lowerRoman"/>
-      <w:lvlText w:val="%3."/>
-      <w:lvlJc w:val="right"/>
-      <w:pPr>
-        <w:ind w:left="2160" w:hanging="180"/>
-      </w:pPr>
-    </w:lvl>
-    <w:lvl w:ilvl="3" w:tplc="0409000F" w:tentative="1">
+    <w:lvl w:ilvl="1">
       <w:start w:val="1"/>
       <w:numFmt w:val="decimal"/>
-      <w:lvlText w:val="%4."/>
-      <w:lvlJc w:val="left"/>
-      <w:pPr>
-        <w:ind w:left="2880" w:hanging="360"/>
-      </w:pPr>
-    </w:lvl>
-    <w:lvl w:ilvl="4" w:tplc="04090019" w:tentative="1">
-      <w:start w:val="1"/>
-      <w:numFmt w:val="lowerLetter"/>
-      <w:lvlText w:val="%5."/>
-      <w:lvlJc w:val="left"/>
-      <w:pPr>
-        <w:ind w:left="3600" w:hanging="360"/>
-      </w:pPr>
-    </w:lvl>
-    <w:lvl w:ilvl="5" w:tplc="0409001B" w:tentative="1">
-      <w:start w:val="1"/>
-      <w:numFmt w:val="lowerRoman"/>
-      <w:lvlText w:val="%6."/>
-      <w:lvlJc w:val="right"/>
-      <w:pPr>
-        <w:ind w:left="4320" w:hanging="180"/>
-      </w:pPr>
-    </w:lvl>
-    <w:lvl w:ilvl="6" w:tplc="0409000F" w:tentative="1">
+      <w:isLgl/>
+      <w:lvlText w:val="%1.%2"/>
+      <w:lvlJc w:val="left"/>
+      <w:pPr>
+        <w:ind w:left="720" w:hanging="360"/>
+      </w:pPr>
+      <w:rPr>
+        <w:rFonts w:hint="default"/>
+      </w:rPr>
+    </w:lvl>
+    <w:lvl w:ilvl="2">
       <w:start w:val="1"/>
       <w:numFmt w:val="decimal"/>
-      <w:lvlText w:val="%7."/>
-      <w:lvlJc w:val="left"/>
-      <w:pPr>
-        <w:ind w:left="5040" w:hanging="360"/>
-      </w:pPr>
-    </w:lvl>
-    <w:lvl w:ilvl="7" w:tplc="04090019" w:tentative="1">
-      <w:start w:val="1"/>
-      <w:numFmt w:val="lowerLetter"/>
-      <w:lvlText w:val="%8."/>
-      <w:lvlJc w:val="left"/>
-      <w:pPr>
-        <w:ind w:left="5760" w:hanging="360"/>
-      </w:pPr>
-    </w:lvl>
-    <w:lvl w:ilvl="8" w:tplc="0409001B" w:tentative="1">
-      <w:start w:val="1"/>
-      <w:numFmt w:val="lowerRoman"/>
-      <w:lvlText w:val="%9."/>
-      <w:lvlJc w:val="right"/>
-      <w:pPr>
-        <w:ind w:left="6480" w:hanging="180"/>
-      </w:pPr>
+      <w:isLgl/>
+      <w:lvlText w:val="%1.%2.%3"/>
+      <w:lvlJc w:val="left"/>
+      <w:pPr>
+        <w:ind w:left="1080" w:hanging="720"/>
+      </w:pPr>
+      <w:rPr>
+        <w:rFonts w:hint="default"/>
+      </w:rPr>
+    </w:lvl>
+    <w:lvl w:ilvl="3">
+      <w:start w:val="1"/>
+      <w:numFmt w:val="decimal"/>
+      <w:isLgl/>
+      <w:lvlText w:val="%1.%2.%3.%4"/>
+      <w:lvlJc w:val="left"/>
+      <w:pPr>
+        <w:ind w:left="1080" w:hanging="720"/>
+      </w:pPr>
+      <w:rPr>
+        <w:rFonts w:hint="default"/>
+      </w:rPr>
+    </w:lvl>
+    <w:lvl w:ilvl="4">
+      <w:start w:val="1"/>
+      <w:numFmt w:val="decimal"/>
+      <w:isLgl/>
+      <w:lvlText w:val="%1.%2.%3.%4.%5"/>
+      <w:lvlJc w:val="left"/>
+      <w:pPr>
+        <w:ind w:left="1440" w:hanging="1080"/>
+      </w:pPr>
+      <w:rPr>
+        <w:rFonts w:hint="default"/>
+      </w:rPr>
+    </w:lvl>
+    <w:lvl w:ilvl="5">
+      <w:start w:val="1"/>
+      <w:numFmt w:val="decimal"/>
+      <w:isLgl/>
+      <w:lvlText w:val="%1.%2.%3.%4.%5.%6"/>
+      <w:lvlJc w:val="left"/>
+      <w:pPr>
+        <w:ind w:left="1440" w:hanging="1080"/>
+      </w:pPr>
+      <w:rPr>
+        <w:rFonts w:hint="default"/>
+      </w:rPr>
+    </w:lvl>
+    <w:lvl w:ilvl="6">
+      <w:start w:val="1"/>
+      <w:numFmt w:val="decimal"/>
+      <w:isLgl/>
+      <w:lvlText w:val="%1.%2.%3.%4.%5.%6.%7"/>
+      <w:lvlJc w:val="left"/>
+      <w:pPr>
+        <w:ind w:left="1800" w:hanging="1440"/>
+      </w:pPr>
+      <w:rPr>
+        <w:rFonts w:hint="default"/>
+      </w:rPr>
+    </w:lvl>
+    <w:lvl w:ilvl="7">
+      <w:start w:val="1"/>
+      <w:numFmt w:val="decimal"/>
+      <w:isLgl/>
+      <w:lvlText w:val="%1.%2.%3.%4.%5.%6.%7.%8"/>
+      <w:lvlJc w:val="left"/>
+      <w:pPr>
+        <w:ind w:left="1800" w:hanging="1440"/>
+      </w:pPr>
+      <w:rPr>
+        <w:rFonts w:hint="default"/>
+      </w:rPr>
+    </w:lvl>
+    <w:lvl w:ilvl="8">
+      <w:start w:val="1"/>
+      <w:numFmt w:val="decimal"/>
+      <w:isLgl/>
+      <w:lvlText w:val="%1.%2.%3.%4.%5.%6.%7.%8.%9"/>
+      <w:lvlJc w:val="left"/>
+      <w:pPr>
+        <w:ind w:left="2160" w:hanging="1800"/>
+      </w:pPr>
+      <w:rPr>
+        <w:rFonts w:hint="default"/>
+      </w:rPr>
     </w:lvl>
   </w:abstractNum>
-  <w:abstractNum w:abstractNumId="6" w15:restartNumberingAfterBreak="0">
+  <w:abstractNum w:abstractNumId="11" w15:restartNumberingAfterBreak="0">
     <w:nsid w:val="79421AF1"/>
     <w:multiLevelType w:val="hybridMultilevel"/>
     <w:tmpl w:val="461CFC8A"/>
@@ -3411,7 +6529,7 @@
       </w:pPr>
     </w:lvl>
   </w:abstractNum>
-  <w:abstractNum w:abstractNumId="7" w15:restartNumberingAfterBreak="0">
+  <w:abstractNum w:abstractNumId="12" w15:restartNumberingAfterBreak="0">
     <w:nsid w:val="7D9042B9"/>
     <w:multiLevelType w:val="hybridMultilevel"/>
     <w:tmpl w:val="1D98C7A8"/>
@@ -3501,28 +6619,97 @@
     </w:lvl>
   </w:abstractNum>
   <w:num w:numId="1">
+    <w:abstractNumId w:val="2"/>
+  </w:num>
+  <w:num w:numId="2">
+    <w:abstractNumId w:val="10"/>
+  </w:num>
+  <w:num w:numId="3">
+    <w:abstractNumId w:val="12"/>
+  </w:num>
+  <w:num w:numId="4">
+    <w:abstractNumId w:val="3"/>
+  </w:num>
+  <w:num w:numId="5">
+    <w:abstractNumId w:val="7"/>
+  </w:num>
+  <w:num w:numId="6">
+    <w:abstractNumId w:val="9"/>
+  </w:num>
+  <w:num w:numId="7">
+    <w:abstractNumId w:val="11"/>
+  </w:num>
+  <w:num w:numId="8">
+    <w:abstractNumId w:val="6"/>
+  </w:num>
+  <w:num w:numId="9">
+    <w:abstractNumId w:val="8"/>
+    <w:lvlOverride w:ilvl="0">
+      <w:lvl w:ilvl="0">
+        <w:numFmt w:val="bullet"/>
+        <w:lvlText w:val=""/>
+        <w:lvlJc w:val="left"/>
+        <w:pPr>
+          <w:tabs>
+            <w:tab w:val="num" w:pos="720"/>
+          </w:tabs>
+          <w:ind w:left="720" w:hanging="360"/>
+        </w:pPr>
+        <w:rPr>
+          <w:rFonts w:ascii="Wingdings" w:hAnsi="Wingdings" w:hint="default"/>
+          <w:sz w:val="20"/>
+        </w:rPr>
+      </w:lvl>
+    </w:lvlOverride>
+  </w:num>
+  <w:num w:numId="10">
+    <w:abstractNumId w:val="8"/>
+    <w:lvlOverride w:ilvl="0">
+      <w:lvl w:ilvl="0">
+        <w:numFmt w:val="bullet"/>
+        <w:lvlText w:val=""/>
+        <w:lvlJc w:val="left"/>
+        <w:pPr>
+          <w:tabs>
+            <w:tab w:val="num" w:pos="720"/>
+          </w:tabs>
+          <w:ind w:left="720" w:hanging="360"/>
+        </w:pPr>
+        <w:rPr>
+          <w:rFonts w:ascii="Wingdings" w:hAnsi="Wingdings" w:hint="default"/>
+          <w:sz w:val="20"/>
+        </w:rPr>
+      </w:lvl>
+    </w:lvlOverride>
+    <w:lvlOverride w:ilvl="1">
+      <w:lvl w:ilvl="1">
+        <w:numFmt w:val="bullet"/>
+        <w:lvlText w:val=""/>
+        <w:lvlJc w:val="left"/>
+        <w:pPr>
+          <w:tabs>
+            <w:tab w:val="num" w:pos="1440"/>
+          </w:tabs>
+          <w:ind w:left="1440" w:hanging="360"/>
+        </w:pPr>
+        <w:rPr>
+          <w:rFonts w:ascii="Wingdings" w:hAnsi="Wingdings" w:hint="default"/>
+          <w:sz w:val="20"/>
+        </w:rPr>
+      </w:lvl>
+    </w:lvlOverride>
+  </w:num>
+  <w:num w:numId="11">
+    <w:abstractNumId w:val="1"/>
+  </w:num>
+  <w:num w:numId="12">
     <w:abstractNumId w:val="0"/>
   </w:num>
-  <w:num w:numId="2">
+  <w:num w:numId="13">
     <w:abstractNumId w:val="5"/>
   </w:num>
-  <w:num w:numId="3">
-    <w:abstractNumId w:val="7"/>
-  </w:num>
-  <w:num w:numId="4">
-    <w:abstractNumId w:val="1"/>
-  </w:num>
-  <w:num w:numId="5">
-    <w:abstractNumId w:val="3"/>
-  </w:num>
-  <w:num w:numId="6">
+  <w:num w:numId="14">
     <w:abstractNumId w:val="4"/>
-  </w:num>
-  <w:num w:numId="7">
-    <w:abstractNumId w:val="6"/>
-  </w:num>
-  <w:num w:numId="8">
-    <w:abstractNumId w:val="2"/>
   </w:num>
 </w:numbering>
 </file>
@@ -4182,6 +7369,19 @@
       <w:szCs w:val="18"/>
     </w:rPr>
   </w:style>
+  <w:style w:type="character" w:styleId="HTMLCode">
+    <w:name w:val="HTML Code"/>
+    <w:basedOn w:val="DefaultParagraphFont"/>
+    <w:uiPriority w:val="99"/>
+    <w:semiHidden/>
+    <w:unhideWhenUsed/>
+    <w:rsid w:val="00FA3E4B"/>
+    <w:rPr>
+      <w:rFonts w:ascii="Courier New" w:eastAsia="Times New Roman" w:hAnsi="Courier New" w:cs="Courier New"/>
+      <w:sz w:val="20"/>
+      <w:szCs w:val="20"/>
+    </w:rPr>
+  </w:style>
 </w:styles>
 </file>
 

</xml_diff>

<commit_message>
I have worked on the question abiut hoisting. this is my third commit
</commit_message>
<xml_diff>
--- a/Assignment 1.docx
+++ b/Assignment 1.docx
@@ -339,25 +339,7 @@
           <w:sz w:val="32"/>
           <w:szCs w:val="32"/>
         </w:rPr>
-        <w:t>January</w:t>
-      </w:r>
-      <w:r>
-        <w:rPr>
-          <w:rFonts w:ascii="Times New Roman" w:hAnsi="Times New Roman" w:cs="Times New Roman"/>
-          <w:color w:val="000000" w:themeColor="text1"/>
-          <w:sz w:val="32"/>
-          <w:szCs w:val="32"/>
-        </w:rPr>
-        <w:t xml:space="preserve"> 202</w:t>
-      </w:r>
-      <w:r>
-        <w:rPr>
-          <w:rFonts w:ascii="Times New Roman" w:hAnsi="Times New Roman" w:cs="Times New Roman"/>
-          <w:color w:val="000000" w:themeColor="text1"/>
-          <w:sz w:val="32"/>
-          <w:szCs w:val="32"/>
-        </w:rPr>
-        <w:t>1</w:t>
+        <w:t>January 2021</w:t>
       </w:r>
     </w:p>
     <w:p>
@@ -389,8 +371,6 @@
         </w:rPr>
         <w:t xml:space="preserve">Is JavaScript Interpreted Language in </w:t>
       </w:r>
-      <w:proofErr w:type="spellStart"/>
-      <w:proofErr w:type="gramStart"/>
       <w:r>
         <w:rPr>
           <w:rStyle w:val="BookTitle"/>
@@ -398,10 +378,8 @@
           <w:i w:val="0"/>
           <w:iCs w:val="0"/>
         </w:rPr>
-        <w:t>it</w:t>
-      </w:r>
-      <w:proofErr w:type="spellEnd"/>
-      <w:proofErr w:type="gramEnd"/>
+        <w:t>its</w:t>
+      </w:r>
       <w:r>
         <w:rPr>
           <w:rStyle w:val="BookTitle"/>
@@ -464,35 +442,7 @@
           <w:rFonts w:cs="Times New Roman"/>
           <w:szCs w:val="24"/>
         </w:rPr>
-        <w:t xml:space="preserve">Compliers and interpreters are programs that help convert the </w:t>
-      </w:r>
-      <w:r>
-        <w:rPr>
-          <w:rFonts w:cs="Times New Roman"/>
-          <w:szCs w:val="24"/>
-        </w:rPr>
-        <w:t>high-level</w:t>
-      </w:r>
-      <w:r>
-        <w:rPr>
-          <w:rFonts w:cs="Times New Roman"/>
-          <w:szCs w:val="24"/>
-        </w:rPr>
-        <w:t xml:space="preserve"> language (Source Code) into machine codes to be understood by the computers. Computer programs are usually written on high level languages. A </w:t>
-      </w:r>
-      <w:r>
-        <w:rPr>
-          <w:rFonts w:cs="Times New Roman"/>
-          <w:szCs w:val="24"/>
-        </w:rPr>
-        <w:t>high-level</w:t>
-      </w:r>
-      <w:r>
-        <w:rPr>
-          <w:rFonts w:cs="Times New Roman"/>
-          <w:szCs w:val="24"/>
-        </w:rPr>
-        <w:t xml:space="preserve"> language is one that can be understood by humans. To make it clear, they contain words and phrases from the languages in common use – English or other languages for example. However, computers cannot understand high level languages as we humans do. They can only understand the programs that are developed in binary systems known as a machine code. To start with, a computer program is usually written in high level language described as a source code. These source codes must be converted into machine language and here comes the role of compilers and interpreters.</w:t>
+        <w:t>Compliers and interpreters are programs that help convert the high-level language (Source Code) into machine codes to be understood by the computers. Computer programs are usually written on high level languages. A high-level language is one that can be understood by humans. To make it clear, they contain words and phrases from the languages in common use – English or other languages for example. However, computers cannot understand high level languages as we humans do. They can only understand the programs that are developed in binary systems known as a machine code. To start with, a computer program is usually written in high level language described as a source code. These source codes must be converted into machine language and here comes the role of compilers and interpreters.</w:t>
       </w:r>
     </w:p>
     <w:p>
@@ -1239,39 +1189,7 @@
           <w:sz w:val="24"/>
           <w:szCs w:val="24"/>
         </w:rPr>
-        <w:t xml:space="preserve">JIT or just in time compilers are not specific to JavaScript. Other languages like Java also </w:t>
-      </w:r>
-      <w:r>
-        <w:rPr>
-          <w:rFonts w:cs="Times New Roman"/>
-          <w:sz w:val="24"/>
-          <w:szCs w:val="24"/>
-        </w:rPr>
-        <w:t>have</w:t>
-      </w:r>
-      <w:r>
-        <w:rPr>
-          <w:rFonts w:cs="Times New Roman"/>
-          <w:sz w:val="24"/>
-          <w:szCs w:val="24"/>
-        </w:rPr>
-        <w:t xml:space="preserve"> </w:t>
-      </w:r>
-      <w:r>
-        <w:rPr>
-          <w:rFonts w:cs="Times New Roman"/>
-          <w:sz w:val="24"/>
-          <w:szCs w:val="24"/>
-        </w:rPr>
-        <w:t>these kinds of mechanism</w:t>
-      </w:r>
-      <w:r>
-        <w:rPr>
-          <w:rFonts w:cs="Times New Roman"/>
-          <w:sz w:val="24"/>
-          <w:szCs w:val="24"/>
-        </w:rPr>
-        <w:t xml:space="preserve"> to compile the code just before the execution.</w:t>
+        <w:t>JIT or just in time compilers are not specific to JavaScript. Other languages like Java also have these kinds of mechanism to compile the code just before the execution.</w:t>
       </w:r>
     </w:p>
     <w:p>
@@ -1326,23 +1244,7 @@
           <w:sz w:val="24"/>
           <w:szCs w:val="24"/>
         </w:rPr>
-        <w:t xml:space="preserve"> the entire codebase, making awesome optimizations etc. In the other hand an interpreted language starts executing in no time but doesn’t do any optimization of code. </w:t>
-      </w:r>
-      <w:r>
-        <w:rPr>
-          <w:rFonts w:cs="Times New Roman"/>
-          <w:sz w:val="24"/>
-          <w:szCs w:val="24"/>
-        </w:rPr>
-        <w:t>So,</w:t>
-      </w:r>
-      <w:r>
-        <w:rPr>
-          <w:rFonts w:cs="Times New Roman"/>
-          <w:sz w:val="24"/>
-          <w:szCs w:val="24"/>
-        </w:rPr>
-        <w:t xml:space="preserve"> each expression is translated separately. Consider the code snippet below.</w:t>
+        <w:t xml:space="preserve"> the entire codebase, making awesome optimizations etc. In the other hand an interpreted language starts executing in no time but doesn’t do any optimization of code. So, each expression is translated separately. Consider the code snippet below.</w:t>
       </w:r>
     </w:p>
     <w:p>
@@ -1498,23 +1400,7 @@
           <w:sz w:val="24"/>
           <w:szCs w:val="24"/>
         </w:rPr>
-        <w:t xml:space="preserve">In case of compiled </w:t>
-      </w:r>
-      <w:r>
-        <w:rPr>
-          <w:rFonts w:cs="Times New Roman"/>
-          <w:sz w:val="24"/>
-          <w:szCs w:val="24"/>
-        </w:rPr>
-        <w:t>language,</w:t>
-      </w:r>
-      <w:r>
-        <w:rPr>
-          <w:rFonts w:cs="Times New Roman"/>
-          <w:sz w:val="24"/>
-          <w:szCs w:val="24"/>
-        </w:rPr>
-        <w:t xml:space="preserve"> the sum += </w:t>
+        <w:t xml:space="preserve">In case of compiled language, the sum += </w:t>
       </w:r>
       <w:proofErr w:type="spellStart"/>
       <w:r>
@@ -1559,23 +1445,7 @@
           <w:sz w:val="24"/>
           <w:szCs w:val="24"/>
         </w:rPr>
-        <w:t xml:space="preserve"> 1000 times to machine code and execute. </w:t>
-      </w:r>
-      <w:r>
-        <w:rPr>
-          <w:rFonts w:cs="Times New Roman"/>
-          <w:sz w:val="24"/>
-          <w:szCs w:val="24"/>
-        </w:rPr>
-        <w:t>So,</w:t>
-      </w:r>
-      <w:r>
-        <w:rPr>
-          <w:rFonts w:cs="Times New Roman"/>
-          <w:sz w:val="24"/>
-          <w:szCs w:val="24"/>
-        </w:rPr>
-        <w:t xml:space="preserve"> there’s a huge performance drop cause the same code is getting translated 1000 times.</w:t>
+        <w:t> 1000 times to machine code and execute. So, there’s a huge performance drop cause the same code is getting translated 1000 times.</w:t>
       </w:r>
       <w:r>
         <w:rPr>
@@ -2006,6 +1876,9 @@
         <w:t>1</w:t>
       </w:r>
       <w:r>
+        <w:rPr>
+          <w:noProof/>
+        </w:rPr>
         <w:fldChar w:fldCharType="end"/>
       </w:r>
       <w:r>
@@ -2145,15 +2018,7 @@
           <w:sz w:val="24"/>
           <w:szCs w:val="24"/>
         </w:rPr>
-        <w:t>unlike</w:t>
-      </w:r>
-      <w:r>
-        <w:rPr>
-          <w:rFonts w:ascii="Times New Roman" w:hAnsi="Times New Roman" w:cs="Times New Roman"/>
-          <w:sz w:val="24"/>
-          <w:szCs w:val="24"/>
-        </w:rPr>
-        <w:t xml:space="preserve"> other programming languages like Java, the compilation doesn't take place at the build time. The three phases described above are not the only things that happen to Compile JavaScript Source code. JavaScript engine needs to perform lots of optimization steps to tackle performance issues.</w:t>
+        <w:t>unlike other programming languages like Java, the compilation doesn't take place at the build time. The three phases described above are not the only things that happen to Compile JavaScript Source code. JavaScript engine needs to perform lots of optimization steps to tackle performance issues.</w:t>
       </w:r>
       <w:r>
         <w:rPr>
@@ -2298,7 +2163,10 @@
         <w:fldChar w:fldCharType="begin"/>
       </w:r>
       <w:r>
-        <w:instrText xml:space="preserve"> SEQ Table \* ARABIC </w:instrText>
+        <w:instrText xml:space="preserve"> </w:instrText>
+      </w:r>
+      <w:r>
+        <w:instrText xml:space="preserve">SEQ Table \* ARABIC </w:instrText>
       </w:r>
       <w:r>
         <w:fldChar w:fldCharType="separate"/>
@@ -2310,6 +2178,9 @@
         <w:t>1</w:t>
       </w:r>
       <w:r>
+        <w:rPr>
+          <w:noProof/>
+        </w:rPr>
         <w:fldChar w:fldCharType="end"/>
       </w:r>
       <w:r>
@@ -3072,23 +2943,89 @@
           <w:sz w:val="22"/>
           <w:szCs w:val="16"/>
         </w:rPr>
-        <w:t> thought that null was an object: it examined its type tag and the type tag said “object”. The following is the engine’s code for </w:t>
+        <w:t xml:space="preserve"> thought that null was an object: it examined its type tag and the type tag said “object”. </w:t>
+      </w:r>
+    </w:p>
+    <w:p>
+      <w:pPr>
+        <w:pStyle w:val="Style2"/>
+        <w:rPr>
+          <w:sz w:val="22"/>
+          <w:szCs w:val="16"/>
+        </w:rPr>
+      </w:pPr>
+    </w:p>
+    <w:p>
+      <w:pPr>
+        <w:pStyle w:val="Style2"/>
+        <w:rPr>
+          <w:sz w:val="22"/>
+          <w:szCs w:val="16"/>
+        </w:rPr>
+      </w:pPr>
+    </w:p>
+    <w:p>
+      <w:pPr>
+        <w:pStyle w:val="Style2"/>
+        <w:rPr>
+          <w:b/>
+          <w:bCs/>
+          <w:sz w:val="24"/>
+          <w:szCs w:val="18"/>
+        </w:rPr>
+      </w:pPr>
+      <w:r>
+        <w:rPr>
+          <w:b/>
+          <w:bCs/>
+          <w:sz w:val="24"/>
+          <w:szCs w:val="18"/>
+        </w:rPr>
+        <w:lastRenderedPageBreak/>
+        <w:t>The following is the engine’s code for </w:t>
       </w:r>
       <w:proofErr w:type="spellStart"/>
       <w:r>
         <w:rPr>
-          <w:sz w:val="22"/>
-          <w:szCs w:val="16"/>
-        </w:rPr>
-        <w:t>typeof</w:t>
+          <w:b/>
+          <w:bCs/>
+          <w:sz w:val="24"/>
+          <w:szCs w:val="18"/>
+        </w:rPr>
+        <w:t>typeof.</w:t>
       </w:r>
       <w:proofErr w:type="spellEnd"/>
-      <w:r>
-        <w:rPr>
-          <w:sz w:val="22"/>
-          <w:szCs w:val="16"/>
-        </w:rPr>
-        <w:t>.</w:t>
+    </w:p>
+    <w:p>
+      <w:pPr>
+        <w:pStyle w:val="Style2"/>
+        <w:rPr>
+          <w:sz w:val="22"/>
+          <w:szCs w:val="16"/>
+        </w:rPr>
+      </w:pPr>
+      <w:r>
+        <w:rPr>
+          <w:sz w:val="22"/>
+          <w:szCs w:val="16"/>
+        </w:rPr>
+        <w:t>JS_PUBLIC_API(</w:t>
+      </w:r>
+      <w:proofErr w:type="spellStart"/>
+      <w:r>
+        <w:rPr>
+          <w:sz w:val="22"/>
+          <w:szCs w:val="16"/>
+        </w:rPr>
+        <w:t>JSType</w:t>
+      </w:r>
+      <w:proofErr w:type="spellEnd"/>
+      <w:r>
+        <w:rPr>
+          <w:sz w:val="22"/>
+          <w:szCs w:val="16"/>
+        </w:rPr>
+        <w:t>)</w:t>
       </w:r>
     </w:p>
     <w:p>
@@ -3107,6 +3044,63 @@
         </w:rPr>
         <w:t xml:space="preserve">    </w:t>
       </w:r>
+      <w:proofErr w:type="spellStart"/>
+      <w:r>
+        <w:rPr>
+          <w:sz w:val="22"/>
+          <w:szCs w:val="16"/>
+        </w:rPr>
+        <w:t>JS_</w:t>
+      </w:r>
+      <w:proofErr w:type="gramStart"/>
+      <w:r>
+        <w:rPr>
+          <w:sz w:val="22"/>
+          <w:szCs w:val="16"/>
+        </w:rPr>
+        <w:t>TypeOfValue</w:t>
+      </w:r>
+      <w:proofErr w:type="spellEnd"/>
+      <w:r>
+        <w:rPr>
+          <w:sz w:val="22"/>
+          <w:szCs w:val="16"/>
+        </w:rPr>
+        <w:t>(</w:t>
+      </w:r>
+      <w:proofErr w:type="spellStart"/>
+      <w:proofErr w:type="gramEnd"/>
+      <w:r>
+        <w:rPr>
+          <w:sz w:val="22"/>
+          <w:szCs w:val="16"/>
+        </w:rPr>
+        <w:t>JSContext</w:t>
+      </w:r>
+      <w:proofErr w:type="spellEnd"/>
+      <w:r>
+        <w:rPr>
+          <w:sz w:val="22"/>
+          <w:szCs w:val="16"/>
+        </w:rPr>
+        <w:t xml:space="preserve"> *cx, </w:t>
+      </w:r>
+      <w:proofErr w:type="spellStart"/>
+      <w:r>
+        <w:rPr>
+          <w:sz w:val="22"/>
+          <w:szCs w:val="16"/>
+        </w:rPr>
+        <w:t>jsval</w:t>
+      </w:r>
+      <w:proofErr w:type="spellEnd"/>
+      <w:r>
+        <w:rPr>
+          <w:sz w:val="22"/>
+          <w:szCs w:val="16"/>
+        </w:rPr>
+        <w:t xml:space="preserve"> v)</w:t>
+      </w:r>
     </w:p>
     <w:p>
       <w:pPr>
@@ -3117,6 +3111,13 @@
           <w:szCs w:val="16"/>
         </w:rPr>
       </w:pPr>
+      <w:r>
+        <w:rPr>
+          <w:sz w:val="22"/>
+          <w:szCs w:val="16"/>
+        </w:rPr>
+        <w:t xml:space="preserve">    {</w:t>
+      </w:r>
     </w:p>
     <w:p>
       <w:pPr>
@@ -3127,6 +3128,29 @@
           <w:szCs w:val="16"/>
         </w:rPr>
       </w:pPr>
+      <w:r>
+        <w:rPr>
+          <w:sz w:val="22"/>
+          <w:szCs w:val="16"/>
+        </w:rPr>
+        <w:t xml:space="preserve">        </w:t>
+      </w:r>
+      <w:proofErr w:type="spellStart"/>
+      <w:r>
+        <w:rPr>
+          <w:sz w:val="22"/>
+          <w:szCs w:val="16"/>
+        </w:rPr>
+        <w:t>JSType</w:t>
+      </w:r>
+      <w:proofErr w:type="spellEnd"/>
+      <w:r>
+        <w:rPr>
+          <w:sz w:val="22"/>
+          <w:szCs w:val="16"/>
+        </w:rPr>
+        <w:t xml:space="preserve"> type = JSTYPE_VOID;</w:t>
+      </w:r>
     </w:p>
     <w:p>
       <w:pPr>
@@ -3142,8 +3166,7 @@
           <w:sz w:val="22"/>
           <w:szCs w:val="16"/>
         </w:rPr>
-        <w:lastRenderedPageBreak/>
-        <w:t>JS_PUBLIC_API(</w:t>
+        <w:t xml:space="preserve">        </w:t>
       </w:r>
       <w:proofErr w:type="spellStart"/>
       <w:r>
@@ -3151,7 +3174,7 @@
           <w:sz w:val="22"/>
           <w:szCs w:val="16"/>
         </w:rPr>
-        <w:t>JSType</w:t>
+        <w:t>JSObject</w:t>
       </w:r>
       <w:proofErr w:type="spellEnd"/>
       <w:r>
@@ -3159,7 +3182,7 @@
           <w:sz w:val="22"/>
           <w:szCs w:val="16"/>
         </w:rPr>
-        <w:t>)</w:t>
+        <w:t xml:space="preserve"> *obj;</w:t>
       </w:r>
     </w:p>
     <w:p>
@@ -3176,7 +3199,7 @@
           <w:sz w:val="22"/>
           <w:szCs w:val="16"/>
         </w:rPr>
-        <w:t xml:space="preserve">    </w:t>
+        <w:t xml:space="preserve">        </w:t>
       </w:r>
       <w:proofErr w:type="spellStart"/>
       <w:r>
@@ -3184,15 +3207,7 @@
           <w:sz w:val="22"/>
           <w:szCs w:val="16"/>
         </w:rPr>
-        <w:t>JS_</w:t>
-      </w:r>
-      <w:proofErr w:type="gramStart"/>
-      <w:r>
-        <w:rPr>
-          <w:sz w:val="22"/>
-          <w:szCs w:val="16"/>
-        </w:rPr>
-        <w:t>TypeOfValue</w:t>
+        <w:t>JSObjectOps</w:t>
       </w:r>
       <w:proofErr w:type="spellEnd"/>
       <w:r>
@@ -3200,40 +3215,7 @@
           <w:sz w:val="22"/>
           <w:szCs w:val="16"/>
         </w:rPr>
-        <w:t>(</w:t>
-      </w:r>
-      <w:proofErr w:type="spellStart"/>
-      <w:proofErr w:type="gramEnd"/>
-      <w:r>
-        <w:rPr>
-          <w:sz w:val="22"/>
-          <w:szCs w:val="16"/>
-        </w:rPr>
-        <w:t>JSContext</w:t>
-      </w:r>
-      <w:proofErr w:type="spellEnd"/>
-      <w:r>
-        <w:rPr>
-          <w:sz w:val="22"/>
-          <w:szCs w:val="16"/>
-        </w:rPr>
-        <w:t xml:space="preserve"> *cx, </w:t>
-      </w:r>
-      <w:proofErr w:type="spellStart"/>
-      <w:r>
-        <w:rPr>
-          <w:sz w:val="22"/>
-          <w:szCs w:val="16"/>
-        </w:rPr>
-        <w:t>jsval</w:t>
-      </w:r>
-      <w:proofErr w:type="spellEnd"/>
-      <w:r>
-        <w:rPr>
-          <w:sz w:val="22"/>
-          <w:szCs w:val="16"/>
-        </w:rPr>
-        <w:t xml:space="preserve"> v)</w:t>
+        <w:t xml:space="preserve"> *ops;</w:t>
       </w:r>
     </w:p>
     <w:p>
@@ -3250,7 +3232,23 @@
           <w:sz w:val="22"/>
           <w:szCs w:val="16"/>
         </w:rPr>
-        <w:t xml:space="preserve">    {</w:t>
+        <w:t xml:space="preserve">        </w:t>
+      </w:r>
+      <w:proofErr w:type="spellStart"/>
+      <w:r>
+        <w:rPr>
+          <w:sz w:val="22"/>
+          <w:szCs w:val="16"/>
+        </w:rPr>
+        <w:t>JSClass</w:t>
+      </w:r>
+      <w:proofErr w:type="spellEnd"/>
+      <w:r>
+        <w:rPr>
+          <w:sz w:val="22"/>
+          <w:szCs w:val="16"/>
+        </w:rPr>
+        <w:t xml:space="preserve"> *clasp;</w:t>
       </w:r>
     </w:p>
     <w:p>
@@ -3267,23 +3265,23 @@
           <w:sz w:val="22"/>
           <w:szCs w:val="16"/>
         </w:rPr>
-        <w:t xml:space="preserve">        </w:t>
-      </w:r>
-      <w:proofErr w:type="spellStart"/>
-      <w:r>
-        <w:rPr>
-          <w:sz w:val="22"/>
-          <w:szCs w:val="16"/>
-        </w:rPr>
-        <w:t>JSType</w:t>
-      </w:r>
-      <w:proofErr w:type="spellEnd"/>
-      <w:r>
-        <w:rPr>
-          <w:sz w:val="22"/>
-          <w:szCs w:val="16"/>
-        </w:rPr>
-        <w:t xml:space="preserve"> type = JSTYPE_VOID;</w:t>
+        <w:t xml:space="preserve">        CHECK_</w:t>
+      </w:r>
+      <w:proofErr w:type="gramStart"/>
+      <w:r>
+        <w:rPr>
+          <w:sz w:val="22"/>
+          <w:szCs w:val="16"/>
+        </w:rPr>
+        <w:t>REQUEST(</w:t>
+      </w:r>
+      <w:proofErr w:type="gramEnd"/>
+      <w:r>
+        <w:rPr>
+          <w:sz w:val="22"/>
+          <w:szCs w:val="16"/>
+        </w:rPr>
+        <w:t>cx);</w:t>
       </w:r>
     </w:p>
     <w:p>
@@ -3300,23 +3298,7 @@
           <w:sz w:val="22"/>
           <w:szCs w:val="16"/>
         </w:rPr>
-        <w:t xml:space="preserve">        </w:t>
-      </w:r>
-      <w:proofErr w:type="spellStart"/>
-      <w:r>
-        <w:rPr>
-          <w:sz w:val="22"/>
-          <w:szCs w:val="16"/>
-        </w:rPr>
-        <w:t>JSObject</w:t>
-      </w:r>
-      <w:proofErr w:type="spellEnd"/>
-      <w:r>
-        <w:rPr>
-          <w:sz w:val="22"/>
-          <w:szCs w:val="16"/>
-        </w:rPr>
-        <w:t xml:space="preserve"> *obj;</w:t>
+        <w:t xml:space="preserve">        if (JSVAL_IS_VOID(v)) {  // (1)</w:t>
       </w:r>
     </w:p>
     <w:p>
@@ -3333,23 +3315,7 @@
           <w:sz w:val="22"/>
           <w:szCs w:val="16"/>
         </w:rPr>
-        <w:t xml:space="preserve">        </w:t>
-      </w:r>
-      <w:proofErr w:type="spellStart"/>
-      <w:r>
-        <w:rPr>
-          <w:sz w:val="22"/>
-          <w:szCs w:val="16"/>
-        </w:rPr>
-        <w:t>JSObjectOps</w:t>
-      </w:r>
-      <w:proofErr w:type="spellEnd"/>
-      <w:r>
-        <w:rPr>
-          <w:sz w:val="22"/>
-          <w:szCs w:val="16"/>
-        </w:rPr>
-        <w:t xml:space="preserve"> *ops;</w:t>
+        <w:t xml:space="preserve">            type = JSTYPE_VOID;</w:t>
       </w:r>
     </w:p>
     <w:p>
@@ -3366,23 +3332,7 @@
           <w:sz w:val="22"/>
           <w:szCs w:val="16"/>
         </w:rPr>
-        <w:t xml:space="preserve">        </w:t>
-      </w:r>
-      <w:proofErr w:type="spellStart"/>
-      <w:r>
-        <w:rPr>
-          <w:sz w:val="22"/>
-          <w:szCs w:val="16"/>
-        </w:rPr>
-        <w:t>JSClass</w:t>
-      </w:r>
-      <w:proofErr w:type="spellEnd"/>
-      <w:r>
-        <w:rPr>
-          <w:sz w:val="22"/>
-          <w:szCs w:val="16"/>
-        </w:rPr>
-        <w:t xml:space="preserve"> *clasp;</w:t>
+        <w:t xml:space="preserve">        } else if (JSVAL_IS_OBJECT(v)) {  // (2)</w:t>
       </w:r>
     </w:p>
     <w:p>
@@ -3394,6 +3344,13 @@
           <w:szCs w:val="16"/>
         </w:rPr>
       </w:pPr>
+      <w:r>
+        <w:rPr>
+          <w:sz w:val="22"/>
+          <w:szCs w:val="16"/>
+        </w:rPr>
+        <w:t xml:space="preserve">            obj = JSVAL_TO_OBJECT(v);</w:t>
+      </w:r>
     </w:p>
     <w:p>
       <w:pPr>
@@ -3409,23 +3366,7 @@
           <w:sz w:val="22"/>
           <w:szCs w:val="16"/>
         </w:rPr>
-        <w:t xml:space="preserve">        CHECK_</w:t>
-      </w:r>
-      <w:proofErr w:type="gramStart"/>
-      <w:r>
-        <w:rPr>
-          <w:sz w:val="22"/>
-          <w:szCs w:val="16"/>
-        </w:rPr>
-        <w:t>REQUEST(</w:t>
-      </w:r>
-      <w:proofErr w:type="gramEnd"/>
-      <w:r>
-        <w:rPr>
-          <w:sz w:val="22"/>
-          <w:szCs w:val="16"/>
-        </w:rPr>
-        <w:t>cx);</w:t>
+        <w:t xml:space="preserve">            if (obj &amp;&amp;</w:t>
       </w:r>
     </w:p>
     <w:p>
@@ -3442,23 +3383,7 @@
           <w:sz w:val="22"/>
           <w:szCs w:val="16"/>
         </w:rPr>
-        <w:t xml:space="preserve">        if (JSVAL_IS_VOID(v)) </w:t>
-      </w:r>
-      <w:proofErr w:type="gramStart"/>
-      <w:r>
-        <w:rPr>
-          <w:sz w:val="22"/>
-          <w:szCs w:val="16"/>
-        </w:rPr>
-        <w:t>{  /</w:t>
-      </w:r>
-      <w:proofErr w:type="gramEnd"/>
-      <w:r>
-        <w:rPr>
-          <w:sz w:val="22"/>
-          <w:szCs w:val="16"/>
-        </w:rPr>
-        <w:t>/ (1)</w:t>
+        <w:t xml:space="preserve">                (ops = obj-&gt;map-&gt;ops,</w:t>
       </w:r>
     </w:p>
     <w:p>
@@ -3475,8 +3400,17 @@
           <w:sz w:val="22"/>
           <w:szCs w:val="16"/>
         </w:rPr>
-        <w:t xml:space="preserve">            type = JSTYPE_VOID;</w:t>
-      </w:r>
+        <w:t xml:space="preserve">                 ops == &amp;</w:t>
+      </w:r>
+      <w:proofErr w:type="spellStart"/>
+      <w:r>
+        <w:rPr>
+          <w:sz w:val="22"/>
+          <w:szCs w:val="16"/>
+        </w:rPr>
+        <w:t>js_ObjectOps</w:t>
+      </w:r>
+      <w:proofErr w:type="spellEnd"/>
     </w:p>
     <w:p>
       <w:pPr>
@@ -3492,23 +3426,7 @@
           <w:sz w:val="22"/>
           <w:szCs w:val="16"/>
         </w:rPr>
-        <w:t xml:space="preserve">        } else if (JSVAL_IS_OBJECT(v)) </w:t>
-      </w:r>
-      <w:proofErr w:type="gramStart"/>
-      <w:r>
-        <w:rPr>
-          <w:sz w:val="22"/>
-          <w:szCs w:val="16"/>
-        </w:rPr>
-        <w:t>{  /</w:t>
-      </w:r>
-      <w:proofErr w:type="gramEnd"/>
-      <w:r>
-        <w:rPr>
-          <w:sz w:val="22"/>
-          <w:szCs w:val="16"/>
-        </w:rPr>
-        <w:t>/ (2)</w:t>
+        <w:t xml:space="preserve">                 ? (clasp = OBJ_GET_CLASS(cx, obj),</w:t>
       </w:r>
     </w:p>
     <w:p>
@@ -3525,7 +3443,23 @@
           <w:sz w:val="22"/>
           <w:szCs w:val="16"/>
         </w:rPr>
-        <w:t xml:space="preserve">            obj = JSVAL_TO_OBJECT(v);</w:t>
+        <w:t xml:space="preserve">                    clasp-&gt;call || clasp == &amp;</w:t>
+      </w:r>
+      <w:proofErr w:type="spellStart"/>
+      <w:r>
+        <w:rPr>
+          <w:sz w:val="22"/>
+          <w:szCs w:val="16"/>
+        </w:rPr>
+        <w:t>js_FunctionClass</w:t>
+      </w:r>
+      <w:proofErr w:type="spellEnd"/>
+      <w:r>
+        <w:rPr>
+          <w:sz w:val="22"/>
+          <w:szCs w:val="16"/>
+        </w:rPr>
+        <w:t>) // (3,4)</w:t>
       </w:r>
     </w:p>
     <w:p>
@@ -3542,7 +3476,7 @@
           <w:sz w:val="22"/>
           <w:szCs w:val="16"/>
         </w:rPr>
-        <w:t xml:space="preserve">            if (obj &amp;&amp;</w:t>
+        <w:t xml:space="preserve">                 : ops-&gt;call != 0)) {  // (3)</w:t>
       </w:r>
     </w:p>
     <w:p>
@@ -3559,7 +3493,7 @@
           <w:sz w:val="22"/>
           <w:szCs w:val="16"/>
         </w:rPr>
-        <w:t xml:space="preserve">                (ops = obj-&gt;map-&gt;ops,</w:t>
+        <w:t xml:space="preserve">                type = JSTYPE_FUNCTION;</w:t>
       </w:r>
     </w:p>
     <w:p>
@@ -3576,17 +3510,8 @@
           <w:sz w:val="22"/>
           <w:szCs w:val="16"/>
         </w:rPr>
-        <w:t xml:space="preserve">                 ops == &amp;</w:t>
-      </w:r>
-      <w:proofErr w:type="spellStart"/>
-      <w:r>
-        <w:rPr>
-          <w:sz w:val="22"/>
-          <w:szCs w:val="16"/>
-        </w:rPr>
-        <w:t>js_ObjectOps</w:t>
-      </w:r>
-      <w:proofErr w:type="spellEnd"/>
+        <w:t xml:space="preserve">            } else {</w:t>
+      </w:r>
     </w:p>
     <w:p>
       <w:pPr>
@@ -3602,23 +3527,7 @@
           <w:sz w:val="22"/>
           <w:szCs w:val="16"/>
         </w:rPr>
-        <w:t xml:space="preserve">                 ? (clasp = OBJ_GET_</w:t>
-      </w:r>
-      <w:proofErr w:type="gramStart"/>
-      <w:r>
-        <w:rPr>
-          <w:sz w:val="22"/>
-          <w:szCs w:val="16"/>
-        </w:rPr>
-        <w:t>CLASS(</w:t>
-      </w:r>
-      <w:proofErr w:type="gramEnd"/>
-      <w:r>
-        <w:rPr>
-          <w:sz w:val="22"/>
-          <w:szCs w:val="16"/>
-        </w:rPr>
-        <w:t>cx, obj),</w:t>
+        <w:t xml:space="preserve">                type = JSTYPE_OBJECT;</w:t>
       </w:r>
     </w:p>
     <w:p>
@@ -3635,23 +3544,7 @@
           <w:sz w:val="22"/>
           <w:szCs w:val="16"/>
         </w:rPr>
-        <w:t xml:space="preserve">                    clasp-&gt;call || clasp == &amp;</w:t>
-      </w:r>
-      <w:proofErr w:type="spellStart"/>
-      <w:r>
-        <w:rPr>
-          <w:sz w:val="22"/>
-          <w:szCs w:val="16"/>
-        </w:rPr>
-        <w:t>js_FunctionClass</w:t>
-      </w:r>
-      <w:proofErr w:type="spellEnd"/>
-      <w:r>
-        <w:rPr>
-          <w:sz w:val="22"/>
-          <w:szCs w:val="16"/>
-        </w:rPr>
-        <w:t>) // (3,4)</w:t>
+        <w:t xml:space="preserve">            }</w:t>
       </w:r>
     </w:p>
     <w:p>
@@ -3668,23 +3561,7 @@
           <w:sz w:val="22"/>
           <w:szCs w:val="16"/>
         </w:rPr>
-        <w:t xml:space="preserve">                 : ops-&gt;</w:t>
-      </w:r>
-      <w:proofErr w:type="gramStart"/>
-      <w:r>
-        <w:rPr>
-          <w:sz w:val="22"/>
-          <w:szCs w:val="16"/>
-        </w:rPr>
-        <w:t>call !</w:t>
-      </w:r>
-      <w:proofErr w:type="gramEnd"/>
-      <w:r>
-        <w:rPr>
-          <w:sz w:val="22"/>
-          <w:szCs w:val="16"/>
-        </w:rPr>
-        <w:t>= 0)) {  // (3)</w:t>
+        <w:t xml:space="preserve">        } else if (JSVAL_IS_NUMBER(v)) {</w:t>
       </w:r>
     </w:p>
     <w:p>
@@ -3701,7 +3578,7 @@
           <w:sz w:val="22"/>
           <w:szCs w:val="16"/>
         </w:rPr>
-        <w:t xml:space="preserve">                type = JSTYPE_FUNCTION;</w:t>
+        <w:t xml:space="preserve">            type = JSTYPE_NUMBER;</w:t>
       </w:r>
     </w:p>
     <w:p>
@@ -3718,7 +3595,7 @@
           <w:sz w:val="22"/>
           <w:szCs w:val="16"/>
         </w:rPr>
-        <w:t xml:space="preserve">            } else {</w:t>
+        <w:t xml:space="preserve">        } else if (JSVAL_IS_STRING(v)) {</w:t>
       </w:r>
     </w:p>
     <w:p>
@@ -3735,7 +3612,7 @@
           <w:sz w:val="22"/>
           <w:szCs w:val="16"/>
         </w:rPr>
-        <w:t xml:space="preserve">                type = JSTYPE_OBJECT;</w:t>
+        <w:t xml:space="preserve">            type = JSTYPE_STRING;</w:t>
       </w:r>
     </w:p>
     <w:p>
@@ -3752,7 +3629,7 @@
           <w:sz w:val="22"/>
           <w:szCs w:val="16"/>
         </w:rPr>
-        <w:t xml:space="preserve">            }</w:t>
+        <w:t xml:space="preserve">        } else if (JSVAL_IS_BOOLEAN(v)) {</w:t>
       </w:r>
     </w:p>
     <w:p>
@@ -3769,7 +3646,7 @@
           <w:sz w:val="22"/>
           <w:szCs w:val="16"/>
         </w:rPr>
-        <w:t xml:space="preserve">        } else if (JSVAL_IS_NUMBER(v)) {</w:t>
+        <w:t xml:space="preserve">            type = JSTYPE_BOOLEAN;</w:t>
       </w:r>
     </w:p>
     <w:p>
@@ -3786,7 +3663,7 @@
           <w:sz w:val="22"/>
           <w:szCs w:val="16"/>
         </w:rPr>
-        <w:t xml:space="preserve">            type = JSTYPE_NUMBER;</w:t>
+        <w:t xml:space="preserve">        }</w:t>
       </w:r>
     </w:p>
     <w:p>
@@ -3803,91 +3680,6 @@
           <w:sz w:val="22"/>
           <w:szCs w:val="16"/>
         </w:rPr>
-        <w:t xml:space="preserve">        } else if (JSVAL_IS_STRING(v)) {</w:t>
-      </w:r>
-    </w:p>
-    <w:p>
-      <w:pPr>
-        <w:pStyle w:val="Style2"/>
-        <w:spacing w:after="0" w:line="240" w:lineRule="auto"/>
-        <w:rPr>
-          <w:sz w:val="22"/>
-          <w:szCs w:val="16"/>
-        </w:rPr>
-      </w:pPr>
-      <w:r>
-        <w:rPr>
-          <w:sz w:val="22"/>
-          <w:szCs w:val="16"/>
-        </w:rPr>
-        <w:t xml:space="preserve">            type = JSTYPE_STRING;</w:t>
-      </w:r>
-    </w:p>
-    <w:p>
-      <w:pPr>
-        <w:pStyle w:val="Style2"/>
-        <w:spacing w:after="0" w:line="240" w:lineRule="auto"/>
-        <w:rPr>
-          <w:sz w:val="22"/>
-          <w:szCs w:val="16"/>
-        </w:rPr>
-      </w:pPr>
-      <w:r>
-        <w:rPr>
-          <w:sz w:val="22"/>
-          <w:szCs w:val="16"/>
-        </w:rPr>
-        <w:t xml:space="preserve">        } else if (JSVAL_IS_BOOLEAN(v)) {</w:t>
-      </w:r>
-    </w:p>
-    <w:p>
-      <w:pPr>
-        <w:pStyle w:val="Style2"/>
-        <w:spacing w:after="0" w:line="240" w:lineRule="auto"/>
-        <w:rPr>
-          <w:sz w:val="22"/>
-          <w:szCs w:val="16"/>
-        </w:rPr>
-      </w:pPr>
-      <w:r>
-        <w:rPr>
-          <w:sz w:val="22"/>
-          <w:szCs w:val="16"/>
-        </w:rPr>
-        <w:t xml:space="preserve">            type = JSTYPE_BOOLEAN;</w:t>
-      </w:r>
-    </w:p>
-    <w:p>
-      <w:pPr>
-        <w:pStyle w:val="Style2"/>
-        <w:spacing w:after="0" w:line="240" w:lineRule="auto"/>
-        <w:rPr>
-          <w:sz w:val="22"/>
-          <w:szCs w:val="16"/>
-        </w:rPr>
-      </w:pPr>
-      <w:r>
-        <w:rPr>
-          <w:sz w:val="22"/>
-          <w:szCs w:val="16"/>
-        </w:rPr>
-        <w:t xml:space="preserve">        }</w:t>
-      </w:r>
-    </w:p>
-    <w:p>
-      <w:pPr>
-        <w:pStyle w:val="Style2"/>
-        <w:spacing w:after="0" w:line="240" w:lineRule="auto"/>
-        <w:rPr>
-          <w:sz w:val="22"/>
-          <w:szCs w:val="16"/>
-        </w:rPr>
-      </w:pPr>
-      <w:r>
-        <w:rPr>
-          <w:sz w:val="22"/>
-          <w:szCs w:val="16"/>
-        </w:rPr>
         <w:t xml:space="preserve">        return type;</w:t>
       </w:r>
     </w:p>
@@ -3930,16 +3722,19 @@
       <w:pPr>
         <w:pStyle w:val="Style2"/>
         <w:rPr>
+          <w:b/>
+          <w:bCs/>
           <w:sz w:val="24"/>
           <w:szCs w:val="18"/>
         </w:rPr>
       </w:pPr>
       <w:r>
         <w:rPr>
+          <w:b/>
+          <w:bCs/>
           <w:sz w:val="24"/>
           <w:szCs w:val="18"/>
         </w:rPr>
-        <w:lastRenderedPageBreak/>
         <w:t>The steps performed by the above code are:</w:t>
       </w:r>
     </w:p>
@@ -3989,23 +3784,7 @@
           <w:sz w:val="24"/>
           <w:szCs w:val="18"/>
         </w:rPr>
-        <w:t>#define JSVAL_IS_VOID(v</w:t>
-      </w:r>
-      <w:proofErr w:type="gramStart"/>
-      <w:r>
-        <w:rPr>
-          <w:sz w:val="24"/>
-          <w:szCs w:val="18"/>
-        </w:rPr>
-        <w:t>)  (</w:t>
-      </w:r>
-      <w:proofErr w:type="gramEnd"/>
-      <w:r>
-        <w:rPr>
-          <w:sz w:val="24"/>
-          <w:szCs w:val="18"/>
-        </w:rPr>
-        <w:t>(v) ==</w:t>
+        <w:t>#define JSVAL_IS_VOID(v)  ((v) ==</w:t>
       </w:r>
       <w:r>
         <w:rPr>
@@ -4077,21 +3856,7 @@
           <w:sz w:val="24"/>
           <w:szCs w:val="18"/>
         </w:rPr>
-        <w:t xml:space="preserve">The subsequent checks are for number, string and </w:t>
-      </w:r>
-      <w:r>
-        <w:rPr>
-          <w:sz w:val="24"/>
-          <w:szCs w:val="18"/>
-        </w:rPr>
-        <w:t>Boolean</w:t>
-      </w:r>
-      <w:r>
-        <w:rPr>
-          <w:sz w:val="24"/>
-          <w:szCs w:val="18"/>
-        </w:rPr>
-        <w:t>. There is not even an explicit check for null, which could be performed by the following C macro.</w:t>
+        <w:t>The subsequent checks are for number, string and Boolean. There is not even an explicit check for null, which could be performed by the following C macro.</w:t>
       </w:r>
       <w:r>
         <w:rPr>
@@ -4118,61 +3883,89 @@
           <w:sz w:val="24"/>
           <w:szCs w:val="18"/>
         </w:rPr>
-        <w:t>#define JSVAL_IS_NULL(v</w:t>
-      </w:r>
-      <w:proofErr w:type="gramStart"/>
-      <w:r>
+        <w:t>#define JSVAL_IS_NULL(v)  ((v) == JSVAL_NULL)</w:t>
+      </w:r>
+    </w:p>
+    <w:p>
+      <w:pPr>
+        <w:pStyle w:val="Style2"/>
         <w:rPr>
           <w:sz w:val="24"/>
           <w:szCs w:val="18"/>
         </w:rPr>
-        <w:t>)  (</w:t>
-      </w:r>
-      <w:proofErr w:type="gramEnd"/>
+      </w:pPr>
       <w:r>
         <w:rPr>
           <w:sz w:val="24"/>
           <w:szCs w:val="18"/>
         </w:rPr>
-        <w:t>(v) == JSVAL_NULL)</w:t>
+        <w:t>This may seem like a very obvious bug, but don’t forget that there was very little time to finish the first version of JavaScript.</w:t>
       </w:r>
     </w:p>
     <w:p>
       <w:pPr>
         <w:pStyle w:val="Style2"/>
-        <w:rPr>
-          <w:sz w:val="24"/>
-          <w:szCs w:val="18"/>
-        </w:rPr>
-      </w:pPr>
-      <w:r>
-        <w:rPr>
-          <w:sz w:val="24"/>
-          <w:szCs w:val="18"/>
-        </w:rPr>
-        <w:t>This may seem like a very obvious bug, but don’t forget that there was very little time to finish the first version of JavaScript.</w:t>
+      </w:pPr>
+      <w:r>
+        <w:t xml:space="preserve">2.2 </w:t>
+      </w:r>
+      <w:r>
+        <w:t xml:space="preserve">Why is </w:t>
+      </w:r>
+      <w:proofErr w:type="spellStart"/>
+      <w:r>
+        <w:t>typeof</w:t>
+      </w:r>
+      <w:proofErr w:type="spellEnd"/>
+      <w:r>
+        <w:t xml:space="preserve"> Null</w:t>
+      </w:r>
+      <w:r>
+        <w:t xml:space="preserve"> an object?</w:t>
       </w:r>
     </w:p>
     <w:p>
       <w:pPr>
         <w:pStyle w:val="Style2"/>
-      </w:pPr>
-      <w:r>
-        <w:t xml:space="preserve">2.2 </w:t>
-      </w:r>
-      <w:r>
-        <w:t xml:space="preserve">Why is </w:t>
+        <w:rPr>
+          <w:rFonts w:cs="Times New Roman"/>
+          <w:sz w:val="24"/>
+          <w:szCs w:val="24"/>
+        </w:rPr>
+      </w:pPr>
+      <w:r>
+        <w:rPr>
+          <w:rFonts w:cs="Times New Roman"/>
+          <w:sz w:val="24"/>
+          <w:szCs w:val="24"/>
+        </w:rPr>
+        <w:t>In the first implementation of JavaScript, JavaScript values were represented as a type tag and a value. The type tag for objects was 0. null was represented as the NULL pointer (0x00 in most platforms). Consequently, null had 0 as type tag, hence the </w:t>
       </w:r>
       <w:proofErr w:type="spellStart"/>
       <w:r>
+        <w:rPr>
+          <w:rFonts w:cs="Times New Roman"/>
+          <w:sz w:val="24"/>
+          <w:szCs w:val="24"/>
+        </w:rPr>
         <w:t>typeof</w:t>
       </w:r>
       <w:proofErr w:type="spellEnd"/>
       <w:r>
-        <w:t xml:space="preserve"> Null</w:t>
-      </w:r>
-      <w:r>
-        <w:t xml:space="preserve"> an object?</w:t>
+        <w:rPr>
+          <w:rFonts w:cs="Times New Roman"/>
+          <w:sz w:val="24"/>
+          <w:szCs w:val="24"/>
+        </w:rPr>
+        <w:t> return value "object"</w:t>
+      </w:r>
+      <w:r>
+        <w:rPr>
+          <w:rFonts w:cs="Times New Roman"/>
+          <w:sz w:val="24"/>
+          <w:szCs w:val="24"/>
+        </w:rPr>
+        <w:t>.</w:t>
       </w:r>
     </w:p>
     <w:p>
@@ -4190,7 +3983,7 @@
           <w:sz w:val="24"/>
           <w:szCs w:val="24"/>
         </w:rPr>
-        <w:t>In the first implementation of JavaScript, JavaScript values were represented as a type tag and a value. The type tag for objects was 0. null was represented as the NULL pointer (0x00 in most platforms). Consequently, null had 0 as type tag, hence the </w:t>
+        <w:t>The “</w:t>
       </w:r>
       <w:proofErr w:type="spellStart"/>
       <w:r>
@@ -4208,69 +4001,7 @@
           <w:sz w:val="24"/>
           <w:szCs w:val="24"/>
         </w:rPr>
-        <w:t> return value "object"</w:t>
-      </w:r>
-      <w:r>
-        <w:rPr>
-          <w:rFonts w:cs="Times New Roman"/>
-          <w:sz w:val="24"/>
-          <w:szCs w:val="24"/>
-        </w:rPr>
-        <w:t>.</w:t>
-      </w:r>
-    </w:p>
-    <w:p>
-      <w:pPr>
-        <w:pStyle w:val="Style2"/>
-        <w:rPr>
-          <w:rFonts w:cs="Times New Roman"/>
-          <w:sz w:val="24"/>
-          <w:szCs w:val="24"/>
-        </w:rPr>
-      </w:pPr>
-      <w:r>
-        <w:rPr>
-          <w:rFonts w:cs="Times New Roman"/>
-          <w:sz w:val="24"/>
-          <w:szCs w:val="24"/>
-        </w:rPr>
-        <w:t>The “</w:t>
-      </w:r>
-      <w:proofErr w:type="spellStart"/>
-      <w:r>
-        <w:rPr>
-          <w:rFonts w:cs="Times New Roman"/>
-          <w:sz w:val="24"/>
-          <w:szCs w:val="24"/>
-        </w:rPr>
-        <w:t>typeof</w:t>
-      </w:r>
-      <w:proofErr w:type="spellEnd"/>
-      <w:r>
-        <w:rPr>
-          <w:rFonts w:cs="Times New Roman"/>
-          <w:sz w:val="24"/>
-          <w:szCs w:val="24"/>
-        </w:rPr>
-        <w:t xml:space="preserve"> null” bug is a remnant from the first version of JavaScript. In this version, values were stored in </w:t>
-      </w:r>
-      <w:proofErr w:type="gramStart"/>
-      <w:r>
-        <w:rPr>
-          <w:rFonts w:cs="Times New Roman"/>
-          <w:sz w:val="24"/>
-          <w:szCs w:val="24"/>
-        </w:rPr>
-        <w:t>32 bit</w:t>
-      </w:r>
-      <w:proofErr w:type="gramEnd"/>
-      <w:r>
-        <w:rPr>
-          <w:rFonts w:cs="Times New Roman"/>
-          <w:sz w:val="24"/>
-          <w:szCs w:val="24"/>
-        </w:rPr>
-        <w:t xml:space="preserve"> units, which consisted of a small type tag (1–3 bits) and the actual data of the value. The type tags were stored in the lower bits of the units. There were five of them:</w:t>
+        <w:t xml:space="preserve"> null” bug is a remnant from the first version of JavaScript. In this version, values were stored in 32 bit units, which consisted of a small type tag (1–3 bits) and the actual data of the value. The type tags were stored in the lower bits of the units. There were five of them:</w:t>
       </w:r>
     </w:p>
     <w:p>
@@ -4316,25 +4047,7 @@
           <w:sz w:val="24"/>
           <w:szCs w:val="24"/>
         </w:rPr>
-        <w:t xml:space="preserve">1: int. The data is a </w:t>
-      </w:r>
-      <w:proofErr w:type="gramStart"/>
-      <w:r>
-        <w:rPr>
-          <w:rFonts w:cs="Times New Roman"/>
-          <w:sz w:val="24"/>
-          <w:szCs w:val="24"/>
-        </w:rPr>
-        <w:t>31 bit</w:t>
-      </w:r>
-      <w:proofErr w:type="gramEnd"/>
-      <w:r>
-        <w:rPr>
-          <w:rFonts w:cs="Times New Roman"/>
-          <w:sz w:val="24"/>
-          <w:szCs w:val="24"/>
-        </w:rPr>
-        <w:t xml:space="preserve"> signed integer.</w:t>
+        <w:t>1: int. The data is a 31 bit signed integer.</w:t>
       </w:r>
     </w:p>
     <w:p>
@@ -4357,25 +4070,7 @@
           <w:sz w:val="24"/>
           <w:szCs w:val="24"/>
         </w:rPr>
-        <w:t xml:space="preserve">010: double. The data is a reference to a double </w:t>
-      </w:r>
-      <w:proofErr w:type="gramStart"/>
-      <w:r>
-        <w:rPr>
-          <w:rFonts w:cs="Times New Roman"/>
-          <w:sz w:val="24"/>
-          <w:szCs w:val="24"/>
-        </w:rPr>
-        <w:t>floating point</w:t>
-      </w:r>
-      <w:proofErr w:type="gramEnd"/>
-      <w:r>
-        <w:rPr>
-          <w:rFonts w:cs="Times New Roman"/>
-          <w:sz w:val="24"/>
-          <w:szCs w:val="24"/>
-        </w:rPr>
-        <w:t xml:space="preserve"> number.</w:t>
+        <w:t>010: double. The data is a reference to a double floating point number.</w:t>
       </w:r>
     </w:p>
     <w:p>
@@ -4512,7 +4207,6 @@
         </w:rPr>
         <w:t> was previously defined as 32 0 bits: 00000000000000000000000000000000. When the code tried to check </w:t>
       </w:r>
-      <w:proofErr w:type="gramStart"/>
       <w:r>
         <w:rPr>
           <w:rFonts w:cs="Times New Roman"/>
@@ -4529,16 +4223,7 @@
           <w:sz w:val="24"/>
           <w:szCs w:val="24"/>
         </w:rPr>
-        <w:t>‘</w:t>
-      </w:r>
-      <w:proofErr w:type="gramEnd"/>
-      <w:r>
-        <w:rPr>
-          <w:rFonts w:cs="Times New Roman"/>
-          <w:sz w:val="24"/>
-          <w:szCs w:val="24"/>
-        </w:rPr>
-        <w:t>s flag, the last three bits of </w:t>
+        <w:t>‘s flag, the last three bits of </w:t>
       </w:r>
       <w:r>
         <w:rPr>
@@ -4574,6 +4259,7 @@
           <w:sz w:val="24"/>
           <w:szCs w:val="24"/>
         </w:rPr>
+        <w:lastRenderedPageBreak/>
         <w:t>This bug</w:t>
       </w:r>
       <w:r>
@@ -4590,33 +4276,2012 @@
         <w:pStyle w:val="Style1"/>
       </w:pPr>
       <w:r>
+        <w:t xml:space="preserve">3. Explain in detail why hoisting is different with </w:t>
+      </w:r>
+      <w:proofErr w:type="spellStart"/>
+      <w:r>
+        <w:t>let</w:t>
+      </w:r>
+      <w:proofErr w:type="spellEnd"/>
+      <w:r>
+        <w:t xml:space="preserve"> and const ?</w:t>
+      </w:r>
+    </w:p>
+    <w:p>
+      <w:pPr>
+        <w:pStyle w:val="Style2"/>
+      </w:pPr>
+      <w:r>
+        <w:t>3.1 How Hoisting works</w:t>
+      </w:r>
+    </w:p>
+    <w:p>
+      <w:pPr>
+        <w:rPr>
+          <w:rFonts w:ascii="Times New Roman" w:hAnsi="Times New Roman" w:cs="Times New Roman"/>
+          <w:sz w:val="24"/>
+          <w:szCs w:val="24"/>
+        </w:rPr>
+      </w:pPr>
+      <w:r>
+        <w:rPr>
+          <w:rFonts w:ascii="Times New Roman" w:hAnsi="Times New Roman" w:cs="Times New Roman"/>
+          <w:sz w:val="24"/>
+          <w:szCs w:val="24"/>
+        </w:rPr>
+        <w:t>During compile phase, just microseconds before your code is executed, it is scanned for function and variable declarations. All these functions and variable declarations are added to the memory inside a JavaScript data structure called </w:t>
+      </w:r>
+      <w:r>
+        <w:rPr>
+          <w:rFonts w:ascii="Times New Roman" w:hAnsi="Times New Roman" w:cs="Times New Roman"/>
+          <w:b/>
+          <w:bCs/>
+          <w:sz w:val="24"/>
+          <w:szCs w:val="24"/>
+        </w:rPr>
+        <w:t>Lexical Environment</w:t>
+      </w:r>
+      <w:r>
+        <w:rPr>
+          <w:rFonts w:ascii="Times New Roman" w:hAnsi="Times New Roman" w:cs="Times New Roman"/>
+          <w:b/>
+          <w:bCs/>
+          <w:sz w:val="24"/>
+          <w:szCs w:val="24"/>
+        </w:rPr>
+        <w:t xml:space="preserve"> </w:t>
+      </w:r>
+      <w:r>
+        <w:rPr>
+          <w:rFonts w:ascii="Times New Roman" w:hAnsi="Times New Roman" w:cs="Times New Roman"/>
+          <w:b/>
+          <w:bCs/>
+          <w:sz w:val="24"/>
+          <w:szCs w:val="24"/>
+        </w:rPr>
+        <w:t>(</w:t>
+      </w:r>
+      <w:r>
+        <w:rPr>
+          <w:rFonts w:ascii="Times New Roman" w:hAnsi="Times New Roman" w:cs="Times New Roman"/>
+          <w:i/>
+          <w:iCs/>
+          <w:sz w:val="24"/>
+          <w:szCs w:val="24"/>
+        </w:rPr>
+        <w:t>lexical environment</w:t>
+      </w:r>
+      <w:r>
+        <w:rPr>
+          <w:rFonts w:ascii="Times New Roman" w:hAnsi="Times New Roman" w:cs="Times New Roman"/>
+          <w:sz w:val="24"/>
+          <w:szCs w:val="24"/>
+        </w:rPr>
+        <w:t> is a place where variables and functions live during the program execution.</w:t>
+      </w:r>
+      <w:r>
+        <w:rPr>
+          <w:rFonts w:ascii="Times New Roman" w:hAnsi="Times New Roman" w:cs="Times New Roman"/>
+          <w:b/>
+          <w:bCs/>
+          <w:sz w:val="24"/>
+          <w:szCs w:val="24"/>
+        </w:rPr>
+        <w:t>)</w:t>
+      </w:r>
+      <w:r>
+        <w:rPr>
+          <w:rFonts w:ascii="Times New Roman" w:hAnsi="Times New Roman" w:cs="Times New Roman"/>
+          <w:sz w:val="24"/>
+          <w:szCs w:val="24"/>
+        </w:rPr>
+        <w:t>. So that they can be used even before they are actually declared in the source code.</w:t>
+      </w:r>
+    </w:p>
+    <w:p>
+      <w:pPr>
+        <w:rPr>
+          <w:rFonts w:ascii="Times New Roman" w:hAnsi="Times New Roman" w:cs="Times New Roman"/>
+          <w:sz w:val="24"/>
+          <w:szCs w:val="24"/>
+        </w:rPr>
+      </w:pPr>
+      <w:r>
+        <w:rPr>
+          <w:rFonts w:ascii="Times New Roman" w:hAnsi="Times New Roman" w:cs="Times New Roman"/>
+          <w:sz w:val="24"/>
+          <w:szCs w:val="24"/>
+        </w:rPr>
+        <w:t>Consider the following code:</w:t>
+      </w:r>
+    </w:p>
+    <w:tbl>
+      <w:tblPr>
+        <w:tblStyle w:val="TableGrid"/>
+        <w:tblW w:w="0" w:type="auto"/>
+        <w:tblLook w:val="04A0" w:firstRow="1" w:lastRow="0" w:firstColumn="1" w:lastColumn="0" w:noHBand="0" w:noVBand="1"/>
+      </w:tblPr>
+      <w:tblGrid>
+        <w:gridCol w:w="9350"/>
+      </w:tblGrid>
+      <w:tr>
+        <w:tc>
+          <w:tcPr>
+            <w:tcW w:w="9350" w:type="dxa"/>
+          </w:tcPr>
+          <w:p>
+            <w:pPr>
+              <w:spacing w:after="160" w:line="259" w:lineRule="auto"/>
+              <w:rPr>
+                <w:rFonts w:ascii="Times New Roman" w:hAnsi="Times New Roman" w:cs="Times New Roman"/>
+                <w:sz w:val="24"/>
+                <w:szCs w:val="24"/>
+              </w:rPr>
+            </w:pPr>
+            <w:proofErr w:type="spellStart"/>
+            <w:proofErr w:type="gramStart"/>
+            <w:r>
+              <w:rPr>
+                <w:rFonts w:ascii="Times New Roman" w:hAnsi="Times New Roman" w:cs="Times New Roman"/>
+                <w:b/>
+                <w:bCs/>
+                <w:sz w:val="24"/>
+                <w:szCs w:val="24"/>
+              </w:rPr>
+              <w:t>sayHi</w:t>
+            </w:r>
+            <w:proofErr w:type="spellEnd"/>
+            <w:r>
+              <w:rPr>
+                <w:rFonts w:ascii="Times New Roman" w:hAnsi="Times New Roman" w:cs="Times New Roman"/>
+                <w:sz w:val="24"/>
+                <w:szCs w:val="24"/>
+              </w:rPr>
+              <w:t>(</w:t>
+            </w:r>
+            <w:proofErr w:type="gramEnd"/>
+            <w:r>
+              <w:rPr>
+                <w:rFonts w:ascii="Times New Roman" w:hAnsi="Times New Roman" w:cs="Times New Roman"/>
+                <w:sz w:val="24"/>
+                <w:szCs w:val="24"/>
+              </w:rPr>
+              <w:t>);</w:t>
+            </w:r>
+          </w:p>
+          <w:p>
+            <w:pPr>
+              <w:spacing w:after="160" w:line="259" w:lineRule="auto"/>
+              <w:rPr>
+                <w:rFonts w:ascii="Times New Roman" w:hAnsi="Times New Roman" w:cs="Times New Roman"/>
+                <w:sz w:val="24"/>
+                <w:szCs w:val="24"/>
+              </w:rPr>
+            </w:pPr>
+            <w:r>
+              <w:rPr>
+                <w:rFonts w:ascii="Times New Roman" w:hAnsi="Times New Roman" w:cs="Times New Roman"/>
+                <w:sz w:val="24"/>
+                <w:szCs w:val="24"/>
+              </w:rPr>
+              <w:t xml:space="preserve">function </w:t>
+            </w:r>
+            <w:proofErr w:type="spellStart"/>
+            <w:proofErr w:type="gramStart"/>
+            <w:r>
+              <w:rPr>
+                <w:rFonts w:ascii="Times New Roman" w:hAnsi="Times New Roman" w:cs="Times New Roman"/>
+                <w:b/>
+                <w:bCs/>
+                <w:sz w:val="24"/>
+                <w:szCs w:val="24"/>
+              </w:rPr>
+              <w:t>sayHi</w:t>
+            </w:r>
+            <w:proofErr w:type="spellEnd"/>
+            <w:r>
+              <w:rPr>
+                <w:rFonts w:ascii="Times New Roman" w:hAnsi="Times New Roman" w:cs="Times New Roman"/>
+                <w:sz w:val="24"/>
+                <w:szCs w:val="24"/>
+              </w:rPr>
+              <w:t>(</w:t>
+            </w:r>
+            <w:proofErr w:type="gramEnd"/>
+            <w:r>
+              <w:rPr>
+                <w:rFonts w:ascii="Times New Roman" w:hAnsi="Times New Roman" w:cs="Times New Roman"/>
+                <w:sz w:val="24"/>
+                <w:szCs w:val="24"/>
+              </w:rPr>
+              <w:t>) {</w:t>
+            </w:r>
+          </w:p>
+          <w:p>
+            <w:pPr>
+              <w:spacing w:after="160" w:line="259" w:lineRule="auto"/>
+              <w:rPr>
+                <w:rFonts w:ascii="Times New Roman" w:hAnsi="Times New Roman" w:cs="Times New Roman"/>
+                <w:sz w:val="24"/>
+                <w:szCs w:val="24"/>
+              </w:rPr>
+            </w:pPr>
+            <w:r>
+              <w:rPr>
+                <w:rFonts w:ascii="Times New Roman" w:hAnsi="Times New Roman" w:cs="Times New Roman"/>
+                <w:sz w:val="24"/>
+                <w:szCs w:val="24"/>
+              </w:rPr>
+              <w:t xml:space="preserve">   </w:t>
+            </w:r>
+            <w:proofErr w:type="gramStart"/>
+            <w:r>
+              <w:rPr>
+                <w:rFonts w:ascii="Times New Roman" w:hAnsi="Times New Roman" w:cs="Times New Roman"/>
+                <w:sz w:val="24"/>
+                <w:szCs w:val="24"/>
+              </w:rPr>
+              <w:t>console.</w:t>
+            </w:r>
+            <w:r>
+              <w:rPr>
+                <w:rFonts w:ascii="Times New Roman" w:hAnsi="Times New Roman" w:cs="Times New Roman"/>
+                <w:b/>
+                <w:bCs/>
+                <w:sz w:val="24"/>
+                <w:szCs w:val="24"/>
+              </w:rPr>
+              <w:t>log</w:t>
+            </w:r>
+            <w:r>
+              <w:rPr>
+                <w:rFonts w:ascii="Times New Roman" w:hAnsi="Times New Roman" w:cs="Times New Roman"/>
+                <w:sz w:val="24"/>
+                <w:szCs w:val="24"/>
+              </w:rPr>
+              <w:t>(</w:t>
+            </w:r>
+            <w:proofErr w:type="gramEnd"/>
+            <w:r>
+              <w:rPr>
+                <w:rFonts w:ascii="Times New Roman" w:hAnsi="Times New Roman" w:cs="Times New Roman"/>
+                <w:sz w:val="24"/>
+                <w:szCs w:val="24"/>
+              </w:rPr>
+              <w:t>'Hi there!');</w:t>
+            </w:r>
+          </w:p>
+          <w:p>
+            <w:pPr>
+              <w:spacing w:after="160" w:line="259" w:lineRule="auto"/>
+              <w:rPr>
+                <w:rFonts w:ascii="Times New Roman" w:hAnsi="Times New Roman" w:cs="Times New Roman"/>
+                <w:sz w:val="24"/>
+                <w:szCs w:val="24"/>
+              </w:rPr>
+            </w:pPr>
+            <w:r>
+              <w:rPr>
+                <w:rFonts w:ascii="Times New Roman" w:hAnsi="Times New Roman" w:cs="Times New Roman"/>
+                <w:sz w:val="24"/>
+                <w:szCs w:val="24"/>
+              </w:rPr>
+              <w:t>}</w:t>
+            </w:r>
+          </w:p>
+        </w:tc>
+      </w:tr>
+    </w:tbl>
+    <w:p>
+      <w:pPr>
+        <w:rPr>
+          <w:rFonts w:ascii="Times New Roman" w:hAnsi="Times New Roman" w:cs="Times New Roman"/>
+          <w:sz w:val="24"/>
+          <w:szCs w:val="24"/>
+        </w:rPr>
+      </w:pPr>
+    </w:p>
+    <w:p>
+      <w:pPr>
+        <w:rPr>
+          <w:rFonts w:ascii="Times New Roman" w:hAnsi="Times New Roman" w:cs="Times New Roman"/>
+          <w:sz w:val="24"/>
+          <w:szCs w:val="24"/>
+        </w:rPr>
+      </w:pPr>
+      <w:r>
+        <w:rPr>
+          <w:rFonts w:ascii="Times New Roman" w:hAnsi="Times New Roman" w:cs="Times New Roman"/>
+          <w:sz w:val="24"/>
+          <w:szCs w:val="24"/>
+        </w:rPr>
+        <w:t xml:space="preserve">It works and prints </w:t>
+      </w:r>
+      <w:r>
+        <w:rPr>
+          <w:rFonts w:ascii="Times New Roman" w:hAnsi="Times New Roman" w:cs="Times New Roman"/>
+          <w:sz w:val="24"/>
+          <w:szCs w:val="24"/>
+        </w:rPr>
+        <w:t>‘</w:t>
+      </w:r>
+      <w:r>
+        <w:rPr>
+          <w:rFonts w:ascii="Times New Roman" w:hAnsi="Times New Roman" w:cs="Times New Roman"/>
+          <w:sz w:val="24"/>
+          <w:szCs w:val="24"/>
+        </w:rPr>
+        <w:t>Hi there!</w:t>
+      </w:r>
+      <w:r>
+        <w:rPr>
+          <w:rFonts w:ascii="Times New Roman" w:hAnsi="Times New Roman" w:cs="Times New Roman"/>
+          <w:sz w:val="24"/>
+          <w:szCs w:val="24"/>
+        </w:rPr>
+        <w:t>’</w:t>
+      </w:r>
+      <w:r>
+        <w:rPr>
+          <w:rFonts w:ascii="Times New Roman" w:hAnsi="Times New Roman" w:cs="Times New Roman"/>
+          <w:sz w:val="24"/>
+          <w:szCs w:val="24"/>
+        </w:rPr>
+        <w:t>. Even though the function is defined after it is used. Or another example:</w:t>
+      </w:r>
+    </w:p>
+    <w:tbl>
+      <w:tblPr>
+        <w:tblStyle w:val="TableGrid"/>
+        <w:tblW w:w="0" w:type="auto"/>
+        <w:tblLook w:val="04A0" w:firstRow="1" w:lastRow="0" w:firstColumn="1" w:lastColumn="0" w:noHBand="0" w:noVBand="1"/>
+      </w:tblPr>
+      <w:tblGrid>
+        <w:gridCol w:w="9350"/>
+      </w:tblGrid>
+      <w:tr>
+        <w:tc>
+          <w:tcPr>
+            <w:tcW w:w="9350" w:type="dxa"/>
+          </w:tcPr>
+          <w:p>
+            <w:pPr>
+              <w:spacing w:after="160" w:line="259" w:lineRule="auto"/>
+              <w:rPr>
+                <w:rFonts w:ascii="Times New Roman" w:hAnsi="Times New Roman" w:cs="Times New Roman"/>
+                <w:sz w:val="24"/>
+                <w:szCs w:val="24"/>
+              </w:rPr>
+            </w:pPr>
+            <w:r>
+              <w:rPr>
+                <w:rFonts w:ascii="Times New Roman" w:hAnsi="Times New Roman" w:cs="Times New Roman"/>
+                <w:sz w:val="24"/>
+                <w:szCs w:val="24"/>
+              </w:rPr>
+              <w:t>john = 'John Doe';</w:t>
+            </w:r>
+          </w:p>
+          <w:p>
+            <w:pPr>
+              <w:spacing w:after="160" w:line="259" w:lineRule="auto"/>
+              <w:rPr>
+                <w:rFonts w:ascii="Times New Roman" w:hAnsi="Times New Roman" w:cs="Times New Roman"/>
+                <w:sz w:val="24"/>
+                <w:szCs w:val="24"/>
+              </w:rPr>
+            </w:pPr>
+            <w:r>
+              <w:rPr>
+                <w:rFonts w:ascii="Times New Roman" w:hAnsi="Times New Roman" w:cs="Times New Roman"/>
+                <w:sz w:val="24"/>
+                <w:szCs w:val="24"/>
+              </w:rPr>
+              <w:t>console.</w:t>
+            </w:r>
+            <w:r>
+              <w:rPr>
+                <w:rFonts w:ascii="Times New Roman" w:hAnsi="Times New Roman" w:cs="Times New Roman"/>
+                <w:b/>
+                <w:bCs/>
+                <w:sz w:val="24"/>
+                <w:szCs w:val="24"/>
+              </w:rPr>
+              <w:t>log</w:t>
+            </w:r>
+            <w:r>
+              <w:rPr>
+                <w:rFonts w:ascii="Times New Roman" w:hAnsi="Times New Roman" w:cs="Times New Roman"/>
+                <w:sz w:val="24"/>
+                <w:szCs w:val="24"/>
+              </w:rPr>
+              <w:t xml:space="preserve">(john); </w:t>
+            </w:r>
+            <w:r>
+              <w:rPr>
+                <w:rFonts w:ascii="Times New Roman" w:hAnsi="Times New Roman" w:cs="Times New Roman"/>
+                <w:i/>
+                <w:iCs/>
+                <w:sz w:val="24"/>
+                <w:szCs w:val="24"/>
+              </w:rPr>
+              <w:t>//John Doe</w:t>
+            </w:r>
+          </w:p>
+          <w:p>
+            <w:pPr>
+              <w:spacing w:after="160" w:line="259" w:lineRule="auto"/>
+              <w:rPr>
+                <w:rFonts w:ascii="Times New Roman" w:hAnsi="Times New Roman" w:cs="Times New Roman"/>
+                <w:sz w:val="24"/>
+                <w:szCs w:val="24"/>
+              </w:rPr>
+            </w:pPr>
+            <w:r>
+              <w:rPr>
+                <w:rFonts w:ascii="Times New Roman" w:hAnsi="Times New Roman" w:cs="Times New Roman"/>
+                <w:sz w:val="24"/>
+                <w:szCs w:val="24"/>
+              </w:rPr>
+              <w:t>var john;</w:t>
+            </w:r>
+          </w:p>
+        </w:tc>
+      </w:tr>
+    </w:tbl>
+    <w:p>
+      <w:pPr>
+        <w:rPr>
+          <w:rFonts w:ascii="Times New Roman" w:hAnsi="Times New Roman" w:cs="Times New Roman"/>
+          <w:sz w:val="24"/>
+          <w:szCs w:val="24"/>
+        </w:rPr>
+      </w:pPr>
+    </w:p>
+    <w:p>
+      <w:pPr>
+        <w:rPr>
+          <w:rFonts w:ascii="Times New Roman" w:hAnsi="Times New Roman" w:cs="Times New Roman"/>
+          <w:sz w:val="24"/>
+          <w:szCs w:val="24"/>
+        </w:rPr>
+      </w:pPr>
+      <w:r>
+        <w:rPr>
+          <w:rFonts w:ascii="Times New Roman" w:hAnsi="Times New Roman" w:cs="Times New Roman"/>
+          <w:sz w:val="24"/>
+          <w:szCs w:val="24"/>
+        </w:rPr>
+        <w:t>Variable john is declared after it is used, yet it still works. How is this possible? When your Java</w:t>
+      </w:r>
+      <w:r>
+        <w:rPr>
+          <w:rFonts w:ascii="Times New Roman" w:hAnsi="Times New Roman" w:cs="Times New Roman"/>
+          <w:sz w:val="24"/>
+          <w:szCs w:val="24"/>
+        </w:rPr>
+        <w:t>S</w:t>
+      </w:r>
+      <w:r>
+        <w:rPr>
+          <w:rFonts w:ascii="Times New Roman" w:hAnsi="Times New Roman" w:cs="Times New Roman"/>
+          <w:sz w:val="24"/>
+          <w:szCs w:val="24"/>
+        </w:rPr>
+        <w:t>cript code is being processed, in the first iteration, before actually executing it line by line, all the variable and function declarations are detected. Then they are created in memory and space is allocated for them. Only after that, the code is executed line by line. This behaves exactly the same as if the declarations were moved on top of the scope (</w:t>
+      </w:r>
+      <w:r>
+        <w:rPr>
+          <w:rFonts w:ascii="Times New Roman" w:hAnsi="Times New Roman" w:cs="Times New Roman"/>
+          <w:sz w:val="24"/>
+          <w:szCs w:val="24"/>
+        </w:rPr>
+        <w:t>e.g.,</w:t>
+      </w:r>
+      <w:r>
+        <w:rPr>
+          <w:rFonts w:ascii="Times New Roman" w:hAnsi="Times New Roman" w:cs="Times New Roman"/>
+          <w:sz w:val="24"/>
+          <w:szCs w:val="24"/>
+        </w:rPr>
+        <w:t xml:space="preserve"> function body). That means your code behaves as if the declarations of variables and functions were first and then the rest of the code. There is one caveat though. </w:t>
+      </w:r>
+    </w:p>
+    <w:p>
+      <w:pPr>
+        <w:rPr>
+          <w:rFonts w:ascii="Times New Roman" w:hAnsi="Times New Roman" w:cs="Times New Roman"/>
+          <w:sz w:val="24"/>
+          <w:szCs w:val="24"/>
+        </w:rPr>
+      </w:pPr>
+      <w:r>
+        <w:rPr>
+          <w:rFonts w:ascii="Times New Roman" w:hAnsi="Times New Roman" w:cs="Times New Roman"/>
+          <w:sz w:val="24"/>
+          <w:szCs w:val="24"/>
+        </w:rPr>
+        <w:t>Consider the following line:</w:t>
+      </w:r>
+    </w:p>
+    <w:tbl>
+      <w:tblPr>
+        <w:tblStyle w:val="TableGrid"/>
+        <w:tblW w:w="0" w:type="auto"/>
+        <w:tblLook w:val="04A0" w:firstRow="1" w:lastRow="0" w:firstColumn="1" w:lastColumn="0" w:noHBand="0" w:noVBand="1"/>
+      </w:tblPr>
+      <w:tblGrid>
+        <w:gridCol w:w="9350"/>
+      </w:tblGrid>
+      <w:tr>
+        <w:tc>
+          <w:tcPr>
+            <w:tcW w:w="9350" w:type="dxa"/>
+          </w:tcPr>
+          <w:p>
+            <w:pPr>
+              <w:spacing w:after="160" w:line="259" w:lineRule="auto"/>
+              <w:rPr>
+                <w:rFonts w:ascii="Times New Roman" w:hAnsi="Times New Roman" w:cs="Times New Roman"/>
+                <w:sz w:val="24"/>
+                <w:szCs w:val="24"/>
+              </w:rPr>
+            </w:pPr>
+            <w:r>
+              <w:rPr>
+                <w:rFonts w:ascii="Times New Roman" w:hAnsi="Times New Roman" w:cs="Times New Roman"/>
+                <w:sz w:val="24"/>
+                <w:szCs w:val="24"/>
+              </w:rPr>
+              <w:lastRenderedPageBreak/>
+              <w:t>var john = 'John Doe';</w:t>
+            </w:r>
+          </w:p>
+        </w:tc>
+      </w:tr>
+    </w:tbl>
+    <w:p>
+      <w:pPr>
+        <w:rPr>
+          <w:rFonts w:ascii="Times New Roman" w:hAnsi="Times New Roman" w:cs="Times New Roman"/>
+          <w:sz w:val="24"/>
+          <w:szCs w:val="24"/>
+        </w:rPr>
+      </w:pPr>
+    </w:p>
+    <w:p>
+      <w:pPr>
+        <w:rPr>
+          <w:rFonts w:ascii="Times New Roman" w:hAnsi="Times New Roman" w:cs="Times New Roman"/>
+          <w:sz w:val="24"/>
+          <w:szCs w:val="24"/>
+        </w:rPr>
+      </w:pPr>
+      <w:r>
+        <w:rPr>
+          <w:rFonts w:ascii="Times New Roman" w:hAnsi="Times New Roman" w:cs="Times New Roman"/>
+          <w:sz w:val="24"/>
+          <w:szCs w:val="24"/>
+        </w:rPr>
+        <w:t>It is actually consisting of two parts:</w:t>
+      </w:r>
+    </w:p>
+    <w:p>
+      <w:pPr>
+        <w:numPr>
+          <w:ilvl w:val="0"/>
+          <w:numId w:val="15"/>
+        </w:numPr>
+        <w:rPr>
+          <w:rFonts w:ascii="Times New Roman" w:hAnsi="Times New Roman" w:cs="Times New Roman"/>
+          <w:sz w:val="24"/>
+          <w:szCs w:val="24"/>
+        </w:rPr>
+      </w:pPr>
+      <w:r>
+        <w:rPr>
+          <w:rFonts w:ascii="Times New Roman" w:hAnsi="Times New Roman" w:cs="Times New Roman"/>
+          <w:i/>
+          <w:iCs/>
+          <w:sz w:val="24"/>
+          <w:szCs w:val="24"/>
+        </w:rPr>
+        <w:t>var john</w:t>
+      </w:r>
+      <w:r>
+        <w:rPr>
+          <w:rFonts w:ascii="Times New Roman" w:hAnsi="Times New Roman" w:cs="Times New Roman"/>
+          <w:sz w:val="24"/>
+          <w:szCs w:val="24"/>
+        </w:rPr>
+        <w:t> means that variable john is declared</w:t>
+      </w:r>
+    </w:p>
+    <w:p>
+      <w:pPr>
+        <w:numPr>
+          <w:ilvl w:val="0"/>
+          <w:numId w:val="15"/>
+        </w:numPr>
+        <w:rPr>
+          <w:rFonts w:ascii="Times New Roman" w:hAnsi="Times New Roman" w:cs="Times New Roman"/>
+          <w:sz w:val="24"/>
+          <w:szCs w:val="24"/>
+        </w:rPr>
+      </w:pPr>
+      <w:r>
+        <w:rPr>
+          <w:rFonts w:ascii="Times New Roman" w:hAnsi="Times New Roman" w:cs="Times New Roman"/>
+          <w:i/>
+          <w:iCs/>
+          <w:sz w:val="24"/>
+          <w:szCs w:val="24"/>
+        </w:rPr>
+        <w:t>= 'John Doe';</w:t>
+      </w:r>
+      <w:r>
+        <w:rPr>
+          <w:rFonts w:ascii="Times New Roman" w:hAnsi="Times New Roman" w:cs="Times New Roman"/>
+          <w:sz w:val="24"/>
+          <w:szCs w:val="24"/>
+        </w:rPr>
+        <w:t> means that previously declared variable </w:t>
+      </w:r>
+      <w:r>
+        <w:rPr>
+          <w:rFonts w:ascii="Times New Roman" w:hAnsi="Times New Roman" w:cs="Times New Roman"/>
+          <w:i/>
+          <w:iCs/>
+          <w:sz w:val="24"/>
+          <w:szCs w:val="24"/>
+        </w:rPr>
+        <w:t>john</w:t>
+      </w:r>
+      <w:r>
+        <w:rPr>
+          <w:rFonts w:ascii="Times New Roman" w:hAnsi="Times New Roman" w:cs="Times New Roman"/>
+          <w:sz w:val="24"/>
+          <w:szCs w:val="24"/>
+        </w:rPr>
+        <w:t> is assigned a value of string 'John Doe'</w:t>
+      </w:r>
+    </w:p>
+    <w:p>
+      <w:pPr>
+        <w:rPr>
+          <w:rFonts w:ascii="Times New Roman" w:hAnsi="Times New Roman" w:cs="Times New Roman"/>
+          <w:sz w:val="24"/>
+          <w:szCs w:val="24"/>
+        </w:rPr>
+      </w:pPr>
+      <w:r>
+        <w:rPr>
+          <w:rFonts w:ascii="Times New Roman" w:hAnsi="Times New Roman" w:cs="Times New Roman"/>
+          <w:sz w:val="24"/>
+          <w:szCs w:val="24"/>
+        </w:rPr>
+        <w:t>It is basically one-liner for:</w:t>
+      </w:r>
+    </w:p>
+    <w:tbl>
+      <w:tblPr>
+        <w:tblStyle w:val="TableGrid"/>
+        <w:tblW w:w="0" w:type="auto"/>
+        <w:tblLook w:val="04A0" w:firstRow="1" w:lastRow="0" w:firstColumn="1" w:lastColumn="0" w:noHBand="0" w:noVBand="1"/>
+      </w:tblPr>
+      <w:tblGrid>
+        <w:gridCol w:w="9350"/>
+      </w:tblGrid>
+      <w:tr>
+        <w:tc>
+          <w:tcPr>
+            <w:tcW w:w="9350" w:type="dxa"/>
+          </w:tcPr>
+          <w:p>
+            <w:pPr>
+              <w:spacing w:after="160" w:line="259" w:lineRule="auto"/>
+              <w:rPr>
+                <w:rFonts w:ascii="Times New Roman" w:hAnsi="Times New Roman" w:cs="Times New Roman"/>
+                <w:sz w:val="24"/>
+                <w:szCs w:val="24"/>
+              </w:rPr>
+            </w:pPr>
+            <w:r>
+              <w:rPr>
+                <w:rFonts w:ascii="Times New Roman" w:hAnsi="Times New Roman" w:cs="Times New Roman"/>
+                <w:sz w:val="24"/>
+                <w:szCs w:val="24"/>
+              </w:rPr>
+              <w:t xml:space="preserve">var john; </w:t>
+            </w:r>
+            <w:r>
+              <w:rPr>
+                <w:rFonts w:ascii="Times New Roman" w:hAnsi="Times New Roman" w:cs="Times New Roman"/>
+                <w:i/>
+                <w:iCs/>
+                <w:sz w:val="24"/>
+                <w:szCs w:val="24"/>
+              </w:rPr>
+              <w:t>// declaration</w:t>
+            </w:r>
+          </w:p>
+          <w:p>
+            <w:pPr>
+              <w:spacing w:after="160" w:line="259" w:lineRule="auto"/>
+              <w:rPr>
+                <w:rFonts w:ascii="Times New Roman" w:hAnsi="Times New Roman" w:cs="Times New Roman"/>
+                <w:sz w:val="24"/>
+                <w:szCs w:val="24"/>
+              </w:rPr>
+            </w:pPr>
+            <w:r>
+              <w:rPr>
+                <w:rFonts w:ascii="Times New Roman" w:hAnsi="Times New Roman" w:cs="Times New Roman"/>
+                <w:sz w:val="24"/>
+                <w:szCs w:val="24"/>
+              </w:rPr>
+              <w:t xml:space="preserve">john = 'John Doe'; </w:t>
+            </w:r>
+            <w:r>
+              <w:rPr>
+                <w:rFonts w:ascii="Times New Roman" w:hAnsi="Times New Roman" w:cs="Times New Roman"/>
+                <w:i/>
+                <w:iCs/>
+                <w:sz w:val="24"/>
+                <w:szCs w:val="24"/>
+              </w:rPr>
+              <w:t>//initialization</w:t>
+            </w:r>
+          </w:p>
+        </w:tc>
+      </w:tr>
+    </w:tbl>
+    <w:p>
+      <w:pPr>
+        <w:rPr>
+          <w:rFonts w:ascii="Times New Roman" w:hAnsi="Times New Roman" w:cs="Times New Roman"/>
+          <w:sz w:val="24"/>
+          <w:szCs w:val="24"/>
+        </w:rPr>
+      </w:pPr>
+    </w:p>
+    <w:p>
+      <w:pPr>
+        <w:rPr>
+          <w:rFonts w:ascii="Times New Roman" w:hAnsi="Times New Roman" w:cs="Times New Roman"/>
+          <w:sz w:val="24"/>
+          <w:szCs w:val="24"/>
+        </w:rPr>
+      </w:pPr>
+      <w:r>
+        <w:rPr>
+          <w:rFonts w:ascii="Times New Roman" w:hAnsi="Times New Roman" w:cs="Times New Roman"/>
+          <w:sz w:val="24"/>
+          <w:szCs w:val="24"/>
+        </w:rPr>
+        <w:t>The thing is that only declarations are hoisted, not initializations. That means you can access variable </w:t>
+      </w:r>
+      <w:r>
+        <w:rPr>
+          <w:rFonts w:ascii="Times New Roman" w:hAnsi="Times New Roman" w:cs="Times New Roman"/>
+          <w:i/>
+          <w:iCs/>
+          <w:sz w:val="24"/>
+          <w:szCs w:val="24"/>
+        </w:rPr>
+        <w:t>john</w:t>
+      </w:r>
+      <w:r>
+        <w:rPr>
+          <w:rFonts w:ascii="Times New Roman" w:hAnsi="Times New Roman" w:cs="Times New Roman"/>
+          <w:sz w:val="24"/>
+          <w:szCs w:val="24"/>
+        </w:rPr>
+        <w:t> before it is actually declared but its value will be undefined.</w:t>
+      </w:r>
+    </w:p>
+    <w:tbl>
+      <w:tblPr>
+        <w:tblStyle w:val="TableGrid"/>
+        <w:tblW w:w="0" w:type="auto"/>
+        <w:tblLook w:val="04A0" w:firstRow="1" w:lastRow="0" w:firstColumn="1" w:lastColumn="0" w:noHBand="0" w:noVBand="1"/>
+      </w:tblPr>
+      <w:tblGrid>
+        <w:gridCol w:w="9350"/>
+      </w:tblGrid>
+      <w:tr>
+        <w:tc>
+          <w:tcPr>
+            <w:tcW w:w="9350" w:type="dxa"/>
+          </w:tcPr>
+          <w:p>
+            <w:pPr>
+              <w:rPr>
+                <w:rFonts w:ascii="Times New Roman" w:hAnsi="Times New Roman" w:cs="Times New Roman"/>
+                <w:sz w:val="24"/>
+                <w:szCs w:val="24"/>
+              </w:rPr>
+            </w:pPr>
+            <w:r>
+              <w:rPr>
+                <w:rFonts w:ascii="Times New Roman" w:hAnsi="Times New Roman" w:cs="Times New Roman"/>
+                <w:noProof/>
+                <w:sz w:val="24"/>
+                <w:szCs w:val="24"/>
+              </w:rPr>
+              <w:drawing>
+                <wp:inline distT="0" distB="0" distL="0" distR="0" wp14:anchorId="23F4EB4A" wp14:editId="05F34AA1">
+                  <wp:extent cx="5943600" cy="855345"/>
+                  <wp:effectExtent l="0" t="0" r="0" b="0"/>
+                  <wp:docPr id="3" name="Picture 3"/>
+                  <wp:cNvGraphicFramePr>
+                    <a:graphicFrameLocks xmlns:a="http://schemas.openxmlformats.org/drawingml/2006/main" noChangeAspect="1"/>
+                  </wp:cNvGraphicFramePr>
+                  <a:graphic xmlns:a="http://schemas.openxmlformats.org/drawingml/2006/main">
+                    <a:graphicData uri="http://schemas.openxmlformats.org/drawingml/2006/picture">
+                      <pic:pic xmlns:pic="http://schemas.openxmlformats.org/drawingml/2006/picture">
+                        <pic:nvPicPr>
+                          <pic:cNvPr id="0" name="Picture 1"/>
+                          <pic:cNvPicPr>
+                            <a:picLocks noChangeAspect="1" noChangeArrowheads="1"/>
+                          </pic:cNvPicPr>
+                        </pic:nvPicPr>
+                        <pic:blipFill>
+                          <a:blip r:embed="rId17" cstate="print">
+                            <a:extLst>
+                              <a:ext uri="{28A0092B-C50C-407E-A947-70E740481C1C}">
+                                <a14:useLocalDpi xmlns:a14="http://schemas.microsoft.com/office/drawing/2010/main" val="0"/>
+                              </a:ext>
+                            </a:extLst>
+                          </a:blip>
+                          <a:srcRect/>
+                          <a:stretch>
+                            <a:fillRect/>
+                          </a:stretch>
+                        </pic:blipFill>
+                        <pic:spPr bwMode="auto">
+                          <a:xfrm>
+                            <a:off x="0" y="0"/>
+                            <a:ext cx="5943600" cy="855345"/>
+                          </a:xfrm>
+                          <a:prstGeom prst="rect">
+                            <a:avLst/>
+                          </a:prstGeom>
+                          <a:noFill/>
+                          <a:ln>
+                            <a:noFill/>
+                          </a:ln>
+                        </pic:spPr>
+                      </pic:pic>
+                    </a:graphicData>
+                  </a:graphic>
+                </wp:inline>
+              </w:drawing>
+            </w:r>
+          </w:p>
+        </w:tc>
+      </w:tr>
+    </w:tbl>
+    <w:p>
+      <w:pPr>
+        <w:rPr>
+          <w:rFonts w:ascii="Times New Roman" w:hAnsi="Times New Roman" w:cs="Times New Roman"/>
+          <w:sz w:val="24"/>
+          <w:szCs w:val="24"/>
+        </w:rPr>
+      </w:pPr>
+    </w:p>
+    <w:p>
+      <w:pPr>
+        <w:rPr>
+          <w:rFonts w:ascii="Times New Roman" w:hAnsi="Times New Roman" w:cs="Times New Roman"/>
+          <w:sz w:val="24"/>
+          <w:szCs w:val="24"/>
+        </w:rPr>
+      </w:pPr>
+      <w:r>
+        <w:rPr>
+          <w:rFonts w:ascii="Times New Roman" w:hAnsi="Times New Roman" w:cs="Times New Roman"/>
+          <w:sz w:val="24"/>
+          <w:szCs w:val="24"/>
+        </w:rPr>
+        <w:t>Another thing to watch for is that while function declarations and variable declarations using </w:t>
+      </w:r>
+      <w:r>
+        <w:rPr>
+          <w:rFonts w:ascii="Times New Roman" w:hAnsi="Times New Roman" w:cs="Times New Roman"/>
+          <w:i/>
+          <w:iCs/>
+          <w:sz w:val="24"/>
+          <w:szCs w:val="24"/>
+        </w:rPr>
+        <w:t>var</w:t>
+      </w:r>
+      <w:r>
+        <w:rPr>
+          <w:rFonts w:ascii="Times New Roman" w:hAnsi="Times New Roman" w:cs="Times New Roman"/>
+          <w:sz w:val="24"/>
+          <w:szCs w:val="24"/>
+        </w:rPr>
+        <w:t> keyword are hoisted, class declarations are not. You cannot use class before it is declared.</w:t>
+      </w:r>
+    </w:p>
+    <w:tbl>
+      <w:tblPr>
+        <w:tblStyle w:val="TableGrid"/>
+        <w:tblW w:w="0" w:type="auto"/>
+        <w:tblLook w:val="04A0" w:firstRow="1" w:lastRow="0" w:firstColumn="1" w:lastColumn="0" w:noHBand="0" w:noVBand="1"/>
+      </w:tblPr>
+      <w:tblGrid>
+        <w:gridCol w:w="9350"/>
+      </w:tblGrid>
+      <w:tr>
+        <w:tc>
+          <w:tcPr>
+            <w:tcW w:w="9350" w:type="dxa"/>
+          </w:tcPr>
+          <w:p>
+            <w:pPr>
+              <w:rPr>
+                <w:rFonts w:ascii="Times New Roman" w:hAnsi="Times New Roman" w:cs="Times New Roman"/>
+                <w:sz w:val="24"/>
+                <w:szCs w:val="24"/>
+              </w:rPr>
+            </w:pPr>
+            <w:r>
+              <w:rPr>
+                <w:rFonts w:ascii="Times New Roman" w:hAnsi="Times New Roman" w:cs="Times New Roman"/>
+                <w:sz w:val="24"/>
+                <w:szCs w:val="24"/>
+              </w:rPr>
+              <w:t xml:space="preserve">var john = new </w:t>
+            </w:r>
+            <w:proofErr w:type="gramStart"/>
+            <w:r>
+              <w:rPr>
+                <w:rFonts w:ascii="Times New Roman" w:hAnsi="Times New Roman" w:cs="Times New Roman"/>
+                <w:sz w:val="24"/>
+                <w:szCs w:val="24"/>
+              </w:rPr>
+              <w:t>Person(</w:t>
+            </w:r>
+            <w:proofErr w:type="gramEnd"/>
+            <w:r>
+              <w:rPr>
+                <w:rFonts w:ascii="Times New Roman" w:hAnsi="Times New Roman" w:cs="Times New Roman"/>
+                <w:sz w:val="24"/>
+                <w:szCs w:val="24"/>
+              </w:rPr>
+              <w:t xml:space="preserve">'John', 'Doe'); </w:t>
+            </w:r>
+            <w:r>
+              <w:rPr>
+                <w:rFonts w:ascii="Times New Roman" w:hAnsi="Times New Roman" w:cs="Times New Roman"/>
+                <w:i/>
+                <w:iCs/>
+                <w:sz w:val="24"/>
+                <w:szCs w:val="24"/>
+              </w:rPr>
+              <w:t>//</w:t>
+            </w:r>
+            <w:proofErr w:type="spellStart"/>
+            <w:r>
+              <w:rPr>
+                <w:rFonts w:ascii="Times New Roman" w:hAnsi="Times New Roman" w:cs="Times New Roman"/>
+                <w:i/>
+                <w:iCs/>
+                <w:sz w:val="24"/>
+                <w:szCs w:val="24"/>
+              </w:rPr>
+              <w:t>ReferenceError</w:t>
+            </w:r>
+            <w:proofErr w:type="spellEnd"/>
+            <w:r>
+              <w:rPr>
+                <w:rFonts w:ascii="Times New Roman" w:hAnsi="Times New Roman" w:cs="Times New Roman"/>
+                <w:i/>
+                <w:iCs/>
+                <w:sz w:val="24"/>
+                <w:szCs w:val="24"/>
+              </w:rPr>
+              <w:t>: Person is not defined</w:t>
+            </w:r>
+          </w:p>
+          <w:p>
+            <w:pPr>
+              <w:rPr>
+                <w:rFonts w:ascii="Times New Roman" w:hAnsi="Times New Roman" w:cs="Times New Roman"/>
+                <w:sz w:val="24"/>
+                <w:szCs w:val="24"/>
+              </w:rPr>
+            </w:pPr>
+          </w:p>
+          <w:p>
+            <w:pPr>
+              <w:rPr>
+                <w:rFonts w:ascii="Times New Roman" w:hAnsi="Times New Roman" w:cs="Times New Roman"/>
+                <w:sz w:val="24"/>
+                <w:szCs w:val="24"/>
+              </w:rPr>
+            </w:pPr>
+            <w:r>
+              <w:rPr>
+                <w:rFonts w:ascii="Times New Roman" w:hAnsi="Times New Roman" w:cs="Times New Roman"/>
+                <w:sz w:val="24"/>
+                <w:szCs w:val="24"/>
+              </w:rPr>
+              <w:t>class Person {</w:t>
+            </w:r>
+          </w:p>
+          <w:p>
+            <w:pPr>
+              <w:rPr>
+                <w:rFonts w:ascii="Times New Roman" w:hAnsi="Times New Roman" w:cs="Times New Roman"/>
+                <w:sz w:val="24"/>
+                <w:szCs w:val="24"/>
+              </w:rPr>
+            </w:pPr>
+            <w:r>
+              <w:rPr>
+                <w:rFonts w:ascii="Times New Roman" w:hAnsi="Times New Roman" w:cs="Times New Roman"/>
+                <w:sz w:val="24"/>
+                <w:szCs w:val="24"/>
+              </w:rPr>
+              <w:t xml:space="preserve">    </w:t>
+            </w:r>
+            <w:proofErr w:type="gramStart"/>
+            <w:r>
+              <w:rPr>
+                <w:rFonts w:ascii="Times New Roman" w:hAnsi="Times New Roman" w:cs="Times New Roman"/>
+                <w:b/>
+                <w:bCs/>
+                <w:sz w:val="24"/>
+                <w:szCs w:val="24"/>
+              </w:rPr>
+              <w:t>constructor</w:t>
+            </w:r>
+            <w:r>
+              <w:rPr>
+                <w:rFonts w:ascii="Times New Roman" w:hAnsi="Times New Roman" w:cs="Times New Roman"/>
+                <w:sz w:val="24"/>
+                <w:szCs w:val="24"/>
+              </w:rPr>
+              <w:t>(</w:t>
+            </w:r>
+            <w:proofErr w:type="gramEnd"/>
+            <w:r>
+              <w:rPr>
+                <w:rFonts w:ascii="Times New Roman" w:hAnsi="Times New Roman" w:cs="Times New Roman"/>
+                <w:sz w:val="24"/>
+                <w:szCs w:val="24"/>
+              </w:rPr>
+              <w:t>name, surname) {</w:t>
+            </w:r>
+          </w:p>
+          <w:p>
+            <w:pPr>
+              <w:rPr>
+                <w:rFonts w:ascii="Times New Roman" w:hAnsi="Times New Roman" w:cs="Times New Roman"/>
+                <w:sz w:val="24"/>
+                <w:szCs w:val="24"/>
+              </w:rPr>
+            </w:pPr>
+            <w:r>
+              <w:rPr>
+                <w:rFonts w:ascii="Times New Roman" w:hAnsi="Times New Roman" w:cs="Times New Roman"/>
+                <w:sz w:val="24"/>
+                <w:szCs w:val="24"/>
+              </w:rPr>
+              <w:t xml:space="preserve">        this.name = name;</w:t>
+            </w:r>
+          </w:p>
+          <w:p>
+            <w:pPr>
+              <w:rPr>
+                <w:rFonts w:ascii="Times New Roman" w:hAnsi="Times New Roman" w:cs="Times New Roman"/>
+                <w:sz w:val="24"/>
+                <w:szCs w:val="24"/>
+              </w:rPr>
+            </w:pPr>
+            <w:r>
+              <w:rPr>
+                <w:rFonts w:ascii="Times New Roman" w:hAnsi="Times New Roman" w:cs="Times New Roman"/>
+                <w:sz w:val="24"/>
+                <w:szCs w:val="24"/>
+              </w:rPr>
+              <w:t xml:space="preserve">        </w:t>
+            </w:r>
+            <w:proofErr w:type="spellStart"/>
+            <w:proofErr w:type="gramStart"/>
+            <w:r>
+              <w:rPr>
+                <w:rFonts w:ascii="Times New Roman" w:hAnsi="Times New Roman" w:cs="Times New Roman"/>
+                <w:sz w:val="24"/>
+                <w:szCs w:val="24"/>
+              </w:rPr>
+              <w:t>this.surname</w:t>
+            </w:r>
+            <w:proofErr w:type="spellEnd"/>
+            <w:proofErr w:type="gramEnd"/>
+            <w:r>
+              <w:rPr>
+                <w:rFonts w:ascii="Times New Roman" w:hAnsi="Times New Roman" w:cs="Times New Roman"/>
+                <w:sz w:val="24"/>
+                <w:szCs w:val="24"/>
+              </w:rPr>
+              <w:t xml:space="preserve"> = surname;</w:t>
+            </w:r>
+          </w:p>
+          <w:p>
+            <w:pPr>
+              <w:rPr>
+                <w:rFonts w:ascii="Times New Roman" w:hAnsi="Times New Roman" w:cs="Times New Roman"/>
+                <w:sz w:val="24"/>
+                <w:szCs w:val="24"/>
+              </w:rPr>
+            </w:pPr>
+            <w:r>
+              <w:rPr>
+                <w:rFonts w:ascii="Times New Roman" w:hAnsi="Times New Roman" w:cs="Times New Roman"/>
+                <w:sz w:val="24"/>
+                <w:szCs w:val="24"/>
+              </w:rPr>
+              <w:t xml:space="preserve">    }</w:t>
+            </w:r>
+          </w:p>
+          <w:p>
+            <w:pPr>
+              <w:rPr>
+                <w:rFonts w:ascii="Times New Roman" w:hAnsi="Times New Roman" w:cs="Times New Roman"/>
+                <w:sz w:val="24"/>
+                <w:szCs w:val="24"/>
+              </w:rPr>
+            </w:pPr>
+            <w:r>
+              <w:rPr>
+                <w:rFonts w:ascii="Times New Roman" w:hAnsi="Times New Roman" w:cs="Times New Roman"/>
+                <w:sz w:val="24"/>
+                <w:szCs w:val="24"/>
+              </w:rPr>
+              <w:t>}</w:t>
+            </w:r>
+          </w:p>
+          <w:p>
+            <w:pPr>
+              <w:rPr>
+                <w:rFonts w:ascii="Times New Roman" w:hAnsi="Times New Roman" w:cs="Times New Roman"/>
+                <w:sz w:val="24"/>
+                <w:szCs w:val="24"/>
+              </w:rPr>
+            </w:pPr>
+          </w:p>
+          <w:p>
+            <w:pPr>
+              <w:rPr>
+                <w:rFonts w:ascii="Times New Roman" w:hAnsi="Times New Roman" w:cs="Times New Roman"/>
+                <w:sz w:val="24"/>
+                <w:szCs w:val="24"/>
+              </w:rPr>
+            </w:pPr>
+            <w:r>
+              <w:rPr>
+                <w:rFonts w:ascii="Times New Roman" w:hAnsi="Times New Roman" w:cs="Times New Roman"/>
+                <w:sz w:val="24"/>
+                <w:szCs w:val="24"/>
+              </w:rPr>
+              <w:t xml:space="preserve">var jane = new </w:t>
+            </w:r>
+            <w:proofErr w:type="gramStart"/>
+            <w:r>
+              <w:rPr>
+                <w:rFonts w:ascii="Times New Roman" w:hAnsi="Times New Roman" w:cs="Times New Roman"/>
+                <w:sz w:val="24"/>
+                <w:szCs w:val="24"/>
+              </w:rPr>
+              <w:t>Person(</w:t>
+            </w:r>
+            <w:proofErr w:type="gramEnd"/>
+            <w:r>
+              <w:rPr>
+                <w:rFonts w:ascii="Times New Roman" w:hAnsi="Times New Roman" w:cs="Times New Roman"/>
+                <w:sz w:val="24"/>
+                <w:szCs w:val="24"/>
+              </w:rPr>
+              <w:t xml:space="preserve">'Jane', 'Doe'); </w:t>
+            </w:r>
+            <w:r>
+              <w:rPr>
+                <w:rFonts w:ascii="Times New Roman" w:hAnsi="Times New Roman" w:cs="Times New Roman"/>
+                <w:i/>
+                <w:iCs/>
+                <w:sz w:val="24"/>
+                <w:szCs w:val="24"/>
+              </w:rPr>
+              <w:t>//No problems here</w:t>
+            </w:r>
+          </w:p>
+          <w:p>
+            <w:pPr>
+              <w:rPr>
+                <w:rFonts w:ascii="Times New Roman" w:hAnsi="Times New Roman" w:cs="Times New Roman"/>
+                <w:sz w:val="24"/>
+                <w:szCs w:val="24"/>
+              </w:rPr>
+            </w:pPr>
+          </w:p>
+        </w:tc>
+      </w:tr>
+    </w:tbl>
+    <w:p>
+      <w:pPr>
+        <w:rPr>
+          <w:rFonts w:ascii="Times New Roman" w:hAnsi="Times New Roman" w:cs="Times New Roman"/>
+          <w:sz w:val="24"/>
+          <w:szCs w:val="24"/>
+        </w:rPr>
+      </w:pPr>
+    </w:p>
+    <w:p>
+      <w:pPr>
+        <w:pStyle w:val="Style2"/>
+      </w:pPr>
+      <w:r>
+        <w:t xml:space="preserve">3.2 </w:t>
+      </w:r>
+      <w:r>
+        <w:t xml:space="preserve">Are variables declared with </w:t>
+      </w:r>
+      <w:proofErr w:type="spellStart"/>
+      <w:r>
+        <w:t>let</w:t>
+      </w:r>
+      <w:proofErr w:type="spellEnd"/>
+      <w:r>
+        <w:t xml:space="preserve"> and const hoisted?</w:t>
+      </w:r>
+    </w:p>
+    <w:p>
+      <w:pPr>
+        <w:rPr>
+          <w:rFonts w:ascii="Times New Roman" w:hAnsi="Times New Roman" w:cs="Times New Roman"/>
+          <w:sz w:val="24"/>
+          <w:szCs w:val="24"/>
+        </w:rPr>
+      </w:pPr>
+      <w:r>
+        <w:rPr>
+          <w:rFonts w:ascii="Times New Roman" w:hAnsi="Times New Roman" w:cs="Times New Roman"/>
+          <w:sz w:val="24"/>
+          <w:szCs w:val="24"/>
+        </w:rPr>
+        <w:t>All declarations (function, var, let, const and class) are hoisted in JavaScript, while the var declarations are initialized with undefined, but let and const declarations remain uninitialized.</w:t>
+      </w:r>
+    </w:p>
+    <w:p>
+      <w:pPr>
+        <w:rPr>
+          <w:rFonts w:ascii="Times New Roman" w:hAnsi="Times New Roman" w:cs="Times New Roman"/>
+          <w:sz w:val="24"/>
+          <w:szCs w:val="24"/>
+        </w:rPr>
+      </w:pPr>
+      <w:r>
+        <w:rPr>
+          <w:rFonts w:ascii="Times New Roman" w:hAnsi="Times New Roman" w:cs="Times New Roman"/>
+          <w:sz w:val="24"/>
+          <w:szCs w:val="24"/>
+        </w:rPr>
         <w:lastRenderedPageBreak/>
-        <w:t xml:space="preserve">3. </w:t>
-      </w:r>
-      <w:r>
-        <w:t xml:space="preserve">Explain in detail </w:t>
-      </w:r>
-      <w:r>
-        <w:t>why hoisting</w:t>
-      </w:r>
-      <w:r>
-        <w:t xml:space="preserve"> is different with </w:t>
+        <w:t>So</w:t>
+      </w:r>
+      <w:r>
+        <w:rPr>
+          <w:rFonts w:ascii="Times New Roman" w:hAnsi="Times New Roman" w:cs="Times New Roman"/>
+          <w:sz w:val="24"/>
+          <w:szCs w:val="24"/>
+        </w:rPr>
+        <w:t xml:space="preserve">, variables declared with </w:t>
       </w:r>
       <w:proofErr w:type="spellStart"/>
       <w:r>
+        <w:rPr>
+          <w:rFonts w:ascii="Times New Roman" w:hAnsi="Times New Roman" w:cs="Times New Roman"/>
+          <w:sz w:val="24"/>
+          <w:szCs w:val="24"/>
+        </w:rPr>
         <w:t>let</w:t>
       </w:r>
       <w:proofErr w:type="spellEnd"/>
       <w:r>
-        <w:t xml:space="preserve"> and </w:t>
+        <w:rPr>
+          <w:rFonts w:ascii="Times New Roman" w:hAnsi="Times New Roman" w:cs="Times New Roman"/>
+          <w:sz w:val="24"/>
+          <w:szCs w:val="24"/>
+        </w:rPr>
+        <w:t xml:space="preserve"> and const are hoisted. Where they differ from other declarations in the hoisting process is in their initialization.</w:t>
+      </w:r>
+    </w:p>
+    <w:p>
+      <w:pPr>
+        <w:rPr>
+          <w:rFonts w:ascii="Times New Roman" w:hAnsi="Times New Roman" w:cs="Times New Roman"/>
+          <w:sz w:val="24"/>
+          <w:szCs w:val="24"/>
+        </w:rPr>
+      </w:pPr>
+      <w:r>
+        <w:rPr>
+          <w:rFonts w:ascii="Times New Roman" w:hAnsi="Times New Roman" w:cs="Times New Roman"/>
+          <w:sz w:val="24"/>
+          <w:szCs w:val="24"/>
+        </w:rPr>
+        <w:t xml:space="preserve">During the compilation phase, JavaScript variables declared with var and function are hoisted and automatically initialized </w:t>
       </w:r>
       <w:proofErr w:type="gramStart"/>
       <w:r>
-        <w:t>const ?</w:t>
+        <w:rPr>
+          <w:rFonts w:ascii="Times New Roman" w:hAnsi="Times New Roman" w:cs="Times New Roman"/>
+          <w:sz w:val="24"/>
+          <w:szCs w:val="24"/>
+        </w:rPr>
+        <w:t>to</w:t>
       </w:r>
       <w:proofErr w:type="gramEnd"/>
-    </w:p>
-    <w:p/>
+      <w:r>
+        <w:rPr>
+          <w:rFonts w:ascii="Times New Roman" w:hAnsi="Times New Roman" w:cs="Times New Roman"/>
+          <w:sz w:val="24"/>
+          <w:szCs w:val="24"/>
+        </w:rPr>
+        <w:t xml:space="preserve"> undefined.</w:t>
+      </w:r>
+    </w:p>
+    <w:tbl>
+      <w:tblPr>
+        <w:tblStyle w:val="TableGrid"/>
+        <w:tblW w:w="0" w:type="auto"/>
+        <w:tblLook w:val="04A0" w:firstRow="1" w:lastRow="0" w:firstColumn="1" w:lastColumn="0" w:noHBand="0" w:noVBand="1"/>
+      </w:tblPr>
+      <w:tblGrid>
+        <w:gridCol w:w="9350"/>
+      </w:tblGrid>
+      <w:tr>
+        <w:tc>
+          <w:tcPr>
+            <w:tcW w:w="9350" w:type="dxa"/>
+          </w:tcPr>
+          <w:p>
+            <w:pPr>
+              <w:rPr>
+                <w:rFonts w:ascii="Times New Roman" w:hAnsi="Times New Roman" w:cs="Times New Roman"/>
+                <w:sz w:val="24"/>
+                <w:szCs w:val="24"/>
+              </w:rPr>
+            </w:pPr>
+            <w:r>
+              <w:rPr>
+                <w:rFonts w:ascii="Times New Roman" w:hAnsi="Times New Roman" w:cs="Times New Roman"/>
+                <w:sz w:val="24"/>
+                <w:szCs w:val="24"/>
+              </w:rPr>
+              <w:t>console.log(name) // undefined</w:t>
+            </w:r>
+          </w:p>
+          <w:p>
+            <w:pPr>
+              <w:rPr>
+                <w:rFonts w:ascii="Times New Roman" w:hAnsi="Times New Roman" w:cs="Times New Roman"/>
+                <w:sz w:val="24"/>
+                <w:szCs w:val="24"/>
+              </w:rPr>
+            </w:pPr>
+            <w:r>
+              <w:rPr>
+                <w:rFonts w:ascii="Times New Roman" w:hAnsi="Times New Roman" w:cs="Times New Roman"/>
+                <w:sz w:val="24"/>
+                <w:szCs w:val="24"/>
+              </w:rPr>
+              <w:t>var name = "Andrew";</w:t>
+            </w:r>
+          </w:p>
+        </w:tc>
+      </w:tr>
+    </w:tbl>
+    <w:p>
+      <w:pPr>
+        <w:rPr>
+          <w:rFonts w:ascii="Times New Roman" w:hAnsi="Times New Roman" w:cs="Times New Roman"/>
+          <w:sz w:val="24"/>
+          <w:szCs w:val="24"/>
+        </w:rPr>
+      </w:pPr>
+    </w:p>
+    <w:p>
+      <w:pPr>
+        <w:rPr>
+          <w:rFonts w:ascii="Times New Roman" w:hAnsi="Times New Roman" w:cs="Times New Roman"/>
+          <w:sz w:val="24"/>
+          <w:szCs w:val="24"/>
+        </w:rPr>
+      </w:pPr>
+      <w:r>
+        <w:rPr>
+          <w:rFonts w:ascii="Times New Roman" w:hAnsi="Times New Roman" w:cs="Times New Roman"/>
+          <w:sz w:val="24"/>
+          <w:szCs w:val="24"/>
+        </w:rPr>
+        <w:t>In the above example, JavaScript first runs its compilation phase and looks for variable declarations. It comes across var name, hoists that variable and automatically assigns it a value of undefined.</w:t>
+      </w:r>
+    </w:p>
+    <w:p>
+      <w:pPr>
+        <w:rPr>
+          <w:rFonts w:ascii="Times New Roman" w:hAnsi="Times New Roman" w:cs="Times New Roman"/>
+          <w:sz w:val="24"/>
+          <w:szCs w:val="24"/>
+        </w:rPr>
+      </w:pPr>
+      <w:r>
+        <w:rPr>
+          <w:rFonts w:ascii="Times New Roman" w:hAnsi="Times New Roman" w:cs="Times New Roman"/>
+          <w:sz w:val="24"/>
+          <w:szCs w:val="24"/>
+        </w:rPr>
+        <w:t>Contrastingly, variables declared with let, const, and class are hoisted but remain uninitialized:</w:t>
+      </w:r>
+    </w:p>
+    <w:tbl>
+      <w:tblPr>
+        <w:tblStyle w:val="TableGrid"/>
+        <w:tblW w:w="0" w:type="auto"/>
+        <w:tblLook w:val="04A0" w:firstRow="1" w:lastRow="0" w:firstColumn="1" w:lastColumn="0" w:noHBand="0" w:noVBand="1"/>
+      </w:tblPr>
+      <w:tblGrid>
+        <w:gridCol w:w="9350"/>
+      </w:tblGrid>
+      <w:tr>
+        <w:tc>
+          <w:tcPr>
+            <w:tcW w:w="9350" w:type="dxa"/>
+          </w:tcPr>
+          <w:p>
+            <w:pPr>
+              <w:rPr>
+                <w:rFonts w:ascii="Times New Roman" w:hAnsi="Times New Roman" w:cs="Times New Roman"/>
+                <w:sz w:val="24"/>
+                <w:szCs w:val="24"/>
+              </w:rPr>
+            </w:pPr>
+            <w:r>
+              <w:rPr>
+                <w:rFonts w:ascii="Times New Roman" w:hAnsi="Times New Roman" w:cs="Times New Roman"/>
+                <w:sz w:val="24"/>
+                <w:szCs w:val="24"/>
+              </w:rPr>
+              <w:t xml:space="preserve">console.log(name); // Uncaught </w:t>
+            </w:r>
+            <w:proofErr w:type="spellStart"/>
+            <w:r>
+              <w:rPr>
+                <w:rFonts w:ascii="Times New Roman" w:hAnsi="Times New Roman" w:cs="Times New Roman"/>
+                <w:sz w:val="24"/>
+                <w:szCs w:val="24"/>
+              </w:rPr>
+              <w:t>ReferenceError</w:t>
+            </w:r>
+            <w:proofErr w:type="spellEnd"/>
+            <w:r>
+              <w:rPr>
+                <w:rFonts w:ascii="Times New Roman" w:hAnsi="Times New Roman" w:cs="Times New Roman"/>
+                <w:sz w:val="24"/>
+                <w:szCs w:val="24"/>
+              </w:rPr>
+              <w:t>: name is not defined</w:t>
+            </w:r>
+          </w:p>
+          <w:p>
+            <w:pPr>
+              <w:rPr>
+                <w:rFonts w:ascii="Times New Roman" w:hAnsi="Times New Roman" w:cs="Times New Roman"/>
+                <w:sz w:val="24"/>
+                <w:szCs w:val="24"/>
+              </w:rPr>
+            </w:pPr>
+            <w:r>
+              <w:rPr>
+                <w:rFonts w:ascii="Times New Roman" w:hAnsi="Times New Roman" w:cs="Times New Roman"/>
+                <w:sz w:val="24"/>
+                <w:szCs w:val="24"/>
+              </w:rPr>
+              <w:t>let name = "Andrew";</w:t>
+            </w:r>
+          </w:p>
+        </w:tc>
+      </w:tr>
+    </w:tbl>
+    <w:p>
+      <w:pPr>
+        <w:rPr>
+          <w:rFonts w:ascii="Times New Roman" w:hAnsi="Times New Roman" w:cs="Times New Roman"/>
+          <w:sz w:val="24"/>
+          <w:szCs w:val="24"/>
+        </w:rPr>
+      </w:pPr>
+    </w:p>
+    <w:p>
+      <w:pPr>
+        <w:rPr>
+          <w:rFonts w:ascii="Times New Roman" w:hAnsi="Times New Roman" w:cs="Times New Roman"/>
+          <w:sz w:val="24"/>
+          <w:szCs w:val="24"/>
+        </w:rPr>
+      </w:pPr>
+      <w:r>
+        <w:rPr>
+          <w:rFonts w:ascii="Times New Roman" w:hAnsi="Times New Roman" w:cs="Times New Roman"/>
+          <w:sz w:val="24"/>
+          <w:szCs w:val="24"/>
+        </w:rPr>
+        <w:t xml:space="preserve">These variable declarations only become initialized when they are evaluated during runtime. The time between these variables being declared and being evaluated is referred to as the </w:t>
+      </w:r>
+      <w:r>
+        <w:rPr>
+          <w:rFonts w:ascii="Times New Roman" w:hAnsi="Times New Roman" w:cs="Times New Roman"/>
+          <w:b/>
+          <w:bCs/>
+          <w:sz w:val="24"/>
+          <w:szCs w:val="24"/>
+        </w:rPr>
+        <w:t>temporal dead zone</w:t>
+      </w:r>
+      <w:r>
+        <w:rPr>
+          <w:rFonts w:ascii="Times New Roman" w:hAnsi="Times New Roman" w:cs="Times New Roman"/>
+          <w:b/>
+          <w:bCs/>
+          <w:sz w:val="24"/>
+          <w:szCs w:val="24"/>
+        </w:rPr>
+        <w:t xml:space="preserve"> </w:t>
+      </w:r>
+      <w:r>
+        <w:rPr>
+          <w:rFonts w:ascii="Times New Roman" w:hAnsi="Times New Roman" w:cs="Times New Roman"/>
+          <w:sz w:val="24"/>
+          <w:szCs w:val="24"/>
+        </w:rPr>
+        <w:t>(</w:t>
+      </w:r>
+      <w:r>
+        <w:rPr>
+          <w:rFonts w:ascii="Times New Roman" w:hAnsi="Times New Roman" w:cs="Times New Roman"/>
+          <w:sz w:val="24"/>
+          <w:szCs w:val="24"/>
+        </w:rPr>
+        <w:t>A time span between variable creation and its initialization where they can’t be accessed.</w:t>
+      </w:r>
+      <w:r>
+        <w:rPr>
+          <w:rFonts w:ascii="Times New Roman" w:hAnsi="Times New Roman" w:cs="Times New Roman"/>
+          <w:sz w:val="24"/>
+          <w:szCs w:val="24"/>
+        </w:rPr>
+        <w:t>)</w:t>
+      </w:r>
+      <w:r>
+        <w:rPr>
+          <w:rFonts w:ascii="Times New Roman" w:hAnsi="Times New Roman" w:cs="Times New Roman"/>
+          <w:sz w:val="24"/>
+          <w:szCs w:val="24"/>
+        </w:rPr>
+        <w:t>. If you try to access these variables within this dead zone, you will get the reference error above.</w:t>
+      </w:r>
+    </w:p>
+    <w:p>
+      <w:pPr>
+        <w:rPr>
+          <w:rFonts w:ascii="Times New Roman" w:hAnsi="Times New Roman" w:cs="Times New Roman"/>
+          <w:sz w:val="24"/>
+          <w:szCs w:val="24"/>
+        </w:rPr>
+      </w:pPr>
+      <w:r>
+        <w:rPr>
+          <w:rFonts w:ascii="Times New Roman" w:hAnsi="Times New Roman" w:cs="Times New Roman"/>
+          <w:sz w:val="24"/>
+          <w:szCs w:val="24"/>
+        </w:rPr>
+        <w:t xml:space="preserve">To walk through the second example, JavaScript runs its compilation phase and sees let name, hoists that variable, but does not initialize it. Next, in the execution phase, </w:t>
+      </w:r>
+      <w:proofErr w:type="gramStart"/>
+      <w:r>
+        <w:rPr>
+          <w:rFonts w:ascii="Times New Roman" w:hAnsi="Times New Roman" w:cs="Times New Roman"/>
+          <w:sz w:val="24"/>
+          <w:szCs w:val="24"/>
+        </w:rPr>
+        <w:t>console.log(</w:t>
+      </w:r>
+      <w:proofErr w:type="gramEnd"/>
+      <w:r>
+        <w:rPr>
+          <w:rFonts w:ascii="Times New Roman" w:hAnsi="Times New Roman" w:cs="Times New Roman"/>
+          <w:sz w:val="24"/>
+          <w:szCs w:val="24"/>
+        </w:rPr>
+        <w:t>) is invoked and passed the argument name.</w:t>
+      </w:r>
+    </w:p>
+    <w:p>
+      <w:pPr>
+        <w:rPr>
+          <w:rFonts w:ascii="Times New Roman" w:hAnsi="Times New Roman" w:cs="Times New Roman"/>
+          <w:sz w:val="24"/>
+          <w:szCs w:val="24"/>
+        </w:rPr>
+      </w:pPr>
+      <w:r>
+        <w:rPr>
+          <w:rFonts w:ascii="Times New Roman" w:hAnsi="Times New Roman" w:cs="Times New Roman"/>
+          <w:sz w:val="24"/>
+          <w:szCs w:val="24"/>
+        </w:rPr>
+        <w:t>Because the variable has not been initialized, it has not been assigned a value, and thus the reference error is returned stating that name is not defined.</w:t>
+      </w:r>
+    </w:p>
+    <w:p>
+      <w:pPr>
+        <w:pStyle w:val="Style2"/>
+      </w:pPr>
+      <w:r>
+        <w:t>3.3 Conclusion</w:t>
+      </w:r>
+    </w:p>
+    <w:p>
+      <w:pPr>
+        <w:rPr>
+          <w:rFonts w:ascii="Times New Roman" w:hAnsi="Times New Roman" w:cs="Times New Roman"/>
+          <w:sz w:val="24"/>
+          <w:szCs w:val="24"/>
+        </w:rPr>
+      </w:pPr>
+      <w:r>
+        <w:rPr>
+          <w:rFonts w:ascii="Times New Roman" w:hAnsi="Times New Roman" w:cs="Times New Roman"/>
+          <w:sz w:val="24"/>
+          <w:szCs w:val="24"/>
+        </w:rPr>
+        <w:t>Conceptually, hoisting suggests that variables and function declarations are physically moved to the top of your code. Technically, what happens is that the variable and function declarations are put into memory during the compilation phase but stay exactly where you typed them in your code. The primary importance of hoisting is that it allows you to use functions before you declare them in your code.</w:t>
+      </w:r>
+    </w:p>
+    <w:p>
+      <w:pPr>
+        <w:rPr>
+          <w:rFonts w:ascii="Times New Roman" w:hAnsi="Times New Roman" w:cs="Times New Roman"/>
+          <w:sz w:val="24"/>
+          <w:szCs w:val="24"/>
+        </w:rPr>
+      </w:pPr>
+      <w:r>
+        <w:rPr>
+          <w:rFonts w:ascii="Times New Roman" w:hAnsi="Times New Roman" w:cs="Times New Roman"/>
+          <w:sz w:val="24"/>
+          <w:szCs w:val="24"/>
+        </w:rPr>
+        <w:t>The key things to take out of the definition for hoisting are</w:t>
+      </w:r>
+    </w:p>
+    <w:p>
+      <w:pPr>
+        <w:pStyle w:val="ListParagraph"/>
+        <w:numPr>
+          <w:ilvl w:val="0"/>
+          <w:numId w:val="16"/>
+        </w:numPr>
+        <w:rPr>
+          <w:rFonts w:ascii="Times New Roman" w:hAnsi="Times New Roman" w:cs="Times New Roman"/>
+          <w:sz w:val="24"/>
+          <w:szCs w:val="24"/>
+        </w:rPr>
+      </w:pPr>
+      <w:r>
+        <w:rPr>
+          <w:rFonts w:ascii="Times New Roman" w:hAnsi="Times New Roman" w:cs="Times New Roman"/>
+          <w:sz w:val="24"/>
+          <w:szCs w:val="24"/>
+        </w:rPr>
+        <w:t>What gets moved around is variable and function declarations. Variable assignments or initialization are never moved around.</w:t>
+      </w:r>
+    </w:p>
+    <w:p>
+      <w:pPr>
+        <w:pStyle w:val="ListParagraph"/>
+        <w:numPr>
+          <w:ilvl w:val="0"/>
+          <w:numId w:val="16"/>
+        </w:numPr>
+        <w:rPr>
+          <w:rFonts w:ascii="Times New Roman" w:hAnsi="Times New Roman" w:cs="Times New Roman"/>
+          <w:sz w:val="24"/>
+          <w:szCs w:val="24"/>
+        </w:rPr>
+      </w:pPr>
+      <w:r>
+        <w:rPr>
+          <w:rFonts w:ascii="Times New Roman" w:hAnsi="Times New Roman" w:cs="Times New Roman"/>
+          <w:sz w:val="24"/>
+          <w:szCs w:val="24"/>
+        </w:rPr>
+        <w:t>The declarations are not exactly moved to the top of your code; instead, they are put into memory.</w:t>
+      </w:r>
+    </w:p>
+    <w:p>
+      <w:pPr>
+        <w:rPr>
+          <w:rFonts w:ascii="Times New Roman" w:hAnsi="Times New Roman" w:cs="Times New Roman"/>
+          <w:sz w:val="24"/>
+          <w:szCs w:val="24"/>
+        </w:rPr>
+      </w:pPr>
+      <w:r>
+        <w:rPr>
+          <w:rFonts w:ascii="Times New Roman" w:hAnsi="Times New Roman" w:cs="Times New Roman"/>
+          <w:sz w:val="24"/>
+          <w:szCs w:val="24"/>
+        </w:rPr>
+        <w:lastRenderedPageBreak/>
+        <w:t>In JavaScript, all variables defined with the var keyword have an initial value of undefined. This is due to hoisting which puts the variable declarations in memory and initializes them with the value of undefined. This behavior can be shown with the following example</w:t>
+      </w:r>
+    </w:p>
+    <w:tbl>
+      <w:tblPr>
+        <w:tblStyle w:val="TableGrid"/>
+        <w:tblW w:w="0" w:type="auto"/>
+        <w:tblLook w:val="04A0" w:firstRow="1" w:lastRow="0" w:firstColumn="1" w:lastColumn="0" w:noHBand="0" w:noVBand="1"/>
+      </w:tblPr>
+      <w:tblGrid>
+        <w:gridCol w:w="9350"/>
+      </w:tblGrid>
+      <w:tr>
+        <w:tc>
+          <w:tcPr>
+            <w:tcW w:w="9350" w:type="dxa"/>
+          </w:tcPr>
+          <w:p>
+            <w:pPr>
+              <w:rPr>
+                <w:rFonts w:ascii="Times New Roman" w:hAnsi="Times New Roman" w:cs="Times New Roman"/>
+                <w:sz w:val="24"/>
+                <w:szCs w:val="24"/>
+              </w:rPr>
+            </w:pPr>
+            <w:r>
+              <w:rPr>
+                <w:rFonts w:ascii="Times New Roman" w:hAnsi="Times New Roman" w:cs="Times New Roman"/>
+                <w:sz w:val="24"/>
+                <w:szCs w:val="24"/>
+              </w:rPr>
+              <w:t>console.log(x); // prints undefined</w:t>
+            </w:r>
+          </w:p>
+          <w:p>
+            <w:pPr>
+              <w:rPr>
+                <w:rFonts w:ascii="Times New Roman" w:hAnsi="Times New Roman" w:cs="Times New Roman"/>
+                <w:sz w:val="24"/>
+                <w:szCs w:val="24"/>
+              </w:rPr>
+            </w:pPr>
+            <w:r>
+              <w:rPr>
+                <w:rFonts w:ascii="Times New Roman" w:hAnsi="Times New Roman" w:cs="Times New Roman"/>
+                <w:sz w:val="24"/>
+                <w:szCs w:val="24"/>
+              </w:rPr>
+              <w:t>console.log(</w:t>
+            </w:r>
+            <w:r>
+              <w:rPr>
+                <w:rFonts w:ascii="Times New Roman" w:hAnsi="Times New Roman" w:cs="Times New Roman"/>
+                <w:sz w:val="24"/>
+                <w:szCs w:val="24"/>
+              </w:rPr>
+              <w:t>y</w:t>
+            </w:r>
+            <w:r>
+              <w:rPr>
+                <w:rFonts w:ascii="Times New Roman" w:hAnsi="Times New Roman" w:cs="Times New Roman"/>
+                <w:sz w:val="24"/>
+                <w:szCs w:val="24"/>
+              </w:rPr>
+              <w:t>);</w:t>
+            </w:r>
+            <w:r>
+              <w:rPr>
+                <w:rFonts w:ascii="Times New Roman" w:hAnsi="Times New Roman" w:cs="Times New Roman"/>
+                <w:sz w:val="24"/>
+                <w:szCs w:val="24"/>
+              </w:rPr>
+              <w:t xml:space="preserve"> // throws </w:t>
+            </w:r>
+            <w:proofErr w:type="spellStart"/>
+            <w:r>
+              <w:rPr>
+                <w:rFonts w:ascii="Times New Roman" w:hAnsi="Times New Roman" w:cs="Times New Roman"/>
+                <w:sz w:val="24"/>
+                <w:szCs w:val="24"/>
+              </w:rPr>
+              <w:t>ReferenceError</w:t>
+            </w:r>
+            <w:proofErr w:type="spellEnd"/>
+            <w:r>
+              <w:rPr>
+                <w:rFonts w:ascii="Times New Roman" w:hAnsi="Times New Roman" w:cs="Times New Roman"/>
+                <w:sz w:val="24"/>
+                <w:szCs w:val="24"/>
+              </w:rPr>
+              <w:t>: y is not defined</w:t>
+            </w:r>
+          </w:p>
+          <w:p>
+            <w:pPr>
+              <w:rPr>
+                <w:rFonts w:ascii="Times New Roman" w:hAnsi="Times New Roman" w:cs="Times New Roman"/>
+                <w:sz w:val="24"/>
+                <w:szCs w:val="24"/>
+              </w:rPr>
+            </w:pPr>
+            <w:r>
+              <w:rPr>
+                <w:rFonts w:ascii="Times New Roman" w:hAnsi="Times New Roman" w:cs="Times New Roman"/>
+                <w:sz w:val="24"/>
+                <w:szCs w:val="24"/>
+              </w:rPr>
+              <w:t>var x = 1;</w:t>
+            </w:r>
+          </w:p>
+          <w:p>
+            <w:pPr>
+              <w:rPr>
+                <w:rFonts w:ascii="Times New Roman" w:hAnsi="Times New Roman" w:cs="Times New Roman"/>
+                <w:sz w:val="24"/>
+                <w:szCs w:val="24"/>
+              </w:rPr>
+            </w:pPr>
+          </w:p>
+        </w:tc>
+      </w:tr>
+    </w:tbl>
+    <w:p>
+      <w:pPr>
+        <w:rPr>
+          <w:rFonts w:ascii="Times New Roman" w:hAnsi="Times New Roman" w:cs="Times New Roman"/>
+          <w:sz w:val="24"/>
+          <w:szCs w:val="24"/>
+        </w:rPr>
+      </w:pPr>
+    </w:p>
+    <w:p>
+      <w:pPr>
+        <w:rPr>
+          <w:rFonts w:ascii="Times New Roman" w:hAnsi="Times New Roman" w:cs="Times New Roman"/>
+          <w:sz w:val="24"/>
+          <w:szCs w:val="24"/>
+        </w:rPr>
+      </w:pPr>
+      <w:r>
+        <w:rPr>
+          <w:rFonts w:ascii="Times New Roman" w:hAnsi="Times New Roman" w:cs="Times New Roman"/>
+          <w:sz w:val="24"/>
+          <w:szCs w:val="24"/>
+        </w:rPr>
+        <w:t>However, variables defined with let or const keywords when hoisted are not initialized with a value of undefined. Rather, they are in a state called the Temporal Dead Zone and are not initialized until their definitions are evaluated.</w:t>
+      </w:r>
+    </w:p>
+    <w:tbl>
+      <w:tblPr>
+        <w:tblStyle w:val="TableGrid"/>
+        <w:tblW w:w="0" w:type="auto"/>
+        <w:tblLook w:val="04A0" w:firstRow="1" w:lastRow="0" w:firstColumn="1" w:lastColumn="0" w:noHBand="0" w:noVBand="1"/>
+      </w:tblPr>
+      <w:tblGrid>
+        <w:gridCol w:w="9350"/>
+      </w:tblGrid>
+      <w:tr>
+        <w:tc>
+          <w:tcPr>
+            <w:tcW w:w="9350" w:type="dxa"/>
+          </w:tcPr>
+          <w:p>
+            <w:pPr>
+              <w:rPr>
+                <w:rFonts w:ascii="Times New Roman" w:hAnsi="Times New Roman" w:cs="Times New Roman"/>
+                <w:sz w:val="24"/>
+                <w:szCs w:val="24"/>
+              </w:rPr>
+            </w:pPr>
+            <w:r>
+              <w:rPr>
+                <w:rFonts w:ascii="Times New Roman" w:hAnsi="Times New Roman" w:cs="Times New Roman"/>
+                <w:sz w:val="24"/>
+                <w:szCs w:val="24"/>
+              </w:rPr>
+              <w:t>console.log(x); //</w:t>
+            </w:r>
+            <w:r>
+              <w:rPr>
+                <w:rFonts w:ascii="Times New Roman" w:hAnsi="Times New Roman" w:cs="Times New Roman"/>
+                <w:sz w:val="24"/>
+                <w:szCs w:val="24"/>
+              </w:rPr>
+              <w:t xml:space="preserve">throws TDZ </w:t>
+            </w:r>
+            <w:proofErr w:type="spellStart"/>
+            <w:r>
+              <w:rPr>
+                <w:rFonts w:ascii="Times New Roman" w:hAnsi="Times New Roman" w:cs="Times New Roman"/>
+                <w:sz w:val="24"/>
+                <w:szCs w:val="24"/>
+              </w:rPr>
+              <w:t>ReferenceError</w:t>
+            </w:r>
+            <w:proofErr w:type="spellEnd"/>
+            <w:r>
+              <w:rPr>
+                <w:rFonts w:ascii="Times New Roman" w:hAnsi="Times New Roman" w:cs="Times New Roman"/>
+                <w:sz w:val="24"/>
+                <w:szCs w:val="24"/>
+              </w:rPr>
+              <w:t>: x is not defined</w:t>
+            </w:r>
+          </w:p>
+          <w:p>
+            <w:pPr>
+              <w:rPr>
+                <w:rFonts w:ascii="Times New Roman" w:hAnsi="Times New Roman" w:cs="Times New Roman"/>
+                <w:sz w:val="24"/>
+                <w:szCs w:val="24"/>
+              </w:rPr>
+            </w:pPr>
+            <w:r>
+              <w:rPr>
+                <w:rFonts w:ascii="Times New Roman" w:hAnsi="Times New Roman" w:cs="Times New Roman"/>
+                <w:sz w:val="24"/>
+                <w:szCs w:val="24"/>
+              </w:rPr>
+              <w:t>let x = 1;</w:t>
+            </w:r>
+          </w:p>
+        </w:tc>
+      </w:tr>
+    </w:tbl>
+    <w:p>
+      <w:pPr>
+        <w:rPr>
+          <w:rFonts w:ascii="Times New Roman" w:hAnsi="Times New Roman" w:cs="Times New Roman"/>
+          <w:sz w:val="24"/>
+          <w:szCs w:val="24"/>
+        </w:rPr>
+      </w:pPr>
+    </w:p>
+    <w:p>
+      <w:pPr>
+        <w:rPr>
+          <w:rFonts w:ascii="Times New Roman" w:hAnsi="Times New Roman" w:cs="Times New Roman"/>
+          <w:sz w:val="24"/>
+          <w:szCs w:val="24"/>
+        </w:rPr>
+      </w:pPr>
+    </w:p>
+    <w:p>
+      <w:pPr>
+        <w:rPr>
+          <w:rFonts w:ascii="Times New Roman" w:hAnsi="Times New Roman" w:cs="Times New Roman"/>
+          <w:sz w:val="24"/>
+          <w:szCs w:val="24"/>
+        </w:rPr>
+      </w:pPr>
+    </w:p>
     <w:p>
       <w:pPr>
         <w:pStyle w:val="Heading1"/>
@@ -4658,27 +6323,9 @@
           <w:sz w:val="24"/>
           <w:szCs w:val="24"/>
         </w:rPr>
-        <w:t>Business Insider</w:t>
-      </w:r>
-      <w:r>
-        <w:rPr>
-          <w:rFonts w:ascii="Times New Roman" w:hAnsi="Times New Roman" w:cs="Times New Roman"/>
-          <w:color w:val="000000" w:themeColor="text1"/>
-          <w:sz w:val="24"/>
-          <w:szCs w:val="24"/>
-        </w:rPr>
-        <w:t>,</w:t>
-      </w:r>
-      <w:r>
-        <w:rPr>
-          <w:rFonts w:ascii="Times New Roman" w:hAnsi="Times New Roman" w:cs="Times New Roman"/>
-          <w:color w:val="000000" w:themeColor="text1"/>
-          <w:sz w:val="24"/>
-          <w:szCs w:val="24"/>
-        </w:rPr>
-        <w:t xml:space="preserve"> </w:t>
-      </w:r>
-      <w:hyperlink r:id="rId17" w:history="1">
+        <w:t xml:space="preserve">Business Insider, </w:t>
+      </w:r>
+      <w:hyperlink r:id="rId18" w:anchor=":~:text=Interpreter%20translates%20just%20one%20statement,the%20process%20is%20much%20slower" w:history="1">
         <w:r>
           <w:rPr>
             <w:rStyle w:val="Hyperlink"/>
@@ -4747,7 +6394,7 @@
         </w:rPr>
         <w:t xml:space="preserve"> </w:t>
       </w:r>
-      <w:hyperlink r:id="rId18" w:history="1">
+      <w:hyperlink r:id="rId19" w:history="1">
         <w:r>
           <w:rPr>
             <w:rStyle w:val="Hyperlink"/>
@@ -4810,7 +6457,7 @@
         </w:rPr>
         <w:t xml:space="preserve">Void Canvas, </w:t>
       </w:r>
-      <w:hyperlink r:id="rId19" w:history="1">
+      <w:hyperlink r:id="rId20" w:history="1">
         <w:r>
           <w:rPr>
             <w:rStyle w:val="Hyperlink"/>
@@ -4855,7 +6502,7 @@
         </w:rPr>
         <w:t xml:space="preserve">2ality – JavaScript and more, </w:t>
       </w:r>
-      <w:hyperlink r:id="rId20" w:history="1">
+      <w:hyperlink r:id="rId21" w:anchor=":~:text=The%20%E2%80%9Ctypeof%20null%E2%80%9D%20bug%20is,lower%20bits%20of%20the%20units.&amp;text=The%20data%20is%20a%20reference%20to%20a%20string" w:history="1">
         <w:r>
           <w:rPr>
             <w:rStyle w:val="Hyperlink"/>
@@ -4900,7 +6547,7 @@
         </w:rPr>
         <w:t xml:space="preserve">Alex Ellis, </w:t>
       </w:r>
-      <w:hyperlink r:id="rId21" w:history="1">
+      <w:hyperlink r:id="rId22" w:history="1">
         <w:r>
           <w:rPr>
             <w:rStyle w:val="Hyperlink"/>
@@ -5462,6 +7109,155 @@
     </w:lvl>
   </w:abstractNum>
   <w:abstractNum w:abstractNumId="4" w15:restartNumberingAfterBreak="0">
+    <w:nsid w:val="275472D3"/>
+    <w:multiLevelType w:val="multilevel"/>
+    <w:tmpl w:val="D7C43804"/>
+    <w:lvl w:ilvl="0">
+      <w:start w:val="1"/>
+      <w:numFmt w:val="bullet"/>
+      <w:lvlText w:val=""/>
+      <w:lvlJc w:val="left"/>
+      <w:pPr>
+        <w:tabs>
+          <w:tab w:val="num" w:pos="720"/>
+        </w:tabs>
+        <w:ind w:left="720" w:hanging="360"/>
+      </w:pPr>
+      <w:rPr>
+        <w:rFonts w:ascii="Symbol" w:hAnsi="Symbol" w:hint="default"/>
+        <w:sz w:val="20"/>
+      </w:rPr>
+    </w:lvl>
+    <w:lvl w:ilvl="1" w:tentative="1">
+      <w:start w:val="1"/>
+      <w:numFmt w:val="bullet"/>
+      <w:lvlText w:val="o"/>
+      <w:lvlJc w:val="left"/>
+      <w:pPr>
+        <w:tabs>
+          <w:tab w:val="num" w:pos="1440"/>
+        </w:tabs>
+        <w:ind w:left="1440" w:hanging="360"/>
+      </w:pPr>
+      <w:rPr>
+        <w:rFonts w:ascii="Courier New" w:hAnsi="Courier New" w:hint="default"/>
+        <w:sz w:val="20"/>
+      </w:rPr>
+    </w:lvl>
+    <w:lvl w:ilvl="2" w:tentative="1">
+      <w:start w:val="1"/>
+      <w:numFmt w:val="bullet"/>
+      <w:lvlText w:val=""/>
+      <w:lvlJc w:val="left"/>
+      <w:pPr>
+        <w:tabs>
+          <w:tab w:val="num" w:pos="2160"/>
+        </w:tabs>
+        <w:ind w:left="2160" w:hanging="360"/>
+      </w:pPr>
+      <w:rPr>
+        <w:rFonts w:ascii="Wingdings" w:hAnsi="Wingdings" w:hint="default"/>
+        <w:sz w:val="20"/>
+      </w:rPr>
+    </w:lvl>
+    <w:lvl w:ilvl="3" w:tentative="1">
+      <w:start w:val="1"/>
+      <w:numFmt w:val="bullet"/>
+      <w:lvlText w:val=""/>
+      <w:lvlJc w:val="left"/>
+      <w:pPr>
+        <w:tabs>
+          <w:tab w:val="num" w:pos="2880"/>
+        </w:tabs>
+        <w:ind w:left="2880" w:hanging="360"/>
+      </w:pPr>
+      <w:rPr>
+        <w:rFonts w:ascii="Wingdings" w:hAnsi="Wingdings" w:hint="default"/>
+        <w:sz w:val="20"/>
+      </w:rPr>
+    </w:lvl>
+    <w:lvl w:ilvl="4" w:tentative="1">
+      <w:start w:val="1"/>
+      <w:numFmt w:val="bullet"/>
+      <w:lvlText w:val=""/>
+      <w:lvlJc w:val="left"/>
+      <w:pPr>
+        <w:tabs>
+          <w:tab w:val="num" w:pos="3600"/>
+        </w:tabs>
+        <w:ind w:left="3600" w:hanging="360"/>
+      </w:pPr>
+      <w:rPr>
+        <w:rFonts w:ascii="Wingdings" w:hAnsi="Wingdings" w:hint="default"/>
+        <w:sz w:val="20"/>
+      </w:rPr>
+    </w:lvl>
+    <w:lvl w:ilvl="5" w:tentative="1">
+      <w:start w:val="1"/>
+      <w:numFmt w:val="bullet"/>
+      <w:lvlText w:val=""/>
+      <w:lvlJc w:val="left"/>
+      <w:pPr>
+        <w:tabs>
+          <w:tab w:val="num" w:pos="4320"/>
+        </w:tabs>
+        <w:ind w:left="4320" w:hanging="360"/>
+      </w:pPr>
+      <w:rPr>
+        <w:rFonts w:ascii="Wingdings" w:hAnsi="Wingdings" w:hint="default"/>
+        <w:sz w:val="20"/>
+      </w:rPr>
+    </w:lvl>
+    <w:lvl w:ilvl="6" w:tentative="1">
+      <w:start w:val="1"/>
+      <w:numFmt w:val="bullet"/>
+      <w:lvlText w:val=""/>
+      <w:lvlJc w:val="left"/>
+      <w:pPr>
+        <w:tabs>
+          <w:tab w:val="num" w:pos="5040"/>
+        </w:tabs>
+        <w:ind w:left="5040" w:hanging="360"/>
+      </w:pPr>
+      <w:rPr>
+        <w:rFonts w:ascii="Wingdings" w:hAnsi="Wingdings" w:hint="default"/>
+        <w:sz w:val="20"/>
+      </w:rPr>
+    </w:lvl>
+    <w:lvl w:ilvl="7" w:tentative="1">
+      <w:start w:val="1"/>
+      <w:numFmt w:val="bullet"/>
+      <w:lvlText w:val=""/>
+      <w:lvlJc w:val="left"/>
+      <w:pPr>
+        <w:tabs>
+          <w:tab w:val="num" w:pos="5760"/>
+        </w:tabs>
+        <w:ind w:left="5760" w:hanging="360"/>
+      </w:pPr>
+      <w:rPr>
+        <w:rFonts w:ascii="Wingdings" w:hAnsi="Wingdings" w:hint="default"/>
+        <w:sz w:val="20"/>
+      </w:rPr>
+    </w:lvl>
+    <w:lvl w:ilvl="8" w:tentative="1">
+      <w:start w:val="1"/>
+      <w:numFmt w:val="bullet"/>
+      <w:lvlText w:val=""/>
+      <w:lvlJc w:val="left"/>
+      <w:pPr>
+        <w:tabs>
+          <w:tab w:val="num" w:pos="6480"/>
+        </w:tabs>
+        <w:ind w:left="6480" w:hanging="360"/>
+      </w:pPr>
+      <w:rPr>
+        <w:rFonts w:ascii="Wingdings" w:hAnsi="Wingdings" w:hint="default"/>
+        <w:sz w:val="20"/>
+      </w:rPr>
+    </w:lvl>
+  </w:abstractNum>
+  <w:abstractNum w:abstractNumId="5" w15:restartNumberingAfterBreak="0">
     <w:nsid w:val="2CA14A5C"/>
     <w:multiLevelType w:val="multilevel"/>
     <w:tmpl w:val="FA9E2C6E"/>
@@ -5610,7 +7406,7 @@
       </w:rPr>
     </w:lvl>
   </w:abstractNum>
-  <w:abstractNum w:abstractNumId="5" w15:restartNumberingAfterBreak="0">
+  <w:abstractNum w:abstractNumId="6" w15:restartNumberingAfterBreak="0">
     <w:nsid w:val="2E1A689B"/>
     <w:multiLevelType w:val="multilevel"/>
     <w:tmpl w:val="C4AC8BFE"/>
@@ -5759,7 +7555,7 @@
       </w:rPr>
     </w:lvl>
   </w:abstractNum>
-  <w:abstractNum w:abstractNumId="6" w15:restartNumberingAfterBreak="0">
+  <w:abstractNum w:abstractNumId="7" w15:restartNumberingAfterBreak="0">
     <w:nsid w:val="35541C67"/>
     <w:multiLevelType w:val="hybridMultilevel"/>
     <w:tmpl w:val="807EBF3C"/>
@@ -5872,7 +7668,120 @@
       </w:rPr>
     </w:lvl>
   </w:abstractNum>
-  <w:abstractNum w:abstractNumId="7" w15:restartNumberingAfterBreak="0">
+  <w:abstractNum w:abstractNumId="8" w15:restartNumberingAfterBreak="0">
+    <w:nsid w:val="454D5A7F"/>
+    <w:multiLevelType w:val="hybridMultilevel"/>
+    <w:tmpl w:val="D1C6203E"/>
+    <w:lvl w:ilvl="0" w:tplc="04090001">
+      <w:start w:val="1"/>
+      <w:numFmt w:val="bullet"/>
+      <w:lvlText w:val=""/>
+      <w:lvlJc w:val="left"/>
+      <w:pPr>
+        <w:ind w:left="720" w:hanging="360"/>
+      </w:pPr>
+      <w:rPr>
+        <w:rFonts w:ascii="Symbol" w:hAnsi="Symbol" w:hint="default"/>
+      </w:rPr>
+    </w:lvl>
+    <w:lvl w:ilvl="1" w:tplc="04090003" w:tentative="1">
+      <w:start w:val="1"/>
+      <w:numFmt w:val="bullet"/>
+      <w:lvlText w:val="o"/>
+      <w:lvlJc w:val="left"/>
+      <w:pPr>
+        <w:ind w:left="1440" w:hanging="360"/>
+      </w:pPr>
+      <w:rPr>
+        <w:rFonts w:ascii="Courier New" w:hAnsi="Courier New" w:cs="Courier New" w:hint="default"/>
+      </w:rPr>
+    </w:lvl>
+    <w:lvl w:ilvl="2" w:tplc="04090005" w:tentative="1">
+      <w:start w:val="1"/>
+      <w:numFmt w:val="bullet"/>
+      <w:lvlText w:val=""/>
+      <w:lvlJc w:val="left"/>
+      <w:pPr>
+        <w:ind w:left="2160" w:hanging="360"/>
+      </w:pPr>
+      <w:rPr>
+        <w:rFonts w:ascii="Wingdings" w:hAnsi="Wingdings" w:hint="default"/>
+      </w:rPr>
+    </w:lvl>
+    <w:lvl w:ilvl="3" w:tplc="04090001" w:tentative="1">
+      <w:start w:val="1"/>
+      <w:numFmt w:val="bullet"/>
+      <w:lvlText w:val=""/>
+      <w:lvlJc w:val="left"/>
+      <w:pPr>
+        <w:ind w:left="2880" w:hanging="360"/>
+      </w:pPr>
+      <w:rPr>
+        <w:rFonts w:ascii="Symbol" w:hAnsi="Symbol" w:hint="default"/>
+      </w:rPr>
+    </w:lvl>
+    <w:lvl w:ilvl="4" w:tplc="04090003" w:tentative="1">
+      <w:start w:val="1"/>
+      <w:numFmt w:val="bullet"/>
+      <w:lvlText w:val="o"/>
+      <w:lvlJc w:val="left"/>
+      <w:pPr>
+        <w:ind w:left="3600" w:hanging="360"/>
+      </w:pPr>
+      <w:rPr>
+        <w:rFonts w:ascii="Courier New" w:hAnsi="Courier New" w:cs="Courier New" w:hint="default"/>
+      </w:rPr>
+    </w:lvl>
+    <w:lvl w:ilvl="5" w:tplc="04090005" w:tentative="1">
+      <w:start w:val="1"/>
+      <w:numFmt w:val="bullet"/>
+      <w:lvlText w:val=""/>
+      <w:lvlJc w:val="left"/>
+      <w:pPr>
+        <w:ind w:left="4320" w:hanging="360"/>
+      </w:pPr>
+      <w:rPr>
+        <w:rFonts w:ascii="Wingdings" w:hAnsi="Wingdings" w:hint="default"/>
+      </w:rPr>
+    </w:lvl>
+    <w:lvl w:ilvl="6" w:tplc="04090001" w:tentative="1">
+      <w:start w:val="1"/>
+      <w:numFmt w:val="bullet"/>
+      <w:lvlText w:val=""/>
+      <w:lvlJc w:val="left"/>
+      <w:pPr>
+        <w:ind w:left="5040" w:hanging="360"/>
+      </w:pPr>
+      <w:rPr>
+        <w:rFonts w:ascii="Symbol" w:hAnsi="Symbol" w:hint="default"/>
+      </w:rPr>
+    </w:lvl>
+    <w:lvl w:ilvl="7" w:tplc="04090003" w:tentative="1">
+      <w:start w:val="1"/>
+      <w:numFmt w:val="bullet"/>
+      <w:lvlText w:val="o"/>
+      <w:lvlJc w:val="left"/>
+      <w:pPr>
+        <w:ind w:left="5760" w:hanging="360"/>
+      </w:pPr>
+      <w:rPr>
+        <w:rFonts w:ascii="Courier New" w:hAnsi="Courier New" w:cs="Courier New" w:hint="default"/>
+      </w:rPr>
+    </w:lvl>
+    <w:lvl w:ilvl="8" w:tplc="04090005" w:tentative="1">
+      <w:start w:val="1"/>
+      <w:numFmt w:val="bullet"/>
+      <w:lvlText w:val=""/>
+      <w:lvlJc w:val="left"/>
+      <w:pPr>
+        <w:ind w:left="6480" w:hanging="360"/>
+      </w:pPr>
+      <w:rPr>
+        <w:rFonts w:ascii="Wingdings" w:hAnsi="Wingdings" w:hint="default"/>
+      </w:rPr>
+    </w:lvl>
+  </w:abstractNum>
+  <w:abstractNum w:abstractNumId="9" w15:restartNumberingAfterBreak="0">
     <w:nsid w:val="4A2D6DBF"/>
     <w:multiLevelType w:val="multilevel"/>
     <w:tmpl w:val="0EC04F08"/>
@@ -6021,7 +7930,7 @@
       </w:rPr>
     </w:lvl>
   </w:abstractNum>
-  <w:abstractNum w:abstractNumId="8" w15:restartNumberingAfterBreak="0">
+  <w:abstractNum w:abstractNumId="10" w15:restartNumberingAfterBreak="0">
     <w:nsid w:val="5DA07A6C"/>
     <w:multiLevelType w:val="multilevel"/>
     <w:tmpl w:val="C0A4E058"/>
@@ -6170,7 +8079,7 @@
       </w:rPr>
     </w:lvl>
   </w:abstractNum>
-  <w:abstractNum w:abstractNumId="9" w15:restartNumberingAfterBreak="0">
+  <w:abstractNum w:abstractNumId="11" w15:restartNumberingAfterBreak="0">
     <w:nsid w:val="6C44471E"/>
     <w:multiLevelType w:val="multilevel"/>
     <w:tmpl w:val="26A629F6"/>
@@ -6319,7 +8228,7 @@
       </w:rPr>
     </w:lvl>
   </w:abstractNum>
-  <w:abstractNum w:abstractNumId="10" w15:restartNumberingAfterBreak="0">
+  <w:abstractNum w:abstractNumId="12" w15:restartNumberingAfterBreak="0">
     <w:nsid w:val="720F77FC"/>
     <w:multiLevelType w:val="multilevel"/>
     <w:tmpl w:val="FB8265F0"/>
@@ -6440,7 +8349,7 @@
       </w:rPr>
     </w:lvl>
   </w:abstractNum>
-  <w:abstractNum w:abstractNumId="11" w15:restartNumberingAfterBreak="0">
+  <w:abstractNum w:abstractNumId="13" w15:restartNumberingAfterBreak="0">
     <w:nsid w:val="79421AF1"/>
     <w:multiLevelType w:val="hybridMultilevel"/>
     <w:tmpl w:val="461CFC8A"/>
@@ -6529,7 +8438,7 @@
       </w:pPr>
     </w:lvl>
   </w:abstractNum>
-  <w:abstractNum w:abstractNumId="12" w15:restartNumberingAfterBreak="0">
+  <w:abstractNum w:abstractNumId="14" w15:restartNumberingAfterBreak="0">
     <w:nsid w:val="7D9042B9"/>
     <w:multiLevelType w:val="hybridMultilevel"/>
     <w:tmpl w:val="1D98C7A8"/>
@@ -6622,28 +8531,28 @@
     <w:abstractNumId w:val="2"/>
   </w:num>
   <w:num w:numId="2">
-    <w:abstractNumId w:val="10"/>
+    <w:abstractNumId w:val="12"/>
   </w:num>
   <w:num w:numId="3">
-    <w:abstractNumId w:val="12"/>
+    <w:abstractNumId w:val="14"/>
   </w:num>
   <w:num w:numId="4">
     <w:abstractNumId w:val="3"/>
   </w:num>
   <w:num w:numId="5">
+    <w:abstractNumId w:val="9"/>
+  </w:num>
+  <w:num w:numId="6">
+    <w:abstractNumId w:val="11"/>
+  </w:num>
+  <w:num w:numId="7">
+    <w:abstractNumId w:val="13"/>
+  </w:num>
+  <w:num w:numId="8">
     <w:abstractNumId w:val="7"/>
   </w:num>
-  <w:num w:numId="6">
-    <w:abstractNumId w:val="9"/>
-  </w:num>
-  <w:num w:numId="7">
-    <w:abstractNumId w:val="11"/>
-  </w:num>
-  <w:num w:numId="8">
-    <w:abstractNumId w:val="6"/>
-  </w:num>
   <w:num w:numId="9">
-    <w:abstractNumId w:val="8"/>
+    <w:abstractNumId w:val="10"/>
     <w:lvlOverride w:ilvl="0">
       <w:lvl w:ilvl="0">
         <w:numFmt w:val="bullet"/>
@@ -6663,7 +8572,7 @@
     </w:lvlOverride>
   </w:num>
   <w:num w:numId="10">
-    <w:abstractNumId w:val="8"/>
+    <w:abstractNumId w:val="10"/>
     <w:lvlOverride w:ilvl="0">
       <w:lvl w:ilvl="0">
         <w:numFmt w:val="bullet"/>
@@ -6706,10 +8615,16 @@
     <w:abstractNumId w:val="0"/>
   </w:num>
   <w:num w:numId="13">
+    <w:abstractNumId w:val="6"/>
+  </w:num>
+  <w:num w:numId="14">
     <w:abstractNumId w:val="5"/>
   </w:num>
-  <w:num w:numId="14">
+  <w:num w:numId="15">
     <w:abstractNumId w:val="4"/>
+  </w:num>
+  <w:num w:numId="16">
+    <w:abstractNumId w:val="8"/>
   </w:num>
 </w:numbering>
 </file>
@@ -6837,6 +8752,7 @@
     <w:lsdException w:name="HTML Sample" w:semiHidden="1" w:unhideWhenUsed="1"/>
     <w:lsdException w:name="HTML Typewriter" w:semiHidden="1" w:unhideWhenUsed="1"/>
     <w:lsdException w:name="HTML Variable" w:semiHidden="1" w:unhideWhenUsed="1"/>
+    <w:lsdException w:name="Normal Table" w:semiHidden="1" w:unhideWhenUsed="1"/>
     <w:lsdException w:name="annotation subject" w:semiHidden="1" w:unhideWhenUsed="1"/>
     <w:lsdException w:name="No List" w:semiHidden="1" w:unhideWhenUsed="1"/>
     <w:lsdException w:name="Outline List 1" w:semiHidden="1" w:unhideWhenUsed="1"/>
@@ -6883,8 +8799,10 @@
     <w:lsdException w:name="Table Subtle 2" w:semiHidden="1" w:unhideWhenUsed="1"/>
     <w:lsdException w:name="Table Web 1" w:semiHidden="1" w:unhideWhenUsed="1"/>
     <w:lsdException w:name="Table Web 2" w:semiHidden="1" w:unhideWhenUsed="1"/>
+    <w:lsdException w:name="Table Web 3" w:semiHidden="1" w:unhideWhenUsed="1"/>
     <w:lsdException w:name="Balloon Text" w:semiHidden="1" w:unhideWhenUsed="1"/>
     <w:lsdException w:name="Table Grid" w:uiPriority="39"/>
+    <w:lsdException w:name="Table Theme" w:semiHidden="1" w:unhideWhenUsed="1"/>
     <w:lsdException w:name="Placeholder Text" w:semiHidden="1"/>
     <w:lsdException w:name="No Spacing" w:uiPriority="1" w:qFormat="1"/>
     <w:lsdException w:name="Light Shading" w:uiPriority="60"/>

</xml_diff>

<commit_message>
Fourth commit - the question about whether to use or not to use semicolon.
</commit_message>
<xml_diff>
--- a/Assignment 1.docx
+++ b/Assignment 1.docx
@@ -1469,428 +1469,13 @@
         <w:pStyle w:val="Style2"/>
       </w:pPr>
       <w:r>
-        <w:t>1.3 How does JavaScript source code become machine understandable language?</w:t>
-      </w:r>
-    </w:p>
-    <w:p>
-      <w:pPr>
-        <w:pStyle w:val="Style2"/>
-        <w:rPr>
-          <w:rFonts w:cs="Times New Roman"/>
-          <w:sz w:val="24"/>
-          <w:szCs w:val="24"/>
-        </w:rPr>
-      </w:pPr>
-      <w:r>
-        <w:rPr>
-          <w:rFonts w:cs="Times New Roman"/>
-          <w:sz w:val="24"/>
-          <w:szCs w:val="24"/>
-        </w:rPr>
-        <w:t xml:space="preserve">The most important fact here is, how does the JavaScript source code go through the journey of becoming a machine-understandable language? JavaScript Engine performs many of the </w:t>
-      </w:r>
-      <w:r>
-        <w:rPr>
-          <w:rFonts w:cs="Times New Roman"/>
-          <w:sz w:val="24"/>
-          <w:szCs w:val="24"/>
-        </w:rPr>
-        <w:t>steps (</w:t>
-      </w:r>
-      <w:r>
-        <w:rPr>
-          <w:rFonts w:cs="Times New Roman"/>
-          <w:sz w:val="24"/>
-          <w:szCs w:val="24"/>
-        </w:rPr>
-        <w:t>in fact, more cleaner and sophisticated ways) that a typical Compiler would perform in compiling source code.</w:t>
-      </w:r>
-    </w:p>
-    <w:p>
-      <w:pPr>
-        <w:pStyle w:val="Style2"/>
-        <w:rPr>
-          <w:rFonts w:cs="Times New Roman"/>
-          <w:sz w:val="24"/>
-          <w:szCs w:val="24"/>
-        </w:rPr>
-      </w:pPr>
-      <w:r>
-        <w:rPr>
-          <w:rFonts w:cs="Times New Roman"/>
-          <w:sz w:val="24"/>
-          <w:szCs w:val="24"/>
-        </w:rPr>
-        <w:t>In JavaScript, the source code typically goes through the following phases before it is executed,</w:t>
-      </w:r>
-    </w:p>
-    <w:p>
-      <w:pPr>
-        <w:pStyle w:val="Style2"/>
-        <w:numPr>
-          <w:ilvl w:val="0"/>
-          <w:numId w:val="4"/>
-        </w:numPr>
-        <w:rPr>
-          <w:rFonts w:cs="Times New Roman"/>
-          <w:sz w:val="24"/>
-          <w:szCs w:val="24"/>
-        </w:rPr>
-      </w:pPr>
-      <w:r>
-        <w:rPr>
-          <w:rFonts w:cs="Times New Roman"/>
-          <w:b/>
-          <w:bCs/>
-          <w:sz w:val="24"/>
-          <w:szCs w:val="24"/>
-        </w:rPr>
-        <w:t>Tokenizing</w:t>
-      </w:r>
-      <w:r>
-        <w:rPr>
-          <w:rFonts w:cs="Times New Roman"/>
-          <w:sz w:val="24"/>
-          <w:szCs w:val="24"/>
-        </w:rPr>
-        <w:t>: Breaking up a source code string into meaningful chunks called, Tokens. For example, the source code </w:t>
-      </w:r>
-      <w:r>
-        <w:rPr>
-          <w:rFonts w:cs="Times New Roman"/>
-          <w:b/>
-          <w:bCs/>
-          <w:sz w:val="24"/>
-          <w:szCs w:val="24"/>
-        </w:rPr>
-        <w:t>var age = 7;</w:t>
-      </w:r>
-      <w:r>
-        <w:rPr>
-          <w:rFonts w:cs="Times New Roman"/>
-          <w:sz w:val="24"/>
-          <w:szCs w:val="24"/>
-        </w:rPr>
-        <w:t> can be tokenize as, </w:t>
-      </w:r>
-      <w:r>
-        <w:rPr>
-          <w:rFonts w:cs="Times New Roman"/>
-          <w:b/>
-          <w:bCs/>
-          <w:sz w:val="24"/>
-          <w:szCs w:val="24"/>
-        </w:rPr>
-        <w:t>var</w:t>
-      </w:r>
-      <w:r>
-        <w:rPr>
-          <w:rFonts w:cs="Times New Roman"/>
-          <w:sz w:val="24"/>
-          <w:szCs w:val="24"/>
-        </w:rPr>
-        <w:t>, </w:t>
-      </w:r>
-      <w:r>
-        <w:rPr>
-          <w:rFonts w:cs="Times New Roman"/>
-          <w:b/>
-          <w:bCs/>
-          <w:sz w:val="24"/>
-          <w:szCs w:val="24"/>
-        </w:rPr>
-        <w:t>age</w:t>
-      </w:r>
-      <w:r>
-        <w:rPr>
-          <w:rFonts w:cs="Times New Roman"/>
-          <w:sz w:val="24"/>
-          <w:szCs w:val="24"/>
-        </w:rPr>
-        <w:t>, </w:t>
-      </w:r>
-      <w:r>
-        <w:rPr>
-          <w:rFonts w:cs="Times New Roman"/>
-          <w:b/>
-          <w:bCs/>
-          <w:sz w:val="24"/>
-          <w:szCs w:val="24"/>
-        </w:rPr>
-        <w:t>=</w:t>
-      </w:r>
-      <w:r>
-        <w:rPr>
-          <w:rFonts w:cs="Times New Roman"/>
-          <w:sz w:val="24"/>
-          <w:szCs w:val="24"/>
-        </w:rPr>
-        <w:t>, </w:t>
-      </w:r>
-      <w:r>
-        <w:rPr>
-          <w:rFonts w:cs="Times New Roman"/>
-          <w:b/>
-          <w:bCs/>
-          <w:sz w:val="24"/>
-          <w:szCs w:val="24"/>
-        </w:rPr>
-        <w:t>7</w:t>
-      </w:r>
-      <w:r>
-        <w:rPr>
-          <w:rFonts w:cs="Times New Roman"/>
-          <w:sz w:val="24"/>
-          <w:szCs w:val="24"/>
-        </w:rPr>
-        <w:t> </w:t>
-      </w:r>
-      <w:proofErr w:type="gramStart"/>
-      <w:r>
-        <w:rPr>
-          <w:rFonts w:cs="Times New Roman"/>
-          <w:sz w:val="24"/>
-          <w:szCs w:val="24"/>
-        </w:rPr>
-        <w:t>and </w:t>
-      </w:r>
-      <w:r>
-        <w:rPr>
-          <w:rFonts w:cs="Times New Roman"/>
-          <w:b/>
-          <w:bCs/>
-          <w:sz w:val="24"/>
-          <w:szCs w:val="24"/>
-        </w:rPr>
-        <w:t>;</w:t>
-      </w:r>
-      <w:proofErr w:type="gramEnd"/>
-      <w:r>
-        <w:rPr>
-          <w:rFonts w:cs="Times New Roman"/>
-          <w:sz w:val="24"/>
-          <w:szCs w:val="24"/>
-        </w:rPr>
-        <w:t>.</w:t>
-      </w:r>
-    </w:p>
-    <w:p>
-      <w:pPr>
-        <w:pStyle w:val="Style2"/>
-        <w:numPr>
-          <w:ilvl w:val="0"/>
-          <w:numId w:val="4"/>
-        </w:numPr>
-        <w:rPr>
-          <w:rFonts w:cs="Times New Roman"/>
-          <w:sz w:val="24"/>
-          <w:szCs w:val="24"/>
-        </w:rPr>
-      </w:pPr>
-      <w:r>
-        <w:rPr>
-          <w:rFonts w:cs="Times New Roman"/>
-          <w:b/>
-          <w:bCs/>
-          <w:sz w:val="24"/>
-          <w:szCs w:val="24"/>
-        </w:rPr>
-        <w:t>Parsing</w:t>
-      </w:r>
-      <w:r>
-        <w:rPr>
-          <w:rFonts w:cs="Times New Roman"/>
-          <w:sz w:val="24"/>
-          <w:szCs w:val="24"/>
-        </w:rPr>
-        <w:t>: Parsing is a methodology to take the array of Tokens as input and, turn it into a tree of nested elements that are understood by the grammar of the programming language. This tree is called, </w:t>
-      </w:r>
-      <w:r>
-        <w:rPr>
-          <w:rFonts w:cs="Times New Roman"/>
-          <w:i/>
-          <w:iCs/>
-          <w:sz w:val="24"/>
-          <w:szCs w:val="24"/>
-        </w:rPr>
-        <w:t xml:space="preserve">Abstract Syntax </w:t>
-      </w:r>
-      <w:r>
-        <w:rPr>
-          <w:rFonts w:cs="Times New Roman"/>
-          <w:i/>
-          <w:iCs/>
-          <w:sz w:val="24"/>
-          <w:szCs w:val="24"/>
-        </w:rPr>
-        <w:t>Tree (</w:t>
-      </w:r>
-      <w:r>
-        <w:rPr>
-          <w:rFonts w:cs="Times New Roman"/>
-          <w:i/>
-          <w:iCs/>
-          <w:sz w:val="24"/>
-          <w:szCs w:val="24"/>
-        </w:rPr>
-        <w:t>AST)</w:t>
-      </w:r>
-      <w:r>
-        <w:rPr>
-          <w:rFonts w:cs="Times New Roman"/>
-          <w:sz w:val="24"/>
-          <w:szCs w:val="24"/>
-        </w:rPr>
-        <w:t>.</w:t>
-      </w:r>
-      <w:r>
-        <w:rPr>
-          <w:rFonts w:cs="Times New Roman"/>
-          <w:sz w:val="24"/>
-          <w:szCs w:val="24"/>
-        </w:rPr>
-        <w:t xml:space="preserve"> For Example, </w:t>
-      </w:r>
-    </w:p>
-    <w:p>
-      <w:pPr>
-        <w:pStyle w:val="Style2"/>
-        <w:numPr>
-          <w:ilvl w:val="0"/>
-          <w:numId w:val="4"/>
-        </w:numPr>
-        <w:rPr>
-          <w:rFonts w:cs="Times New Roman"/>
-          <w:sz w:val="24"/>
-          <w:szCs w:val="24"/>
-        </w:rPr>
-      </w:pPr>
-      <w:r>
-        <w:rPr>
-          <w:rFonts w:cs="Times New Roman"/>
-          <w:b/>
-          <w:bCs/>
-          <w:sz w:val="24"/>
-          <w:szCs w:val="24"/>
-        </w:rPr>
-        <w:t>Code Generation</w:t>
-      </w:r>
-      <w:r>
-        <w:rPr>
-          <w:rFonts w:cs="Times New Roman"/>
-          <w:sz w:val="24"/>
-          <w:szCs w:val="24"/>
-        </w:rPr>
-        <w:t xml:space="preserve">: In this phase, the AST used as input and an executable byte-code is generated that is understood by the </w:t>
-      </w:r>
-      <w:r>
-        <w:rPr>
-          <w:rFonts w:cs="Times New Roman"/>
-          <w:sz w:val="24"/>
-          <w:szCs w:val="24"/>
-        </w:rPr>
-        <w:t>environment (</w:t>
-      </w:r>
-      <w:r>
-        <w:rPr>
-          <w:rFonts w:cs="Times New Roman"/>
-          <w:sz w:val="24"/>
-          <w:szCs w:val="24"/>
-        </w:rPr>
-        <w:t>or platform) where the executable code will be running. The executable byte-code then refined/converted even further by the optimizing JIT (Just-In-Time) compiler.</w:t>
-      </w:r>
-    </w:p>
-    <w:p>
-      <w:pPr>
-        <w:pStyle w:val="Style2"/>
-        <w:keepNext/>
-      </w:pPr>
-      <w:r>
-        <w:rPr>
-          <w:rFonts w:cs="Times New Roman"/>
-          <w:noProof/>
-        </w:rPr>
-        <w:lastRenderedPageBreak/>
-        <w:drawing>
-          <wp:inline distT="0" distB="0" distL="0" distR="0" wp14:anchorId="5C283684" wp14:editId="7EA40EE0">
-            <wp:extent cx="5943600" cy="3105785"/>
-            <wp:effectExtent l="0" t="0" r="0" b="0"/>
-            <wp:docPr id="2" name="Picture 2"/>
-            <wp:cNvGraphicFramePr>
-              <a:graphicFrameLocks xmlns:a="http://schemas.openxmlformats.org/drawingml/2006/main" noChangeAspect="1"/>
-            </wp:cNvGraphicFramePr>
-            <a:graphic xmlns:a="http://schemas.openxmlformats.org/drawingml/2006/main">
-              <a:graphicData uri="http://schemas.openxmlformats.org/drawingml/2006/picture">
-                <pic:pic xmlns:pic="http://schemas.openxmlformats.org/drawingml/2006/picture">
-                  <pic:nvPicPr>
-                    <pic:cNvPr id="1" name=""/>
-                    <pic:cNvPicPr/>
-                  </pic:nvPicPr>
-                  <pic:blipFill>
-                    <a:blip r:embed="rId7"/>
-                    <a:stretch>
-                      <a:fillRect/>
-                    </a:stretch>
-                  </pic:blipFill>
-                  <pic:spPr>
-                    <a:xfrm>
-                      <a:off x="0" y="0"/>
-                      <a:ext cx="5943600" cy="3105785"/>
-                    </a:xfrm>
-                    <a:prstGeom prst="rect">
-                      <a:avLst/>
-                    </a:prstGeom>
-                  </pic:spPr>
-                </pic:pic>
-              </a:graphicData>
-            </a:graphic>
-          </wp:inline>
-        </w:drawing>
-      </w:r>
-    </w:p>
-    <w:p>
-      <w:pPr>
-        <w:pStyle w:val="Caption"/>
-        <w:rPr>
-          <w:rFonts w:ascii="Times New Roman" w:hAnsi="Times New Roman" w:cs="Times New Roman"/>
-          <w:sz w:val="24"/>
-          <w:szCs w:val="24"/>
-        </w:rPr>
-      </w:pPr>
-      <w:r>
-        <w:t xml:space="preserve">Figure </w:t>
-      </w:r>
-      <w:r>
-        <w:fldChar w:fldCharType="begin"/>
-      </w:r>
-      <w:r>
-        <w:instrText xml:space="preserve"> SEQ Figure \* ARABIC </w:instrText>
-      </w:r>
-      <w:r>
-        <w:fldChar w:fldCharType="separate"/>
-      </w:r>
-      <w:r>
-        <w:rPr>
-          <w:noProof/>
-        </w:rPr>
-        <w:t>1</w:t>
-      </w:r>
-      <w:r>
-        <w:rPr>
-          <w:noProof/>
-        </w:rPr>
-        <w:fldChar w:fldCharType="end"/>
-      </w:r>
-      <w:r>
-        <w:t>: JavaScript Code Compilation Steps</w:t>
-      </w:r>
-    </w:p>
-    <w:p>
-      <w:pPr>
-        <w:pStyle w:val="Style2"/>
-      </w:pPr>
-      <w:r>
-        <w:t>1.4 Conclusion</w:t>
+        <w:t>1.</w:t>
+      </w:r>
+      <w:r>
+        <w:t>3</w:t>
+      </w:r>
+      <w:r>
+        <w:t xml:space="preserve"> Conclusion</w:t>
       </w:r>
     </w:p>
     <w:p>
@@ -2163,10 +1748,7 @@
         <w:fldChar w:fldCharType="begin"/>
       </w:r>
       <w:r>
-        <w:instrText xml:space="preserve"> </w:instrText>
-      </w:r>
-      <w:r>
-        <w:instrText xml:space="preserve">SEQ Table \* ARABIC </w:instrText>
+        <w:instrText xml:space="preserve"> SEQ Table \* ARABIC </w:instrText>
       </w:r>
       <w:r>
         <w:fldChar w:fldCharType="separate"/>
@@ -2273,7 +1855,7 @@
                 <w:szCs w:val="24"/>
               </w:rPr>
             </w:pPr>
-            <w:hyperlink r:id="rId8" w:history="1">
+            <w:hyperlink r:id="rId7" w:history="1">
               <w:r>
                 <w:rPr>
                   <w:rStyle w:val="Hyperlink"/>
@@ -2328,7 +1910,7 @@
                 <w:szCs w:val="24"/>
               </w:rPr>
             </w:pPr>
-            <w:hyperlink r:id="rId9" w:history="1">
+            <w:hyperlink r:id="rId8" w:history="1">
               <w:r>
                 <w:rPr>
                   <w:rStyle w:val="Hyperlink"/>
@@ -2365,7 +1947,7 @@
               </w:rPr>
               <w:t>"object" (see </w:t>
             </w:r>
-            <w:hyperlink r:id="rId10" w:anchor="typeof_null" w:history="1">
+            <w:hyperlink r:id="rId9" w:anchor="typeof_null" w:history="1">
               <w:r>
                 <w:rPr>
                   <w:rStyle w:val="Hyperlink"/>
@@ -2404,7 +1986,7 @@
                 <w:szCs w:val="24"/>
               </w:rPr>
             </w:pPr>
-            <w:hyperlink r:id="rId11" w:history="1">
+            <w:hyperlink r:id="rId10" w:history="1">
               <w:r>
                 <w:rPr>
                   <w:rStyle w:val="Hyperlink"/>
@@ -2477,7 +2059,7 @@
                 <w:szCs w:val="24"/>
               </w:rPr>
             </w:pPr>
-            <w:hyperlink r:id="rId12" w:history="1">
+            <w:hyperlink r:id="rId11" w:history="1">
               <w:r>
                 <w:rPr>
                   <w:rStyle w:val="Hyperlink"/>
@@ -2532,7 +2114,7 @@
                 <w:szCs w:val="24"/>
               </w:rPr>
             </w:pPr>
-            <w:hyperlink r:id="rId13" w:history="1">
+            <w:hyperlink r:id="rId12" w:history="1">
               <w:proofErr w:type="spellStart"/>
               <w:r>
                 <w:rPr>
@@ -2615,7 +2197,7 @@
                 <w:szCs w:val="24"/>
               </w:rPr>
             </w:pPr>
-            <w:hyperlink r:id="rId14" w:history="1">
+            <w:hyperlink r:id="rId13" w:history="1">
               <w:r>
                 <w:rPr>
                   <w:rStyle w:val="Hyperlink"/>
@@ -2670,7 +2252,7 @@
                 <w:szCs w:val="24"/>
               </w:rPr>
             </w:pPr>
-            <w:hyperlink r:id="rId15" w:history="1">
+            <w:hyperlink r:id="rId14" w:history="1">
               <w:r>
                 <w:rPr>
                   <w:rStyle w:val="Hyperlink"/>
@@ -2733,7 +2315,7 @@
                 <w:szCs w:val="24"/>
               </w:rPr>
             </w:pPr>
-            <w:hyperlink r:id="rId16" w:history="1">
+            <w:hyperlink r:id="rId15" w:history="1">
               <w:r>
                 <w:rPr>
                   <w:rStyle w:val="Hyperlink"/>
@@ -2844,1067 +2426,6 @@
     <w:p>
       <w:pPr>
         <w:pStyle w:val="Style2"/>
-        <w:spacing w:after="0"/>
-        <w:rPr>
-          <w:sz w:val="22"/>
-          <w:szCs w:val="16"/>
-        </w:rPr>
-      </w:pPr>
-      <w:r>
-        <w:rPr>
-          <w:sz w:val="22"/>
-          <w:szCs w:val="16"/>
-        </w:rPr>
-        <w:t>Two values were special:</w:t>
-      </w:r>
-    </w:p>
-    <w:p>
-      <w:pPr>
-        <w:pStyle w:val="Style2"/>
-        <w:numPr>
-          <w:ilvl w:val="0"/>
-          <w:numId w:val="13"/>
-        </w:numPr>
-        <w:spacing w:after="0"/>
-        <w:rPr>
-          <w:sz w:val="22"/>
-          <w:szCs w:val="16"/>
-        </w:rPr>
-      </w:pPr>
-      <w:r>
-        <w:rPr>
-          <w:sz w:val="22"/>
-          <w:szCs w:val="16"/>
-        </w:rPr>
-        <w:t>undefined (JSVAL_VOID) was the integer −2</w:t>
-      </w:r>
-      <w:r>
-        <w:rPr>
-          <w:sz w:val="22"/>
-          <w:szCs w:val="16"/>
-          <w:vertAlign w:val="superscript"/>
-        </w:rPr>
-        <w:t>30</w:t>
-      </w:r>
-      <w:r>
-        <w:rPr>
-          <w:sz w:val="22"/>
-          <w:szCs w:val="16"/>
-        </w:rPr>
-        <w:t> (a number outside the integer range).</w:t>
-      </w:r>
-    </w:p>
-    <w:p>
-      <w:pPr>
-        <w:pStyle w:val="Style2"/>
-        <w:numPr>
-          <w:ilvl w:val="0"/>
-          <w:numId w:val="13"/>
-        </w:numPr>
-        <w:rPr>
-          <w:sz w:val="22"/>
-          <w:szCs w:val="16"/>
-        </w:rPr>
-      </w:pPr>
-      <w:r>
-        <w:rPr>
-          <w:sz w:val="22"/>
-          <w:szCs w:val="16"/>
-        </w:rPr>
-        <w:t>null (JSVAL_NULL) was the machine code NULL pointer. Or: an object type tag plus a reference that is zero.</w:t>
-      </w:r>
-    </w:p>
-    <w:p>
-      <w:pPr>
-        <w:pStyle w:val="Style2"/>
-        <w:rPr>
-          <w:sz w:val="22"/>
-          <w:szCs w:val="16"/>
-        </w:rPr>
-      </w:pPr>
-      <w:r>
-        <w:rPr>
-          <w:sz w:val="22"/>
-          <w:szCs w:val="16"/>
-        </w:rPr>
-        <w:t>It should now be obvious why </w:t>
-      </w:r>
-      <w:proofErr w:type="spellStart"/>
-      <w:r>
-        <w:rPr>
-          <w:sz w:val="22"/>
-          <w:szCs w:val="16"/>
-        </w:rPr>
-        <w:t>typeof</w:t>
-      </w:r>
-      <w:proofErr w:type="spellEnd"/>
-      <w:r>
-        <w:rPr>
-          <w:sz w:val="22"/>
-          <w:szCs w:val="16"/>
-        </w:rPr>
-        <w:t xml:space="preserve"> thought that null was an object: it examined its type tag and the type tag said “object”. </w:t>
-      </w:r>
-    </w:p>
-    <w:p>
-      <w:pPr>
-        <w:pStyle w:val="Style2"/>
-        <w:rPr>
-          <w:sz w:val="22"/>
-          <w:szCs w:val="16"/>
-        </w:rPr>
-      </w:pPr>
-    </w:p>
-    <w:p>
-      <w:pPr>
-        <w:pStyle w:val="Style2"/>
-        <w:rPr>
-          <w:sz w:val="22"/>
-          <w:szCs w:val="16"/>
-        </w:rPr>
-      </w:pPr>
-    </w:p>
-    <w:p>
-      <w:pPr>
-        <w:pStyle w:val="Style2"/>
-        <w:rPr>
-          <w:b/>
-          <w:bCs/>
-          <w:sz w:val="24"/>
-          <w:szCs w:val="18"/>
-        </w:rPr>
-      </w:pPr>
-      <w:r>
-        <w:rPr>
-          <w:b/>
-          <w:bCs/>
-          <w:sz w:val="24"/>
-          <w:szCs w:val="18"/>
-        </w:rPr>
-        <w:lastRenderedPageBreak/>
-        <w:t>The following is the engine’s code for </w:t>
-      </w:r>
-      <w:proofErr w:type="spellStart"/>
-      <w:r>
-        <w:rPr>
-          <w:b/>
-          <w:bCs/>
-          <w:sz w:val="24"/>
-          <w:szCs w:val="18"/>
-        </w:rPr>
-        <w:t>typeof.</w:t>
-      </w:r>
-      <w:proofErr w:type="spellEnd"/>
-    </w:p>
-    <w:p>
-      <w:pPr>
-        <w:pStyle w:val="Style2"/>
-        <w:rPr>
-          <w:sz w:val="22"/>
-          <w:szCs w:val="16"/>
-        </w:rPr>
-      </w:pPr>
-      <w:r>
-        <w:rPr>
-          <w:sz w:val="22"/>
-          <w:szCs w:val="16"/>
-        </w:rPr>
-        <w:t>JS_PUBLIC_API(</w:t>
-      </w:r>
-      <w:proofErr w:type="spellStart"/>
-      <w:r>
-        <w:rPr>
-          <w:sz w:val="22"/>
-          <w:szCs w:val="16"/>
-        </w:rPr>
-        <w:t>JSType</w:t>
-      </w:r>
-      <w:proofErr w:type="spellEnd"/>
-      <w:r>
-        <w:rPr>
-          <w:sz w:val="22"/>
-          <w:szCs w:val="16"/>
-        </w:rPr>
-        <w:t>)</w:t>
-      </w:r>
-    </w:p>
-    <w:p>
-      <w:pPr>
-        <w:pStyle w:val="Style2"/>
-        <w:spacing w:after="0" w:line="240" w:lineRule="auto"/>
-        <w:rPr>
-          <w:sz w:val="22"/>
-          <w:szCs w:val="16"/>
-        </w:rPr>
-      </w:pPr>
-      <w:r>
-        <w:rPr>
-          <w:sz w:val="22"/>
-          <w:szCs w:val="16"/>
-        </w:rPr>
-        <w:t xml:space="preserve">    </w:t>
-      </w:r>
-      <w:proofErr w:type="spellStart"/>
-      <w:r>
-        <w:rPr>
-          <w:sz w:val="22"/>
-          <w:szCs w:val="16"/>
-        </w:rPr>
-        <w:t>JS_</w:t>
-      </w:r>
-      <w:proofErr w:type="gramStart"/>
-      <w:r>
-        <w:rPr>
-          <w:sz w:val="22"/>
-          <w:szCs w:val="16"/>
-        </w:rPr>
-        <w:t>TypeOfValue</w:t>
-      </w:r>
-      <w:proofErr w:type="spellEnd"/>
-      <w:r>
-        <w:rPr>
-          <w:sz w:val="22"/>
-          <w:szCs w:val="16"/>
-        </w:rPr>
-        <w:t>(</w:t>
-      </w:r>
-      <w:proofErr w:type="spellStart"/>
-      <w:proofErr w:type="gramEnd"/>
-      <w:r>
-        <w:rPr>
-          <w:sz w:val="22"/>
-          <w:szCs w:val="16"/>
-        </w:rPr>
-        <w:t>JSContext</w:t>
-      </w:r>
-      <w:proofErr w:type="spellEnd"/>
-      <w:r>
-        <w:rPr>
-          <w:sz w:val="22"/>
-          <w:szCs w:val="16"/>
-        </w:rPr>
-        <w:t xml:space="preserve"> *cx, </w:t>
-      </w:r>
-      <w:proofErr w:type="spellStart"/>
-      <w:r>
-        <w:rPr>
-          <w:sz w:val="22"/>
-          <w:szCs w:val="16"/>
-        </w:rPr>
-        <w:t>jsval</w:t>
-      </w:r>
-      <w:proofErr w:type="spellEnd"/>
-      <w:r>
-        <w:rPr>
-          <w:sz w:val="22"/>
-          <w:szCs w:val="16"/>
-        </w:rPr>
-        <w:t xml:space="preserve"> v)</w:t>
-      </w:r>
-    </w:p>
-    <w:p>
-      <w:pPr>
-        <w:pStyle w:val="Style2"/>
-        <w:spacing w:after="0" w:line="240" w:lineRule="auto"/>
-        <w:rPr>
-          <w:sz w:val="22"/>
-          <w:szCs w:val="16"/>
-        </w:rPr>
-      </w:pPr>
-      <w:r>
-        <w:rPr>
-          <w:sz w:val="22"/>
-          <w:szCs w:val="16"/>
-        </w:rPr>
-        <w:t xml:space="preserve">    {</w:t>
-      </w:r>
-    </w:p>
-    <w:p>
-      <w:pPr>
-        <w:pStyle w:val="Style2"/>
-        <w:spacing w:after="0" w:line="240" w:lineRule="auto"/>
-        <w:rPr>
-          <w:sz w:val="22"/>
-          <w:szCs w:val="16"/>
-        </w:rPr>
-      </w:pPr>
-      <w:r>
-        <w:rPr>
-          <w:sz w:val="22"/>
-          <w:szCs w:val="16"/>
-        </w:rPr>
-        <w:t xml:space="preserve">        </w:t>
-      </w:r>
-      <w:proofErr w:type="spellStart"/>
-      <w:r>
-        <w:rPr>
-          <w:sz w:val="22"/>
-          <w:szCs w:val="16"/>
-        </w:rPr>
-        <w:t>JSType</w:t>
-      </w:r>
-      <w:proofErr w:type="spellEnd"/>
-      <w:r>
-        <w:rPr>
-          <w:sz w:val="22"/>
-          <w:szCs w:val="16"/>
-        </w:rPr>
-        <w:t xml:space="preserve"> type = JSTYPE_VOID;</w:t>
-      </w:r>
-    </w:p>
-    <w:p>
-      <w:pPr>
-        <w:pStyle w:val="Style2"/>
-        <w:spacing w:after="0" w:line="240" w:lineRule="auto"/>
-        <w:rPr>
-          <w:sz w:val="22"/>
-          <w:szCs w:val="16"/>
-        </w:rPr>
-      </w:pPr>
-      <w:r>
-        <w:rPr>
-          <w:sz w:val="22"/>
-          <w:szCs w:val="16"/>
-        </w:rPr>
-        <w:t xml:space="preserve">        </w:t>
-      </w:r>
-      <w:proofErr w:type="spellStart"/>
-      <w:r>
-        <w:rPr>
-          <w:sz w:val="22"/>
-          <w:szCs w:val="16"/>
-        </w:rPr>
-        <w:t>JSObject</w:t>
-      </w:r>
-      <w:proofErr w:type="spellEnd"/>
-      <w:r>
-        <w:rPr>
-          <w:sz w:val="22"/>
-          <w:szCs w:val="16"/>
-        </w:rPr>
-        <w:t xml:space="preserve"> *obj;</w:t>
-      </w:r>
-    </w:p>
-    <w:p>
-      <w:pPr>
-        <w:pStyle w:val="Style2"/>
-        <w:spacing w:after="0" w:line="240" w:lineRule="auto"/>
-        <w:rPr>
-          <w:sz w:val="22"/>
-          <w:szCs w:val="16"/>
-        </w:rPr>
-      </w:pPr>
-      <w:r>
-        <w:rPr>
-          <w:sz w:val="22"/>
-          <w:szCs w:val="16"/>
-        </w:rPr>
-        <w:t xml:space="preserve">        </w:t>
-      </w:r>
-      <w:proofErr w:type="spellStart"/>
-      <w:r>
-        <w:rPr>
-          <w:sz w:val="22"/>
-          <w:szCs w:val="16"/>
-        </w:rPr>
-        <w:t>JSObjectOps</w:t>
-      </w:r>
-      <w:proofErr w:type="spellEnd"/>
-      <w:r>
-        <w:rPr>
-          <w:sz w:val="22"/>
-          <w:szCs w:val="16"/>
-        </w:rPr>
-        <w:t xml:space="preserve"> *ops;</w:t>
-      </w:r>
-    </w:p>
-    <w:p>
-      <w:pPr>
-        <w:pStyle w:val="Style2"/>
-        <w:spacing w:after="0" w:line="240" w:lineRule="auto"/>
-        <w:rPr>
-          <w:sz w:val="22"/>
-          <w:szCs w:val="16"/>
-        </w:rPr>
-      </w:pPr>
-      <w:r>
-        <w:rPr>
-          <w:sz w:val="22"/>
-          <w:szCs w:val="16"/>
-        </w:rPr>
-        <w:t xml:space="preserve">        </w:t>
-      </w:r>
-      <w:proofErr w:type="spellStart"/>
-      <w:r>
-        <w:rPr>
-          <w:sz w:val="22"/>
-          <w:szCs w:val="16"/>
-        </w:rPr>
-        <w:t>JSClass</w:t>
-      </w:r>
-      <w:proofErr w:type="spellEnd"/>
-      <w:r>
-        <w:rPr>
-          <w:sz w:val="22"/>
-          <w:szCs w:val="16"/>
-        </w:rPr>
-        <w:t xml:space="preserve"> *clasp;</w:t>
-      </w:r>
-    </w:p>
-    <w:p>
-      <w:pPr>
-        <w:pStyle w:val="Style2"/>
-        <w:spacing w:after="0" w:line="240" w:lineRule="auto"/>
-        <w:rPr>
-          <w:sz w:val="22"/>
-          <w:szCs w:val="16"/>
-        </w:rPr>
-      </w:pPr>
-      <w:r>
-        <w:rPr>
-          <w:sz w:val="22"/>
-          <w:szCs w:val="16"/>
-        </w:rPr>
-        <w:t xml:space="preserve">        CHECK_</w:t>
-      </w:r>
-      <w:proofErr w:type="gramStart"/>
-      <w:r>
-        <w:rPr>
-          <w:sz w:val="22"/>
-          <w:szCs w:val="16"/>
-        </w:rPr>
-        <w:t>REQUEST(</w:t>
-      </w:r>
-      <w:proofErr w:type="gramEnd"/>
-      <w:r>
-        <w:rPr>
-          <w:sz w:val="22"/>
-          <w:szCs w:val="16"/>
-        </w:rPr>
-        <w:t>cx);</w:t>
-      </w:r>
-    </w:p>
-    <w:p>
-      <w:pPr>
-        <w:pStyle w:val="Style2"/>
-        <w:spacing w:after="0" w:line="240" w:lineRule="auto"/>
-        <w:rPr>
-          <w:sz w:val="22"/>
-          <w:szCs w:val="16"/>
-        </w:rPr>
-      </w:pPr>
-      <w:r>
-        <w:rPr>
-          <w:sz w:val="22"/>
-          <w:szCs w:val="16"/>
-        </w:rPr>
-        <w:t xml:space="preserve">        if (JSVAL_IS_VOID(v)) {  // (1)</w:t>
-      </w:r>
-    </w:p>
-    <w:p>
-      <w:pPr>
-        <w:pStyle w:val="Style2"/>
-        <w:spacing w:after="0" w:line="240" w:lineRule="auto"/>
-        <w:rPr>
-          <w:sz w:val="22"/>
-          <w:szCs w:val="16"/>
-        </w:rPr>
-      </w:pPr>
-      <w:r>
-        <w:rPr>
-          <w:sz w:val="22"/>
-          <w:szCs w:val="16"/>
-        </w:rPr>
-        <w:t xml:space="preserve">            type = JSTYPE_VOID;</w:t>
-      </w:r>
-    </w:p>
-    <w:p>
-      <w:pPr>
-        <w:pStyle w:val="Style2"/>
-        <w:spacing w:after="0" w:line="240" w:lineRule="auto"/>
-        <w:rPr>
-          <w:sz w:val="22"/>
-          <w:szCs w:val="16"/>
-        </w:rPr>
-      </w:pPr>
-      <w:r>
-        <w:rPr>
-          <w:sz w:val="22"/>
-          <w:szCs w:val="16"/>
-        </w:rPr>
-        <w:t xml:space="preserve">        } else if (JSVAL_IS_OBJECT(v)) {  // (2)</w:t>
-      </w:r>
-    </w:p>
-    <w:p>
-      <w:pPr>
-        <w:pStyle w:val="Style2"/>
-        <w:spacing w:after="0" w:line="240" w:lineRule="auto"/>
-        <w:rPr>
-          <w:sz w:val="22"/>
-          <w:szCs w:val="16"/>
-        </w:rPr>
-      </w:pPr>
-      <w:r>
-        <w:rPr>
-          <w:sz w:val="22"/>
-          <w:szCs w:val="16"/>
-        </w:rPr>
-        <w:t xml:space="preserve">            obj = JSVAL_TO_OBJECT(v);</w:t>
-      </w:r>
-    </w:p>
-    <w:p>
-      <w:pPr>
-        <w:pStyle w:val="Style2"/>
-        <w:spacing w:after="0" w:line="240" w:lineRule="auto"/>
-        <w:rPr>
-          <w:sz w:val="22"/>
-          <w:szCs w:val="16"/>
-        </w:rPr>
-      </w:pPr>
-      <w:r>
-        <w:rPr>
-          <w:sz w:val="22"/>
-          <w:szCs w:val="16"/>
-        </w:rPr>
-        <w:t xml:space="preserve">            if (obj &amp;&amp;</w:t>
-      </w:r>
-    </w:p>
-    <w:p>
-      <w:pPr>
-        <w:pStyle w:val="Style2"/>
-        <w:spacing w:after="0" w:line="240" w:lineRule="auto"/>
-        <w:rPr>
-          <w:sz w:val="22"/>
-          <w:szCs w:val="16"/>
-        </w:rPr>
-      </w:pPr>
-      <w:r>
-        <w:rPr>
-          <w:sz w:val="22"/>
-          <w:szCs w:val="16"/>
-        </w:rPr>
-        <w:t xml:space="preserve">                (ops = obj-&gt;map-&gt;ops,</w:t>
-      </w:r>
-    </w:p>
-    <w:p>
-      <w:pPr>
-        <w:pStyle w:val="Style2"/>
-        <w:spacing w:after="0" w:line="240" w:lineRule="auto"/>
-        <w:rPr>
-          <w:sz w:val="22"/>
-          <w:szCs w:val="16"/>
-        </w:rPr>
-      </w:pPr>
-      <w:r>
-        <w:rPr>
-          <w:sz w:val="22"/>
-          <w:szCs w:val="16"/>
-        </w:rPr>
-        <w:t xml:space="preserve">                 ops == &amp;</w:t>
-      </w:r>
-      <w:proofErr w:type="spellStart"/>
-      <w:r>
-        <w:rPr>
-          <w:sz w:val="22"/>
-          <w:szCs w:val="16"/>
-        </w:rPr>
-        <w:t>js_ObjectOps</w:t>
-      </w:r>
-      <w:proofErr w:type="spellEnd"/>
-    </w:p>
-    <w:p>
-      <w:pPr>
-        <w:pStyle w:val="Style2"/>
-        <w:spacing w:after="0" w:line="240" w:lineRule="auto"/>
-        <w:rPr>
-          <w:sz w:val="22"/>
-          <w:szCs w:val="16"/>
-        </w:rPr>
-      </w:pPr>
-      <w:r>
-        <w:rPr>
-          <w:sz w:val="22"/>
-          <w:szCs w:val="16"/>
-        </w:rPr>
-        <w:t xml:space="preserve">                 ? (clasp = OBJ_GET_CLASS(cx, obj),</w:t>
-      </w:r>
-    </w:p>
-    <w:p>
-      <w:pPr>
-        <w:pStyle w:val="Style2"/>
-        <w:spacing w:after="0" w:line="240" w:lineRule="auto"/>
-        <w:rPr>
-          <w:sz w:val="22"/>
-          <w:szCs w:val="16"/>
-        </w:rPr>
-      </w:pPr>
-      <w:r>
-        <w:rPr>
-          <w:sz w:val="22"/>
-          <w:szCs w:val="16"/>
-        </w:rPr>
-        <w:t xml:space="preserve">                    clasp-&gt;call || clasp == &amp;</w:t>
-      </w:r>
-      <w:proofErr w:type="spellStart"/>
-      <w:r>
-        <w:rPr>
-          <w:sz w:val="22"/>
-          <w:szCs w:val="16"/>
-        </w:rPr>
-        <w:t>js_FunctionClass</w:t>
-      </w:r>
-      <w:proofErr w:type="spellEnd"/>
-      <w:r>
-        <w:rPr>
-          <w:sz w:val="22"/>
-          <w:szCs w:val="16"/>
-        </w:rPr>
-        <w:t>) // (3,4)</w:t>
-      </w:r>
-    </w:p>
-    <w:p>
-      <w:pPr>
-        <w:pStyle w:val="Style2"/>
-        <w:spacing w:after="0" w:line="240" w:lineRule="auto"/>
-        <w:rPr>
-          <w:sz w:val="22"/>
-          <w:szCs w:val="16"/>
-        </w:rPr>
-      </w:pPr>
-      <w:r>
-        <w:rPr>
-          <w:sz w:val="22"/>
-          <w:szCs w:val="16"/>
-        </w:rPr>
-        <w:t xml:space="preserve">                 : ops-&gt;call != 0)) {  // (3)</w:t>
-      </w:r>
-    </w:p>
-    <w:p>
-      <w:pPr>
-        <w:pStyle w:val="Style2"/>
-        <w:spacing w:after="0" w:line="240" w:lineRule="auto"/>
-        <w:rPr>
-          <w:sz w:val="22"/>
-          <w:szCs w:val="16"/>
-        </w:rPr>
-      </w:pPr>
-      <w:r>
-        <w:rPr>
-          <w:sz w:val="22"/>
-          <w:szCs w:val="16"/>
-        </w:rPr>
-        <w:t xml:space="preserve">                type = JSTYPE_FUNCTION;</w:t>
-      </w:r>
-    </w:p>
-    <w:p>
-      <w:pPr>
-        <w:pStyle w:val="Style2"/>
-        <w:spacing w:after="0" w:line="240" w:lineRule="auto"/>
-        <w:rPr>
-          <w:sz w:val="22"/>
-          <w:szCs w:val="16"/>
-        </w:rPr>
-      </w:pPr>
-      <w:r>
-        <w:rPr>
-          <w:sz w:val="22"/>
-          <w:szCs w:val="16"/>
-        </w:rPr>
-        <w:t xml:space="preserve">            } else {</w:t>
-      </w:r>
-    </w:p>
-    <w:p>
-      <w:pPr>
-        <w:pStyle w:val="Style2"/>
-        <w:spacing w:after="0" w:line="240" w:lineRule="auto"/>
-        <w:rPr>
-          <w:sz w:val="22"/>
-          <w:szCs w:val="16"/>
-        </w:rPr>
-      </w:pPr>
-      <w:r>
-        <w:rPr>
-          <w:sz w:val="22"/>
-          <w:szCs w:val="16"/>
-        </w:rPr>
-        <w:t xml:space="preserve">                type = JSTYPE_OBJECT;</w:t>
-      </w:r>
-    </w:p>
-    <w:p>
-      <w:pPr>
-        <w:pStyle w:val="Style2"/>
-        <w:spacing w:after="0" w:line="240" w:lineRule="auto"/>
-        <w:rPr>
-          <w:sz w:val="22"/>
-          <w:szCs w:val="16"/>
-        </w:rPr>
-      </w:pPr>
-      <w:r>
-        <w:rPr>
-          <w:sz w:val="22"/>
-          <w:szCs w:val="16"/>
-        </w:rPr>
-        <w:t xml:space="preserve">            }</w:t>
-      </w:r>
-    </w:p>
-    <w:p>
-      <w:pPr>
-        <w:pStyle w:val="Style2"/>
-        <w:spacing w:after="0" w:line="240" w:lineRule="auto"/>
-        <w:rPr>
-          <w:sz w:val="22"/>
-          <w:szCs w:val="16"/>
-        </w:rPr>
-      </w:pPr>
-      <w:r>
-        <w:rPr>
-          <w:sz w:val="22"/>
-          <w:szCs w:val="16"/>
-        </w:rPr>
-        <w:t xml:space="preserve">        } else if (JSVAL_IS_NUMBER(v)) {</w:t>
-      </w:r>
-    </w:p>
-    <w:p>
-      <w:pPr>
-        <w:pStyle w:val="Style2"/>
-        <w:spacing w:after="0" w:line="240" w:lineRule="auto"/>
-        <w:rPr>
-          <w:sz w:val="22"/>
-          <w:szCs w:val="16"/>
-        </w:rPr>
-      </w:pPr>
-      <w:r>
-        <w:rPr>
-          <w:sz w:val="22"/>
-          <w:szCs w:val="16"/>
-        </w:rPr>
-        <w:t xml:space="preserve">            type = JSTYPE_NUMBER;</w:t>
-      </w:r>
-    </w:p>
-    <w:p>
-      <w:pPr>
-        <w:pStyle w:val="Style2"/>
-        <w:spacing w:after="0" w:line="240" w:lineRule="auto"/>
-        <w:rPr>
-          <w:sz w:val="22"/>
-          <w:szCs w:val="16"/>
-        </w:rPr>
-      </w:pPr>
-      <w:r>
-        <w:rPr>
-          <w:sz w:val="22"/>
-          <w:szCs w:val="16"/>
-        </w:rPr>
-        <w:t xml:space="preserve">        } else if (JSVAL_IS_STRING(v)) {</w:t>
-      </w:r>
-    </w:p>
-    <w:p>
-      <w:pPr>
-        <w:pStyle w:val="Style2"/>
-        <w:spacing w:after="0" w:line="240" w:lineRule="auto"/>
-        <w:rPr>
-          <w:sz w:val="22"/>
-          <w:szCs w:val="16"/>
-        </w:rPr>
-      </w:pPr>
-      <w:r>
-        <w:rPr>
-          <w:sz w:val="22"/>
-          <w:szCs w:val="16"/>
-        </w:rPr>
-        <w:t xml:space="preserve">            type = JSTYPE_STRING;</w:t>
-      </w:r>
-    </w:p>
-    <w:p>
-      <w:pPr>
-        <w:pStyle w:val="Style2"/>
-        <w:spacing w:after="0" w:line="240" w:lineRule="auto"/>
-        <w:rPr>
-          <w:sz w:val="22"/>
-          <w:szCs w:val="16"/>
-        </w:rPr>
-      </w:pPr>
-      <w:r>
-        <w:rPr>
-          <w:sz w:val="22"/>
-          <w:szCs w:val="16"/>
-        </w:rPr>
-        <w:t xml:space="preserve">        } else if (JSVAL_IS_BOOLEAN(v)) {</w:t>
-      </w:r>
-    </w:p>
-    <w:p>
-      <w:pPr>
-        <w:pStyle w:val="Style2"/>
-        <w:spacing w:after="0" w:line="240" w:lineRule="auto"/>
-        <w:rPr>
-          <w:sz w:val="22"/>
-          <w:szCs w:val="16"/>
-        </w:rPr>
-      </w:pPr>
-      <w:r>
-        <w:rPr>
-          <w:sz w:val="22"/>
-          <w:szCs w:val="16"/>
-        </w:rPr>
-        <w:t xml:space="preserve">            type = JSTYPE_BOOLEAN;</w:t>
-      </w:r>
-    </w:p>
-    <w:p>
-      <w:pPr>
-        <w:pStyle w:val="Style2"/>
-        <w:spacing w:after="0" w:line="240" w:lineRule="auto"/>
-        <w:rPr>
-          <w:sz w:val="22"/>
-          <w:szCs w:val="16"/>
-        </w:rPr>
-      </w:pPr>
-      <w:r>
-        <w:rPr>
-          <w:sz w:val="22"/>
-          <w:szCs w:val="16"/>
-        </w:rPr>
-        <w:t xml:space="preserve">        }</w:t>
-      </w:r>
-    </w:p>
-    <w:p>
-      <w:pPr>
-        <w:pStyle w:val="Style2"/>
-        <w:spacing w:after="0" w:line="240" w:lineRule="auto"/>
-        <w:rPr>
-          <w:sz w:val="22"/>
-          <w:szCs w:val="16"/>
-        </w:rPr>
-      </w:pPr>
-      <w:r>
-        <w:rPr>
-          <w:sz w:val="22"/>
-          <w:szCs w:val="16"/>
-        </w:rPr>
-        <w:t xml:space="preserve">        return type;</w:t>
-      </w:r>
-    </w:p>
-    <w:p>
-      <w:pPr>
-        <w:pStyle w:val="Style2"/>
-        <w:spacing w:line="240" w:lineRule="auto"/>
-        <w:rPr>
-          <w:sz w:val="22"/>
-          <w:szCs w:val="16"/>
-        </w:rPr>
-      </w:pPr>
-      <w:r>
-        <w:rPr>
-          <w:sz w:val="22"/>
-          <w:szCs w:val="16"/>
-        </w:rPr>
-        <w:t xml:space="preserve">    }</w:t>
-      </w:r>
-    </w:p>
-    <w:p>
-      <w:pPr>
-        <w:pStyle w:val="Style2"/>
-        <w:rPr>
-          <w:sz w:val="24"/>
-          <w:szCs w:val="18"/>
-        </w:rPr>
-      </w:pPr>
-    </w:p>
-    <w:p>
-      <w:pPr>
-        <w:pStyle w:val="Style2"/>
-        <w:rPr>
-          <w:sz w:val="24"/>
-          <w:szCs w:val="18"/>
-        </w:rPr>
-      </w:pPr>
-    </w:p>
-    <w:p>
-      <w:pPr>
-        <w:pStyle w:val="Style2"/>
-        <w:rPr>
-          <w:b/>
-          <w:bCs/>
-          <w:sz w:val="24"/>
-          <w:szCs w:val="18"/>
-        </w:rPr>
-      </w:pPr>
-      <w:r>
-        <w:rPr>
-          <w:b/>
-          <w:bCs/>
-          <w:sz w:val="24"/>
-          <w:szCs w:val="18"/>
-        </w:rPr>
-        <w:t>The steps performed by the above code are:</w:t>
-      </w:r>
-    </w:p>
-    <w:p>
-      <w:pPr>
-        <w:pStyle w:val="Style2"/>
-        <w:numPr>
-          <w:ilvl w:val="0"/>
-          <w:numId w:val="14"/>
-        </w:numPr>
-        <w:spacing w:after="0"/>
-        <w:rPr>
-          <w:sz w:val="24"/>
-          <w:szCs w:val="18"/>
-        </w:rPr>
-      </w:pPr>
-      <w:r>
-        <w:rPr>
-          <w:sz w:val="24"/>
-          <w:szCs w:val="18"/>
-        </w:rPr>
-        <w:t>At (1), the engine first checks whether the value v is undefined (VOID). This check is performed by comparing the value via equals:</w:t>
-      </w:r>
-      <w:r>
-        <w:rPr>
-          <w:sz w:val="24"/>
-          <w:szCs w:val="18"/>
-        </w:rPr>
-        <w:t xml:space="preserve"> </w:t>
-      </w:r>
-    </w:p>
-    <w:p>
-      <w:pPr>
-        <w:pStyle w:val="Style2"/>
-        <w:numPr>
-          <w:ilvl w:val="1"/>
-          <w:numId w:val="14"/>
-        </w:numPr>
-        <w:spacing w:after="0"/>
-        <w:rPr>
-          <w:sz w:val="24"/>
-          <w:szCs w:val="18"/>
-        </w:rPr>
-      </w:pPr>
-      <w:r>
-        <w:rPr>
-          <w:sz w:val="24"/>
-          <w:szCs w:val="18"/>
-        </w:rPr>
-        <w:t>#define JSVAL_IS_VOID(v)  ((v) ==</w:t>
-      </w:r>
-      <w:r>
-        <w:rPr>
-          <w:sz w:val="24"/>
-          <w:szCs w:val="18"/>
-        </w:rPr>
-        <w:t xml:space="preserve"> </w:t>
-      </w:r>
-      <w:r>
-        <w:rPr>
-          <w:sz w:val="24"/>
-          <w:szCs w:val="18"/>
-        </w:rPr>
-        <w:t>JSVAL_VOID)</w:t>
-      </w:r>
-    </w:p>
-    <w:p>
-      <w:pPr>
-        <w:pStyle w:val="Style2"/>
-        <w:numPr>
-          <w:ilvl w:val="0"/>
-          <w:numId w:val="14"/>
-        </w:numPr>
-        <w:spacing w:after="0"/>
-        <w:rPr>
-          <w:sz w:val="24"/>
-          <w:szCs w:val="18"/>
-        </w:rPr>
-      </w:pPr>
-      <w:r>
-        <w:rPr>
-          <w:sz w:val="24"/>
-          <w:szCs w:val="18"/>
-        </w:rPr>
-        <w:t>The next check (2) is whether the value has an object tag. If it additionally is either callable (3) or its internal property [[Class]] marks it as a function (4) then v is a function. Otherwise, it is an object. This is the result that is produced by </w:t>
-      </w:r>
-      <w:proofErr w:type="spellStart"/>
-      <w:r>
-        <w:rPr>
-          <w:sz w:val="24"/>
-          <w:szCs w:val="18"/>
-        </w:rPr>
-        <w:t>typeof</w:t>
-      </w:r>
-      <w:proofErr w:type="spellEnd"/>
-      <w:r>
-        <w:rPr>
-          <w:sz w:val="24"/>
-          <w:szCs w:val="18"/>
-        </w:rPr>
-        <w:t xml:space="preserve"> null.</w:t>
-      </w:r>
-    </w:p>
-    <w:p>
-      <w:pPr>
-        <w:pStyle w:val="Style2"/>
-        <w:numPr>
-          <w:ilvl w:val="0"/>
-          <w:numId w:val="14"/>
-        </w:numPr>
-        <w:spacing w:after="0"/>
-        <w:rPr>
-          <w:sz w:val="24"/>
-          <w:szCs w:val="18"/>
-        </w:rPr>
-      </w:pPr>
-      <w:r>
-        <w:rPr>
-          <w:sz w:val="24"/>
-          <w:szCs w:val="18"/>
-        </w:rPr>
-        <w:t>The subsequent checks are for number, string and Boolean. There is not even an explicit check for null, which could be performed by the following C macro.</w:t>
-      </w:r>
-      <w:r>
-        <w:rPr>
-          <w:sz w:val="24"/>
-          <w:szCs w:val="18"/>
-        </w:rPr>
-        <w:t xml:space="preserve"> </w:t>
-      </w:r>
-    </w:p>
-    <w:p>
-      <w:pPr>
-        <w:pStyle w:val="Style2"/>
-        <w:numPr>
-          <w:ilvl w:val="1"/>
-          <w:numId w:val="14"/>
-        </w:numPr>
-        <w:rPr>
-          <w:sz w:val="24"/>
-          <w:szCs w:val="18"/>
-        </w:rPr>
-      </w:pPr>
-      <w:r>
-        <w:rPr>
-          <w:sz w:val="24"/>
-          <w:szCs w:val="18"/>
-        </w:rPr>
-        <w:t>#define JSVAL_IS_NULL(v)  ((v) == JSVAL_NULL)</w:t>
-      </w:r>
-    </w:p>
-    <w:p>
-      <w:pPr>
-        <w:pStyle w:val="Style2"/>
-        <w:rPr>
-          <w:sz w:val="24"/>
-          <w:szCs w:val="18"/>
-        </w:rPr>
-      </w:pPr>
-      <w:r>
-        <w:rPr>
-          <w:sz w:val="24"/>
-          <w:szCs w:val="18"/>
-        </w:rPr>
-        <w:t>This may seem like a very obvious bug, but don’t forget that there was very little time to finish the first version of JavaScript.</w:t>
-      </w:r>
-    </w:p>
-    <w:p>
-      <w:pPr>
-        <w:pStyle w:val="Style2"/>
       </w:pPr>
       <w:r>
         <w:t xml:space="preserve">2.2 </w:t>
@@ -4047,6 +2568,7 @@
           <w:sz w:val="24"/>
           <w:szCs w:val="24"/>
         </w:rPr>
+        <w:lastRenderedPageBreak/>
         <w:t>1: int. The data is a 31 bit signed integer.</w:t>
       </w:r>
     </w:p>
@@ -4259,7 +2781,6 @@
           <w:sz w:val="24"/>
           <w:szCs w:val="24"/>
         </w:rPr>
-        <w:lastRenderedPageBreak/>
         <w:t>This bug</w:t>
       </w:r>
       <w:r>
@@ -4595,39 +3116,7 @@
           <w:sz w:val="24"/>
           <w:szCs w:val="24"/>
         </w:rPr>
-        <w:t xml:space="preserve">It works and prints </w:t>
-      </w:r>
-      <w:r>
-        <w:rPr>
-          <w:rFonts w:ascii="Times New Roman" w:hAnsi="Times New Roman" w:cs="Times New Roman"/>
-          <w:sz w:val="24"/>
-          <w:szCs w:val="24"/>
-        </w:rPr>
-        <w:t>‘</w:t>
-      </w:r>
-      <w:r>
-        <w:rPr>
-          <w:rFonts w:ascii="Times New Roman" w:hAnsi="Times New Roman" w:cs="Times New Roman"/>
-          <w:sz w:val="24"/>
-          <w:szCs w:val="24"/>
-        </w:rPr>
-        <w:t>Hi there!</w:t>
-      </w:r>
-      <w:r>
-        <w:rPr>
-          <w:rFonts w:ascii="Times New Roman" w:hAnsi="Times New Roman" w:cs="Times New Roman"/>
-          <w:sz w:val="24"/>
-          <w:szCs w:val="24"/>
-        </w:rPr>
-        <w:t>’</w:t>
-      </w:r>
-      <w:r>
-        <w:rPr>
-          <w:rFonts w:ascii="Times New Roman" w:hAnsi="Times New Roman" w:cs="Times New Roman"/>
-          <w:sz w:val="24"/>
-          <w:szCs w:val="24"/>
-        </w:rPr>
-        <w:t>. Even though the function is defined after it is used. Or another example:</w:t>
+        <w:t>It works and prints ‘Hi there!’. Even though the function is defined after it is used. Or another example:</w:t>
       </w:r>
     </w:p>
     <w:tbl>
@@ -4723,6 +3212,7 @@
                 <w:sz w:val="24"/>
                 <w:szCs w:val="24"/>
               </w:rPr>
+              <w:lastRenderedPageBreak/>
               <w:t>var john;</w:t>
             </w:r>
           </w:p>
@@ -4833,7 +3323,6 @@
                 <w:sz w:val="24"/>
                 <w:szCs w:val="24"/>
               </w:rPr>
-              <w:lastRenderedPageBreak/>
               <w:t>var john = 'John Doe';</w:t>
             </w:r>
           </w:p>
@@ -5127,7 +3616,7 @@
                           </pic:cNvPicPr>
                         </pic:nvPicPr>
                         <pic:blipFill>
-                          <a:blip r:embed="rId17" cstate="print">
+                          <a:blip r:embed="rId16" cstate="print">
                             <a:extLst>
                               <a:ext uri="{28A0092B-C50C-407E-A947-70E740481C1C}">
                                 <a14:useLocalDpi xmlns:a14="http://schemas.microsoft.com/office/drawing/2010/main" val="0"/>
@@ -5372,6 +3861,7 @@
                 <w:sz w:val="24"/>
                 <w:szCs w:val="24"/>
               </w:rPr>
+              <w:lastRenderedPageBreak/>
               <w:t xml:space="preserve">        this.name = name;</w:t>
             </w:r>
           </w:p>
@@ -5571,7 +4061,6 @@
           <w:sz w:val="24"/>
           <w:szCs w:val="24"/>
         </w:rPr>
-        <w:lastRenderedPageBreak/>
         <w:t>So</w:t>
       </w:r>
       <w:r>
@@ -5850,23 +4339,7 @@
           <w:sz w:val="24"/>
           <w:szCs w:val="24"/>
         </w:rPr>
-        <w:t>(</w:t>
-      </w:r>
-      <w:r>
-        <w:rPr>
-          <w:rFonts w:ascii="Times New Roman" w:hAnsi="Times New Roman" w:cs="Times New Roman"/>
-          <w:sz w:val="24"/>
-          <w:szCs w:val="24"/>
-        </w:rPr>
-        <w:t>A time span between variable creation and its initialization where they can’t be accessed.</w:t>
-      </w:r>
-      <w:r>
-        <w:rPr>
-          <w:rFonts w:ascii="Times New Roman" w:hAnsi="Times New Roman" w:cs="Times New Roman"/>
-          <w:sz w:val="24"/>
-          <w:szCs w:val="24"/>
-        </w:rPr>
-        <w:t>)</w:t>
+        <w:t>(A time span between variable creation and its initialization where they can’t be accessed.)</w:t>
       </w:r>
       <w:r>
         <w:rPr>
@@ -5951,6 +4424,7 @@
           <w:sz w:val="24"/>
           <w:szCs w:val="24"/>
         </w:rPr>
+        <w:lastRenderedPageBreak/>
         <w:t>Conceptually, hoisting suggests that variables and function declarations are physically moved to the top of your code. Technically, what happens is that the variable and function declarations are put into memory during the compilation phase but stay exactly where you typed them in your code. The primary importance of hoisting is that it allows you to use functions before you declare them in your code.</w:t>
       </w:r>
     </w:p>
@@ -6029,7 +4503,6 @@
           <w:sz w:val="24"/>
           <w:szCs w:val="24"/>
         </w:rPr>
-        <w:lastRenderedPageBreak/>
         <w:t>In JavaScript, all variables defined with the var keyword have an initial value of undefined. This is due to hoisting which puts the variable declarations in memory and initializes them with the value of undefined. This behavior can be shown with the following example</w:t>
       </w:r>
     </w:p>
@@ -6078,31 +4551,7 @@
                 <w:sz w:val="24"/>
                 <w:szCs w:val="24"/>
               </w:rPr>
-              <w:t>console.log(</w:t>
-            </w:r>
-            <w:r>
-              <w:rPr>
-                <w:rFonts w:ascii="Times New Roman" w:hAnsi="Times New Roman" w:cs="Times New Roman"/>
-                <w:sz w:val="24"/>
-                <w:szCs w:val="24"/>
-              </w:rPr>
-              <w:t>y</w:t>
-            </w:r>
-            <w:r>
-              <w:rPr>
-                <w:rFonts w:ascii="Times New Roman" w:hAnsi="Times New Roman" w:cs="Times New Roman"/>
-                <w:sz w:val="24"/>
-                <w:szCs w:val="24"/>
-              </w:rPr>
-              <w:t>);</w:t>
-            </w:r>
-            <w:r>
-              <w:rPr>
-                <w:rFonts w:ascii="Times New Roman" w:hAnsi="Times New Roman" w:cs="Times New Roman"/>
-                <w:sz w:val="24"/>
-                <w:szCs w:val="24"/>
-              </w:rPr>
-              <w:t xml:space="preserve"> // throws </w:t>
+              <w:t xml:space="preserve">console.log(y); // throws </w:t>
             </w:r>
             <w:proofErr w:type="spellStart"/>
             <w:r>
@@ -6206,15 +4655,7 @@
                 <w:sz w:val="24"/>
                 <w:szCs w:val="24"/>
               </w:rPr>
-              <w:t>console.log(x); //</w:t>
-            </w:r>
-            <w:r>
-              <w:rPr>
-                <w:rFonts w:ascii="Times New Roman" w:hAnsi="Times New Roman" w:cs="Times New Roman"/>
-                <w:sz w:val="24"/>
-                <w:szCs w:val="24"/>
-              </w:rPr>
-              <w:t xml:space="preserve">throws TDZ </w:t>
+              <w:t xml:space="preserve">console.log(x); //throws TDZ </w:t>
             </w:r>
             <w:proofErr w:type="spellStart"/>
             <w:r>
@@ -6266,22 +4707,2374 @@
     </w:p>
     <w:p>
       <w:pPr>
-        <w:rPr>
-          <w:rFonts w:ascii="Times New Roman" w:hAnsi="Times New Roman" w:cs="Times New Roman"/>
-          <w:sz w:val="24"/>
-          <w:szCs w:val="24"/>
-        </w:rPr>
-      </w:pPr>
-    </w:p>
-    <w:p>
-      <w:pPr>
-        <w:rPr>
-          <w:rFonts w:ascii="Times New Roman" w:hAnsi="Times New Roman" w:cs="Times New Roman"/>
-          <w:sz w:val="24"/>
-          <w:szCs w:val="24"/>
-        </w:rPr>
-      </w:pPr>
-    </w:p>
+        <w:pStyle w:val="Style1"/>
+      </w:pPr>
+      <w:r>
+        <w:t xml:space="preserve">4. </w:t>
+      </w:r>
+      <w:r>
+        <w:t>Semicolons in JavaScript: To Use or Not to Use?</w:t>
+      </w:r>
+    </w:p>
+    <w:p>
+      <w:pPr>
+        <w:rPr>
+          <w:rFonts w:ascii="Times New Roman" w:hAnsi="Times New Roman" w:cs="Times New Roman"/>
+          <w:sz w:val="24"/>
+          <w:szCs w:val="24"/>
+        </w:rPr>
+      </w:pPr>
+      <w:r>
+        <w:rPr>
+          <w:rFonts w:ascii="Times New Roman" w:hAnsi="Times New Roman" w:cs="Times New Roman"/>
+          <w:sz w:val="24"/>
+          <w:szCs w:val="24"/>
+        </w:rPr>
+        <w:t>JavaScript does not strictly require semicolons. When there is a place where a semicolon was needed, it adds it behind the scenes.</w:t>
+      </w:r>
+      <w:r>
+        <w:rPr>
+          <w:rFonts w:ascii="Times New Roman" w:hAnsi="Times New Roman" w:cs="Times New Roman"/>
+          <w:sz w:val="24"/>
+          <w:szCs w:val="24"/>
+        </w:rPr>
+        <w:t xml:space="preserve"> </w:t>
+      </w:r>
+      <w:r>
+        <w:rPr>
+          <w:rFonts w:ascii="Times New Roman" w:hAnsi="Times New Roman" w:cs="Times New Roman"/>
+          <w:sz w:val="24"/>
+          <w:szCs w:val="24"/>
+        </w:rPr>
+        <w:t>The process that does this is called Automatic Semicolon Insertion.</w:t>
+      </w:r>
+    </w:p>
+    <w:p>
+      <w:pPr>
+        <w:pStyle w:val="Style2"/>
+      </w:pPr>
+      <w:r>
+        <w:t xml:space="preserve">4.1 </w:t>
+      </w:r>
+      <w:r>
+        <w:t>The rules of JavaScript Automatic Semicolon Insertion</w:t>
+      </w:r>
+    </w:p>
+    <w:p>
+      <w:pPr>
+        <w:rPr>
+          <w:rFonts w:ascii="Times New Roman" w:hAnsi="Times New Roman" w:cs="Times New Roman"/>
+          <w:sz w:val="24"/>
+          <w:szCs w:val="24"/>
+        </w:rPr>
+      </w:pPr>
+      <w:r>
+        <w:rPr>
+          <w:rFonts w:ascii="Times New Roman" w:hAnsi="Times New Roman" w:cs="Times New Roman"/>
+          <w:sz w:val="24"/>
+          <w:szCs w:val="24"/>
+        </w:rPr>
+        <w:t>The JavaScript parser will automatically add a semicolon when, during the parsing of the source code, it finds these particular situations:</w:t>
+      </w:r>
+    </w:p>
+    <w:p>
+      <w:pPr>
+        <w:pStyle w:val="ListParagraph"/>
+        <w:numPr>
+          <w:ilvl w:val="0"/>
+          <w:numId w:val="17"/>
+        </w:numPr>
+        <w:rPr>
+          <w:rFonts w:ascii="Times New Roman" w:hAnsi="Times New Roman" w:cs="Times New Roman"/>
+          <w:sz w:val="24"/>
+          <w:szCs w:val="24"/>
+        </w:rPr>
+      </w:pPr>
+      <w:r>
+        <w:rPr>
+          <w:rFonts w:ascii="Times New Roman" w:hAnsi="Times New Roman" w:cs="Times New Roman"/>
+          <w:sz w:val="24"/>
+          <w:szCs w:val="24"/>
+        </w:rPr>
+        <w:t>when the next line starts with code that breaks the current one (code can spawn on multiple lines)</w:t>
+      </w:r>
+    </w:p>
+    <w:p>
+      <w:pPr>
+        <w:pStyle w:val="ListParagraph"/>
+        <w:numPr>
+          <w:ilvl w:val="0"/>
+          <w:numId w:val="17"/>
+        </w:numPr>
+        <w:rPr>
+          <w:rFonts w:ascii="Times New Roman" w:hAnsi="Times New Roman" w:cs="Times New Roman"/>
+          <w:sz w:val="24"/>
+          <w:szCs w:val="24"/>
+        </w:rPr>
+      </w:pPr>
+      <w:r>
+        <w:rPr>
+          <w:rFonts w:ascii="Times New Roman" w:hAnsi="Times New Roman" w:cs="Times New Roman"/>
+          <w:sz w:val="24"/>
+          <w:szCs w:val="24"/>
+        </w:rPr>
+        <w:t xml:space="preserve">when the next line starts with </w:t>
+      </w:r>
+      <w:proofErr w:type="gramStart"/>
+      <w:r>
+        <w:rPr>
+          <w:rFonts w:ascii="Times New Roman" w:hAnsi="Times New Roman" w:cs="Times New Roman"/>
+          <w:sz w:val="24"/>
+          <w:szCs w:val="24"/>
+        </w:rPr>
+        <w:t>a }</w:t>
+      </w:r>
+      <w:proofErr w:type="gramEnd"/>
+      <w:r>
+        <w:rPr>
+          <w:rFonts w:ascii="Times New Roman" w:hAnsi="Times New Roman" w:cs="Times New Roman"/>
+          <w:sz w:val="24"/>
+          <w:szCs w:val="24"/>
+        </w:rPr>
+        <w:t>, closing the current block</w:t>
+      </w:r>
+    </w:p>
+    <w:p>
+      <w:pPr>
+        <w:pStyle w:val="ListParagraph"/>
+        <w:numPr>
+          <w:ilvl w:val="0"/>
+          <w:numId w:val="17"/>
+        </w:numPr>
+        <w:rPr>
+          <w:rFonts w:ascii="Times New Roman" w:hAnsi="Times New Roman" w:cs="Times New Roman"/>
+          <w:sz w:val="24"/>
+          <w:szCs w:val="24"/>
+        </w:rPr>
+      </w:pPr>
+      <w:r>
+        <w:rPr>
+          <w:rFonts w:ascii="Times New Roman" w:hAnsi="Times New Roman" w:cs="Times New Roman"/>
+          <w:sz w:val="24"/>
+          <w:szCs w:val="24"/>
+        </w:rPr>
+        <w:t>when the end of the source code file is reached</w:t>
+      </w:r>
+    </w:p>
+    <w:p>
+      <w:pPr>
+        <w:pStyle w:val="ListParagraph"/>
+        <w:numPr>
+          <w:ilvl w:val="0"/>
+          <w:numId w:val="17"/>
+        </w:numPr>
+        <w:rPr>
+          <w:rFonts w:ascii="Times New Roman" w:hAnsi="Times New Roman" w:cs="Times New Roman"/>
+          <w:sz w:val="24"/>
+          <w:szCs w:val="24"/>
+        </w:rPr>
+      </w:pPr>
+      <w:r>
+        <w:rPr>
+          <w:rFonts w:ascii="Times New Roman" w:hAnsi="Times New Roman" w:cs="Times New Roman"/>
+          <w:sz w:val="24"/>
+          <w:szCs w:val="24"/>
+        </w:rPr>
+        <w:lastRenderedPageBreak/>
+        <w:t>when there is a return statement on its own line</w:t>
+      </w:r>
+    </w:p>
+    <w:p>
+      <w:pPr>
+        <w:pStyle w:val="ListParagraph"/>
+        <w:numPr>
+          <w:ilvl w:val="0"/>
+          <w:numId w:val="17"/>
+        </w:numPr>
+        <w:rPr>
+          <w:rFonts w:ascii="Times New Roman" w:hAnsi="Times New Roman" w:cs="Times New Roman"/>
+          <w:sz w:val="24"/>
+          <w:szCs w:val="24"/>
+        </w:rPr>
+      </w:pPr>
+      <w:r>
+        <w:rPr>
+          <w:rFonts w:ascii="Times New Roman" w:hAnsi="Times New Roman" w:cs="Times New Roman"/>
+          <w:sz w:val="24"/>
+          <w:szCs w:val="24"/>
+        </w:rPr>
+        <w:t>when there is a break statement on its own line</w:t>
+      </w:r>
+    </w:p>
+    <w:p>
+      <w:pPr>
+        <w:pStyle w:val="ListParagraph"/>
+        <w:numPr>
+          <w:ilvl w:val="0"/>
+          <w:numId w:val="17"/>
+        </w:numPr>
+        <w:rPr>
+          <w:rFonts w:ascii="Times New Roman" w:hAnsi="Times New Roman" w:cs="Times New Roman"/>
+          <w:sz w:val="24"/>
+          <w:szCs w:val="24"/>
+        </w:rPr>
+      </w:pPr>
+      <w:r>
+        <w:rPr>
+          <w:rFonts w:ascii="Times New Roman" w:hAnsi="Times New Roman" w:cs="Times New Roman"/>
+          <w:sz w:val="24"/>
+          <w:szCs w:val="24"/>
+        </w:rPr>
+        <w:t>when there is a throw statement on its own line</w:t>
+      </w:r>
+    </w:p>
+    <w:p>
+      <w:pPr>
+        <w:pStyle w:val="ListParagraph"/>
+        <w:numPr>
+          <w:ilvl w:val="0"/>
+          <w:numId w:val="17"/>
+        </w:numPr>
+        <w:rPr>
+          <w:rFonts w:ascii="Times New Roman" w:hAnsi="Times New Roman" w:cs="Times New Roman"/>
+          <w:sz w:val="24"/>
+          <w:szCs w:val="24"/>
+        </w:rPr>
+      </w:pPr>
+      <w:r>
+        <w:rPr>
+          <w:rFonts w:ascii="Times New Roman" w:hAnsi="Times New Roman" w:cs="Times New Roman"/>
+          <w:sz w:val="24"/>
+          <w:szCs w:val="24"/>
+        </w:rPr>
+        <w:t>when there is a continue statement on its own line</w:t>
+      </w:r>
+    </w:p>
+    <w:p>
+      <w:pPr>
+        <w:rPr>
+          <w:rFonts w:ascii="Times New Roman" w:hAnsi="Times New Roman" w:cs="Times New Roman"/>
+          <w:sz w:val="24"/>
+          <w:szCs w:val="24"/>
+        </w:rPr>
+      </w:pPr>
+      <w:r>
+        <w:rPr>
+          <w:rFonts w:ascii="Times New Roman" w:hAnsi="Times New Roman" w:cs="Times New Roman"/>
+          <w:sz w:val="24"/>
+          <w:szCs w:val="24"/>
+        </w:rPr>
+        <w:t>Examples of code that does not do what you think</w:t>
+      </w:r>
+    </w:p>
+    <w:p>
+      <w:pPr>
+        <w:rPr>
+          <w:rFonts w:ascii="Times New Roman" w:hAnsi="Times New Roman" w:cs="Times New Roman"/>
+          <w:sz w:val="24"/>
+          <w:szCs w:val="24"/>
+        </w:rPr>
+      </w:pPr>
+      <w:r>
+        <w:rPr>
+          <w:rFonts w:ascii="Times New Roman" w:hAnsi="Times New Roman" w:cs="Times New Roman"/>
+          <w:sz w:val="24"/>
+          <w:szCs w:val="24"/>
+        </w:rPr>
+        <w:t>Based on those rules, here are some examples.</w:t>
+      </w:r>
+    </w:p>
+    <w:p>
+      <w:pPr>
+        <w:rPr>
+          <w:rFonts w:ascii="Times New Roman" w:hAnsi="Times New Roman" w:cs="Times New Roman"/>
+          <w:sz w:val="24"/>
+          <w:szCs w:val="24"/>
+        </w:rPr>
+      </w:pPr>
+      <w:r>
+        <w:rPr>
+          <w:rFonts w:ascii="Times New Roman" w:hAnsi="Times New Roman" w:cs="Times New Roman"/>
+          <w:sz w:val="24"/>
+          <w:szCs w:val="24"/>
+        </w:rPr>
+        <w:t xml:space="preserve">Example: </w:t>
+      </w:r>
+    </w:p>
+    <w:tbl>
+      <w:tblPr>
+        <w:tblStyle w:val="TableGrid"/>
+        <w:tblW w:w="0" w:type="auto"/>
+        <w:tblLook w:val="04A0" w:firstRow="1" w:lastRow="0" w:firstColumn="1" w:lastColumn="0" w:noHBand="0" w:noVBand="1"/>
+      </w:tblPr>
+      <w:tblGrid>
+        <w:gridCol w:w="9350"/>
+      </w:tblGrid>
+      <w:tr>
+        <w:tc>
+          <w:tcPr>
+            <w:tcW w:w="9350" w:type="dxa"/>
+          </w:tcPr>
+          <w:p>
+            <w:pPr>
+              <w:rPr>
+                <w:rFonts w:ascii="Times New Roman" w:hAnsi="Times New Roman" w:cs="Times New Roman"/>
+                <w:sz w:val="24"/>
+                <w:szCs w:val="24"/>
+              </w:rPr>
+            </w:pPr>
+            <w:r>
+              <w:rPr>
+                <w:rFonts w:ascii="Times New Roman" w:hAnsi="Times New Roman" w:cs="Times New Roman"/>
+                <w:sz w:val="24"/>
+                <w:szCs w:val="24"/>
+              </w:rPr>
+              <w:t>const hey = 'hey'</w:t>
+            </w:r>
+          </w:p>
+          <w:p>
+            <w:pPr>
+              <w:rPr>
+                <w:rFonts w:ascii="Times New Roman" w:hAnsi="Times New Roman" w:cs="Times New Roman"/>
+                <w:sz w:val="24"/>
+                <w:szCs w:val="24"/>
+              </w:rPr>
+            </w:pPr>
+            <w:r>
+              <w:rPr>
+                <w:rFonts w:ascii="Times New Roman" w:hAnsi="Times New Roman" w:cs="Times New Roman"/>
+                <w:sz w:val="24"/>
+                <w:szCs w:val="24"/>
+              </w:rPr>
+              <w:t>const you = 'hey'</w:t>
+            </w:r>
+          </w:p>
+          <w:p>
+            <w:pPr>
+              <w:rPr>
+                <w:rFonts w:ascii="Times New Roman" w:hAnsi="Times New Roman" w:cs="Times New Roman"/>
+                <w:sz w:val="24"/>
+                <w:szCs w:val="24"/>
+              </w:rPr>
+            </w:pPr>
+            <w:r>
+              <w:rPr>
+                <w:rFonts w:ascii="Times New Roman" w:hAnsi="Times New Roman" w:cs="Times New Roman"/>
+                <w:sz w:val="24"/>
+                <w:szCs w:val="24"/>
+              </w:rPr>
+              <w:t xml:space="preserve">const </w:t>
+            </w:r>
+            <w:proofErr w:type="spellStart"/>
+            <w:r>
+              <w:rPr>
+                <w:rFonts w:ascii="Times New Roman" w:hAnsi="Times New Roman" w:cs="Times New Roman"/>
+                <w:sz w:val="24"/>
+                <w:szCs w:val="24"/>
+              </w:rPr>
+              <w:t>heyYou</w:t>
+            </w:r>
+            <w:proofErr w:type="spellEnd"/>
+            <w:r>
+              <w:rPr>
+                <w:rFonts w:ascii="Times New Roman" w:hAnsi="Times New Roman" w:cs="Times New Roman"/>
+                <w:sz w:val="24"/>
+                <w:szCs w:val="24"/>
+              </w:rPr>
+              <w:t xml:space="preserve"> = hey + ' ' + you</w:t>
+            </w:r>
+          </w:p>
+          <w:p>
+            <w:pPr>
+              <w:rPr>
+                <w:rFonts w:ascii="Times New Roman" w:hAnsi="Times New Roman" w:cs="Times New Roman"/>
+                <w:sz w:val="24"/>
+                <w:szCs w:val="24"/>
+              </w:rPr>
+            </w:pPr>
+          </w:p>
+          <w:p>
+            <w:pPr>
+              <w:rPr>
+                <w:rFonts w:ascii="Times New Roman" w:hAnsi="Times New Roman" w:cs="Times New Roman"/>
+                <w:sz w:val="24"/>
+                <w:szCs w:val="24"/>
+              </w:rPr>
+            </w:pPr>
+            <w:r>
+              <w:rPr>
+                <w:rFonts w:ascii="Times New Roman" w:hAnsi="Times New Roman" w:cs="Times New Roman"/>
+                <w:sz w:val="24"/>
+                <w:szCs w:val="24"/>
+              </w:rPr>
+              <w:t>['h', 'e', 'y'</w:t>
+            </w:r>
+            <w:proofErr w:type="gramStart"/>
+            <w:r>
+              <w:rPr>
+                <w:rFonts w:ascii="Times New Roman" w:hAnsi="Times New Roman" w:cs="Times New Roman"/>
+                <w:sz w:val="24"/>
+                <w:szCs w:val="24"/>
+              </w:rPr>
+              <w:t>].</w:t>
+            </w:r>
+            <w:proofErr w:type="spellStart"/>
+            <w:r>
+              <w:rPr>
+                <w:rFonts w:ascii="Times New Roman" w:hAnsi="Times New Roman" w:cs="Times New Roman"/>
+                <w:sz w:val="24"/>
+                <w:szCs w:val="24"/>
+              </w:rPr>
+              <w:t>forEach</w:t>
+            </w:r>
+            <w:proofErr w:type="spellEnd"/>
+            <w:proofErr w:type="gramEnd"/>
+            <w:r>
+              <w:rPr>
+                <w:rFonts w:ascii="Times New Roman" w:hAnsi="Times New Roman" w:cs="Times New Roman"/>
+                <w:sz w:val="24"/>
+                <w:szCs w:val="24"/>
+              </w:rPr>
+              <w:t>((letter) =&gt; console.log(letter))</w:t>
+            </w:r>
+          </w:p>
+          <w:p>
+            <w:pPr>
+              <w:rPr>
+                <w:rFonts w:ascii="Times New Roman" w:hAnsi="Times New Roman" w:cs="Times New Roman"/>
+                <w:sz w:val="24"/>
+                <w:szCs w:val="24"/>
+              </w:rPr>
+            </w:pPr>
+          </w:p>
+        </w:tc>
+      </w:tr>
+    </w:tbl>
+    <w:p>
+      <w:pPr>
+        <w:rPr>
+          <w:rFonts w:ascii="Times New Roman" w:hAnsi="Times New Roman" w:cs="Times New Roman"/>
+          <w:sz w:val="24"/>
+          <w:szCs w:val="24"/>
+        </w:rPr>
+      </w:pPr>
+    </w:p>
+    <w:p>
+      <w:pPr>
+        <w:rPr>
+          <w:rFonts w:ascii="Times New Roman" w:hAnsi="Times New Roman" w:cs="Times New Roman"/>
+          <w:sz w:val="24"/>
+          <w:szCs w:val="24"/>
+        </w:rPr>
+      </w:pPr>
+      <w:r>
+        <w:rPr>
+          <w:rFonts w:ascii="Times New Roman" w:hAnsi="Times New Roman" w:cs="Times New Roman"/>
+          <w:sz w:val="24"/>
+          <w:szCs w:val="24"/>
+        </w:rPr>
+        <w:t xml:space="preserve">You’ll get the error Uncaught </w:t>
+      </w:r>
+      <w:proofErr w:type="spellStart"/>
+      <w:r>
+        <w:rPr>
+          <w:rFonts w:ascii="Times New Roman" w:hAnsi="Times New Roman" w:cs="Times New Roman"/>
+          <w:sz w:val="24"/>
+          <w:szCs w:val="24"/>
+        </w:rPr>
+        <w:t>TypeError</w:t>
+      </w:r>
+      <w:proofErr w:type="spellEnd"/>
+      <w:r>
+        <w:rPr>
+          <w:rFonts w:ascii="Times New Roman" w:hAnsi="Times New Roman" w:cs="Times New Roman"/>
+          <w:sz w:val="24"/>
+          <w:szCs w:val="24"/>
+        </w:rPr>
+        <w:t>: Cannot read property '</w:t>
+      </w:r>
+      <w:proofErr w:type="spellStart"/>
+      <w:r>
+        <w:rPr>
+          <w:rFonts w:ascii="Times New Roman" w:hAnsi="Times New Roman" w:cs="Times New Roman"/>
+          <w:sz w:val="24"/>
+          <w:szCs w:val="24"/>
+        </w:rPr>
+        <w:t>forEach</w:t>
+      </w:r>
+      <w:proofErr w:type="spellEnd"/>
+      <w:r>
+        <w:rPr>
+          <w:rFonts w:ascii="Times New Roman" w:hAnsi="Times New Roman" w:cs="Times New Roman"/>
+          <w:sz w:val="24"/>
+          <w:szCs w:val="24"/>
+        </w:rPr>
+        <w:t>' of undefined because based on rule 1 JavaScript tries to interpret the code as</w:t>
+      </w:r>
+    </w:p>
+    <w:tbl>
+      <w:tblPr>
+        <w:tblStyle w:val="TableGrid"/>
+        <w:tblW w:w="0" w:type="auto"/>
+        <w:tblLook w:val="04A0" w:firstRow="1" w:lastRow="0" w:firstColumn="1" w:lastColumn="0" w:noHBand="0" w:noVBand="1"/>
+      </w:tblPr>
+      <w:tblGrid>
+        <w:gridCol w:w="9350"/>
+      </w:tblGrid>
+      <w:tr>
+        <w:tc>
+          <w:tcPr>
+            <w:tcW w:w="9350" w:type="dxa"/>
+          </w:tcPr>
+          <w:p>
+            <w:pPr>
+              <w:rPr>
+                <w:rFonts w:ascii="Times New Roman" w:hAnsi="Times New Roman" w:cs="Times New Roman"/>
+                <w:sz w:val="24"/>
+                <w:szCs w:val="24"/>
+              </w:rPr>
+            </w:pPr>
+            <w:r>
+              <w:rPr>
+                <w:rFonts w:ascii="Times New Roman" w:hAnsi="Times New Roman" w:cs="Times New Roman"/>
+                <w:sz w:val="24"/>
+                <w:szCs w:val="24"/>
+              </w:rPr>
+              <w:t>const hey = 'hey';</w:t>
+            </w:r>
+          </w:p>
+          <w:p>
+            <w:pPr>
+              <w:rPr>
+                <w:rFonts w:ascii="Times New Roman" w:hAnsi="Times New Roman" w:cs="Times New Roman"/>
+                <w:sz w:val="24"/>
+                <w:szCs w:val="24"/>
+              </w:rPr>
+            </w:pPr>
+            <w:r>
+              <w:rPr>
+                <w:rFonts w:ascii="Times New Roman" w:hAnsi="Times New Roman" w:cs="Times New Roman"/>
+                <w:sz w:val="24"/>
+                <w:szCs w:val="24"/>
+              </w:rPr>
+              <w:t>const you = 'hey';</w:t>
+            </w:r>
+          </w:p>
+          <w:p>
+            <w:pPr>
+              <w:rPr>
+                <w:rFonts w:ascii="Times New Roman" w:hAnsi="Times New Roman" w:cs="Times New Roman"/>
+                <w:sz w:val="24"/>
+                <w:szCs w:val="24"/>
+              </w:rPr>
+            </w:pPr>
+            <w:r>
+              <w:rPr>
+                <w:rFonts w:ascii="Times New Roman" w:hAnsi="Times New Roman" w:cs="Times New Roman"/>
+                <w:sz w:val="24"/>
+                <w:szCs w:val="24"/>
+              </w:rPr>
+              <w:t xml:space="preserve">const </w:t>
+            </w:r>
+            <w:proofErr w:type="spellStart"/>
+            <w:r>
+              <w:rPr>
+                <w:rFonts w:ascii="Times New Roman" w:hAnsi="Times New Roman" w:cs="Times New Roman"/>
+                <w:sz w:val="24"/>
+                <w:szCs w:val="24"/>
+              </w:rPr>
+              <w:t>heyYou</w:t>
+            </w:r>
+            <w:proofErr w:type="spellEnd"/>
+            <w:r>
+              <w:rPr>
+                <w:rFonts w:ascii="Times New Roman" w:hAnsi="Times New Roman" w:cs="Times New Roman"/>
+                <w:sz w:val="24"/>
+                <w:szCs w:val="24"/>
+              </w:rPr>
+              <w:t xml:space="preserve"> = hey + ' ' + </w:t>
+            </w:r>
+            <w:proofErr w:type="gramStart"/>
+            <w:r>
+              <w:rPr>
+                <w:rFonts w:ascii="Times New Roman" w:hAnsi="Times New Roman" w:cs="Times New Roman"/>
+                <w:sz w:val="24"/>
+                <w:szCs w:val="24"/>
+              </w:rPr>
+              <w:t>you[</w:t>
+            </w:r>
+            <w:proofErr w:type="gramEnd"/>
+            <w:r>
+              <w:rPr>
+                <w:rFonts w:ascii="Times New Roman" w:hAnsi="Times New Roman" w:cs="Times New Roman"/>
+                <w:sz w:val="24"/>
+                <w:szCs w:val="24"/>
+              </w:rPr>
+              <w:t>'h', 'e', 'y'].</w:t>
+            </w:r>
+            <w:proofErr w:type="spellStart"/>
+            <w:r>
+              <w:rPr>
+                <w:rFonts w:ascii="Times New Roman" w:hAnsi="Times New Roman" w:cs="Times New Roman"/>
+                <w:sz w:val="24"/>
+                <w:szCs w:val="24"/>
+              </w:rPr>
+              <w:t>forEach</w:t>
+            </w:r>
+            <w:proofErr w:type="spellEnd"/>
+            <w:r>
+              <w:rPr>
+                <w:rFonts w:ascii="Times New Roman" w:hAnsi="Times New Roman" w:cs="Times New Roman"/>
+                <w:sz w:val="24"/>
+                <w:szCs w:val="24"/>
+              </w:rPr>
+              <w:t>((letter) =&gt; console.log(letter))</w:t>
+            </w:r>
+          </w:p>
+        </w:tc>
+      </w:tr>
+    </w:tbl>
+    <w:p>
+      <w:pPr>
+        <w:rPr>
+          <w:rFonts w:ascii="Times New Roman" w:hAnsi="Times New Roman" w:cs="Times New Roman"/>
+          <w:sz w:val="24"/>
+          <w:szCs w:val="24"/>
+        </w:rPr>
+      </w:pPr>
+    </w:p>
+    <w:p>
+      <w:pPr>
+        <w:rPr>
+          <w:rFonts w:ascii="Times New Roman" w:hAnsi="Times New Roman" w:cs="Times New Roman"/>
+          <w:sz w:val="24"/>
+          <w:szCs w:val="24"/>
+        </w:rPr>
+      </w:pPr>
+      <w:r>
+        <w:rPr>
+          <w:rFonts w:ascii="Times New Roman" w:hAnsi="Times New Roman" w:cs="Times New Roman"/>
+          <w:sz w:val="24"/>
+          <w:szCs w:val="24"/>
+        </w:rPr>
+        <w:t>Example:</w:t>
+      </w:r>
+    </w:p>
+    <w:tbl>
+      <w:tblPr>
+        <w:tblStyle w:val="TableGrid"/>
+        <w:tblW w:w="0" w:type="auto"/>
+        <w:tblLook w:val="04A0" w:firstRow="1" w:lastRow="0" w:firstColumn="1" w:lastColumn="0" w:noHBand="0" w:noVBand="1"/>
+      </w:tblPr>
+      <w:tblGrid>
+        <w:gridCol w:w="9350"/>
+      </w:tblGrid>
+      <w:tr>
+        <w:tc>
+          <w:tcPr>
+            <w:tcW w:w="9350" w:type="dxa"/>
+          </w:tcPr>
+          <w:p>
+            <w:pPr>
+              <w:rPr>
+                <w:rFonts w:ascii="Times New Roman" w:hAnsi="Times New Roman" w:cs="Times New Roman"/>
+                <w:sz w:val="24"/>
+                <w:szCs w:val="24"/>
+              </w:rPr>
+            </w:pPr>
+            <w:r>
+              <w:rPr>
+                <w:rFonts w:ascii="Times New Roman" w:hAnsi="Times New Roman" w:cs="Times New Roman"/>
+                <w:sz w:val="24"/>
+                <w:szCs w:val="24"/>
+              </w:rPr>
+              <w:t>(1 + 2</w:t>
+            </w:r>
+            <w:proofErr w:type="gramStart"/>
+            <w:r>
+              <w:rPr>
+                <w:rFonts w:ascii="Times New Roman" w:hAnsi="Times New Roman" w:cs="Times New Roman"/>
+                <w:sz w:val="24"/>
+                <w:szCs w:val="24"/>
+              </w:rPr>
+              <w:t>).</w:t>
+            </w:r>
+            <w:proofErr w:type="spellStart"/>
+            <w:r>
+              <w:rPr>
+                <w:rFonts w:ascii="Times New Roman" w:hAnsi="Times New Roman" w:cs="Times New Roman"/>
+                <w:sz w:val="24"/>
+                <w:szCs w:val="24"/>
+              </w:rPr>
+              <w:t>toString</w:t>
+            </w:r>
+            <w:proofErr w:type="spellEnd"/>
+            <w:proofErr w:type="gramEnd"/>
+            <w:r>
+              <w:rPr>
+                <w:rFonts w:ascii="Times New Roman" w:hAnsi="Times New Roman" w:cs="Times New Roman"/>
+                <w:sz w:val="24"/>
+                <w:szCs w:val="24"/>
+              </w:rPr>
+              <w:t>()</w:t>
+            </w:r>
+          </w:p>
+        </w:tc>
+      </w:tr>
+    </w:tbl>
+    <w:p>
+      <w:pPr>
+        <w:rPr>
+          <w:rFonts w:ascii="Times New Roman" w:hAnsi="Times New Roman" w:cs="Times New Roman"/>
+          <w:sz w:val="24"/>
+          <w:szCs w:val="24"/>
+        </w:rPr>
+      </w:pPr>
+    </w:p>
+    <w:p>
+      <w:pPr>
+        <w:rPr>
+          <w:rFonts w:ascii="Times New Roman" w:hAnsi="Times New Roman" w:cs="Times New Roman"/>
+          <w:sz w:val="24"/>
+          <w:szCs w:val="24"/>
+        </w:rPr>
+      </w:pPr>
+      <w:r>
+        <w:rPr>
+          <w:rFonts w:ascii="Times New Roman" w:hAnsi="Times New Roman" w:cs="Times New Roman"/>
+          <w:sz w:val="24"/>
+          <w:szCs w:val="24"/>
+        </w:rPr>
+        <w:t>prints "3".</w:t>
+      </w:r>
+    </w:p>
+    <w:tbl>
+      <w:tblPr>
+        <w:tblStyle w:val="TableGrid"/>
+        <w:tblW w:w="0" w:type="auto"/>
+        <w:tblLook w:val="04A0" w:firstRow="1" w:lastRow="0" w:firstColumn="1" w:lastColumn="0" w:noHBand="0" w:noVBand="1"/>
+      </w:tblPr>
+      <w:tblGrid>
+        <w:gridCol w:w="9350"/>
+      </w:tblGrid>
+      <w:tr>
+        <w:tc>
+          <w:tcPr>
+            <w:tcW w:w="9350" w:type="dxa"/>
+          </w:tcPr>
+          <w:p>
+            <w:pPr>
+              <w:rPr>
+                <w:rFonts w:ascii="Times New Roman" w:hAnsi="Times New Roman" w:cs="Times New Roman"/>
+                <w:sz w:val="24"/>
+                <w:szCs w:val="24"/>
+              </w:rPr>
+            </w:pPr>
+            <w:r>
+              <w:rPr>
+                <w:rFonts w:ascii="Times New Roman" w:hAnsi="Times New Roman" w:cs="Times New Roman"/>
+                <w:sz w:val="24"/>
+                <w:szCs w:val="24"/>
+              </w:rPr>
+              <w:t>const a = 1</w:t>
+            </w:r>
+          </w:p>
+          <w:p>
+            <w:pPr>
+              <w:rPr>
+                <w:rFonts w:ascii="Times New Roman" w:hAnsi="Times New Roman" w:cs="Times New Roman"/>
+                <w:sz w:val="24"/>
+                <w:szCs w:val="24"/>
+              </w:rPr>
+            </w:pPr>
+            <w:r>
+              <w:rPr>
+                <w:rFonts w:ascii="Times New Roman" w:hAnsi="Times New Roman" w:cs="Times New Roman"/>
+                <w:sz w:val="24"/>
+                <w:szCs w:val="24"/>
+              </w:rPr>
+              <w:t>const b = 2</w:t>
+            </w:r>
+          </w:p>
+          <w:p>
+            <w:pPr>
+              <w:rPr>
+                <w:rFonts w:ascii="Times New Roman" w:hAnsi="Times New Roman" w:cs="Times New Roman"/>
+                <w:sz w:val="24"/>
+                <w:szCs w:val="24"/>
+              </w:rPr>
+            </w:pPr>
+            <w:r>
+              <w:rPr>
+                <w:rFonts w:ascii="Times New Roman" w:hAnsi="Times New Roman" w:cs="Times New Roman"/>
+                <w:sz w:val="24"/>
+                <w:szCs w:val="24"/>
+              </w:rPr>
+              <w:t>const c = a + b</w:t>
+            </w:r>
+          </w:p>
+          <w:p>
+            <w:pPr>
+              <w:rPr>
+                <w:rFonts w:ascii="Times New Roman" w:hAnsi="Times New Roman" w:cs="Times New Roman"/>
+                <w:sz w:val="24"/>
+                <w:szCs w:val="24"/>
+              </w:rPr>
+            </w:pPr>
+            <w:r>
+              <w:rPr>
+                <w:rFonts w:ascii="Times New Roman" w:hAnsi="Times New Roman" w:cs="Times New Roman"/>
+                <w:sz w:val="24"/>
+                <w:szCs w:val="24"/>
+              </w:rPr>
+              <w:t>(a + b</w:t>
+            </w:r>
+            <w:proofErr w:type="gramStart"/>
+            <w:r>
+              <w:rPr>
+                <w:rFonts w:ascii="Times New Roman" w:hAnsi="Times New Roman" w:cs="Times New Roman"/>
+                <w:sz w:val="24"/>
+                <w:szCs w:val="24"/>
+              </w:rPr>
+              <w:t>).</w:t>
+            </w:r>
+            <w:proofErr w:type="spellStart"/>
+            <w:r>
+              <w:rPr>
+                <w:rFonts w:ascii="Times New Roman" w:hAnsi="Times New Roman" w:cs="Times New Roman"/>
+                <w:sz w:val="24"/>
+                <w:szCs w:val="24"/>
+              </w:rPr>
+              <w:t>toString</w:t>
+            </w:r>
+            <w:proofErr w:type="spellEnd"/>
+            <w:proofErr w:type="gramEnd"/>
+            <w:r>
+              <w:rPr>
+                <w:rFonts w:ascii="Times New Roman" w:hAnsi="Times New Roman" w:cs="Times New Roman"/>
+                <w:sz w:val="24"/>
+                <w:szCs w:val="24"/>
+              </w:rPr>
+              <w:t>()</w:t>
+            </w:r>
+          </w:p>
+        </w:tc>
+      </w:tr>
+    </w:tbl>
+    <w:p>
+      <w:pPr>
+        <w:rPr>
+          <w:rFonts w:ascii="Times New Roman" w:hAnsi="Times New Roman" w:cs="Times New Roman"/>
+          <w:sz w:val="24"/>
+          <w:szCs w:val="24"/>
+        </w:rPr>
+      </w:pPr>
+    </w:p>
+    <w:p>
+      <w:pPr>
+        <w:rPr>
+          <w:rFonts w:ascii="Times New Roman" w:hAnsi="Times New Roman" w:cs="Times New Roman"/>
+          <w:sz w:val="24"/>
+          <w:szCs w:val="24"/>
+        </w:rPr>
+      </w:pPr>
+      <w:r>
+        <w:rPr>
+          <w:rFonts w:ascii="Times New Roman" w:hAnsi="Times New Roman" w:cs="Times New Roman"/>
+          <w:sz w:val="24"/>
+          <w:szCs w:val="24"/>
+        </w:rPr>
+        <w:t xml:space="preserve">instead raises a </w:t>
+      </w:r>
+      <w:proofErr w:type="spellStart"/>
+      <w:r>
+        <w:rPr>
+          <w:rFonts w:ascii="Times New Roman" w:hAnsi="Times New Roman" w:cs="Times New Roman"/>
+          <w:sz w:val="24"/>
+          <w:szCs w:val="24"/>
+        </w:rPr>
+        <w:t>TypeError</w:t>
+      </w:r>
+      <w:proofErr w:type="spellEnd"/>
+      <w:r>
+        <w:rPr>
+          <w:rFonts w:ascii="Times New Roman" w:hAnsi="Times New Roman" w:cs="Times New Roman"/>
+          <w:sz w:val="24"/>
+          <w:szCs w:val="24"/>
+        </w:rPr>
+        <w:t>: b is not a function exception, because JavaScript tries to interpret it as</w:t>
+      </w:r>
+    </w:p>
+    <w:tbl>
+      <w:tblPr>
+        <w:tblStyle w:val="TableGrid"/>
+        <w:tblW w:w="0" w:type="auto"/>
+        <w:tblLook w:val="04A0" w:firstRow="1" w:lastRow="0" w:firstColumn="1" w:lastColumn="0" w:noHBand="0" w:noVBand="1"/>
+      </w:tblPr>
+      <w:tblGrid>
+        <w:gridCol w:w="9350"/>
+      </w:tblGrid>
+      <w:tr>
+        <w:tc>
+          <w:tcPr>
+            <w:tcW w:w="9350" w:type="dxa"/>
+          </w:tcPr>
+          <w:p>
+            <w:pPr>
+              <w:rPr>
+                <w:rFonts w:ascii="Times New Roman" w:hAnsi="Times New Roman" w:cs="Times New Roman"/>
+                <w:sz w:val="24"/>
+                <w:szCs w:val="24"/>
+              </w:rPr>
+            </w:pPr>
+            <w:r>
+              <w:rPr>
+                <w:rFonts w:ascii="Times New Roman" w:hAnsi="Times New Roman" w:cs="Times New Roman"/>
+                <w:sz w:val="24"/>
+                <w:szCs w:val="24"/>
+              </w:rPr>
+              <w:t>const a = 1</w:t>
+            </w:r>
+          </w:p>
+          <w:p>
+            <w:pPr>
+              <w:rPr>
+                <w:rFonts w:ascii="Times New Roman" w:hAnsi="Times New Roman" w:cs="Times New Roman"/>
+                <w:sz w:val="24"/>
+                <w:szCs w:val="24"/>
+              </w:rPr>
+            </w:pPr>
+            <w:r>
+              <w:rPr>
+                <w:rFonts w:ascii="Times New Roman" w:hAnsi="Times New Roman" w:cs="Times New Roman"/>
+                <w:sz w:val="24"/>
+                <w:szCs w:val="24"/>
+              </w:rPr>
+              <w:t>const b = 2</w:t>
+            </w:r>
+          </w:p>
+          <w:p>
+            <w:pPr>
+              <w:rPr>
+                <w:rFonts w:ascii="Times New Roman" w:hAnsi="Times New Roman" w:cs="Times New Roman"/>
+                <w:sz w:val="24"/>
+                <w:szCs w:val="24"/>
+              </w:rPr>
+            </w:pPr>
+            <w:r>
+              <w:rPr>
+                <w:rFonts w:ascii="Times New Roman" w:hAnsi="Times New Roman" w:cs="Times New Roman"/>
+                <w:sz w:val="24"/>
+                <w:szCs w:val="24"/>
+              </w:rPr>
+              <w:t xml:space="preserve">const c = a + </w:t>
+            </w:r>
+            <w:proofErr w:type="gramStart"/>
+            <w:r>
+              <w:rPr>
+                <w:rFonts w:ascii="Times New Roman" w:hAnsi="Times New Roman" w:cs="Times New Roman"/>
+                <w:sz w:val="24"/>
+                <w:szCs w:val="24"/>
+              </w:rPr>
+              <w:t>b(</w:t>
+            </w:r>
+            <w:proofErr w:type="gramEnd"/>
+            <w:r>
+              <w:rPr>
+                <w:rFonts w:ascii="Times New Roman" w:hAnsi="Times New Roman" w:cs="Times New Roman"/>
+                <w:sz w:val="24"/>
+                <w:szCs w:val="24"/>
+              </w:rPr>
+              <w:t>a + b).</w:t>
+            </w:r>
+            <w:proofErr w:type="spellStart"/>
+            <w:r>
+              <w:rPr>
+                <w:rFonts w:ascii="Times New Roman" w:hAnsi="Times New Roman" w:cs="Times New Roman"/>
+                <w:sz w:val="24"/>
+                <w:szCs w:val="24"/>
+              </w:rPr>
+              <w:t>toString</w:t>
+            </w:r>
+            <w:proofErr w:type="spellEnd"/>
+            <w:r>
+              <w:rPr>
+                <w:rFonts w:ascii="Times New Roman" w:hAnsi="Times New Roman" w:cs="Times New Roman"/>
+                <w:sz w:val="24"/>
+                <w:szCs w:val="24"/>
+              </w:rPr>
+              <w:t>()</w:t>
+            </w:r>
+          </w:p>
+        </w:tc>
+      </w:tr>
+    </w:tbl>
+    <w:p>
+      <w:pPr>
+        <w:rPr>
+          <w:rFonts w:ascii="Times New Roman" w:hAnsi="Times New Roman" w:cs="Times New Roman"/>
+          <w:sz w:val="24"/>
+          <w:szCs w:val="24"/>
+        </w:rPr>
+      </w:pPr>
+    </w:p>
+    <w:p>
+      <w:pPr>
+        <w:rPr>
+          <w:rFonts w:ascii="Times New Roman" w:hAnsi="Times New Roman" w:cs="Times New Roman"/>
+          <w:sz w:val="24"/>
+          <w:szCs w:val="24"/>
+        </w:rPr>
+      </w:pPr>
+      <w:r>
+        <w:rPr>
+          <w:rFonts w:ascii="Times New Roman" w:hAnsi="Times New Roman" w:cs="Times New Roman"/>
+          <w:sz w:val="24"/>
+          <w:szCs w:val="24"/>
+        </w:rPr>
+        <w:t>Another example based on rule 4:</w:t>
+      </w:r>
+    </w:p>
+    <w:tbl>
+      <w:tblPr>
+        <w:tblStyle w:val="TableGrid"/>
+        <w:tblW w:w="0" w:type="auto"/>
+        <w:tblLook w:val="04A0" w:firstRow="1" w:lastRow="0" w:firstColumn="1" w:lastColumn="0" w:noHBand="0" w:noVBand="1"/>
+      </w:tblPr>
+      <w:tblGrid>
+        <w:gridCol w:w="9350"/>
+      </w:tblGrid>
+      <w:tr>
+        <w:tc>
+          <w:tcPr>
+            <w:tcW w:w="9350" w:type="dxa"/>
+          </w:tcPr>
+          <w:p>
+            <w:pPr>
+              <w:rPr>
+                <w:rFonts w:ascii="Times New Roman" w:hAnsi="Times New Roman" w:cs="Times New Roman"/>
+                <w:sz w:val="24"/>
+                <w:szCs w:val="24"/>
+              </w:rPr>
+            </w:pPr>
+            <w:r>
+              <w:rPr>
+                <w:rFonts w:ascii="Times New Roman" w:hAnsi="Times New Roman" w:cs="Times New Roman"/>
+                <w:sz w:val="24"/>
+                <w:szCs w:val="24"/>
+              </w:rPr>
+              <w:t>(() =&gt; {</w:t>
+            </w:r>
+          </w:p>
+          <w:p>
+            <w:pPr>
+              <w:rPr>
+                <w:rFonts w:ascii="Times New Roman" w:hAnsi="Times New Roman" w:cs="Times New Roman"/>
+                <w:sz w:val="24"/>
+                <w:szCs w:val="24"/>
+              </w:rPr>
+            </w:pPr>
+            <w:r>
+              <w:rPr>
+                <w:rFonts w:ascii="Times New Roman" w:hAnsi="Times New Roman" w:cs="Times New Roman"/>
+                <w:sz w:val="24"/>
+                <w:szCs w:val="24"/>
+              </w:rPr>
+              <w:lastRenderedPageBreak/>
+              <w:t xml:space="preserve">  return</w:t>
+            </w:r>
+          </w:p>
+          <w:p>
+            <w:pPr>
+              <w:rPr>
+                <w:rFonts w:ascii="Times New Roman" w:hAnsi="Times New Roman" w:cs="Times New Roman"/>
+                <w:sz w:val="24"/>
+                <w:szCs w:val="24"/>
+              </w:rPr>
+            </w:pPr>
+            <w:r>
+              <w:rPr>
+                <w:rFonts w:ascii="Times New Roman" w:hAnsi="Times New Roman" w:cs="Times New Roman"/>
+                <w:sz w:val="24"/>
+                <w:szCs w:val="24"/>
+              </w:rPr>
+              <w:t xml:space="preserve">  {</w:t>
+            </w:r>
+          </w:p>
+          <w:p>
+            <w:pPr>
+              <w:rPr>
+                <w:rFonts w:ascii="Times New Roman" w:hAnsi="Times New Roman" w:cs="Times New Roman"/>
+                <w:sz w:val="24"/>
+                <w:szCs w:val="24"/>
+              </w:rPr>
+            </w:pPr>
+            <w:r>
+              <w:rPr>
+                <w:rFonts w:ascii="Times New Roman" w:hAnsi="Times New Roman" w:cs="Times New Roman"/>
+                <w:sz w:val="24"/>
+                <w:szCs w:val="24"/>
+              </w:rPr>
+              <w:t xml:space="preserve">    color: 'white'</w:t>
+            </w:r>
+          </w:p>
+          <w:p>
+            <w:pPr>
+              <w:rPr>
+                <w:rFonts w:ascii="Times New Roman" w:hAnsi="Times New Roman" w:cs="Times New Roman"/>
+                <w:sz w:val="24"/>
+                <w:szCs w:val="24"/>
+              </w:rPr>
+            </w:pPr>
+            <w:r>
+              <w:rPr>
+                <w:rFonts w:ascii="Times New Roman" w:hAnsi="Times New Roman" w:cs="Times New Roman"/>
+                <w:sz w:val="24"/>
+                <w:szCs w:val="24"/>
+              </w:rPr>
+              <w:t xml:space="preserve">  }</w:t>
+            </w:r>
+          </w:p>
+          <w:p>
+            <w:pPr>
+              <w:rPr>
+                <w:rFonts w:ascii="Times New Roman" w:hAnsi="Times New Roman" w:cs="Times New Roman"/>
+                <w:sz w:val="24"/>
+                <w:szCs w:val="24"/>
+              </w:rPr>
+            </w:pPr>
+            <w:r>
+              <w:rPr>
+                <w:rFonts w:ascii="Times New Roman" w:hAnsi="Times New Roman" w:cs="Times New Roman"/>
+                <w:sz w:val="24"/>
+                <w:szCs w:val="24"/>
+              </w:rPr>
+              <w:t>})()</w:t>
+            </w:r>
+          </w:p>
+        </w:tc>
+      </w:tr>
+    </w:tbl>
+    <w:p>
+      <w:pPr>
+        <w:rPr>
+          <w:rFonts w:ascii="Times New Roman" w:hAnsi="Times New Roman" w:cs="Times New Roman"/>
+          <w:sz w:val="24"/>
+          <w:szCs w:val="24"/>
+        </w:rPr>
+      </w:pPr>
+    </w:p>
+    <w:p>
+      <w:pPr>
+        <w:rPr>
+          <w:rFonts w:ascii="Times New Roman" w:hAnsi="Times New Roman" w:cs="Times New Roman"/>
+          <w:sz w:val="24"/>
+          <w:szCs w:val="24"/>
+        </w:rPr>
+      </w:pPr>
+      <w:r>
+        <w:rPr>
+          <w:rFonts w:ascii="Times New Roman" w:hAnsi="Times New Roman" w:cs="Times New Roman"/>
+          <w:sz w:val="24"/>
+          <w:szCs w:val="24"/>
+        </w:rPr>
+        <w:t>You’d expect the return value of this immediately-invoked function to be an object that contains the color property, but it’s not. Instead, it’s undefined, because JavaScript inserts a semicolon after return.</w:t>
+      </w:r>
+    </w:p>
+    <w:p>
+      <w:pPr>
+        <w:rPr>
+          <w:rFonts w:ascii="Times New Roman" w:hAnsi="Times New Roman" w:cs="Times New Roman"/>
+          <w:sz w:val="24"/>
+          <w:szCs w:val="24"/>
+        </w:rPr>
+      </w:pPr>
+    </w:p>
+    <w:p>
+      <w:pPr>
+        <w:rPr>
+          <w:rFonts w:ascii="Times New Roman" w:hAnsi="Times New Roman" w:cs="Times New Roman"/>
+          <w:sz w:val="24"/>
+          <w:szCs w:val="24"/>
+        </w:rPr>
+      </w:pPr>
+      <w:r>
+        <w:rPr>
+          <w:rFonts w:ascii="Times New Roman" w:hAnsi="Times New Roman" w:cs="Times New Roman"/>
+          <w:sz w:val="24"/>
+          <w:szCs w:val="24"/>
+        </w:rPr>
+        <w:t>Instead,</w:t>
+      </w:r>
+      <w:r>
+        <w:rPr>
+          <w:rFonts w:ascii="Times New Roman" w:hAnsi="Times New Roman" w:cs="Times New Roman"/>
+          <w:sz w:val="24"/>
+          <w:szCs w:val="24"/>
+        </w:rPr>
+        <w:t xml:space="preserve"> you should put the opening bracket right after return:</w:t>
+      </w:r>
+    </w:p>
+    <w:tbl>
+      <w:tblPr>
+        <w:tblStyle w:val="TableGrid"/>
+        <w:tblW w:w="0" w:type="auto"/>
+        <w:tblLook w:val="04A0" w:firstRow="1" w:lastRow="0" w:firstColumn="1" w:lastColumn="0" w:noHBand="0" w:noVBand="1"/>
+      </w:tblPr>
+      <w:tblGrid>
+        <w:gridCol w:w="9350"/>
+      </w:tblGrid>
+      <w:tr>
+        <w:tc>
+          <w:tcPr>
+            <w:tcW w:w="9350" w:type="dxa"/>
+          </w:tcPr>
+          <w:p>
+            <w:pPr>
+              <w:rPr>
+                <w:rFonts w:ascii="Times New Roman" w:hAnsi="Times New Roman" w:cs="Times New Roman"/>
+                <w:sz w:val="24"/>
+                <w:szCs w:val="24"/>
+              </w:rPr>
+            </w:pPr>
+            <w:r>
+              <w:rPr>
+                <w:rFonts w:ascii="Times New Roman" w:hAnsi="Times New Roman" w:cs="Times New Roman"/>
+                <w:sz w:val="24"/>
+                <w:szCs w:val="24"/>
+              </w:rPr>
+              <w:t>(() =&gt; {</w:t>
+            </w:r>
+          </w:p>
+          <w:p>
+            <w:pPr>
+              <w:rPr>
+                <w:rFonts w:ascii="Times New Roman" w:hAnsi="Times New Roman" w:cs="Times New Roman"/>
+                <w:sz w:val="24"/>
+                <w:szCs w:val="24"/>
+              </w:rPr>
+            </w:pPr>
+            <w:r>
+              <w:rPr>
+                <w:rFonts w:ascii="Times New Roman" w:hAnsi="Times New Roman" w:cs="Times New Roman"/>
+                <w:sz w:val="24"/>
+                <w:szCs w:val="24"/>
+              </w:rPr>
+              <w:t xml:space="preserve">  return {</w:t>
+            </w:r>
+          </w:p>
+          <w:p>
+            <w:pPr>
+              <w:rPr>
+                <w:rFonts w:ascii="Times New Roman" w:hAnsi="Times New Roman" w:cs="Times New Roman"/>
+                <w:sz w:val="24"/>
+                <w:szCs w:val="24"/>
+              </w:rPr>
+            </w:pPr>
+            <w:r>
+              <w:rPr>
+                <w:rFonts w:ascii="Times New Roman" w:hAnsi="Times New Roman" w:cs="Times New Roman"/>
+                <w:sz w:val="24"/>
+                <w:szCs w:val="24"/>
+              </w:rPr>
+              <w:t xml:space="preserve">    color: 'white'</w:t>
+            </w:r>
+          </w:p>
+          <w:p>
+            <w:pPr>
+              <w:rPr>
+                <w:rFonts w:ascii="Times New Roman" w:hAnsi="Times New Roman" w:cs="Times New Roman"/>
+                <w:sz w:val="24"/>
+                <w:szCs w:val="24"/>
+              </w:rPr>
+            </w:pPr>
+            <w:r>
+              <w:rPr>
+                <w:rFonts w:ascii="Times New Roman" w:hAnsi="Times New Roman" w:cs="Times New Roman"/>
+                <w:sz w:val="24"/>
+                <w:szCs w:val="24"/>
+              </w:rPr>
+              <w:t xml:space="preserve">  }</w:t>
+            </w:r>
+          </w:p>
+          <w:p>
+            <w:pPr>
+              <w:rPr>
+                <w:rFonts w:ascii="Times New Roman" w:hAnsi="Times New Roman" w:cs="Times New Roman"/>
+                <w:sz w:val="24"/>
+                <w:szCs w:val="24"/>
+              </w:rPr>
+            </w:pPr>
+            <w:r>
+              <w:rPr>
+                <w:rFonts w:ascii="Times New Roman" w:hAnsi="Times New Roman" w:cs="Times New Roman"/>
+                <w:sz w:val="24"/>
+                <w:szCs w:val="24"/>
+              </w:rPr>
+              <w:t>})()</w:t>
+            </w:r>
+          </w:p>
+        </w:tc>
+      </w:tr>
+    </w:tbl>
+    <w:p>
+      <w:pPr>
+        <w:rPr>
+          <w:rFonts w:ascii="Times New Roman" w:hAnsi="Times New Roman" w:cs="Times New Roman"/>
+          <w:sz w:val="24"/>
+          <w:szCs w:val="24"/>
+        </w:rPr>
+      </w:pPr>
+    </w:p>
+    <w:p>
+      <w:pPr>
+        <w:rPr>
+          <w:rFonts w:ascii="Times New Roman" w:hAnsi="Times New Roman" w:cs="Times New Roman"/>
+          <w:sz w:val="24"/>
+          <w:szCs w:val="24"/>
+        </w:rPr>
+      </w:pPr>
+      <w:r>
+        <w:rPr>
+          <w:rFonts w:ascii="Times New Roman" w:hAnsi="Times New Roman" w:cs="Times New Roman"/>
+          <w:sz w:val="24"/>
+          <w:szCs w:val="24"/>
+        </w:rPr>
+        <w:t>Example:</w:t>
+      </w:r>
+    </w:p>
+    <w:tbl>
+      <w:tblPr>
+        <w:tblStyle w:val="TableGrid"/>
+        <w:tblW w:w="0" w:type="auto"/>
+        <w:tblLook w:val="04A0" w:firstRow="1" w:lastRow="0" w:firstColumn="1" w:lastColumn="0" w:noHBand="0" w:noVBand="1"/>
+      </w:tblPr>
+      <w:tblGrid>
+        <w:gridCol w:w="9350"/>
+      </w:tblGrid>
+      <w:tr>
+        <w:tc>
+          <w:tcPr>
+            <w:tcW w:w="9350" w:type="dxa"/>
+          </w:tcPr>
+          <w:p>
+            <w:pPr>
+              <w:rPr>
+                <w:rFonts w:ascii="Times New Roman" w:hAnsi="Times New Roman" w:cs="Times New Roman"/>
+                <w:sz w:val="24"/>
+                <w:szCs w:val="24"/>
+              </w:rPr>
+            </w:pPr>
+            <w:r>
+              <w:rPr>
+                <w:rFonts w:ascii="Times New Roman" w:hAnsi="Times New Roman" w:cs="Times New Roman"/>
+                <w:sz w:val="24"/>
+                <w:szCs w:val="24"/>
+              </w:rPr>
+              <w:t>1 + 1</w:t>
+            </w:r>
+          </w:p>
+          <w:p>
+            <w:pPr>
+              <w:rPr>
+                <w:rFonts w:ascii="Times New Roman" w:hAnsi="Times New Roman" w:cs="Times New Roman"/>
+                <w:sz w:val="24"/>
+                <w:szCs w:val="24"/>
+              </w:rPr>
+            </w:pPr>
+            <w:r>
+              <w:rPr>
+                <w:rFonts w:ascii="Times New Roman" w:hAnsi="Times New Roman" w:cs="Times New Roman"/>
+                <w:sz w:val="24"/>
+                <w:szCs w:val="24"/>
+              </w:rPr>
+              <w:t xml:space="preserve">-1 + 1 === </w:t>
+            </w:r>
+            <w:proofErr w:type="gramStart"/>
+            <w:r>
+              <w:rPr>
+                <w:rFonts w:ascii="Times New Roman" w:hAnsi="Times New Roman" w:cs="Times New Roman"/>
+                <w:sz w:val="24"/>
+                <w:szCs w:val="24"/>
+              </w:rPr>
+              <w:t>0 ?</w:t>
+            </w:r>
+            <w:proofErr w:type="gramEnd"/>
+            <w:r>
+              <w:rPr>
+                <w:rFonts w:ascii="Times New Roman" w:hAnsi="Times New Roman" w:cs="Times New Roman"/>
+                <w:sz w:val="24"/>
+                <w:szCs w:val="24"/>
+              </w:rPr>
+              <w:t xml:space="preserve"> alert(0) : alert(2)</w:t>
+            </w:r>
+          </w:p>
+        </w:tc>
+      </w:tr>
+    </w:tbl>
+    <w:p>
+      <w:pPr>
+        <w:rPr>
+          <w:rFonts w:ascii="Times New Roman" w:hAnsi="Times New Roman" w:cs="Times New Roman"/>
+          <w:sz w:val="24"/>
+          <w:szCs w:val="24"/>
+        </w:rPr>
+      </w:pPr>
+    </w:p>
+    <w:p>
+      <w:pPr>
+        <w:rPr>
+          <w:rFonts w:ascii="Times New Roman" w:hAnsi="Times New Roman" w:cs="Times New Roman"/>
+          <w:sz w:val="24"/>
+          <w:szCs w:val="24"/>
+        </w:rPr>
+      </w:pPr>
+      <w:r>
+        <w:rPr>
+          <w:rFonts w:ascii="Times New Roman" w:hAnsi="Times New Roman" w:cs="Times New Roman"/>
+          <w:sz w:val="24"/>
+          <w:szCs w:val="24"/>
+        </w:rPr>
+        <w:t>You’d think this code shows ‘0’ in an alert</w:t>
+      </w:r>
+      <w:r>
+        <w:rPr>
+          <w:rFonts w:ascii="Times New Roman" w:hAnsi="Times New Roman" w:cs="Times New Roman"/>
+          <w:sz w:val="24"/>
+          <w:szCs w:val="24"/>
+        </w:rPr>
+        <w:t xml:space="preserve"> </w:t>
+      </w:r>
+      <w:r>
+        <w:rPr>
+          <w:rFonts w:ascii="Times New Roman" w:hAnsi="Times New Roman" w:cs="Times New Roman"/>
+          <w:sz w:val="24"/>
+          <w:szCs w:val="24"/>
+        </w:rPr>
+        <w:t>but it shows 2 instead, because JavaScript per rule 1 interprets it as:</w:t>
+      </w:r>
+    </w:p>
+    <w:tbl>
+      <w:tblPr>
+        <w:tblStyle w:val="TableGrid"/>
+        <w:tblW w:w="0" w:type="auto"/>
+        <w:tblLook w:val="04A0" w:firstRow="1" w:lastRow="0" w:firstColumn="1" w:lastColumn="0" w:noHBand="0" w:noVBand="1"/>
+      </w:tblPr>
+      <w:tblGrid>
+        <w:gridCol w:w="9350"/>
+      </w:tblGrid>
+      <w:tr>
+        <w:tc>
+          <w:tcPr>
+            <w:tcW w:w="9350" w:type="dxa"/>
+          </w:tcPr>
+          <w:p>
+            <w:pPr>
+              <w:rPr>
+                <w:rFonts w:ascii="Times New Roman" w:hAnsi="Times New Roman" w:cs="Times New Roman"/>
+                <w:sz w:val="24"/>
+                <w:szCs w:val="24"/>
+              </w:rPr>
+            </w:pPr>
+            <w:r>
+              <w:rPr>
+                <w:rFonts w:ascii="Times New Roman" w:hAnsi="Times New Roman" w:cs="Times New Roman"/>
+                <w:sz w:val="24"/>
+                <w:szCs w:val="24"/>
+              </w:rPr>
+              <w:t xml:space="preserve">1 + 1 -1 + 1 === </w:t>
+            </w:r>
+            <w:proofErr w:type="gramStart"/>
+            <w:r>
+              <w:rPr>
+                <w:rFonts w:ascii="Times New Roman" w:hAnsi="Times New Roman" w:cs="Times New Roman"/>
+                <w:sz w:val="24"/>
+                <w:szCs w:val="24"/>
+              </w:rPr>
+              <w:t>0 ?</w:t>
+            </w:r>
+            <w:proofErr w:type="gramEnd"/>
+            <w:r>
+              <w:rPr>
+                <w:rFonts w:ascii="Times New Roman" w:hAnsi="Times New Roman" w:cs="Times New Roman"/>
+                <w:sz w:val="24"/>
+                <w:szCs w:val="24"/>
+              </w:rPr>
+              <w:t xml:space="preserve"> alert(0) : alert(2)</w:t>
+            </w:r>
+          </w:p>
+        </w:tc>
+      </w:tr>
+    </w:tbl>
+    <w:p>
+      <w:pPr>
+        <w:rPr>
+          <w:rFonts w:ascii="Times New Roman" w:hAnsi="Times New Roman" w:cs="Times New Roman"/>
+          <w:sz w:val="24"/>
+          <w:szCs w:val="24"/>
+        </w:rPr>
+      </w:pPr>
+    </w:p>
+    <w:p>
+      <w:pPr>
+        <w:pStyle w:val="Style2"/>
+      </w:pPr>
+      <w:r>
+        <w:t>4.2 When do you need Semicolon</w:t>
+      </w:r>
+      <w:r>
+        <w:t>?</w:t>
+      </w:r>
+    </w:p>
+    <w:p>
+      <w:pPr>
+        <w:rPr>
+          <w:rFonts w:ascii="Times New Roman" w:hAnsi="Times New Roman" w:cs="Times New Roman"/>
+          <w:sz w:val="24"/>
+          <w:szCs w:val="24"/>
+        </w:rPr>
+      </w:pPr>
+      <w:r>
+        <w:rPr>
+          <w:rFonts w:ascii="Times New Roman" w:hAnsi="Times New Roman" w:cs="Times New Roman"/>
+          <w:sz w:val="24"/>
+          <w:szCs w:val="24"/>
+        </w:rPr>
+        <w:t xml:space="preserve"> </w:t>
+      </w:r>
+      <w:r>
+        <w:rPr>
+          <w:rFonts w:ascii="Times New Roman" w:hAnsi="Times New Roman" w:cs="Times New Roman"/>
+          <w:sz w:val="24"/>
+          <w:szCs w:val="24"/>
+        </w:rPr>
+        <w:t xml:space="preserve">The semicolon in JavaScript is used to separate statements, but it can be omitted if the statement is followed by a line break (or there’s only one statement in a {block}). </w:t>
+      </w:r>
+    </w:p>
+    <w:tbl>
+      <w:tblPr>
+        <w:tblStyle w:val="TableGrid"/>
+        <w:tblW w:w="0" w:type="auto"/>
+        <w:tblLook w:val="04A0" w:firstRow="1" w:lastRow="0" w:firstColumn="1" w:lastColumn="0" w:noHBand="0" w:noVBand="1"/>
+      </w:tblPr>
+      <w:tblGrid>
+        <w:gridCol w:w="4940"/>
+        <w:gridCol w:w="4410"/>
+      </w:tblGrid>
+      <w:tr>
+        <w:tc>
+          <w:tcPr>
+            <w:tcW w:w="4940" w:type="dxa"/>
+          </w:tcPr>
+          <w:p>
+            <w:pPr>
+              <w:rPr>
+                <w:rFonts w:ascii="Times New Roman" w:hAnsi="Times New Roman" w:cs="Times New Roman"/>
+                <w:sz w:val="24"/>
+                <w:szCs w:val="24"/>
+              </w:rPr>
+            </w:pPr>
+            <w:r>
+              <w:rPr>
+                <w:rFonts w:ascii="Times New Roman" w:hAnsi="Times New Roman" w:cs="Times New Roman"/>
+                <w:sz w:val="24"/>
+                <w:szCs w:val="24"/>
+              </w:rPr>
+              <w:t xml:space="preserve">var i = 0; </w:t>
+            </w:r>
+            <w:proofErr w:type="spellStart"/>
+            <w:r>
+              <w:rPr>
+                <w:rFonts w:ascii="Times New Roman" w:hAnsi="Times New Roman" w:cs="Times New Roman"/>
+                <w:sz w:val="24"/>
+                <w:szCs w:val="24"/>
+              </w:rPr>
+              <w:t>i</w:t>
+            </w:r>
+            <w:proofErr w:type="spellEnd"/>
+            <w:r>
+              <w:rPr>
+                <w:rFonts w:ascii="Times New Roman" w:hAnsi="Times New Roman" w:cs="Times New Roman"/>
+                <w:sz w:val="24"/>
+                <w:szCs w:val="24"/>
+              </w:rPr>
+              <w:t xml:space="preserve">++  </w:t>
+            </w:r>
+          </w:p>
+        </w:tc>
+        <w:tc>
+          <w:tcPr>
+            <w:tcW w:w="4410" w:type="dxa"/>
+          </w:tcPr>
+          <w:p>
+            <w:pPr>
+              <w:rPr>
+                <w:rFonts w:ascii="Times New Roman" w:hAnsi="Times New Roman" w:cs="Times New Roman"/>
+                <w:sz w:val="24"/>
+                <w:szCs w:val="24"/>
+              </w:rPr>
+            </w:pPr>
+            <w:r>
+              <w:rPr>
+                <w:rFonts w:ascii="Times New Roman" w:hAnsi="Times New Roman" w:cs="Times New Roman"/>
+                <w:sz w:val="24"/>
+                <w:szCs w:val="24"/>
+              </w:rPr>
+              <w:t>semicolon obligatory</w:t>
+            </w:r>
+            <w:r>
+              <w:rPr>
+                <w:rFonts w:ascii="Times New Roman" w:hAnsi="Times New Roman" w:cs="Times New Roman"/>
+                <w:sz w:val="24"/>
+                <w:szCs w:val="24"/>
+              </w:rPr>
+              <w:t xml:space="preserve"> </w:t>
+            </w:r>
+            <w:r>
+              <w:rPr>
+                <w:rFonts w:ascii="Times New Roman" w:hAnsi="Times New Roman" w:cs="Times New Roman"/>
+                <w:sz w:val="24"/>
+                <w:szCs w:val="24"/>
+              </w:rPr>
+              <w:t>(but optional before newline)</w:t>
+            </w:r>
+          </w:p>
+        </w:tc>
+      </w:tr>
+      <w:tr>
+        <w:tc>
+          <w:tcPr>
+            <w:tcW w:w="4940" w:type="dxa"/>
+          </w:tcPr>
+          <w:p>
+            <w:pPr>
+              <w:rPr>
+                <w:rFonts w:ascii="Times New Roman" w:hAnsi="Times New Roman" w:cs="Times New Roman"/>
+                <w:sz w:val="24"/>
+                <w:szCs w:val="24"/>
+              </w:rPr>
+            </w:pPr>
+            <w:r>
+              <w:rPr>
+                <w:rFonts w:ascii="Times New Roman" w:hAnsi="Times New Roman" w:cs="Times New Roman"/>
+                <w:sz w:val="24"/>
+                <w:szCs w:val="24"/>
+              </w:rPr>
+              <w:t xml:space="preserve">var </w:t>
+            </w:r>
+            <w:proofErr w:type="spellStart"/>
+            <w:r>
+              <w:rPr>
+                <w:rFonts w:ascii="Times New Roman" w:hAnsi="Times New Roman" w:cs="Times New Roman"/>
+                <w:sz w:val="24"/>
+                <w:szCs w:val="24"/>
+              </w:rPr>
+              <w:t>i</w:t>
+            </w:r>
+            <w:proofErr w:type="spellEnd"/>
+            <w:r>
+              <w:rPr>
+                <w:rFonts w:ascii="Times New Roman" w:hAnsi="Times New Roman" w:cs="Times New Roman"/>
+                <w:sz w:val="24"/>
+                <w:szCs w:val="24"/>
+              </w:rPr>
+              <w:t xml:space="preserve"> = 0 </w:t>
+            </w:r>
+          </w:p>
+        </w:tc>
+        <w:tc>
+          <w:tcPr>
+            <w:tcW w:w="4410" w:type="dxa"/>
+          </w:tcPr>
+          <w:p>
+            <w:pPr>
+              <w:rPr>
+                <w:rFonts w:ascii="Times New Roman" w:hAnsi="Times New Roman" w:cs="Times New Roman"/>
+                <w:sz w:val="24"/>
+                <w:szCs w:val="24"/>
+              </w:rPr>
+            </w:pPr>
+            <w:r>
+              <w:rPr>
+                <w:rFonts w:ascii="Times New Roman" w:hAnsi="Times New Roman" w:cs="Times New Roman"/>
+                <w:sz w:val="24"/>
+                <w:szCs w:val="24"/>
+              </w:rPr>
+              <w:t>semicolon optional</w:t>
+            </w:r>
+          </w:p>
+        </w:tc>
+      </w:tr>
+      <w:tr>
+        <w:tc>
+          <w:tcPr>
+            <w:tcW w:w="4940" w:type="dxa"/>
+          </w:tcPr>
+          <w:p>
+            <w:pPr>
+              <w:rPr>
+                <w:rFonts w:ascii="Times New Roman" w:hAnsi="Times New Roman" w:cs="Times New Roman"/>
+                <w:sz w:val="24"/>
+                <w:szCs w:val="24"/>
+              </w:rPr>
+            </w:pPr>
+            <w:proofErr w:type="spellStart"/>
+            <w:r>
+              <w:rPr>
+                <w:rFonts w:ascii="Times New Roman" w:hAnsi="Times New Roman" w:cs="Times New Roman"/>
+                <w:sz w:val="24"/>
+                <w:szCs w:val="24"/>
+              </w:rPr>
+              <w:t>i</w:t>
+            </w:r>
+            <w:proofErr w:type="spellEnd"/>
+            <w:r>
+              <w:rPr>
+                <w:rFonts w:ascii="Times New Roman" w:hAnsi="Times New Roman" w:cs="Times New Roman"/>
+                <w:sz w:val="24"/>
+                <w:szCs w:val="24"/>
+              </w:rPr>
+              <w:t xml:space="preserve">++ </w:t>
+            </w:r>
+          </w:p>
+        </w:tc>
+        <w:tc>
+          <w:tcPr>
+            <w:tcW w:w="4410" w:type="dxa"/>
+          </w:tcPr>
+          <w:p>
+            <w:pPr>
+              <w:rPr>
+                <w:rFonts w:ascii="Times New Roman" w:hAnsi="Times New Roman" w:cs="Times New Roman"/>
+                <w:sz w:val="24"/>
+                <w:szCs w:val="24"/>
+              </w:rPr>
+            </w:pPr>
+            <w:r>
+              <w:rPr>
+                <w:rFonts w:ascii="Times New Roman" w:hAnsi="Times New Roman" w:cs="Times New Roman"/>
+                <w:sz w:val="24"/>
+                <w:szCs w:val="24"/>
+              </w:rPr>
+              <w:t>semicolon optional</w:t>
+            </w:r>
+          </w:p>
+        </w:tc>
+      </w:tr>
+    </w:tbl>
+    <w:p>
+      <w:pPr>
+        <w:rPr>
+          <w:rFonts w:ascii="Times New Roman" w:hAnsi="Times New Roman" w:cs="Times New Roman"/>
+          <w:sz w:val="24"/>
+          <w:szCs w:val="24"/>
+        </w:rPr>
+      </w:pPr>
+    </w:p>
+    <w:p>
+      <w:pPr>
+        <w:rPr>
+          <w:rFonts w:ascii="Times New Roman" w:hAnsi="Times New Roman" w:cs="Times New Roman"/>
+          <w:sz w:val="24"/>
+          <w:szCs w:val="24"/>
+        </w:rPr>
+      </w:pPr>
+      <w:r>
+        <w:rPr>
+          <w:rFonts w:ascii="Times New Roman" w:hAnsi="Times New Roman" w:cs="Times New Roman"/>
+          <w:sz w:val="24"/>
+          <w:szCs w:val="24"/>
+        </w:rPr>
+        <w:t>A statement is a piece of code that tells the computer to do something. Here are the most common types of statements:</w:t>
+      </w:r>
+    </w:p>
+    <w:tbl>
+      <w:tblPr>
+        <w:tblStyle w:val="TableGrid"/>
+        <w:tblW w:w="0" w:type="auto"/>
+        <w:tblLook w:val="04A0" w:firstRow="1" w:lastRow="0" w:firstColumn="1" w:lastColumn="0" w:noHBand="0" w:noVBand="1"/>
+      </w:tblPr>
+      <w:tblGrid>
+        <w:gridCol w:w="4967"/>
+        <w:gridCol w:w="4383"/>
+      </w:tblGrid>
+      <w:tr>
+        <w:tc>
+          <w:tcPr>
+            <w:tcW w:w="4967" w:type="dxa"/>
+          </w:tcPr>
+          <w:p>
+            <w:pPr>
+              <w:rPr>
+                <w:rFonts w:ascii="Times New Roman" w:hAnsi="Times New Roman" w:cs="Times New Roman"/>
+                <w:sz w:val="24"/>
+                <w:szCs w:val="24"/>
+              </w:rPr>
+            </w:pPr>
+            <w:r>
+              <w:rPr>
+                <w:rFonts w:ascii="Times New Roman" w:hAnsi="Times New Roman" w:cs="Times New Roman"/>
+                <w:sz w:val="24"/>
+                <w:szCs w:val="24"/>
+              </w:rPr>
+              <w:t xml:space="preserve">var </w:t>
+            </w:r>
+            <w:proofErr w:type="spellStart"/>
+            <w:r>
+              <w:rPr>
+                <w:rFonts w:ascii="Times New Roman" w:hAnsi="Times New Roman" w:cs="Times New Roman"/>
+                <w:sz w:val="24"/>
+                <w:szCs w:val="24"/>
+              </w:rPr>
+              <w:t>i</w:t>
+            </w:r>
+            <w:proofErr w:type="spellEnd"/>
+            <w:r>
+              <w:rPr>
+                <w:rFonts w:ascii="Times New Roman" w:hAnsi="Times New Roman" w:cs="Times New Roman"/>
+                <w:sz w:val="24"/>
+                <w:szCs w:val="24"/>
+              </w:rPr>
+              <w:t>;</w:t>
+            </w:r>
+          </w:p>
+        </w:tc>
+        <w:tc>
+          <w:tcPr>
+            <w:tcW w:w="4383" w:type="dxa"/>
+          </w:tcPr>
+          <w:p>
+            <w:pPr>
+              <w:rPr>
+                <w:rFonts w:ascii="Times New Roman" w:hAnsi="Times New Roman" w:cs="Times New Roman"/>
+                <w:sz w:val="24"/>
+                <w:szCs w:val="24"/>
+              </w:rPr>
+            </w:pPr>
+            <w:r>
+              <w:rPr>
+                <w:rFonts w:ascii="Times New Roman" w:hAnsi="Times New Roman" w:cs="Times New Roman"/>
+                <w:sz w:val="24"/>
+                <w:szCs w:val="24"/>
+              </w:rPr>
+              <w:t>variable declaration</w:t>
+            </w:r>
+          </w:p>
+        </w:tc>
+      </w:tr>
+      <w:tr>
+        <w:tc>
+          <w:tcPr>
+            <w:tcW w:w="4967" w:type="dxa"/>
+          </w:tcPr>
+          <w:p>
+            <w:pPr>
+              <w:rPr>
+                <w:rFonts w:ascii="Times New Roman" w:hAnsi="Times New Roman" w:cs="Times New Roman"/>
+                <w:sz w:val="24"/>
+                <w:szCs w:val="24"/>
+              </w:rPr>
+            </w:pPr>
+            <w:proofErr w:type="spellStart"/>
+            <w:r>
+              <w:rPr>
+                <w:rFonts w:ascii="Times New Roman" w:hAnsi="Times New Roman" w:cs="Times New Roman"/>
+                <w:sz w:val="24"/>
+                <w:szCs w:val="24"/>
+              </w:rPr>
+              <w:lastRenderedPageBreak/>
+              <w:t>i</w:t>
+            </w:r>
+            <w:proofErr w:type="spellEnd"/>
+            <w:r>
+              <w:rPr>
+                <w:rFonts w:ascii="Times New Roman" w:hAnsi="Times New Roman" w:cs="Times New Roman"/>
+                <w:sz w:val="24"/>
+                <w:szCs w:val="24"/>
+              </w:rPr>
+              <w:t xml:space="preserve"> = 5;</w:t>
+            </w:r>
+          </w:p>
+        </w:tc>
+        <w:tc>
+          <w:tcPr>
+            <w:tcW w:w="4383" w:type="dxa"/>
+          </w:tcPr>
+          <w:p>
+            <w:pPr>
+              <w:rPr>
+                <w:rFonts w:ascii="Times New Roman" w:hAnsi="Times New Roman" w:cs="Times New Roman"/>
+                <w:sz w:val="24"/>
+                <w:szCs w:val="24"/>
+              </w:rPr>
+            </w:pPr>
+            <w:r>
+              <w:rPr>
+                <w:rFonts w:ascii="Times New Roman" w:hAnsi="Times New Roman" w:cs="Times New Roman"/>
+                <w:sz w:val="24"/>
+                <w:szCs w:val="24"/>
+              </w:rPr>
+              <w:t>value assignment</w:t>
+            </w:r>
+          </w:p>
+        </w:tc>
+      </w:tr>
+      <w:tr>
+        <w:tc>
+          <w:tcPr>
+            <w:tcW w:w="4967" w:type="dxa"/>
+          </w:tcPr>
+          <w:p>
+            <w:pPr>
+              <w:rPr>
+                <w:rFonts w:ascii="Times New Roman" w:hAnsi="Times New Roman" w:cs="Times New Roman"/>
+                <w:sz w:val="24"/>
+                <w:szCs w:val="24"/>
+              </w:rPr>
+            </w:pPr>
+            <w:proofErr w:type="spellStart"/>
+            <w:r>
+              <w:rPr>
+                <w:rFonts w:ascii="Times New Roman" w:hAnsi="Times New Roman" w:cs="Times New Roman"/>
+                <w:sz w:val="24"/>
+                <w:szCs w:val="24"/>
+              </w:rPr>
+              <w:t>i</w:t>
+            </w:r>
+            <w:proofErr w:type="spellEnd"/>
+            <w:r>
+              <w:rPr>
+                <w:rFonts w:ascii="Times New Roman" w:hAnsi="Times New Roman" w:cs="Times New Roman"/>
+                <w:sz w:val="24"/>
+                <w:szCs w:val="24"/>
+              </w:rPr>
+              <w:t xml:space="preserve"> = </w:t>
+            </w:r>
+            <w:proofErr w:type="spellStart"/>
+            <w:r>
+              <w:rPr>
+                <w:rFonts w:ascii="Times New Roman" w:hAnsi="Times New Roman" w:cs="Times New Roman"/>
+                <w:sz w:val="24"/>
+                <w:szCs w:val="24"/>
+              </w:rPr>
+              <w:t>i</w:t>
+            </w:r>
+            <w:proofErr w:type="spellEnd"/>
+            <w:r>
+              <w:rPr>
+                <w:rFonts w:ascii="Times New Roman" w:hAnsi="Times New Roman" w:cs="Times New Roman"/>
+                <w:sz w:val="24"/>
+                <w:szCs w:val="24"/>
+              </w:rPr>
+              <w:t xml:space="preserve"> + 1;</w:t>
+            </w:r>
+          </w:p>
+        </w:tc>
+        <w:tc>
+          <w:tcPr>
+            <w:tcW w:w="4383" w:type="dxa"/>
+          </w:tcPr>
+          <w:p>
+            <w:pPr>
+              <w:rPr>
+                <w:rFonts w:ascii="Times New Roman" w:hAnsi="Times New Roman" w:cs="Times New Roman"/>
+                <w:sz w:val="24"/>
+                <w:szCs w:val="24"/>
+              </w:rPr>
+            </w:pPr>
+            <w:r>
+              <w:rPr>
+                <w:rFonts w:ascii="Times New Roman" w:hAnsi="Times New Roman" w:cs="Times New Roman"/>
+                <w:sz w:val="24"/>
+                <w:szCs w:val="24"/>
+              </w:rPr>
+              <w:t>value assignment</w:t>
+            </w:r>
+          </w:p>
+        </w:tc>
+      </w:tr>
+      <w:tr>
+        <w:tc>
+          <w:tcPr>
+            <w:tcW w:w="4967" w:type="dxa"/>
+          </w:tcPr>
+          <w:p>
+            <w:pPr>
+              <w:rPr>
+                <w:rFonts w:ascii="Times New Roman" w:hAnsi="Times New Roman" w:cs="Times New Roman"/>
+                <w:sz w:val="24"/>
+                <w:szCs w:val="24"/>
+              </w:rPr>
+            </w:pPr>
+            <w:proofErr w:type="spellStart"/>
+            <w:r>
+              <w:rPr>
+                <w:rFonts w:ascii="Times New Roman" w:hAnsi="Times New Roman" w:cs="Times New Roman"/>
+                <w:sz w:val="24"/>
+                <w:szCs w:val="24"/>
+              </w:rPr>
+              <w:t>i</w:t>
+            </w:r>
+            <w:proofErr w:type="spellEnd"/>
+            <w:r>
+              <w:rPr>
+                <w:rFonts w:ascii="Times New Roman" w:hAnsi="Times New Roman" w:cs="Times New Roman"/>
+                <w:sz w:val="24"/>
+                <w:szCs w:val="24"/>
+              </w:rPr>
+              <w:t>++;</w:t>
+            </w:r>
+          </w:p>
+        </w:tc>
+        <w:tc>
+          <w:tcPr>
+            <w:tcW w:w="4383" w:type="dxa"/>
+          </w:tcPr>
+          <w:p>
+            <w:pPr>
+              <w:rPr>
+                <w:rFonts w:ascii="Times New Roman" w:hAnsi="Times New Roman" w:cs="Times New Roman"/>
+                <w:sz w:val="24"/>
+                <w:szCs w:val="24"/>
+              </w:rPr>
+            </w:pPr>
+            <w:r>
+              <w:rPr>
+                <w:rFonts w:ascii="Times New Roman" w:hAnsi="Times New Roman" w:cs="Times New Roman"/>
+                <w:sz w:val="24"/>
+                <w:szCs w:val="24"/>
+              </w:rPr>
+              <w:t>same as above</w:t>
+            </w:r>
+          </w:p>
+        </w:tc>
+      </w:tr>
+      <w:tr>
+        <w:tc>
+          <w:tcPr>
+            <w:tcW w:w="4967" w:type="dxa"/>
+          </w:tcPr>
+          <w:p>
+            <w:pPr>
+              <w:rPr>
+                <w:rFonts w:ascii="Times New Roman" w:hAnsi="Times New Roman" w:cs="Times New Roman"/>
+                <w:sz w:val="24"/>
+                <w:szCs w:val="24"/>
+              </w:rPr>
+            </w:pPr>
+            <w:r>
+              <w:rPr>
+                <w:rFonts w:ascii="Times New Roman" w:hAnsi="Times New Roman" w:cs="Times New Roman"/>
+                <w:sz w:val="24"/>
+                <w:szCs w:val="24"/>
+              </w:rPr>
+              <w:t>var x = 9</w:t>
+            </w:r>
+            <w:r>
+              <w:rPr>
+                <w:rFonts w:ascii="Times New Roman" w:hAnsi="Times New Roman" w:cs="Times New Roman"/>
+                <w:sz w:val="24"/>
+                <w:szCs w:val="24"/>
+              </w:rPr>
+              <w:t>;</w:t>
+            </w:r>
+            <w:r>
+              <w:rPr>
+                <w:rFonts w:ascii="Times New Roman" w:hAnsi="Times New Roman" w:cs="Times New Roman"/>
+                <w:sz w:val="24"/>
+                <w:szCs w:val="24"/>
+              </w:rPr>
+              <w:t xml:space="preserve"> </w:t>
+            </w:r>
+          </w:p>
+        </w:tc>
+        <w:tc>
+          <w:tcPr>
+            <w:tcW w:w="4383" w:type="dxa"/>
+          </w:tcPr>
+          <w:p>
+            <w:pPr>
+              <w:rPr>
+                <w:rFonts w:ascii="Times New Roman" w:hAnsi="Times New Roman" w:cs="Times New Roman"/>
+                <w:sz w:val="24"/>
+                <w:szCs w:val="24"/>
+              </w:rPr>
+            </w:pPr>
+            <w:r>
+              <w:rPr>
+                <w:rFonts w:ascii="Times New Roman" w:hAnsi="Times New Roman" w:cs="Times New Roman"/>
+                <w:sz w:val="24"/>
+                <w:szCs w:val="24"/>
+              </w:rPr>
+              <w:t>declaration &amp; assignment</w:t>
+            </w:r>
+          </w:p>
+        </w:tc>
+      </w:tr>
+      <w:tr>
+        <w:tc>
+          <w:tcPr>
+            <w:tcW w:w="4967" w:type="dxa"/>
+          </w:tcPr>
+          <w:p>
+            <w:pPr>
+              <w:rPr>
+                <w:rFonts w:ascii="Times New Roman" w:hAnsi="Times New Roman" w:cs="Times New Roman"/>
+                <w:sz w:val="24"/>
+                <w:szCs w:val="24"/>
+              </w:rPr>
+            </w:pPr>
+            <w:r>
+              <w:rPr>
+                <w:rFonts w:ascii="Times New Roman" w:hAnsi="Times New Roman" w:cs="Times New Roman"/>
+                <w:sz w:val="24"/>
+                <w:szCs w:val="24"/>
+              </w:rPr>
+              <w:t xml:space="preserve">var fun = </w:t>
+            </w:r>
+            <w:proofErr w:type="gramStart"/>
+            <w:r>
+              <w:rPr>
+                <w:rFonts w:ascii="Times New Roman" w:hAnsi="Times New Roman" w:cs="Times New Roman"/>
+                <w:sz w:val="24"/>
+                <w:szCs w:val="24"/>
+              </w:rPr>
+              <w:t>function(</w:t>
+            </w:r>
+            <w:proofErr w:type="gramEnd"/>
+            <w:r>
+              <w:rPr>
+                <w:rFonts w:ascii="Times New Roman" w:hAnsi="Times New Roman" w:cs="Times New Roman"/>
+                <w:sz w:val="24"/>
+                <w:szCs w:val="24"/>
+              </w:rPr>
+              <w:t xml:space="preserve">) {...};   </w:t>
+            </w:r>
+          </w:p>
+        </w:tc>
+        <w:tc>
+          <w:tcPr>
+            <w:tcW w:w="4383" w:type="dxa"/>
+          </w:tcPr>
+          <w:p>
+            <w:pPr>
+              <w:rPr>
+                <w:rFonts w:ascii="Times New Roman" w:hAnsi="Times New Roman" w:cs="Times New Roman"/>
+                <w:sz w:val="24"/>
+                <w:szCs w:val="24"/>
+              </w:rPr>
+            </w:pPr>
+            <w:r>
+              <w:rPr>
+                <w:rFonts w:ascii="Times New Roman" w:hAnsi="Times New Roman" w:cs="Times New Roman"/>
+                <w:sz w:val="24"/>
+                <w:szCs w:val="24"/>
+              </w:rPr>
+              <w:t xml:space="preserve">var decl., </w:t>
+            </w:r>
+            <w:proofErr w:type="spellStart"/>
+            <w:r>
+              <w:rPr>
+                <w:rFonts w:ascii="Times New Roman" w:hAnsi="Times New Roman" w:cs="Times New Roman"/>
+                <w:sz w:val="24"/>
+                <w:szCs w:val="24"/>
+              </w:rPr>
+              <w:t>assignmt</w:t>
+            </w:r>
+            <w:proofErr w:type="spellEnd"/>
+            <w:r>
+              <w:rPr>
+                <w:rFonts w:ascii="Times New Roman" w:hAnsi="Times New Roman" w:cs="Times New Roman"/>
+                <w:sz w:val="24"/>
+                <w:szCs w:val="24"/>
+              </w:rPr>
+              <w:t xml:space="preserve">, and </w:t>
+            </w:r>
+            <w:proofErr w:type="spellStart"/>
+            <w:r>
+              <w:rPr>
+                <w:rFonts w:ascii="Times New Roman" w:hAnsi="Times New Roman" w:cs="Times New Roman"/>
+                <w:sz w:val="24"/>
+                <w:szCs w:val="24"/>
+              </w:rPr>
+              <w:t>func</w:t>
+            </w:r>
+            <w:proofErr w:type="spellEnd"/>
+            <w:r>
+              <w:rPr>
+                <w:rFonts w:ascii="Times New Roman" w:hAnsi="Times New Roman" w:cs="Times New Roman"/>
+                <w:sz w:val="24"/>
+                <w:szCs w:val="24"/>
+              </w:rPr>
+              <w:t xml:space="preserve">. </w:t>
+            </w:r>
+            <w:proofErr w:type="spellStart"/>
+            <w:r>
+              <w:rPr>
+                <w:rFonts w:ascii="Times New Roman" w:hAnsi="Times New Roman" w:cs="Times New Roman"/>
+                <w:sz w:val="24"/>
+                <w:szCs w:val="24"/>
+              </w:rPr>
+              <w:t>defin</w:t>
+            </w:r>
+            <w:proofErr w:type="spellEnd"/>
+            <w:r>
+              <w:rPr>
+                <w:rFonts w:ascii="Times New Roman" w:hAnsi="Times New Roman" w:cs="Times New Roman"/>
+                <w:sz w:val="24"/>
+                <w:szCs w:val="24"/>
+              </w:rPr>
+              <w:t>.</w:t>
+            </w:r>
+          </w:p>
+        </w:tc>
+      </w:tr>
+      <w:tr>
+        <w:tc>
+          <w:tcPr>
+            <w:tcW w:w="4967" w:type="dxa"/>
+          </w:tcPr>
+          <w:p>
+            <w:pPr>
+              <w:rPr>
+                <w:rFonts w:ascii="Times New Roman" w:hAnsi="Times New Roman" w:cs="Times New Roman"/>
+                <w:sz w:val="24"/>
+                <w:szCs w:val="24"/>
+              </w:rPr>
+            </w:pPr>
+            <w:r>
+              <w:rPr>
+                <w:rFonts w:ascii="Times New Roman" w:hAnsi="Times New Roman" w:cs="Times New Roman"/>
+                <w:sz w:val="24"/>
+                <w:szCs w:val="24"/>
+              </w:rPr>
+              <w:t>alert("hi");</w:t>
+            </w:r>
+          </w:p>
+        </w:tc>
+        <w:tc>
+          <w:tcPr>
+            <w:tcW w:w="4383" w:type="dxa"/>
+          </w:tcPr>
+          <w:p>
+            <w:pPr>
+              <w:rPr>
+                <w:rFonts w:ascii="Times New Roman" w:hAnsi="Times New Roman" w:cs="Times New Roman"/>
+                <w:sz w:val="24"/>
+                <w:szCs w:val="24"/>
+              </w:rPr>
+            </w:pPr>
+            <w:r>
+              <w:rPr>
+                <w:rFonts w:ascii="Times New Roman" w:hAnsi="Times New Roman" w:cs="Times New Roman"/>
+                <w:sz w:val="24"/>
+                <w:szCs w:val="24"/>
+              </w:rPr>
+              <w:t>function call</w:t>
+            </w:r>
+          </w:p>
+        </w:tc>
+      </w:tr>
+    </w:tbl>
+    <w:p>
+      <w:pPr>
+        <w:rPr>
+          <w:rFonts w:ascii="Times New Roman" w:hAnsi="Times New Roman" w:cs="Times New Roman"/>
+          <w:sz w:val="24"/>
+          <w:szCs w:val="24"/>
+        </w:rPr>
+      </w:pPr>
+    </w:p>
+    <w:p>
+      <w:pPr>
+        <w:rPr>
+          <w:rFonts w:ascii="Times New Roman" w:hAnsi="Times New Roman" w:cs="Times New Roman"/>
+          <w:sz w:val="24"/>
+          <w:szCs w:val="24"/>
+        </w:rPr>
+      </w:pPr>
+      <w:r>
+        <w:rPr>
+          <w:rFonts w:ascii="Times New Roman" w:hAnsi="Times New Roman" w:cs="Times New Roman"/>
+          <w:sz w:val="24"/>
+          <w:szCs w:val="24"/>
+        </w:rPr>
+        <w:t xml:space="preserve">All of these statements can end with </w:t>
+      </w:r>
+      <w:proofErr w:type="gramStart"/>
+      <w:r>
+        <w:rPr>
+          <w:rFonts w:ascii="Times New Roman" w:hAnsi="Times New Roman" w:cs="Times New Roman"/>
+          <w:sz w:val="24"/>
+          <w:szCs w:val="24"/>
+        </w:rPr>
+        <w:t>a ;</w:t>
+      </w:r>
+      <w:proofErr w:type="gramEnd"/>
+      <w:r>
+        <w:rPr>
+          <w:rFonts w:ascii="Times New Roman" w:hAnsi="Times New Roman" w:cs="Times New Roman"/>
+          <w:sz w:val="24"/>
+          <w:szCs w:val="24"/>
+        </w:rPr>
+        <w:t xml:space="preserve"> but none of them must. Some consider it a good habit to terminate each statement with </w:t>
+      </w:r>
+      <w:proofErr w:type="gramStart"/>
+      <w:r>
+        <w:rPr>
+          <w:rFonts w:ascii="Times New Roman" w:hAnsi="Times New Roman" w:cs="Times New Roman"/>
+          <w:sz w:val="24"/>
+          <w:szCs w:val="24"/>
+        </w:rPr>
+        <w:t>a ;</w:t>
+      </w:r>
+      <w:proofErr w:type="gramEnd"/>
+      <w:r>
+        <w:rPr>
+          <w:rFonts w:ascii="Times New Roman" w:hAnsi="Times New Roman" w:cs="Times New Roman"/>
+          <w:sz w:val="24"/>
+          <w:szCs w:val="24"/>
+        </w:rPr>
+        <w:t xml:space="preserve"> – that makes your code a little easier to parse, and to compress: if you remove line breaks you needn't worry about several statements ending up unseparated on the same line.</w:t>
+      </w:r>
+    </w:p>
+    <w:p>
+      <w:pPr>
+        <w:rPr>
+          <w:rFonts w:ascii="Times New Roman" w:hAnsi="Times New Roman" w:cs="Times New Roman"/>
+          <w:sz w:val="24"/>
+          <w:szCs w:val="24"/>
+        </w:rPr>
+      </w:pPr>
+    </w:p>
+    <w:p>
+      <w:pPr>
+        <w:pStyle w:val="Style1"/>
+      </w:pPr>
+      <w:r>
+        <w:t xml:space="preserve">5. </w:t>
+      </w:r>
+      <w:r>
+        <w:t xml:space="preserve">Expression </w:t>
+      </w:r>
+      <w:r>
+        <w:t>vs Statement</w:t>
+      </w:r>
+      <w:r>
+        <w:t xml:space="preserve"> in </w:t>
+      </w:r>
+      <w:r>
+        <w:t>Java</w:t>
+      </w:r>
+      <w:r>
+        <w:t>S</w:t>
+      </w:r>
+      <w:r>
+        <w:t>cript?</w:t>
+      </w:r>
+      <w:bookmarkStart w:id="0" w:name="_Toc34413207"/>
+    </w:p>
+    <w:p/>
     <w:p>
       <w:pPr>
         <w:pStyle w:val="Heading1"/>
@@ -6291,7 +7084,6 @@
           <w:color w:val="000000" w:themeColor="text1"/>
         </w:rPr>
       </w:pPr>
-      <w:bookmarkStart w:id="0" w:name="_Toc34413207"/>
       <w:r>
         <w:rPr>
           <w:rFonts w:ascii="Times New Roman" w:hAnsi="Times New Roman" w:cs="Times New Roman"/>
@@ -6325,7 +7117,7 @@
         </w:rPr>
         <w:t xml:space="preserve">Business Insider, </w:t>
       </w:r>
-      <w:hyperlink r:id="rId18" w:anchor=":~:text=Interpreter%20translates%20just%20one%20statement,the%20process%20is%20much%20slower" w:history="1">
+      <w:hyperlink r:id="rId17" w:anchor=":~:text=Interpreter%20translates%20just%20one%20statement,the%20process%20is%20much%20slower" w:history="1">
         <w:r>
           <w:rPr>
             <w:rStyle w:val="Hyperlink"/>
@@ -6394,7 +7186,7 @@
         </w:rPr>
         <w:t xml:space="preserve"> </w:t>
       </w:r>
-      <w:hyperlink r:id="rId19" w:history="1">
+      <w:hyperlink r:id="rId18" w:history="1">
         <w:r>
           <w:rPr>
             <w:rStyle w:val="Hyperlink"/>
@@ -6457,7 +7249,7 @@
         </w:rPr>
         <w:t xml:space="preserve">Void Canvas, </w:t>
       </w:r>
-      <w:hyperlink r:id="rId20" w:history="1">
+      <w:hyperlink r:id="rId19" w:history="1">
         <w:r>
           <w:rPr>
             <w:rStyle w:val="Hyperlink"/>
@@ -6502,7 +7294,7 @@
         </w:rPr>
         <w:t xml:space="preserve">2ality – JavaScript and more, </w:t>
       </w:r>
-      <w:hyperlink r:id="rId21" w:anchor=":~:text=The%20%E2%80%9Ctypeof%20null%E2%80%9D%20bug%20is,lower%20bits%20of%20the%20units.&amp;text=The%20data%20is%20a%20reference%20to%20a%20string" w:history="1">
+      <w:hyperlink r:id="rId20" w:anchor=":~:text=The%20%E2%80%9Ctypeof%20null%E2%80%9D%20bug%20is,lower%20bits%20of%20the%20units.&amp;text=The%20data%20is%20a%20reference%20to%20a%20string" w:history="1">
         <w:r>
           <w:rPr>
             <w:rStyle w:val="Hyperlink"/>
@@ -6547,7 +7339,7 @@
         </w:rPr>
         <w:t xml:space="preserve">Alex Ellis, </w:t>
       </w:r>
-      <w:hyperlink r:id="rId22" w:history="1">
+      <w:hyperlink r:id="rId21" w:history="1">
         <w:r>
           <w:rPr>
             <w:rStyle w:val="Hyperlink"/>
@@ -6567,6 +7359,232 @@
         </w:rPr>
         <w:t>, January 22, 2021</w:t>
       </w:r>
+    </w:p>
+    <w:p>
+      <w:pPr>
+        <w:pStyle w:val="ListParagraph"/>
+        <w:numPr>
+          <w:ilvl w:val="0"/>
+          <w:numId w:val="3"/>
+        </w:numPr>
+        <w:spacing w:line="360" w:lineRule="auto"/>
+        <w:rPr>
+          <w:rFonts w:ascii="Times New Roman" w:hAnsi="Times New Roman" w:cs="Times New Roman"/>
+          <w:color w:val="000000" w:themeColor="text1"/>
+          <w:sz w:val="24"/>
+          <w:szCs w:val="24"/>
+        </w:rPr>
+      </w:pPr>
+      <w:r>
+        <w:rPr>
+          <w:rFonts w:ascii="Times New Roman" w:hAnsi="Times New Roman" w:cs="Times New Roman"/>
+          <w:color w:val="000000" w:themeColor="text1"/>
+          <w:sz w:val="24"/>
+          <w:szCs w:val="24"/>
+        </w:rPr>
+        <w:t xml:space="preserve">JavaScript in plain English, </w:t>
+      </w:r>
+      <w:hyperlink r:id="rId22" w:history="1">
+        <w:r>
+          <w:rPr>
+            <w:rStyle w:val="Hyperlink"/>
+            <w:rFonts w:ascii="Times New Roman" w:hAnsi="Times New Roman" w:cs="Times New Roman"/>
+            <w:sz w:val="24"/>
+            <w:szCs w:val="24"/>
+          </w:rPr>
+          <w:t>https://medium.com/javascript-in-plain-english/how-hoisting-works-with-let-and-const-in-javascript-725616df7085#:~:text=Yes%2C%20variables%20declared%20with%20let,and%20automatically%20initialized%20to%20undefined%20</w:t>
+        </w:r>
+      </w:hyperlink>
+      <w:r>
+        <w:rPr>
+          <w:rFonts w:ascii="Times New Roman" w:hAnsi="Times New Roman" w:cs="Times New Roman"/>
+          <w:color w:val="000000" w:themeColor="text1"/>
+          <w:sz w:val="24"/>
+          <w:szCs w:val="24"/>
+        </w:rPr>
+        <w:t>.</w:t>
+      </w:r>
+      <w:r>
+        <w:rPr>
+          <w:rFonts w:ascii="Times New Roman" w:hAnsi="Times New Roman" w:cs="Times New Roman"/>
+          <w:color w:val="000000" w:themeColor="text1"/>
+          <w:sz w:val="24"/>
+          <w:szCs w:val="24"/>
+        </w:rPr>
+        <w:t>, January 22, 2021</w:t>
+      </w:r>
+      <w:r>
+        <w:rPr>
+          <w:rFonts w:ascii="Times New Roman" w:hAnsi="Times New Roman" w:cs="Times New Roman"/>
+          <w:color w:val="000000" w:themeColor="text1"/>
+          <w:sz w:val="24"/>
+          <w:szCs w:val="24"/>
+        </w:rPr>
+        <w:t xml:space="preserve">   </w:t>
+      </w:r>
+    </w:p>
+    <w:p>
+      <w:pPr>
+        <w:pStyle w:val="ListParagraph"/>
+        <w:numPr>
+          <w:ilvl w:val="0"/>
+          <w:numId w:val="3"/>
+        </w:numPr>
+        <w:spacing w:line="360" w:lineRule="auto"/>
+        <w:rPr>
+          <w:rFonts w:ascii="Times New Roman" w:hAnsi="Times New Roman" w:cs="Times New Roman"/>
+          <w:color w:val="000000" w:themeColor="text1"/>
+          <w:sz w:val="24"/>
+          <w:szCs w:val="24"/>
+        </w:rPr>
+      </w:pPr>
+      <w:r>
+        <w:rPr>
+          <w:rFonts w:ascii="Times New Roman" w:hAnsi="Times New Roman" w:cs="Times New Roman"/>
+          <w:color w:val="000000" w:themeColor="text1"/>
+          <w:sz w:val="24"/>
+          <w:szCs w:val="24"/>
+        </w:rPr>
+        <w:lastRenderedPageBreak/>
+        <w:t xml:space="preserve">Bits and Pieces, </w:t>
+      </w:r>
+      <w:hyperlink r:id="rId23" w:history="1">
+        <w:r>
+          <w:rPr>
+            <w:rStyle w:val="Hyperlink"/>
+            <w:rFonts w:ascii="Times New Roman" w:hAnsi="Times New Roman" w:cs="Times New Roman"/>
+            <w:sz w:val="24"/>
+            <w:szCs w:val="24"/>
+          </w:rPr>
+          <w:t>https://blog.bitsrc.io/hoisting-in-modern-javascript-let-const-and-var-b290405adfda</w:t>
+        </w:r>
+      </w:hyperlink>
+      <w:r>
+        <w:rPr>
+          <w:rFonts w:ascii="Times New Roman" w:hAnsi="Times New Roman" w:cs="Times New Roman"/>
+          <w:color w:val="000000" w:themeColor="text1"/>
+          <w:sz w:val="24"/>
+          <w:szCs w:val="24"/>
+        </w:rPr>
+        <w:t>, January 22, 2021</w:t>
+      </w:r>
+    </w:p>
+    <w:p>
+      <w:pPr>
+        <w:pStyle w:val="ListParagraph"/>
+        <w:numPr>
+          <w:ilvl w:val="0"/>
+          <w:numId w:val="3"/>
+        </w:numPr>
+        <w:spacing w:line="360" w:lineRule="auto"/>
+        <w:rPr>
+          <w:rFonts w:ascii="Times New Roman" w:hAnsi="Times New Roman" w:cs="Times New Roman"/>
+          <w:color w:val="000000" w:themeColor="text1"/>
+          <w:sz w:val="24"/>
+          <w:szCs w:val="24"/>
+        </w:rPr>
+      </w:pPr>
+      <w:proofErr w:type="spellStart"/>
+      <w:r>
+        <w:rPr>
+          <w:rFonts w:ascii="Times New Roman" w:hAnsi="Times New Roman" w:cs="Times New Roman"/>
+          <w:color w:val="000000" w:themeColor="text1"/>
+          <w:sz w:val="24"/>
+          <w:szCs w:val="24"/>
+        </w:rPr>
+        <w:t>Flaviocopes</w:t>
+      </w:r>
+      <w:proofErr w:type="spellEnd"/>
+      <w:r>
+        <w:rPr>
+          <w:rFonts w:ascii="Times New Roman" w:hAnsi="Times New Roman" w:cs="Times New Roman"/>
+          <w:color w:val="000000" w:themeColor="text1"/>
+          <w:sz w:val="24"/>
+          <w:szCs w:val="24"/>
+        </w:rPr>
+        <w:t xml:space="preserve">, </w:t>
+      </w:r>
+      <w:hyperlink r:id="rId24" w:history="1">
+        <w:r>
+          <w:rPr>
+            <w:rStyle w:val="Hyperlink"/>
+            <w:rFonts w:ascii="Times New Roman" w:hAnsi="Times New Roman" w:cs="Times New Roman"/>
+            <w:sz w:val="24"/>
+            <w:szCs w:val="24"/>
+          </w:rPr>
+          <w:t>https://flaviocopes.com/javascript-automatic-semicolon-insertion/</w:t>
+        </w:r>
+      </w:hyperlink>
+      <w:r>
+        <w:rPr>
+          <w:rFonts w:ascii="Times New Roman" w:hAnsi="Times New Roman" w:cs="Times New Roman"/>
+          <w:color w:val="000000" w:themeColor="text1"/>
+          <w:sz w:val="24"/>
+          <w:szCs w:val="24"/>
+        </w:rPr>
+        <w:t>, January 23, 2021</w:t>
+      </w:r>
+    </w:p>
+    <w:p>
+      <w:pPr>
+        <w:pStyle w:val="ListParagraph"/>
+        <w:numPr>
+          <w:ilvl w:val="0"/>
+          <w:numId w:val="3"/>
+        </w:numPr>
+        <w:spacing w:line="360" w:lineRule="auto"/>
+        <w:rPr>
+          <w:rFonts w:ascii="Times New Roman" w:hAnsi="Times New Roman" w:cs="Times New Roman"/>
+          <w:color w:val="000000" w:themeColor="text1"/>
+          <w:sz w:val="24"/>
+          <w:szCs w:val="24"/>
+        </w:rPr>
+      </w:pPr>
+      <w:r>
+        <w:rPr>
+          <w:rFonts w:ascii="Times New Roman" w:hAnsi="Times New Roman" w:cs="Times New Roman"/>
+          <w:color w:val="000000" w:themeColor="text1"/>
+          <w:sz w:val="24"/>
+          <w:szCs w:val="24"/>
+        </w:rPr>
+        <w:t xml:space="preserve">Dev, </w:t>
+      </w:r>
+      <w:hyperlink r:id="rId25" w:history="1">
+        <w:r>
+          <w:rPr>
+            <w:rStyle w:val="Hyperlink"/>
+            <w:rFonts w:ascii="Times New Roman" w:hAnsi="Times New Roman" w:cs="Times New Roman"/>
+            <w:sz w:val="24"/>
+            <w:szCs w:val="24"/>
+          </w:rPr>
+          <w:t>https://dev.to/adriennemiller/semicolons-in-javascript-to-use-or-not-to-use-2nli</w:t>
+        </w:r>
+      </w:hyperlink>
+      <w:r>
+        <w:rPr>
+          <w:rFonts w:ascii="Times New Roman" w:hAnsi="Times New Roman" w:cs="Times New Roman"/>
+          <w:color w:val="000000" w:themeColor="text1"/>
+          <w:sz w:val="24"/>
+          <w:szCs w:val="24"/>
+        </w:rPr>
+        <w:t>, January 23, 2021</w:t>
+      </w:r>
+    </w:p>
+    <w:p>
+      <w:pPr>
+        <w:pStyle w:val="ListParagraph"/>
+        <w:numPr>
+          <w:ilvl w:val="0"/>
+          <w:numId w:val="3"/>
+        </w:numPr>
+        <w:spacing w:line="360" w:lineRule="auto"/>
+        <w:rPr>
+          <w:rFonts w:ascii="Times New Roman" w:hAnsi="Times New Roman" w:cs="Times New Roman"/>
+          <w:color w:val="000000" w:themeColor="text1"/>
+          <w:sz w:val="24"/>
+          <w:szCs w:val="24"/>
+        </w:rPr>
+      </w:pPr>
     </w:p>
     <w:p>
       <w:pPr>
@@ -8350,6 +9368,92 @@
     </w:lvl>
   </w:abstractNum>
   <w:abstractNum w:abstractNumId="13" w15:restartNumberingAfterBreak="0">
+    <w:nsid w:val="74E847E7"/>
+    <w:multiLevelType w:val="hybridMultilevel"/>
+    <w:tmpl w:val="7EDE7F58"/>
+    <w:lvl w:ilvl="0" w:tplc="0409000F">
+      <w:start w:val="1"/>
+      <w:numFmt w:val="decimal"/>
+      <w:lvlText w:val="%1."/>
+      <w:lvlJc w:val="left"/>
+      <w:pPr>
+        <w:ind w:left="720" w:hanging="360"/>
+      </w:pPr>
+    </w:lvl>
+    <w:lvl w:ilvl="1" w:tplc="04090019" w:tentative="1">
+      <w:start w:val="1"/>
+      <w:numFmt w:val="lowerLetter"/>
+      <w:lvlText w:val="%2."/>
+      <w:lvlJc w:val="left"/>
+      <w:pPr>
+        <w:ind w:left="1440" w:hanging="360"/>
+      </w:pPr>
+    </w:lvl>
+    <w:lvl w:ilvl="2" w:tplc="0409001B" w:tentative="1">
+      <w:start w:val="1"/>
+      <w:numFmt w:val="lowerRoman"/>
+      <w:lvlText w:val="%3."/>
+      <w:lvlJc w:val="right"/>
+      <w:pPr>
+        <w:ind w:left="2160" w:hanging="180"/>
+      </w:pPr>
+    </w:lvl>
+    <w:lvl w:ilvl="3" w:tplc="0409000F" w:tentative="1">
+      <w:start w:val="1"/>
+      <w:numFmt w:val="decimal"/>
+      <w:lvlText w:val="%4."/>
+      <w:lvlJc w:val="left"/>
+      <w:pPr>
+        <w:ind w:left="2880" w:hanging="360"/>
+      </w:pPr>
+    </w:lvl>
+    <w:lvl w:ilvl="4" w:tplc="04090019" w:tentative="1">
+      <w:start w:val="1"/>
+      <w:numFmt w:val="lowerLetter"/>
+      <w:lvlText w:val="%5."/>
+      <w:lvlJc w:val="left"/>
+      <w:pPr>
+        <w:ind w:left="3600" w:hanging="360"/>
+      </w:pPr>
+    </w:lvl>
+    <w:lvl w:ilvl="5" w:tplc="0409001B" w:tentative="1">
+      <w:start w:val="1"/>
+      <w:numFmt w:val="lowerRoman"/>
+      <w:lvlText w:val="%6."/>
+      <w:lvlJc w:val="right"/>
+      <w:pPr>
+        <w:ind w:left="4320" w:hanging="180"/>
+      </w:pPr>
+    </w:lvl>
+    <w:lvl w:ilvl="6" w:tplc="0409000F" w:tentative="1">
+      <w:start w:val="1"/>
+      <w:numFmt w:val="decimal"/>
+      <w:lvlText w:val="%7."/>
+      <w:lvlJc w:val="left"/>
+      <w:pPr>
+        <w:ind w:left="5040" w:hanging="360"/>
+      </w:pPr>
+    </w:lvl>
+    <w:lvl w:ilvl="7" w:tplc="04090019" w:tentative="1">
+      <w:start w:val="1"/>
+      <w:numFmt w:val="lowerLetter"/>
+      <w:lvlText w:val="%8."/>
+      <w:lvlJc w:val="left"/>
+      <w:pPr>
+        <w:ind w:left="5760" w:hanging="360"/>
+      </w:pPr>
+    </w:lvl>
+    <w:lvl w:ilvl="8" w:tplc="0409001B" w:tentative="1">
+      <w:start w:val="1"/>
+      <w:numFmt w:val="lowerRoman"/>
+      <w:lvlText w:val="%9."/>
+      <w:lvlJc w:val="right"/>
+      <w:pPr>
+        <w:ind w:left="6480" w:hanging="180"/>
+      </w:pPr>
+    </w:lvl>
+  </w:abstractNum>
+  <w:abstractNum w:abstractNumId="14" w15:restartNumberingAfterBreak="0">
     <w:nsid w:val="79421AF1"/>
     <w:multiLevelType w:val="hybridMultilevel"/>
     <w:tmpl w:val="461CFC8A"/>
@@ -8438,7 +9542,7 @@
       </w:pPr>
     </w:lvl>
   </w:abstractNum>
-  <w:abstractNum w:abstractNumId="14" w15:restartNumberingAfterBreak="0">
+  <w:abstractNum w:abstractNumId="15" w15:restartNumberingAfterBreak="0">
     <w:nsid w:val="7D9042B9"/>
     <w:multiLevelType w:val="hybridMultilevel"/>
     <w:tmpl w:val="1D98C7A8"/>
@@ -8534,7 +9638,7 @@
     <w:abstractNumId w:val="12"/>
   </w:num>
   <w:num w:numId="3">
-    <w:abstractNumId w:val="14"/>
+    <w:abstractNumId w:val="15"/>
   </w:num>
   <w:num w:numId="4">
     <w:abstractNumId w:val="3"/>
@@ -8546,7 +9650,7 @@
     <w:abstractNumId w:val="11"/>
   </w:num>
   <w:num w:numId="7">
-    <w:abstractNumId w:val="13"/>
+    <w:abstractNumId w:val="14"/>
   </w:num>
   <w:num w:numId="8">
     <w:abstractNumId w:val="7"/>
@@ -8625,6 +9729,9 @@
   </w:num>
   <w:num w:numId="16">
     <w:abstractNumId w:val="8"/>
+  </w:num>
+  <w:num w:numId="17">
+    <w:abstractNumId w:val="13"/>
   </w:num>
 </w:numbering>
 </file>
@@ -9053,6 +10160,7 @@
   <w:style w:type="character" w:default="1" w:styleId="DefaultParagraphFont">
     <w:name w:val="Default Paragraph Font"/>
     <w:uiPriority w:val="1"/>
+    <w:semiHidden/>
     <w:unhideWhenUsed/>
   </w:style>
   <w:style w:type="table" w:default="1" w:styleId="TableNormal">

</xml_diff>

<commit_message>
Fifth commit - Expression vs Statement in JavaScript
</commit_message>
<xml_diff>
--- a/Assignment 1.docx
+++ b/Assignment 1.docx
@@ -164,19 +164,8 @@
           <w:sz w:val="36"/>
           <w:szCs w:val="36"/>
         </w:rPr>
-        <w:t xml:space="preserve">Basic </w:t>
-      </w:r>
-      <w:proofErr w:type="spellStart"/>
-      <w:r>
-        <w:rPr>
-          <w:rFonts w:ascii="Times New Roman" w:hAnsi="Times New Roman" w:cs="Times New Roman"/>
-          <w:color w:val="000000" w:themeColor="text1"/>
-          <w:sz w:val="36"/>
-          <w:szCs w:val="36"/>
-        </w:rPr>
-        <w:t>JavaScripts</w:t>
-      </w:r>
-      <w:proofErr w:type="spellEnd"/>
+        <w:t>Basic JavaScripts</w:t>
+      </w:r>
     </w:p>
     <w:p>
       <w:pPr>
@@ -206,19 +195,19 @@
           <w:sz w:val="28"/>
           <w:szCs w:val="28"/>
         </w:rPr>
-        <w:t xml:space="preserve">Submitted by: - </w:t>
-      </w:r>
-      <w:proofErr w:type="spellStart"/>
-      <w:r>
+        <w:t>Submitted by: - Naboni Abebe</w:t>
+      </w:r>
+    </w:p>
+    <w:p>
+      <w:pPr>
+        <w:spacing w:line="360" w:lineRule="auto"/>
         <w:rPr>
           <w:rFonts w:ascii="Times New Roman" w:hAnsi="Times New Roman" w:cs="Times New Roman"/>
           <w:color w:val="000000" w:themeColor="text1"/>
           <w:sz w:val="28"/>
           <w:szCs w:val="28"/>
         </w:rPr>
-        <w:t>Naboni</w:t>
-      </w:r>
-      <w:proofErr w:type="spellEnd"/>
+      </w:pPr>
       <w:r>
         <w:rPr>
           <w:rFonts w:ascii="Times New Roman" w:hAnsi="Times New Roman" w:cs="Times New Roman"/>
@@ -226,7 +215,7 @@
           <w:sz w:val="28"/>
           <w:szCs w:val="28"/>
         </w:rPr>
-        <w:t xml:space="preserve"> Abebe</w:t>
+        <w:t>Student Id: - ETR/0714/11</w:t>
       </w:r>
     </w:p>
     <w:p>
@@ -246,7 +235,7 @@
           <w:sz w:val="28"/>
           <w:szCs w:val="28"/>
         </w:rPr>
-        <w:t>Student Id: - ETR/0714/11</w:t>
+        <w:t>Section: 1</w:t>
       </w:r>
     </w:p>
     <w:p>
@@ -266,47 +255,7 @@
           <w:sz w:val="28"/>
           <w:szCs w:val="28"/>
         </w:rPr>
-        <w:t>Section: 1</w:t>
-      </w:r>
-    </w:p>
-    <w:p>
-      <w:pPr>
-        <w:spacing w:line="360" w:lineRule="auto"/>
-        <w:rPr>
-          <w:rFonts w:ascii="Times New Roman" w:hAnsi="Times New Roman" w:cs="Times New Roman"/>
-          <w:color w:val="000000" w:themeColor="text1"/>
-          <w:sz w:val="28"/>
-          <w:szCs w:val="28"/>
-        </w:rPr>
-      </w:pPr>
-      <w:r>
-        <w:rPr>
-          <w:rFonts w:ascii="Times New Roman" w:hAnsi="Times New Roman" w:cs="Times New Roman"/>
-          <w:color w:val="000000" w:themeColor="text1"/>
-          <w:sz w:val="28"/>
-          <w:szCs w:val="28"/>
-        </w:rPr>
-        <w:t xml:space="preserve">Submitted to: - </w:t>
-      </w:r>
-      <w:proofErr w:type="spellStart"/>
-      <w:r>
-        <w:rPr>
-          <w:rFonts w:ascii="Times New Roman" w:hAnsi="Times New Roman" w:cs="Times New Roman"/>
-          <w:color w:val="000000" w:themeColor="text1"/>
-          <w:sz w:val="28"/>
-          <w:szCs w:val="28"/>
-        </w:rPr>
-        <w:t>Fitsum</w:t>
-      </w:r>
-      <w:proofErr w:type="spellEnd"/>
-      <w:r>
-        <w:rPr>
-          <w:rFonts w:ascii="Times New Roman" w:hAnsi="Times New Roman" w:cs="Times New Roman"/>
-          <w:color w:val="000000" w:themeColor="text1"/>
-          <w:sz w:val="28"/>
-          <w:szCs w:val="28"/>
-        </w:rPr>
-        <w:t xml:space="preserve"> Alemu</w:t>
+        <w:t>Submitted to: - Fitsum Alemu</w:t>
       </w:r>
     </w:p>
     <w:p>
@@ -975,25 +924,7 @@
           <w:sz w:val="24"/>
           <w:szCs w:val="24"/>
         </w:rPr>
-        <w:t xml:space="preserve">Whenever v8 enters the execution context of a certain code (function); it starts by </w:t>
-      </w:r>
-      <w:proofErr w:type="spellStart"/>
-      <w:r>
-        <w:rPr>
-          <w:rFonts w:cs="Times New Roman"/>
-          <w:sz w:val="24"/>
-          <w:szCs w:val="24"/>
-        </w:rPr>
-        <w:t>lexing</w:t>
-      </w:r>
-      <w:proofErr w:type="spellEnd"/>
-      <w:r>
-        <w:rPr>
-          <w:rFonts w:cs="Times New Roman"/>
-          <w:sz w:val="24"/>
-          <w:szCs w:val="24"/>
-        </w:rPr>
-        <w:t xml:space="preserve"> or tokenizing the code. Which mean it will split your code into atomic tokens like foo = 10.</w:t>
+        <w:t>Whenever v8 enters the execution context of a certain code (function); it starts by lexing or tokenizing the code. Which mean it will split your code into atomic tokens like foo = 10.</w:t>
       </w:r>
     </w:p>
     <w:p>
@@ -1226,25 +1157,7 @@
           <w:szCs w:val="24"/>
         </w:rPr>
         <w:lastRenderedPageBreak/>
-        <w:t xml:space="preserve">The most important differences between a compiled and an interpreted language is; the compiled one takes a longer time to prepare itself to start executing, as it has to take care of </w:t>
-      </w:r>
-      <w:proofErr w:type="spellStart"/>
-      <w:r>
-        <w:rPr>
-          <w:rFonts w:cs="Times New Roman"/>
-          <w:sz w:val="24"/>
-          <w:szCs w:val="24"/>
-        </w:rPr>
-        <w:t>lexing</w:t>
-      </w:r>
-      <w:proofErr w:type="spellEnd"/>
-      <w:r>
-        <w:rPr>
-          <w:rFonts w:cs="Times New Roman"/>
-          <w:sz w:val="24"/>
-          <w:szCs w:val="24"/>
-        </w:rPr>
-        <w:t xml:space="preserve"> the entire codebase, making awesome optimizations etc. In the other hand an interpreted language starts executing in no time but doesn’t do any optimization of code. So, each expression is translated separately. Consider the code snippet below.</w:t>
+        <w:t>The most important differences between a compiled and an interpreted language is; the compiled one takes a longer time to prepare itself to start executing, as it has to take care of lexing the entire codebase, making awesome optimizations etc. In the other hand an interpreted language starts executing in no time but doesn’t do any optimization of code. So, each expression is translated separately. Consider the code snippet below.</w:t>
       </w:r>
     </w:p>
     <w:p>
@@ -1257,7 +1170,6 @@
           <w:szCs w:val="24"/>
         </w:rPr>
       </w:pPr>
-      <w:proofErr w:type="gramStart"/>
       <w:r>
         <w:rPr>
           <w:rFonts w:cs="Times New Roman"/>
@@ -1272,62 +1184,7 @@
           <w:sz w:val="24"/>
           <w:szCs w:val="24"/>
         </w:rPr>
-        <w:t>or(</w:t>
-      </w:r>
-      <w:proofErr w:type="spellStart"/>
-      <w:proofErr w:type="gramEnd"/>
-      <w:r>
-        <w:rPr>
-          <w:rFonts w:cs="Times New Roman"/>
-          <w:sz w:val="24"/>
-          <w:szCs w:val="24"/>
-        </w:rPr>
-        <w:t>i</w:t>
-      </w:r>
-      <w:proofErr w:type="spellEnd"/>
-      <w:r>
-        <w:rPr>
-          <w:rFonts w:cs="Times New Roman"/>
-          <w:sz w:val="24"/>
-          <w:szCs w:val="24"/>
-        </w:rPr>
-        <w:t xml:space="preserve">=0; </w:t>
-      </w:r>
-      <w:proofErr w:type="spellStart"/>
-      <w:r>
-        <w:rPr>
-          <w:rFonts w:cs="Times New Roman"/>
-          <w:sz w:val="24"/>
-          <w:szCs w:val="24"/>
-        </w:rPr>
-        <w:t>i</w:t>
-      </w:r>
-      <w:proofErr w:type="spellEnd"/>
-      <w:r>
-        <w:rPr>
-          <w:rFonts w:cs="Times New Roman"/>
-          <w:sz w:val="24"/>
-          <w:szCs w:val="24"/>
-        </w:rPr>
-        <w:t xml:space="preserve">&lt;1000; </w:t>
-      </w:r>
-      <w:proofErr w:type="spellStart"/>
-      <w:r>
-        <w:rPr>
-          <w:rFonts w:cs="Times New Roman"/>
-          <w:sz w:val="24"/>
-          <w:szCs w:val="24"/>
-        </w:rPr>
-        <w:t>i</w:t>
-      </w:r>
-      <w:proofErr w:type="spellEnd"/>
-      <w:r>
-        <w:rPr>
-          <w:rFonts w:cs="Times New Roman"/>
-          <w:sz w:val="24"/>
-          <w:szCs w:val="24"/>
-        </w:rPr>
-        <w:t>++){</w:t>
+        <w:t>or(i=0; i&lt;1000; i++){</w:t>
       </w:r>
     </w:p>
     <w:p>
@@ -1346,25 +1203,25 @@
           <w:sz w:val="24"/>
           <w:szCs w:val="24"/>
         </w:rPr>
-        <w:t xml:space="preserve">    sum += </w:t>
-      </w:r>
-      <w:proofErr w:type="spellStart"/>
-      <w:r>
+        <w:t xml:space="preserve">    sum += i;</w:t>
+      </w:r>
+    </w:p>
+    <w:p>
+      <w:pPr>
+        <w:pStyle w:val="Style2"/>
         <w:rPr>
           <w:rFonts w:cs="Times New Roman"/>
           <w:sz w:val="24"/>
           <w:szCs w:val="24"/>
         </w:rPr>
-        <w:t>i</w:t>
-      </w:r>
-      <w:proofErr w:type="spellEnd"/>
+      </w:pPr>
       <w:r>
         <w:rPr>
           <w:rFonts w:cs="Times New Roman"/>
           <w:sz w:val="24"/>
           <w:szCs w:val="24"/>
         </w:rPr>
-        <w:t>;</w:t>
+        <w:t>}</w:t>
       </w:r>
     </w:p>
     <w:p>
@@ -1382,70 +1239,16 @@
           <w:sz w:val="24"/>
           <w:szCs w:val="24"/>
         </w:rPr>
-        <w:t>}</w:t>
-      </w:r>
-    </w:p>
-    <w:p>
-      <w:pPr>
-        <w:pStyle w:val="Style2"/>
+        <w:t>In case of compiled language, the sum += i part was already compiled down to machine code and when the loop will run, the machine code will be executed 1000 times.</w:t>
+      </w:r>
+      <w:r>
         <w:rPr>
           <w:rFonts w:cs="Times New Roman"/>
           <w:sz w:val="24"/>
           <w:szCs w:val="24"/>
         </w:rPr>
-      </w:pPr>
-      <w:r>
-        <w:rPr>
-          <w:rFonts w:cs="Times New Roman"/>
-          <w:sz w:val="24"/>
-          <w:szCs w:val="24"/>
-        </w:rPr>
-        <w:t xml:space="preserve">In case of compiled language, the sum += </w:t>
-      </w:r>
-      <w:proofErr w:type="spellStart"/>
-      <w:r>
-        <w:rPr>
-          <w:rFonts w:cs="Times New Roman"/>
-          <w:sz w:val="24"/>
-          <w:szCs w:val="24"/>
-        </w:rPr>
-        <w:t>i</w:t>
-      </w:r>
-      <w:proofErr w:type="spellEnd"/>
-      <w:r>
-        <w:rPr>
-          <w:rFonts w:cs="Times New Roman"/>
-          <w:sz w:val="24"/>
-          <w:szCs w:val="24"/>
-        </w:rPr>
-        <w:t> part was already compiled down to machine code and when the loop will run, the machine code will be executed 1000 times.</w:t>
-      </w:r>
-      <w:r>
-        <w:rPr>
-          <w:rFonts w:cs="Times New Roman"/>
-          <w:sz w:val="24"/>
-          <w:szCs w:val="24"/>
-        </w:rPr>
         <w:br/>
-        <w:t xml:space="preserve">But, in case of interpreted language, it will translate the sum += </w:t>
-      </w:r>
-      <w:proofErr w:type="spellStart"/>
-      <w:r>
-        <w:rPr>
-          <w:rFonts w:cs="Times New Roman"/>
-          <w:sz w:val="24"/>
-          <w:szCs w:val="24"/>
-        </w:rPr>
-        <w:t>i</w:t>
-      </w:r>
-      <w:proofErr w:type="spellEnd"/>
-      <w:r>
-        <w:rPr>
-          <w:rFonts w:cs="Times New Roman"/>
-          <w:sz w:val="24"/>
-          <w:szCs w:val="24"/>
-        </w:rPr>
-        <w:t> 1000 times to machine code and execute. So, there’s a huge performance drop cause the same code is getting translated 1000 times.</w:t>
+        <w:t>But, in case of interpreted language, it will translate the sum += i 1000 times to machine code and execute. So, there’s a huge performance drop cause the same code is getting translated 1000 times.</w:t>
       </w:r>
       <w:r>
         <w:rPr>
@@ -1633,15 +1436,7 @@
         <w:t xml:space="preserve">2. </w:t>
       </w:r>
       <w:r>
-        <w:t>The history of “</w:t>
-      </w:r>
-      <w:proofErr w:type="spellStart"/>
-      <w:r>
-        <w:t>typeof</w:t>
-      </w:r>
-      <w:proofErr w:type="spellEnd"/>
-      <w:r>
-        <w:t xml:space="preserve"> null”</w:t>
+        <w:t>The history of “typeof null”</w:t>
       </w:r>
     </w:p>
     <w:p>
@@ -1669,15 +1464,7 @@
         <w:t xml:space="preserve">2.1 </w:t>
       </w:r>
       <w:r>
-        <w:t xml:space="preserve">What is </w:t>
-      </w:r>
-      <w:proofErr w:type="spellStart"/>
-      <w:r>
-        <w:t>typeof</w:t>
-      </w:r>
-      <w:proofErr w:type="spellEnd"/>
-      <w:r>
-        <w:t xml:space="preserve"> operator?</w:t>
+        <w:t>What is typeof operator?</w:t>
       </w:r>
     </w:p>
     <w:p>
@@ -1697,7 +1484,6 @@
         </w:rPr>
         <w:t>The </w:t>
       </w:r>
-      <w:proofErr w:type="spellStart"/>
       <w:r>
         <w:rPr>
           <w:rFonts w:cs="Times New Roman"/>
@@ -1708,7 +1494,6 @@
         </w:rPr>
         <w:t>typeof</w:t>
       </w:r>
-      <w:proofErr w:type="spellEnd"/>
       <w:r>
         <w:rPr>
           <w:rFonts w:cs="Times New Roman"/>
@@ -1744,37 +1529,16 @@
       <w:r>
         <w:t xml:space="preserve">Table </w:t>
       </w:r>
-      <w:r>
-        <w:fldChar w:fldCharType="begin"/>
-      </w:r>
-      <w:r>
-        <w:instrText xml:space="preserve"> SEQ Table \* ARABIC </w:instrText>
-      </w:r>
-      <w:r>
-        <w:fldChar w:fldCharType="separate"/>
-      </w:r>
-      <w:r>
-        <w:rPr>
-          <w:noProof/>
-        </w:rPr>
-        <w:t>1</w:t>
-      </w:r>
-      <w:r>
-        <w:rPr>
-          <w:noProof/>
-        </w:rPr>
-        <w:fldChar w:fldCharType="end"/>
-      </w:r>
-      <w:r>
-        <w:t xml:space="preserve">: </w:t>
-      </w:r>
-      <w:proofErr w:type="spellStart"/>
-      <w:r>
-        <w:t>typeof</w:t>
-      </w:r>
-      <w:proofErr w:type="spellEnd"/>
-      <w:r>
-        <w:t xml:space="preserve"> operator in JavaScript</w:t>
+      <w:fldSimple w:instr=" SEQ Table \* ARABIC ">
+        <w:r>
+          <w:rPr>
+            <w:noProof/>
+          </w:rPr>
+          <w:t>1</w:t>
+        </w:r>
+      </w:fldSimple>
+      <w:r>
+        <w:t>: typeof operator in JavaScript</w:t>
       </w:r>
     </w:p>
     <w:tbl>
@@ -2021,25 +1785,7 @@
                 <w:sz w:val="24"/>
                 <w:szCs w:val="24"/>
               </w:rPr>
-              <w:t>"</w:t>
-            </w:r>
-            <w:proofErr w:type="spellStart"/>
-            <w:r>
-              <w:rPr>
-                <w:rFonts w:ascii="Times New Roman" w:hAnsi="Times New Roman" w:cs="Times New Roman"/>
-                <w:sz w:val="24"/>
-                <w:szCs w:val="24"/>
-              </w:rPr>
-              <w:t>boolean</w:t>
-            </w:r>
-            <w:proofErr w:type="spellEnd"/>
-            <w:r>
-              <w:rPr>
-                <w:rFonts w:ascii="Times New Roman" w:hAnsi="Times New Roman" w:cs="Times New Roman"/>
-                <w:sz w:val="24"/>
-                <w:szCs w:val="24"/>
-              </w:rPr>
-              <w:t>"</w:t>
+              <w:t>"boolean"</w:t>
             </w:r>
           </w:p>
         </w:tc>
@@ -2115,7 +1861,6 @@
               </w:rPr>
             </w:pPr>
             <w:hyperlink r:id="rId12" w:history="1">
-              <w:proofErr w:type="spellStart"/>
               <w:r>
                 <w:rPr>
                   <w:rStyle w:val="Hyperlink"/>
@@ -2127,7 +1872,6 @@
                 </w:rPr>
                 <w:t>BigInt</w:t>
               </w:r>
-              <w:proofErr w:type="spellEnd"/>
             </w:hyperlink>
             <w:r>
               <w:rPr>
@@ -2159,25 +1903,7 @@
                 <w:sz w:val="24"/>
                 <w:szCs w:val="24"/>
               </w:rPr>
-              <w:t>"</w:t>
-            </w:r>
-            <w:proofErr w:type="spellStart"/>
-            <w:r>
-              <w:rPr>
-                <w:rFonts w:ascii="Times New Roman" w:hAnsi="Times New Roman" w:cs="Times New Roman"/>
-                <w:sz w:val="24"/>
-                <w:szCs w:val="24"/>
-              </w:rPr>
-              <w:t>bigint</w:t>
-            </w:r>
-            <w:proofErr w:type="spellEnd"/>
-            <w:r>
-              <w:rPr>
-                <w:rFonts w:ascii="Times New Roman" w:hAnsi="Times New Roman" w:cs="Times New Roman"/>
-                <w:sz w:val="24"/>
-                <w:szCs w:val="24"/>
-              </w:rPr>
-              <w:t>"</w:t>
+              <w:t>"bigint"</w:t>
             </w:r>
           </w:p>
         </w:tc>
@@ -2433,13 +2159,8 @@
       <w:r>
         <w:t xml:space="preserve">Why is </w:t>
       </w:r>
-      <w:proofErr w:type="spellStart"/>
-      <w:r>
-        <w:t>typeof</w:t>
-      </w:r>
-      <w:proofErr w:type="spellEnd"/>
-      <w:r>
-        <w:t xml:space="preserve"> Null</w:t>
+      <w:r>
+        <w:t>typeof Null</w:t>
       </w:r>
       <w:r>
         <w:t xml:space="preserve"> an object?</w:t>
@@ -2460,69 +2181,33 @@
           <w:sz w:val="24"/>
           <w:szCs w:val="24"/>
         </w:rPr>
-        <w:t>In the first implementation of JavaScript, JavaScript values were represented as a type tag and a value. The type tag for objects was 0. null was represented as the NULL pointer (0x00 in most platforms). Consequently, null had 0 as type tag, hence the </w:t>
-      </w:r>
-      <w:proofErr w:type="spellStart"/>
+        <w:t>In the first implementation of JavaScript, JavaScript values were represented as a type tag and a value. The type tag for objects was 0. null was represented as the NULL pointer (0x00 in most platforms). Consequently, null had 0 as type tag, hence the typeof return value "object"</w:t>
+      </w:r>
       <w:r>
         <w:rPr>
           <w:rFonts w:cs="Times New Roman"/>
           <w:sz w:val="24"/>
           <w:szCs w:val="24"/>
         </w:rPr>
-        <w:t>typeof</w:t>
-      </w:r>
-      <w:proofErr w:type="spellEnd"/>
-      <w:r>
+        <w:t>.</w:t>
+      </w:r>
+    </w:p>
+    <w:p>
+      <w:pPr>
+        <w:pStyle w:val="Style2"/>
         <w:rPr>
           <w:rFonts w:cs="Times New Roman"/>
           <w:sz w:val="24"/>
           <w:szCs w:val="24"/>
         </w:rPr>
-        <w:t> return value "object"</w:t>
-      </w:r>
+      </w:pPr>
       <w:r>
         <w:rPr>
           <w:rFonts w:cs="Times New Roman"/>
           <w:sz w:val="24"/>
           <w:szCs w:val="24"/>
         </w:rPr>
-        <w:t>.</w:t>
-      </w:r>
-    </w:p>
-    <w:p>
-      <w:pPr>
-        <w:pStyle w:val="Style2"/>
-        <w:rPr>
-          <w:rFonts w:cs="Times New Roman"/>
-          <w:sz w:val="24"/>
-          <w:szCs w:val="24"/>
-        </w:rPr>
-      </w:pPr>
-      <w:r>
-        <w:rPr>
-          <w:rFonts w:cs="Times New Roman"/>
-          <w:sz w:val="24"/>
-          <w:szCs w:val="24"/>
-        </w:rPr>
-        <w:t>The “</w:t>
-      </w:r>
-      <w:proofErr w:type="spellStart"/>
-      <w:r>
-        <w:rPr>
-          <w:rFonts w:cs="Times New Roman"/>
-          <w:sz w:val="24"/>
-          <w:szCs w:val="24"/>
-        </w:rPr>
-        <w:t>typeof</w:t>
-      </w:r>
-      <w:proofErr w:type="spellEnd"/>
-      <w:r>
-        <w:rPr>
-          <w:rFonts w:cs="Times New Roman"/>
-          <w:sz w:val="24"/>
-          <w:szCs w:val="24"/>
-        </w:rPr>
-        <w:t xml:space="preserve"> null” bug is a remnant from the first version of JavaScript. In this version, values were stored in 32 bit units, which consisted of a small type tag (1–3 bits) and the actual data of the value. The type tags were stored in the lower bits of the units. There were five of them:</w:t>
+        <w:t>The “typeof null” bug is a remnant from the first version of JavaScript. In this version, values were stored in 32 bit units, which consisted of a small type tag (1–3 bits) and the actual data of the value. The type tags were stored in the lower bits of the units. There were five of them:</w:t>
       </w:r>
     </w:p>
     <w:p>
@@ -2637,43 +2322,7 @@
           <w:sz w:val="24"/>
           <w:szCs w:val="24"/>
         </w:rPr>
-        <w:t xml:space="preserve">110: </w:t>
-      </w:r>
-      <w:proofErr w:type="spellStart"/>
-      <w:r>
-        <w:rPr>
-          <w:rFonts w:cs="Times New Roman"/>
-          <w:sz w:val="24"/>
-          <w:szCs w:val="24"/>
-        </w:rPr>
-        <w:t>boolean</w:t>
-      </w:r>
-      <w:proofErr w:type="spellEnd"/>
-      <w:r>
-        <w:rPr>
-          <w:rFonts w:cs="Times New Roman"/>
-          <w:sz w:val="24"/>
-          <w:szCs w:val="24"/>
-        </w:rPr>
-        <w:t xml:space="preserve">. The data is a </w:t>
-      </w:r>
-      <w:proofErr w:type="spellStart"/>
-      <w:r>
-        <w:rPr>
-          <w:rFonts w:cs="Times New Roman"/>
-          <w:sz w:val="24"/>
-          <w:szCs w:val="24"/>
-        </w:rPr>
-        <w:t>boolean</w:t>
-      </w:r>
-      <w:proofErr w:type="spellEnd"/>
-      <w:r>
-        <w:rPr>
-          <w:rFonts w:cs="Times New Roman"/>
-          <w:sz w:val="24"/>
-          <w:szCs w:val="24"/>
-        </w:rPr>
-        <w:t>.</w:t>
+        <w:t>110: boolean. The data is a boolean.</w:t>
       </w:r>
     </w:p>
     <w:p>
@@ -2797,15 +2446,7 @@
         <w:pStyle w:val="Style1"/>
       </w:pPr>
       <w:r>
-        <w:t xml:space="preserve">3. Explain in detail why hoisting is different with </w:t>
-      </w:r>
-      <w:proofErr w:type="spellStart"/>
-      <w:r>
-        <w:t>let</w:t>
-      </w:r>
-      <w:proofErr w:type="spellEnd"/>
-      <w:r>
-        <w:t xml:space="preserve"> and const ?</w:t>
+        <w:t>3. Explain in detail why hoisting is different with let and const ?</w:t>
       </w:r>
     </w:p>
     <w:p>
@@ -2939,8 +2580,6 @@
                 <w:szCs w:val="24"/>
               </w:rPr>
             </w:pPr>
-            <w:proofErr w:type="spellStart"/>
-            <w:proofErr w:type="gramStart"/>
             <w:r>
               <w:rPr>
                 <w:rFonts w:ascii="Times New Roman" w:hAnsi="Times New Roman" w:cs="Times New Roman"/>
@@ -2951,23 +2590,13 @@
               </w:rPr>
               <w:t>sayHi</w:t>
             </w:r>
-            <w:proofErr w:type="spellEnd"/>
-            <w:r>
-              <w:rPr>
-                <w:rFonts w:ascii="Times New Roman" w:hAnsi="Times New Roman" w:cs="Times New Roman"/>
-                <w:sz w:val="24"/>
-                <w:szCs w:val="24"/>
-              </w:rPr>
-              <w:t>(</w:t>
-            </w:r>
-            <w:proofErr w:type="gramEnd"/>
-            <w:r>
-              <w:rPr>
-                <w:rFonts w:ascii="Times New Roman" w:hAnsi="Times New Roman" w:cs="Times New Roman"/>
-                <w:sz w:val="24"/>
-                <w:szCs w:val="24"/>
-              </w:rPr>
-              <w:t>);</w:t>
+            <w:r>
+              <w:rPr>
+                <w:rFonts w:ascii="Times New Roman" w:hAnsi="Times New Roman" w:cs="Times New Roman"/>
+                <w:sz w:val="24"/>
+                <w:szCs w:val="24"/>
+              </w:rPr>
+              <w:t>();</w:t>
             </w:r>
           </w:p>
           <w:p>
@@ -2987,8 +2616,6 @@
               </w:rPr>
               <w:t xml:space="preserve">function </w:t>
             </w:r>
-            <w:proofErr w:type="spellStart"/>
-            <w:proofErr w:type="gramStart"/>
             <w:r>
               <w:rPr>
                 <w:rFonts w:ascii="Times New Roman" w:hAnsi="Times New Roman" w:cs="Times New Roman"/>
@@ -2999,23 +2626,13 @@
               </w:rPr>
               <w:t>sayHi</w:t>
             </w:r>
-            <w:proofErr w:type="spellEnd"/>
-            <w:r>
-              <w:rPr>
-                <w:rFonts w:ascii="Times New Roman" w:hAnsi="Times New Roman" w:cs="Times New Roman"/>
-                <w:sz w:val="24"/>
-                <w:szCs w:val="24"/>
-              </w:rPr>
-              <w:t>(</w:t>
-            </w:r>
-            <w:proofErr w:type="gramEnd"/>
-            <w:r>
-              <w:rPr>
-                <w:rFonts w:ascii="Times New Roman" w:hAnsi="Times New Roman" w:cs="Times New Roman"/>
-                <w:sz w:val="24"/>
-                <w:szCs w:val="24"/>
-              </w:rPr>
-              <w:t>) {</w:t>
+            <w:r>
+              <w:rPr>
+                <w:rFonts w:ascii="Times New Roman" w:hAnsi="Times New Roman" w:cs="Times New Roman"/>
+                <w:sz w:val="24"/>
+                <w:szCs w:val="24"/>
+              </w:rPr>
+              <w:t>() {</w:t>
             </w:r>
           </w:p>
           <w:p>
@@ -3033,16 +2650,7 @@
                 <w:sz w:val="24"/>
                 <w:szCs w:val="24"/>
               </w:rPr>
-              <w:t xml:space="preserve">   </w:t>
-            </w:r>
-            <w:proofErr w:type="gramStart"/>
-            <w:r>
-              <w:rPr>
-                <w:rFonts w:ascii="Times New Roman" w:hAnsi="Times New Roman" w:cs="Times New Roman"/>
-                <w:sz w:val="24"/>
-                <w:szCs w:val="24"/>
-              </w:rPr>
-              <w:t>console.</w:t>
+              <w:t xml:space="preserve">   console.</w:t>
             </w:r>
             <w:r>
               <w:rPr>
@@ -3060,16 +2668,7 @@
                 <w:sz w:val="24"/>
                 <w:szCs w:val="24"/>
               </w:rPr>
-              <w:t>(</w:t>
-            </w:r>
-            <w:proofErr w:type="gramEnd"/>
-            <w:r>
-              <w:rPr>
-                <w:rFonts w:ascii="Times New Roman" w:hAnsi="Times New Roman" w:cs="Times New Roman"/>
-                <w:sz w:val="24"/>
-                <w:szCs w:val="24"/>
-              </w:rPr>
-              <w:t>'Hi there!');</w:t>
+              <w:t>('Hi there!');</w:t>
             </w:r>
           </w:p>
           <w:p>
@@ -3723,25 +3322,7 @@
                 <w:sz w:val="24"/>
                 <w:szCs w:val="24"/>
               </w:rPr>
-              <w:t xml:space="preserve">var john = new </w:t>
-            </w:r>
-            <w:proofErr w:type="gramStart"/>
-            <w:r>
-              <w:rPr>
-                <w:rFonts w:ascii="Times New Roman" w:hAnsi="Times New Roman" w:cs="Times New Roman"/>
-                <w:sz w:val="24"/>
-                <w:szCs w:val="24"/>
-              </w:rPr>
-              <w:t>Person(</w:t>
-            </w:r>
-            <w:proofErr w:type="gramEnd"/>
-            <w:r>
-              <w:rPr>
-                <w:rFonts w:ascii="Times New Roman" w:hAnsi="Times New Roman" w:cs="Times New Roman"/>
-                <w:sz w:val="24"/>
-                <w:szCs w:val="24"/>
-              </w:rPr>
-              <w:t xml:space="preserve">'John', 'Doe'); </w:t>
+              <w:t xml:space="preserve">var john = new Person('John', 'Doe'); </w:t>
             </w:r>
             <w:r>
               <w:rPr>
@@ -3751,29 +3332,7 @@
                 <w:sz w:val="24"/>
                 <w:szCs w:val="24"/>
               </w:rPr>
-              <w:t>//</w:t>
-            </w:r>
-            <w:proofErr w:type="spellStart"/>
-            <w:r>
-              <w:rPr>
-                <w:rFonts w:ascii="Times New Roman" w:hAnsi="Times New Roman" w:cs="Times New Roman"/>
-                <w:i/>
-                <w:iCs/>
-                <w:sz w:val="24"/>
-                <w:szCs w:val="24"/>
-              </w:rPr>
-              <w:t>ReferenceError</w:t>
-            </w:r>
-            <w:proofErr w:type="spellEnd"/>
-            <w:r>
-              <w:rPr>
-                <w:rFonts w:ascii="Times New Roman" w:hAnsi="Times New Roman" w:cs="Times New Roman"/>
-                <w:i/>
-                <w:iCs/>
-                <w:sz w:val="24"/>
-                <w:szCs w:val="24"/>
-              </w:rPr>
-              <w:t>: Person is not defined</w:t>
+              <w:t>//ReferenceError: Person is not defined</w:t>
             </w:r>
           </w:p>
           <w:p>
@@ -3818,7 +3377,6 @@
               </w:rPr>
               <w:t xml:space="preserve">    </w:t>
             </w:r>
-            <w:proofErr w:type="gramStart"/>
             <w:r>
               <w:rPr>
                 <w:rFonts w:ascii="Times New Roman" w:hAnsi="Times New Roman" w:cs="Times New Roman"/>
@@ -3835,16 +3393,7 @@
                 <w:sz w:val="24"/>
                 <w:szCs w:val="24"/>
               </w:rPr>
-              <w:t>(</w:t>
-            </w:r>
-            <w:proofErr w:type="gramEnd"/>
-            <w:r>
-              <w:rPr>
-                <w:rFonts w:ascii="Times New Roman" w:hAnsi="Times New Roman" w:cs="Times New Roman"/>
-                <w:sz w:val="24"/>
-                <w:szCs w:val="24"/>
-              </w:rPr>
-              <w:t>name, surname) {</w:t>
+              <w:t>(name, surname) {</w:t>
             </w:r>
           </w:p>
           <w:p>
@@ -3879,27 +3428,7 @@
                 <w:sz w:val="24"/>
                 <w:szCs w:val="24"/>
               </w:rPr>
-              <w:t xml:space="preserve">        </w:t>
-            </w:r>
-            <w:proofErr w:type="spellStart"/>
-            <w:proofErr w:type="gramStart"/>
-            <w:r>
-              <w:rPr>
-                <w:rFonts w:ascii="Times New Roman" w:hAnsi="Times New Roman" w:cs="Times New Roman"/>
-                <w:sz w:val="24"/>
-                <w:szCs w:val="24"/>
-              </w:rPr>
-              <w:t>this.surname</w:t>
-            </w:r>
-            <w:proofErr w:type="spellEnd"/>
-            <w:proofErr w:type="gramEnd"/>
-            <w:r>
-              <w:rPr>
-                <w:rFonts w:ascii="Times New Roman" w:hAnsi="Times New Roman" w:cs="Times New Roman"/>
-                <w:sz w:val="24"/>
-                <w:szCs w:val="24"/>
-              </w:rPr>
-              <w:t xml:space="preserve"> = surname;</w:t>
+              <w:t xml:space="preserve">        this.surname = surname;</w:t>
             </w:r>
           </w:p>
           <w:p>
@@ -3959,25 +3488,7 @@
                 <w:sz w:val="24"/>
                 <w:szCs w:val="24"/>
               </w:rPr>
-              <w:t xml:space="preserve">var jane = new </w:t>
-            </w:r>
-            <w:proofErr w:type="gramStart"/>
-            <w:r>
-              <w:rPr>
-                <w:rFonts w:ascii="Times New Roman" w:hAnsi="Times New Roman" w:cs="Times New Roman"/>
-                <w:sz w:val="24"/>
-                <w:szCs w:val="24"/>
-              </w:rPr>
-              <w:t>Person(</w:t>
-            </w:r>
-            <w:proofErr w:type="gramEnd"/>
-            <w:r>
-              <w:rPr>
-                <w:rFonts w:ascii="Times New Roman" w:hAnsi="Times New Roman" w:cs="Times New Roman"/>
-                <w:sz w:val="24"/>
-                <w:szCs w:val="24"/>
-              </w:rPr>
-              <w:t xml:space="preserve">'Jane', 'Doe'); </w:t>
+              <w:t xml:space="preserve">var jane = new Person('Jane', 'Doe'); </w:t>
             </w:r>
             <w:r>
               <w:rPr>
@@ -4019,15 +3530,7 @@
         <w:t xml:space="preserve">3.2 </w:t>
       </w:r>
       <w:r>
-        <w:t xml:space="preserve">Are variables declared with </w:t>
-      </w:r>
-      <w:proofErr w:type="spellStart"/>
-      <w:r>
-        <w:t>let</w:t>
-      </w:r>
-      <w:proofErr w:type="spellEnd"/>
-      <w:r>
-        <w:t xml:space="preserve"> and const hoisted?</w:t>
+        <w:t>Are variables declared with let and const hoisted?</w:t>
       </w:r>
     </w:p>
     <w:p>
@@ -4069,60 +3572,24 @@
           <w:sz w:val="24"/>
           <w:szCs w:val="24"/>
         </w:rPr>
-        <w:t xml:space="preserve">, variables declared with </w:t>
-      </w:r>
-      <w:proofErr w:type="spellStart"/>
-      <w:r>
-        <w:rPr>
-          <w:rFonts w:ascii="Times New Roman" w:hAnsi="Times New Roman" w:cs="Times New Roman"/>
-          <w:sz w:val="24"/>
-          <w:szCs w:val="24"/>
-        </w:rPr>
-        <w:t>let</w:t>
-      </w:r>
-      <w:proofErr w:type="spellEnd"/>
-      <w:r>
-        <w:rPr>
-          <w:rFonts w:ascii="Times New Roman" w:hAnsi="Times New Roman" w:cs="Times New Roman"/>
-          <w:sz w:val="24"/>
-          <w:szCs w:val="24"/>
-        </w:rPr>
-        <w:t xml:space="preserve"> and const are hoisted. Where they differ from other declarations in the hoisting process is in their initialization.</w:t>
-      </w:r>
-    </w:p>
-    <w:p>
-      <w:pPr>
-        <w:rPr>
-          <w:rFonts w:ascii="Times New Roman" w:hAnsi="Times New Roman" w:cs="Times New Roman"/>
-          <w:sz w:val="24"/>
-          <w:szCs w:val="24"/>
-        </w:rPr>
-      </w:pPr>
-      <w:r>
-        <w:rPr>
-          <w:rFonts w:ascii="Times New Roman" w:hAnsi="Times New Roman" w:cs="Times New Roman"/>
-          <w:sz w:val="24"/>
-          <w:szCs w:val="24"/>
-        </w:rPr>
-        <w:t xml:space="preserve">During the compilation phase, JavaScript variables declared with var and function are hoisted and automatically initialized </w:t>
-      </w:r>
-      <w:proofErr w:type="gramStart"/>
-      <w:r>
-        <w:rPr>
-          <w:rFonts w:ascii="Times New Roman" w:hAnsi="Times New Roman" w:cs="Times New Roman"/>
-          <w:sz w:val="24"/>
-          <w:szCs w:val="24"/>
-        </w:rPr>
-        <w:t>to</w:t>
-      </w:r>
-      <w:proofErr w:type="gramEnd"/>
-      <w:r>
-        <w:rPr>
-          <w:rFonts w:ascii="Times New Roman" w:hAnsi="Times New Roman" w:cs="Times New Roman"/>
-          <w:sz w:val="24"/>
-          <w:szCs w:val="24"/>
-        </w:rPr>
-        <w:t xml:space="preserve"> undefined.</w:t>
+        <w:t>, variables declared with let and const are hoisted. Where they differ from other declarations in the hoisting process is in their initialization.</w:t>
+      </w:r>
+    </w:p>
+    <w:p>
+      <w:pPr>
+        <w:rPr>
+          <w:rFonts w:ascii="Times New Roman" w:hAnsi="Times New Roman" w:cs="Times New Roman"/>
+          <w:sz w:val="24"/>
+          <w:szCs w:val="24"/>
+        </w:rPr>
+      </w:pPr>
+      <w:r>
+        <w:rPr>
+          <w:rFonts w:ascii="Times New Roman" w:hAnsi="Times New Roman" w:cs="Times New Roman"/>
+          <w:sz w:val="24"/>
+          <w:szCs w:val="24"/>
+        </w:rPr>
+        <w:t>During the compilation phase, JavaScript variables declared with var and function are hoisted and automatically initialized to undefined.</w:t>
       </w:r>
     </w:p>
     <w:tbl>
@@ -4247,25 +3714,7 @@
                 <w:sz w:val="24"/>
                 <w:szCs w:val="24"/>
               </w:rPr>
-              <w:t xml:space="preserve">console.log(name); // Uncaught </w:t>
-            </w:r>
-            <w:proofErr w:type="spellStart"/>
-            <w:r>
-              <w:rPr>
-                <w:rFonts w:ascii="Times New Roman" w:hAnsi="Times New Roman" w:cs="Times New Roman"/>
-                <w:sz w:val="24"/>
-                <w:szCs w:val="24"/>
-              </w:rPr>
-              <w:t>ReferenceError</w:t>
-            </w:r>
-            <w:proofErr w:type="spellEnd"/>
-            <w:r>
-              <w:rPr>
-                <w:rFonts w:ascii="Times New Roman" w:hAnsi="Times New Roman" w:cs="Times New Roman"/>
-                <w:sz w:val="24"/>
-                <w:szCs w:val="24"/>
-              </w:rPr>
-              <w:t>: name is not defined</w:t>
+              <w:t>console.log(name); // Uncaught ReferenceError: name is not defined</w:t>
             </w:r>
           </w:p>
           <w:p>
@@ -4364,25 +3813,7 @@
           <w:sz w:val="24"/>
           <w:szCs w:val="24"/>
         </w:rPr>
-        <w:t xml:space="preserve">To walk through the second example, JavaScript runs its compilation phase and sees let name, hoists that variable, but does not initialize it. Next, in the execution phase, </w:t>
-      </w:r>
-      <w:proofErr w:type="gramStart"/>
-      <w:r>
-        <w:rPr>
-          <w:rFonts w:ascii="Times New Roman" w:hAnsi="Times New Roman" w:cs="Times New Roman"/>
-          <w:sz w:val="24"/>
-          <w:szCs w:val="24"/>
-        </w:rPr>
-        <w:t>console.log(</w:t>
-      </w:r>
-      <w:proofErr w:type="gramEnd"/>
-      <w:r>
-        <w:rPr>
-          <w:rFonts w:ascii="Times New Roman" w:hAnsi="Times New Roman" w:cs="Times New Roman"/>
-          <w:sz w:val="24"/>
-          <w:szCs w:val="24"/>
-        </w:rPr>
-        <w:t>) is invoked and passed the argument name.</w:t>
+        <w:t>To walk through the second example, JavaScript runs its compilation phase and sees let name, hoists that variable, but does not initialize it. Next, in the execution phase, console.log() is invoked and passed the argument name.</w:t>
       </w:r>
     </w:p>
     <w:p>
@@ -4551,25 +3982,7 @@
                 <w:sz w:val="24"/>
                 <w:szCs w:val="24"/>
               </w:rPr>
-              <w:t xml:space="preserve">console.log(y); // throws </w:t>
-            </w:r>
-            <w:proofErr w:type="spellStart"/>
-            <w:r>
-              <w:rPr>
-                <w:rFonts w:ascii="Times New Roman" w:hAnsi="Times New Roman" w:cs="Times New Roman"/>
-                <w:sz w:val="24"/>
-                <w:szCs w:val="24"/>
-              </w:rPr>
-              <w:t>ReferenceError</w:t>
-            </w:r>
-            <w:proofErr w:type="spellEnd"/>
-            <w:r>
-              <w:rPr>
-                <w:rFonts w:ascii="Times New Roman" w:hAnsi="Times New Roman" w:cs="Times New Roman"/>
-                <w:sz w:val="24"/>
-                <w:szCs w:val="24"/>
-              </w:rPr>
-              <w:t>: y is not defined</w:t>
+              <w:t>console.log(y); // throws ReferenceError: y is not defined</w:t>
             </w:r>
           </w:p>
           <w:p>
@@ -4655,25 +4068,7 @@
                 <w:sz w:val="24"/>
                 <w:szCs w:val="24"/>
               </w:rPr>
-              <w:t xml:space="preserve">console.log(x); //throws TDZ </w:t>
-            </w:r>
-            <w:proofErr w:type="spellStart"/>
-            <w:r>
-              <w:rPr>
-                <w:rFonts w:ascii="Times New Roman" w:hAnsi="Times New Roman" w:cs="Times New Roman"/>
-                <w:sz w:val="24"/>
-                <w:szCs w:val="24"/>
-              </w:rPr>
-              <w:t>ReferenceError</w:t>
-            </w:r>
-            <w:proofErr w:type="spellEnd"/>
-            <w:r>
-              <w:rPr>
-                <w:rFonts w:ascii="Times New Roman" w:hAnsi="Times New Roman" w:cs="Times New Roman"/>
-                <w:sz w:val="24"/>
-                <w:szCs w:val="24"/>
-              </w:rPr>
-              <w:t>: x is not defined</w:t>
+              <w:t>console.log(x); //throws TDZ ReferenceError: x is not defined</w:t>
             </w:r>
           </w:p>
           <w:p>
@@ -4818,25 +4213,7 @@
           <w:sz w:val="24"/>
           <w:szCs w:val="24"/>
         </w:rPr>
-        <w:t xml:space="preserve">when the next line starts with </w:t>
-      </w:r>
-      <w:proofErr w:type="gramStart"/>
-      <w:r>
-        <w:rPr>
-          <w:rFonts w:ascii="Times New Roman" w:hAnsi="Times New Roman" w:cs="Times New Roman"/>
-          <w:sz w:val="24"/>
-          <w:szCs w:val="24"/>
-        </w:rPr>
-        <w:t>a }</w:t>
-      </w:r>
-      <w:proofErr w:type="gramEnd"/>
-      <w:r>
-        <w:rPr>
-          <w:rFonts w:ascii="Times New Roman" w:hAnsi="Times New Roman" w:cs="Times New Roman"/>
-          <w:sz w:val="24"/>
-          <w:szCs w:val="24"/>
-        </w:rPr>
-        <w:t>, closing the current block</w:t>
+        <w:t>when the next line starts with a }, closing the current block</w:t>
       </w:r>
     </w:p>
     <w:p>
@@ -5063,79 +4440,33 @@
                 <w:sz w:val="24"/>
                 <w:szCs w:val="24"/>
               </w:rPr>
-              <w:t xml:space="preserve">const </w:t>
-            </w:r>
-            <w:proofErr w:type="spellStart"/>
-            <w:r>
-              <w:rPr>
-                <w:rFonts w:ascii="Times New Roman" w:hAnsi="Times New Roman" w:cs="Times New Roman"/>
-                <w:sz w:val="24"/>
-                <w:szCs w:val="24"/>
-              </w:rPr>
-              <w:t>heyYou</w:t>
-            </w:r>
-            <w:proofErr w:type="spellEnd"/>
-            <w:r>
-              <w:rPr>
-                <w:rFonts w:ascii="Times New Roman" w:hAnsi="Times New Roman" w:cs="Times New Roman"/>
-                <w:sz w:val="24"/>
-                <w:szCs w:val="24"/>
-              </w:rPr>
-              <w:t xml:space="preserve"> = hey + ' ' + you</w:t>
-            </w:r>
-          </w:p>
-          <w:p>
-            <w:pPr>
-              <w:rPr>
-                <w:rFonts w:ascii="Times New Roman" w:hAnsi="Times New Roman" w:cs="Times New Roman"/>
-                <w:sz w:val="24"/>
-                <w:szCs w:val="24"/>
-              </w:rPr>
-            </w:pPr>
-          </w:p>
-          <w:p>
-            <w:pPr>
-              <w:rPr>
-                <w:rFonts w:ascii="Times New Roman" w:hAnsi="Times New Roman" w:cs="Times New Roman"/>
-                <w:sz w:val="24"/>
-                <w:szCs w:val="24"/>
-              </w:rPr>
-            </w:pPr>
-            <w:r>
-              <w:rPr>
-                <w:rFonts w:ascii="Times New Roman" w:hAnsi="Times New Roman" w:cs="Times New Roman"/>
-                <w:sz w:val="24"/>
-                <w:szCs w:val="24"/>
-              </w:rPr>
-              <w:t>['h', 'e', 'y'</w:t>
-            </w:r>
-            <w:proofErr w:type="gramStart"/>
-            <w:r>
-              <w:rPr>
-                <w:rFonts w:ascii="Times New Roman" w:hAnsi="Times New Roman" w:cs="Times New Roman"/>
-                <w:sz w:val="24"/>
-                <w:szCs w:val="24"/>
-              </w:rPr>
-              <w:t>].</w:t>
-            </w:r>
-            <w:proofErr w:type="spellStart"/>
-            <w:r>
-              <w:rPr>
-                <w:rFonts w:ascii="Times New Roman" w:hAnsi="Times New Roman" w:cs="Times New Roman"/>
-                <w:sz w:val="24"/>
-                <w:szCs w:val="24"/>
-              </w:rPr>
-              <w:t>forEach</w:t>
-            </w:r>
-            <w:proofErr w:type="spellEnd"/>
-            <w:proofErr w:type="gramEnd"/>
-            <w:r>
-              <w:rPr>
-                <w:rFonts w:ascii="Times New Roman" w:hAnsi="Times New Roman" w:cs="Times New Roman"/>
-                <w:sz w:val="24"/>
-                <w:szCs w:val="24"/>
-              </w:rPr>
-              <w:t>((letter) =&gt; console.log(letter))</w:t>
+              <w:t>const heyYou = hey + ' ' + you</w:t>
+            </w:r>
+          </w:p>
+          <w:p>
+            <w:pPr>
+              <w:rPr>
+                <w:rFonts w:ascii="Times New Roman" w:hAnsi="Times New Roman" w:cs="Times New Roman"/>
+                <w:sz w:val="24"/>
+                <w:szCs w:val="24"/>
+              </w:rPr>
+            </w:pPr>
+          </w:p>
+          <w:p>
+            <w:pPr>
+              <w:rPr>
+                <w:rFonts w:ascii="Times New Roman" w:hAnsi="Times New Roman" w:cs="Times New Roman"/>
+                <w:sz w:val="24"/>
+                <w:szCs w:val="24"/>
+              </w:rPr>
+            </w:pPr>
+            <w:r>
+              <w:rPr>
+                <w:rFonts w:ascii="Times New Roman" w:hAnsi="Times New Roman" w:cs="Times New Roman"/>
+                <w:sz w:val="24"/>
+                <w:szCs w:val="24"/>
+              </w:rPr>
+              <w:t>['h', 'e', 'y'].forEach((letter) =&gt; console.log(letter))</w:t>
             </w:r>
           </w:p>
           <w:p>
@@ -5173,43 +4504,7 @@
           <w:sz w:val="24"/>
           <w:szCs w:val="24"/>
         </w:rPr>
-        <w:t xml:space="preserve">You’ll get the error Uncaught </w:t>
-      </w:r>
-      <w:proofErr w:type="spellStart"/>
-      <w:r>
-        <w:rPr>
-          <w:rFonts w:ascii="Times New Roman" w:hAnsi="Times New Roman" w:cs="Times New Roman"/>
-          <w:sz w:val="24"/>
-          <w:szCs w:val="24"/>
-        </w:rPr>
-        <w:t>TypeError</w:t>
-      </w:r>
-      <w:proofErr w:type="spellEnd"/>
-      <w:r>
-        <w:rPr>
-          <w:rFonts w:ascii="Times New Roman" w:hAnsi="Times New Roman" w:cs="Times New Roman"/>
-          <w:sz w:val="24"/>
-          <w:szCs w:val="24"/>
-        </w:rPr>
-        <w:t>: Cannot read property '</w:t>
-      </w:r>
-      <w:proofErr w:type="spellStart"/>
-      <w:r>
-        <w:rPr>
-          <w:rFonts w:ascii="Times New Roman" w:hAnsi="Times New Roman" w:cs="Times New Roman"/>
-          <w:sz w:val="24"/>
-          <w:szCs w:val="24"/>
-        </w:rPr>
-        <w:t>forEach</w:t>
-      </w:r>
-      <w:proofErr w:type="spellEnd"/>
-      <w:r>
-        <w:rPr>
-          <w:rFonts w:ascii="Times New Roman" w:hAnsi="Times New Roman" w:cs="Times New Roman"/>
-          <w:sz w:val="24"/>
-          <w:szCs w:val="24"/>
-        </w:rPr>
-        <w:t>' of undefined because based on rule 1 JavaScript tries to interpret the code as</w:t>
+        <w:t>You’ll get the error Uncaught TypeError: Cannot read property 'forEach' of undefined because based on rule 1 JavaScript tries to interpret the code as</w:t>
       </w:r>
     </w:p>
     <w:tbl>
@@ -5274,61 +4569,7 @@
                 <w:sz w:val="24"/>
                 <w:szCs w:val="24"/>
               </w:rPr>
-              <w:t xml:space="preserve">const </w:t>
-            </w:r>
-            <w:proofErr w:type="spellStart"/>
-            <w:r>
-              <w:rPr>
-                <w:rFonts w:ascii="Times New Roman" w:hAnsi="Times New Roman" w:cs="Times New Roman"/>
-                <w:sz w:val="24"/>
-                <w:szCs w:val="24"/>
-              </w:rPr>
-              <w:t>heyYou</w:t>
-            </w:r>
-            <w:proofErr w:type="spellEnd"/>
-            <w:r>
-              <w:rPr>
-                <w:rFonts w:ascii="Times New Roman" w:hAnsi="Times New Roman" w:cs="Times New Roman"/>
-                <w:sz w:val="24"/>
-                <w:szCs w:val="24"/>
-              </w:rPr>
-              <w:t xml:space="preserve"> = hey + ' ' + </w:t>
-            </w:r>
-            <w:proofErr w:type="gramStart"/>
-            <w:r>
-              <w:rPr>
-                <w:rFonts w:ascii="Times New Roman" w:hAnsi="Times New Roman" w:cs="Times New Roman"/>
-                <w:sz w:val="24"/>
-                <w:szCs w:val="24"/>
-              </w:rPr>
-              <w:t>you[</w:t>
-            </w:r>
-            <w:proofErr w:type="gramEnd"/>
-            <w:r>
-              <w:rPr>
-                <w:rFonts w:ascii="Times New Roman" w:hAnsi="Times New Roman" w:cs="Times New Roman"/>
-                <w:sz w:val="24"/>
-                <w:szCs w:val="24"/>
-              </w:rPr>
-              <w:t>'h', 'e', 'y'].</w:t>
-            </w:r>
-            <w:proofErr w:type="spellStart"/>
-            <w:r>
-              <w:rPr>
-                <w:rFonts w:ascii="Times New Roman" w:hAnsi="Times New Roman" w:cs="Times New Roman"/>
-                <w:sz w:val="24"/>
-                <w:szCs w:val="24"/>
-              </w:rPr>
-              <w:t>forEach</w:t>
-            </w:r>
-            <w:proofErr w:type="spellEnd"/>
-            <w:r>
-              <w:rPr>
-                <w:rFonts w:ascii="Times New Roman" w:hAnsi="Times New Roman" w:cs="Times New Roman"/>
-                <w:sz w:val="24"/>
-                <w:szCs w:val="24"/>
-              </w:rPr>
-              <w:t>((letter) =&gt; console.log(letter))</w:t>
+              <w:t>const heyYou = hey + ' ' + you['h', 'e', 'y'].forEach((letter) =&gt; console.log(letter))</w:t>
             </w:r>
           </w:p>
         </w:tc>
@@ -5388,35 +4629,7 @@
                 <w:sz w:val="24"/>
                 <w:szCs w:val="24"/>
               </w:rPr>
-              <w:t>(1 + 2</w:t>
-            </w:r>
-            <w:proofErr w:type="gramStart"/>
-            <w:r>
-              <w:rPr>
-                <w:rFonts w:ascii="Times New Roman" w:hAnsi="Times New Roman" w:cs="Times New Roman"/>
-                <w:sz w:val="24"/>
-                <w:szCs w:val="24"/>
-              </w:rPr>
-              <w:t>).</w:t>
-            </w:r>
-            <w:proofErr w:type="spellStart"/>
-            <w:r>
-              <w:rPr>
-                <w:rFonts w:ascii="Times New Roman" w:hAnsi="Times New Roman" w:cs="Times New Roman"/>
-                <w:sz w:val="24"/>
-                <w:szCs w:val="24"/>
-              </w:rPr>
-              <w:t>toString</w:t>
-            </w:r>
-            <w:proofErr w:type="spellEnd"/>
-            <w:proofErr w:type="gramEnd"/>
-            <w:r>
-              <w:rPr>
-                <w:rFonts w:ascii="Times New Roman" w:hAnsi="Times New Roman" w:cs="Times New Roman"/>
-                <w:sz w:val="24"/>
-                <w:szCs w:val="24"/>
-              </w:rPr>
-              <w:t>()</w:t>
+              <w:t>(1 + 2).toString()</w:t>
             </w:r>
           </w:p>
         </w:tc>
@@ -5527,35 +4740,7 @@
                 <w:sz w:val="24"/>
                 <w:szCs w:val="24"/>
               </w:rPr>
-              <w:t>(a + b</w:t>
-            </w:r>
-            <w:proofErr w:type="gramStart"/>
-            <w:r>
-              <w:rPr>
-                <w:rFonts w:ascii="Times New Roman" w:hAnsi="Times New Roman" w:cs="Times New Roman"/>
-                <w:sz w:val="24"/>
-                <w:szCs w:val="24"/>
-              </w:rPr>
-              <w:t>).</w:t>
-            </w:r>
-            <w:proofErr w:type="spellStart"/>
-            <w:r>
-              <w:rPr>
-                <w:rFonts w:ascii="Times New Roman" w:hAnsi="Times New Roman" w:cs="Times New Roman"/>
-                <w:sz w:val="24"/>
-                <w:szCs w:val="24"/>
-              </w:rPr>
-              <w:t>toString</w:t>
-            </w:r>
-            <w:proofErr w:type="spellEnd"/>
-            <w:proofErr w:type="gramEnd"/>
-            <w:r>
-              <w:rPr>
-                <w:rFonts w:ascii="Times New Roman" w:hAnsi="Times New Roman" w:cs="Times New Roman"/>
-                <w:sz w:val="24"/>
-                <w:szCs w:val="24"/>
-              </w:rPr>
-              <w:t>()</w:t>
+              <w:t>(a + b).toString()</w:t>
             </w:r>
           </w:p>
         </w:tc>
@@ -5584,25 +4769,7 @@
           <w:sz w:val="24"/>
           <w:szCs w:val="24"/>
         </w:rPr>
-        <w:t xml:space="preserve">instead raises a </w:t>
-      </w:r>
-      <w:proofErr w:type="spellStart"/>
-      <w:r>
-        <w:rPr>
-          <w:rFonts w:ascii="Times New Roman" w:hAnsi="Times New Roman" w:cs="Times New Roman"/>
-          <w:sz w:val="24"/>
-          <w:szCs w:val="24"/>
-        </w:rPr>
-        <w:t>TypeError</w:t>
-      </w:r>
-      <w:proofErr w:type="spellEnd"/>
-      <w:r>
-        <w:rPr>
-          <w:rFonts w:ascii="Times New Roman" w:hAnsi="Times New Roman" w:cs="Times New Roman"/>
-          <w:sz w:val="24"/>
-          <w:szCs w:val="24"/>
-        </w:rPr>
-        <w:t>: b is not a function exception, because JavaScript tries to interpret it as</w:t>
+        <w:t>instead raises a TypeError: b is not a function exception, because JavaScript tries to interpret it as</w:t>
       </w:r>
     </w:p>
     <w:tbl>
@@ -5667,43 +4834,7 @@
                 <w:sz w:val="24"/>
                 <w:szCs w:val="24"/>
               </w:rPr>
-              <w:t xml:space="preserve">const c = a + </w:t>
-            </w:r>
-            <w:proofErr w:type="gramStart"/>
-            <w:r>
-              <w:rPr>
-                <w:rFonts w:ascii="Times New Roman" w:hAnsi="Times New Roman" w:cs="Times New Roman"/>
-                <w:sz w:val="24"/>
-                <w:szCs w:val="24"/>
-              </w:rPr>
-              <w:t>b(</w:t>
-            </w:r>
-            <w:proofErr w:type="gramEnd"/>
-            <w:r>
-              <w:rPr>
-                <w:rFonts w:ascii="Times New Roman" w:hAnsi="Times New Roman" w:cs="Times New Roman"/>
-                <w:sz w:val="24"/>
-                <w:szCs w:val="24"/>
-              </w:rPr>
-              <w:t>a + b).</w:t>
-            </w:r>
-            <w:proofErr w:type="spellStart"/>
-            <w:r>
-              <w:rPr>
-                <w:rFonts w:ascii="Times New Roman" w:hAnsi="Times New Roman" w:cs="Times New Roman"/>
-                <w:sz w:val="24"/>
-                <w:szCs w:val="24"/>
-              </w:rPr>
-              <w:t>toString</w:t>
-            </w:r>
-            <w:proofErr w:type="spellEnd"/>
-            <w:r>
-              <w:rPr>
-                <w:rFonts w:ascii="Times New Roman" w:hAnsi="Times New Roman" w:cs="Times New Roman"/>
-                <w:sz w:val="24"/>
-                <w:szCs w:val="24"/>
-              </w:rPr>
-              <w:t>()</w:t>
+              <w:t>const c = a + b(a + b).toString()</w:t>
             </w:r>
           </w:p>
         </w:tc>
@@ -6088,25 +5219,7 @@
                 <w:sz w:val="24"/>
                 <w:szCs w:val="24"/>
               </w:rPr>
-              <w:t xml:space="preserve">-1 + 1 === </w:t>
-            </w:r>
-            <w:proofErr w:type="gramStart"/>
-            <w:r>
-              <w:rPr>
-                <w:rFonts w:ascii="Times New Roman" w:hAnsi="Times New Roman" w:cs="Times New Roman"/>
-                <w:sz w:val="24"/>
-                <w:szCs w:val="24"/>
-              </w:rPr>
-              <w:t>0 ?</w:t>
-            </w:r>
-            <w:proofErr w:type="gramEnd"/>
-            <w:r>
-              <w:rPr>
-                <w:rFonts w:ascii="Times New Roman" w:hAnsi="Times New Roman" w:cs="Times New Roman"/>
-                <w:sz w:val="24"/>
-                <w:szCs w:val="24"/>
-              </w:rPr>
-              <w:t xml:space="preserve"> alert(0) : alert(2)</w:t>
+              <w:t>-1 + 1 === 0 ? alert(0) : alert(2)</w:t>
             </w:r>
           </w:p>
         </w:tc>
@@ -6182,25 +5295,7 @@
                 <w:sz w:val="24"/>
                 <w:szCs w:val="24"/>
               </w:rPr>
-              <w:t xml:space="preserve">1 + 1 -1 + 1 === </w:t>
-            </w:r>
-            <w:proofErr w:type="gramStart"/>
-            <w:r>
-              <w:rPr>
-                <w:rFonts w:ascii="Times New Roman" w:hAnsi="Times New Roman" w:cs="Times New Roman"/>
-                <w:sz w:val="24"/>
-                <w:szCs w:val="24"/>
-              </w:rPr>
-              <w:t>0 ?</w:t>
-            </w:r>
-            <w:proofErr w:type="gramEnd"/>
-            <w:r>
-              <w:rPr>
-                <w:rFonts w:ascii="Times New Roman" w:hAnsi="Times New Roman" w:cs="Times New Roman"/>
-                <w:sz w:val="24"/>
-                <w:szCs w:val="24"/>
-              </w:rPr>
-              <w:t xml:space="preserve"> alert(0) : alert(2)</w:t>
+              <w:t>1 + 1 -1 + 1 === 0 ? alert(0) : alert(2)</w:t>
             </w:r>
           </w:p>
         </w:tc>
@@ -6280,25 +5375,7 @@
                 <w:sz w:val="24"/>
                 <w:szCs w:val="24"/>
               </w:rPr>
-              <w:t xml:space="preserve">var i = 0; </w:t>
-            </w:r>
-            <w:proofErr w:type="spellStart"/>
-            <w:r>
-              <w:rPr>
-                <w:rFonts w:ascii="Times New Roman" w:hAnsi="Times New Roman" w:cs="Times New Roman"/>
-                <w:sz w:val="24"/>
-                <w:szCs w:val="24"/>
-              </w:rPr>
-              <w:t>i</w:t>
-            </w:r>
-            <w:proofErr w:type="spellEnd"/>
-            <w:r>
-              <w:rPr>
-                <w:rFonts w:ascii="Times New Roman" w:hAnsi="Times New Roman" w:cs="Times New Roman"/>
-                <w:sz w:val="24"/>
-                <w:szCs w:val="24"/>
-              </w:rPr>
-              <w:t xml:space="preserve">++  </w:t>
+              <w:t xml:space="preserve">var i = 0; i++  </w:t>
             </w:r>
           </w:p>
         </w:tc>
@@ -6360,25 +5437,7 @@
                 <w:sz w:val="24"/>
                 <w:szCs w:val="24"/>
               </w:rPr>
-              <w:t xml:space="preserve">var </w:t>
-            </w:r>
-            <w:proofErr w:type="spellStart"/>
-            <w:r>
-              <w:rPr>
-                <w:rFonts w:ascii="Times New Roman" w:hAnsi="Times New Roman" w:cs="Times New Roman"/>
-                <w:sz w:val="24"/>
-                <w:szCs w:val="24"/>
-              </w:rPr>
-              <w:t>i</w:t>
-            </w:r>
-            <w:proofErr w:type="spellEnd"/>
-            <w:r>
-              <w:rPr>
-                <w:rFonts w:ascii="Times New Roman" w:hAnsi="Times New Roman" w:cs="Times New Roman"/>
-                <w:sz w:val="24"/>
-                <w:szCs w:val="24"/>
-              </w:rPr>
-              <w:t xml:space="preserve"> = 0 </w:t>
+              <w:t xml:space="preserve">var i = 0 </w:t>
             </w:r>
           </w:p>
         </w:tc>
@@ -6418,23 +5477,13 @@
                 <w:szCs w:val="24"/>
               </w:rPr>
             </w:pPr>
-            <w:proofErr w:type="spellStart"/>
-            <w:r>
-              <w:rPr>
-                <w:rFonts w:ascii="Times New Roman" w:hAnsi="Times New Roman" w:cs="Times New Roman"/>
-                <w:sz w:val="24"/>
-                <w:szCs w:val="24"/>
-              </w:rPr>
-              <w:t>i</w:t>
-            </w:r>
-            <w:proofErr w:type="spellEnd"/>
-            <w:r>
-              <w:rPr>
-                <w:rFonts w:ascii="Times New Roman" w:hAnsi="Times New Roman" w:cs="Times New Roman"/>
-                <w:sz w:val="24"/>
-                <w:szCs w:val="24"/>
-              </w:rPr>
-              <w:t xml:space="preserve">++ </w:t>
+            <w:r>
+              <w:rPr>
+                <w:rFonts w:ascii="Times New Roman" w:hAnsi="Times New Roman" w:cs="Times New Roman"/>
+                <w:sz w:val="24"/>
+                <w:szCs w:val="24"/>
+              </w:rPr>
+              <w:t xml:space="preserve">i++ </w:t>
             </w:r>
           </w:p>
         </w:tc>
@@ -6517,18 +5566,8 @@
                 <w:sz w:val="24"/>
                 <w:szCs w:val="24"/>
               </w:rPr>
-              <w:t xml:space="preserve">var </w:t>
-            </w:r>
-            <w:proofErr w:type="spellStart"/>
-            <w:r>
-              <w:rPr>
-                <w:rFonts w:ascii="Times New Roman" w:hAnsi="Times New Roman" w:cs="Times New Roman"/>
-                <w:sz w:val="24"/>
-                <w:szCs w:val="24"/>
-              </w:rPr>
-              <w:t>i</w:t>
-            </w:r>
-            <w:proofErr w:type="spellEnd"/>
+              <w:t>var i</w:t>
+            </w:r>
             <w:r>
               <w:rPr>
                 <w:rFonts w:ascii="Times New Roman" w:hAnsi="Times New Roman" w:cs="Times New Roman"/>
@@ -6575,7 +5614,6 @@
                 <w:szCs w:val="24"/>
               </w:rPr>
             </w:pPr>
-            <w:proofErr w:type="spellStart"/>
             <w:r>
               <w:rPr>
                 <w:rFonts w:ascii="Times New Roman" w:hAnsi="Times New Roman" w:cs="Times New Roman"/>
@@ -6583,16 +5621,7 @@
                 <w:szCs w:val="24"/>
               </w:rPr>
               <w:lastRenderedPageBreak/>
-              <w:t>i</w:t>
-            </w:r>
-            <w:proofErr w:type="spellEnd"/>
-            <w:r>
-              <w:rPr>
-                <w:rFonts w:ascii="Times New Roman" w:hAnsi="Times New Roman" w:cs="Times New Roman"/>
-                <w:sz w:val="24"/>
-                <w:szCs w:val="24"/>
-              </w:rPr>
-              <w:t xml:space="preserve"> = 5;</w:t>
+              <w:t>i = 5;</w:t>
             </w:r>
           </w:p>
         </w:tc>
@@ -6632,41 +5661,13 @@
                 <w:szCs w:val="24"/>
               </w:rPr>
             </w:pPr>
-            <w:proofErr w:type="spellStart"/>
-            <w:r>
-              <w:rPr>
-                <w:rFonts w:ascii="Times New Roman" w:hAnsi="Times New Roman" w:cs="Times New Roman"/>
-                <w:sz w:val="24"/>
-                <w:szCs w:val="24"/>
-              </w:rPr>
-              <w:t>i</w:t>
-            </w:r>
-            <w:proofErr w:type="spellEnd"/>
-            <w:r>
-              <w:rPr>
-                <w:rFonts w:ascii="Times New Roman" w:hAnsi="Times New Roman" w:cs="Times New Roman"/>
-                <w:sz w:val="24"/>
-                <w:szCs w:val="24"/>
-              </w:rPr>
-              <w:t xml:space="preserve"> = </w:t>
-            </w:r>
-            <w:proofErr w:type="spellStart"/>
-            <w:r>
-              <w:rPr>
-                <w:rFonts w:ascii="Times New Roman" w:hAnsi="Times New Roman" w:cs="Times New Roman"/>
-                <w:sz w:val="24"/>
-                <w:szCs w:val="24"/>
-              </w:rPr>
-              <w:t>i</w:t>
-            </w:r>
-            <w:proofErr w:type="spellEnd"/>
-            <w:r>
-              <w:rPr>
-                <w:rFonts w:ascii="Times New Roman" w:hAnsi="Times New Roman" w:cs="Times New Roman"/>
-                <w:sz w:val="24"/>
-                <w:szCs w:val="24"/>
-              </w:rPr>
-              <w:t xml:space="preserve"> + 1;</w:t>
+            <w:r>
+              <w:rPr>
+                <w:rFonts w:ascii="Times New Roman" w:hAnsi="Times New Roman" w:cs="Times New Roman"/>
+                <w:sz w:val="24"/>
+                <w:szCs w:val="24"/>
+              </w:rPr>
+              <w:t>i = i + 1;</w:t>
             </w:r>
           </w:p>
         </w:tc>
@@ -6706,23 +5707,13 @@
                 <w:szCs w:val="24"/>
               </w:rPr>
             </w:pPr>
-            <w:proofErr w:type="spellStart"/>
-            <w:r>
-              <w:rPr>
-                <w:rFonts w:ascii="Times New Roman" w:hAnsi="Times New Roman" w:cs="Times New Roman"/>
-                <w:sz w:val="24"/>
-                <w:szCs w:val="24"/>
-              </w:rPr>
-              <w:t>i</w:t>
-            </w:r>
-            <w:proofErr w:type="spellEnd"/>
-            <w:r>
-              <w:rPr>
-                <w:rFonts w:ascii="Times New Roman" w:hAnsi="Times New Roman" w:cs="Times New Roman"/>
-                <w:sz w:val="24"/>
-                <w:szCs w:val="24"/>
-              </w:rPr>
-              <w:t>++;</w:t>
+            <w:r>
+              <w:rPr>
+                <w:rFonts w:ascii="Times New Roman" w:hAnsi="Times New Roman" w:cs="Times New Roman"/>
+                <w:sz w:val="24"/>
+                <w:szCs w:val="24"/>
+              </w:rPr>
+              <w:t>i++;</w:t>
             </w:r>
           </w:p>
         </w:tc>
@@ -6830,25 +5821,7 @@
                 <w:sz w:val="24"/>
                 <w:szCs w:val="24"/>
               </w:rPr>
-              <w:t xml:space="preserve">var fun = </w:t>
-            </w:r>
-            <w:proofErr w:type="gramStart"/>
-            <w:r>
-              <w:rPr>
-                <w:rFonts w:ascii="Times New Roman" w:hAnsi="Times New Roman" w:cs="Times New Roman"/>
-                <w:sz w:val="24"/>
-                <w:szCs w:val="24"/>
-              </w:rPr>
-              <w:t>function(</w:t>
-            </w:r>
-            <w:proofErr w:type="gramEnd"/>
-            <w:r>
-              <w:rPr>
-                <w:rFonts w:ascii="Times New Roman" w:hAnsi="Times New Roman" w:cs="Times New Roman"/>
-                <w:sz w:val="24"/>
-                <w:szCs w:val="24"/>
-              </w:rPr>
-              <w:t xml:space="preserve">) {...};   </w:t>
+              <w:t xml:space="preserve">var fun = function() {...};   </w:t>
             </w:r>
           </w:p>
         </w:tc>
@@ -6870,61 +5843,7 @@
                 <w:sz w:val="24"/>
                 <w:szCs w:val="24"/>
               </w:rPr>
-              <w:t xml:space="preserve">var decl., </w:t>
-            </w:r>
-            <w:proofErr w:type="spellStart"/>
-            <w:r>
-              <w:rPr>
-                <w:rFonts w:ascii="Times New Roman" w:hAnsi="Times New Roman" w:cs="Times New Roman"/>
-                <w:sz w:val="24"/>
-                <w:szCs w:val="24"/>
-              </w:rPr>
-              <w:t>assignmt</w:t>
-            </w:r>
-            <w:proofErr w:type="spellEnd"/>
-            <w:r>
-              <w:rPr>
-                <w:rFonts w:ascii="Times New Roman" w:hAnsi="Times New Roman" w:cs="Times New Roman"/>
-                <w:sz w:val="24"/>
-                <w:szCs w:val="24"/>
-              </w:rPr>
-              <w:t xml:space="preserve">, and </w:t>
-            </w:r>
-            <w:proofErr w:type="spellStart"/>
-            <w:r>
-              <w:rPr>
-                <w:rFonts w:ascii="Times New Roman" w:hAnsi="Times New Roman" w:cs="Times New Roman"/>
-                <w:sz w:val="24"/>
-                <w:szCs w:val="24"/>
-              </w:rPr>
-              <w:t>func</w:t>
-            </w:r>
-            <w:proofErr w:type="spellEnd"/>
-            <w:r>
-              <w:rPr>
-                <w:rFonts w:ascii="Times New Roman" w:hAnsi="Times New Roman" w:cs="Times New Roman"/>
-                <w:sz w:val="24"/>
-                <w:szCs w:val="24"/>
-              </w:rPr>
-              <w:t xml:space="preserve">. </w:t>
-            </w:r>
-            <w:proofErr w:type="spellStart"/>
-            <w:r>
-              <w:rPr>
-                <w:rFonts w:ascii="Times New Roman" w:hAnsi="Times New Roman" w:cs="Times New Roman"/>
-                <w:sz w:val="24"/>
-                <w:szCs w:val="24"/>
-              </w:rPr>
-              <w:t>defin</w:t>
-            </w:r>
-            <w:proofErr w:type="spellEnd"/>
-            <w:r>
-              <w:rPr>
-                <w:rFonts w:ascii="Times New Roman" w:hAnsi="Times New Roman" w:cs="Times New Roman"/>
-                <w:sz w:val="24"/>
-                <w:szCs w:val="24"/>
-              </w:rPr>
-              <w:t>.</w:t>
+              <w:t>var decl., assignmt, and func. defin.</w:t>
             </w:r>
           </w:p>
         </w:tc>
@@ -6999,43 +5918,7 @@
           <w:sz w:val="24"/>
           <w:szCs w:val="24"/>
         </w:rPr>
-        <w:t xml:space="preserve">All of these statements can end with </w:t>
-      </w:r>
-      <w:proofErr w:type="gramStart"/>
-      <w:r>
-        <w:rPr>
-          <w:rFonts w:ascii="Times New Roman" w:hAnsi="Times New Roman" w:cs="Times New Roman"/>
-          <w:sz w:val="24"/>
-          <w:szCs w:val="24"/>
-        </w:rPr>
-        <w:t>a ;</w:t>
-      </w:r>
-      <w:proofErr w:type="gramEnd"/>
-      <w:r>
-        <w:rPr>
-          <w:rFonts w:ascii="Times New Roman" w:hAnsi="Times New Roman" w:cs="Times New Roman"/>
-          <w:sz w:val="24"/>
-          <w:szCs w:val="24"/>
-        </w:rPr>
-        <w:t xml:space="preserve"> but none of them must. Some consider it a good habit to terminate each statement with </w:t>
-      </w:r>
-      <w:proofErr w:type="gramStart"/>
-      <w:r>
-        <w:rPr>
-          <w:rFonts w:ascii="Times New Roman" w:hAnsi="Times New Roman" w:cs="Times New Roman"/>
-          <w:sz w:val="24"/>
-          <w:szCs w:val="24"/>
-        </w:rPr>
-        <w:t>a ;</w:t>
-      </w:r>
-      <w:proofErr w:type="gramEnd"/>
-      <w:r>
-        <w:rPr>
-          <w:rFonts w:ascii="Times New Roman" w:hAnsi="Times New Roman" w:cs="Times New Roman"/>
-          <w:sz w:val="24"/>
-          <w:szCs w:val="24"/>
-        </w:rPr>
-        <w:t xml:space="preserve"> – that makes your code a little easier to parse, and to compress: if you remove line breaks you needn't worry about several statements ending up unseparated on the same line.</w:t>
+        <w:t>All of these statements can end with a ; but none of them must. Some consider it a good habit to terminate each statement with a ; – that makes your code a little easier to parse, and to compress: if you remove line breaks you needn't worry about several statements ending up unseparated on the same line.</w:t>
       </w:r>
     </w:p>
     <w:p>
@@ -7055,16 +5938,7 @@
         <w:t xml:space="preserve">5. </w:t>
       </w:r>
       <w:r>
-        <w:t xml:space="preserve">Expression </w:t>
-      </w:r>
-      <w:r>
-        <w:t>vs Statement</w:t>
-      </w:r>
-      <w:r>
-        <w:t xml:space="preserve"> in </w:t>
-      </w:r>
-      <w:r>
-        <w:t>Java</w:t>
+        <w:t>Expression vs Statement in Java</w:t>
       </w:r>
       <w:r>
         <w:t>S</w:t>
@@ -7074,7 +5948,1471 @@
       </w:r>
       <w:bookmarkStart w:id="0" w:name="_Toc34413207"/>
     </w:p>
-    <w:p/>
+    <w:p>
+      <w:pPr>
+        <w:pStyle w:val="Style2"/>
+        <w:rPr>
+          <w:rFonts w:cs="Times New Roman"/>
+        </w:rPr>
+      </w:pPr>
+      <w:r>
+        <w:rPr>
+          <w:rFonts w:cs="Times New Roman"/>
+        </w:rPr>
+        <w:t>5.</w:t>
+      </w:r>
+      <w:r>
+        <w:rPr>
+          <w:rFonts w:cs="Times New Roman"/>
+        </w:rPr>
+        <w:t>1</w:t>
+      </w:r>
+      <w:r>
+        <w:rPr>
+          <w:rFonts w:cs="Times New Roman"/>
+        </w:rPr>
+        <w:t xml:space="preserve"> What is Expression</w:t>
+      </w:r>
+      <w:r>
+        <w:rPr>
+          <w:rFonts w:cs="Times New Roman"/>
+        </w:rPr>
+        <w:t>?</w:t>
+      </w:r>
+    </w:p>
+    <w:p>
+      <w:pPr>
+        <w:rPr>
+          <w:rFonts w:ascii="Times New Roman" w:hAnsi="Times New Roman" w:cs="Times New Roman"/>
+          <w:sz w:val="24"/>
+          <w:szCs w:val="24"/>
+        </w:rPr>
+      </w:pPr>
+      <w:r>
+        <w:rPr>
+          <w:rFonts w:ascii="Times New Roman" w:hAnsi="Times New Roman" w:cs="Times New Roman"/>
+          <w:sz w:val="24"/>
+          <w:szCs w:val="24"/>
+        </w:rPr>
+        <w:t>Any unit of code that can be evaluated to a value is an expression. Since expressions produce values, they can appear anywhere in a program where JavaScript expects a value such as the arguments of a function invocation.</w:t>
+      </w:r>
+    </w:p>
+    <w:p>
+      <w:pPr>
+        <w:rPr>
+          <w:rFonts w:ascii="Times New Roman" w:hAnsi="Times New Roman" w:cs="Times New Roman"/>
+          <w:sz w:val="24"/>
+          <w:szCs w:val="24"/>
+        </w:rPr>
+      </w:pPr>
+      <w:r>
+        <w:rPr>
+          <w:rFonts w:ascii="Times New Roman" w:hAnsi="Times New Roman" w:cs="Times New Roman"/>
+          <w:sz w:val="24"/>
+          <w:szCs w:val="24"/>
+        </w:rPr>
+        <w:t>Wherever JavaScript expects a statement, you can also write an expression. Such a statement is called an expression statement. The reverse does not hold: you cannot write a statement where JavaScript expects an expression. For example, an if statement cannot become the argument of a function.</w:t>
+      </w:r>
+    </w:p>
+    <w:tbl>
+      <w:tblPr>
+        <w:tblStyle w:val="TableGrid"/>
+        <w:tblW w:w="0" w:type="auto"/>
+        <w:tblLook w:val="04A0" w:firstRow="1" w:lastRow="0" w:firstColumn="1" w:lastColumn="0" w:noHBand="0" w:noVBand="1"/>
+      </w:tblPr>
+      <w:tblGrid>
+        <w:gridCol w:w="2564"/>
+        <w:gridCol w:w="6611"/>
+      </w:tblGrid>
+      <w:tr>
+        <w:tc>
+          <w:tcPr>
+            <w:tcW w:w="9175" w:type="dxa"/>
+            <w:gridSpan w:val="2"/>
+          </w:tcPr>
+          <w:p>
+            <w:pPr>
+              <w:rPr>
+                <w:rFonts w:ascii="Times New Roman" w:hAnsi="Times New Roman" w:cs="Times New Roman"/>
+                <w:sz w:val="24"/>
+                <w:szCs w:val="24"/>
+              </w:rPr>
+            </w:pPr>
+            <w:r>
+              <w:rPr>
+                <w:rFonts w:ascii="Times New Roman" w:hAnsi="Times New Roman" w:cs="Times New Roman"/>
+                <w:sz w:val="24"/>
+                <w:szCs w:val="24"/>
+              </w:rPr>
+              <w:t>Expression</w:t>
+            </w:r>
+          </w:p>
+        </w:tc>
+      </w:tr>
+      <w:tr>
+        <w:tc>
+          <w:tcPr>
+            <w:tcW w:w="2564" w:type="dxa"/>
+          </w:tcPr>
+          <w:p>
+            <w:pPr>
+              <w:rPr>
+                <w:rFonts w:ascii="Times New Roman" w:hAnsi="Times New Roman" w:cs="Times New Roman"/>
+                <w:sz w:val="24"/>
+                <w:szCs w:val="24"/>
+              </w:rPr>
+            </w:pPr>
+            <w:r>
+              <w:rPr>
+                <w:rFonts w:ascii="Times New Roman" w:hAnsi="Times New Roman" w:cs="Times New Roman"/>
+                <w:sz w:val="24"/>
+                <w:szCs w:val="24"/>
+              </w:rPr>
+              <w:t>Arithmetic Expression</w:t>
+            </w:r>
+          </w:p>
+        </w:tc>
+        <w:tc>
+          <w:tcPr>
+            <w:tcW w:w="6611" w:type="dxa"/>
+          </w:tcPr>
+          <w:p>
+            <w:pPr>
+              <w:rPr>
+                <w:rFonts w:ascii="Times New Roman" w:hAnsi="Times New Roman" w:cs="Times New Roman"/>
+                <w:sz w:val="24"/>
+                <w:szCs w:val="24"/>
+              </w:rPr>
+            </w:pPr>
+            <w:r>
+              <w:rPr>
+                <w:rFonts w:ascii="Times New Roman" w:hAnsi="Times New Roman" w:cs="Times New Roman"/>
+                <w:sz w:val="24"/>
+                <w:szCs w:val="24"/>
+              </w:rPr>
+              <w:t>Numeric value</w:t>
+            </w:r>
+          </w:p>
+          <w:p>
+            <w:pPr>
+              <w:rPr>
+                <w:rFonts w:ascii="Times New Roman" w:hAnsi="Times New Roman" w:cs="Times New Roman"/>
+                <w:sz w:val="24"/>
+                <w:szCs w:val="24"/>
+              </w:rPr>
+            </w:pPr>
+            <w:r>
+              <w:rPr>
+                <w:rFonts w:ascii="Times New Roman" w:hAnsi="Times New Roman" w:cs="Times New Roman"/>
+                <w:sz w:val="24"/>
+                <w:szCs w:val="24"/>
+              </w:rPr>
+              <w:t xml:space="preserve">E.g. </w:t>
+            </w:r>
+            <w:r>
+              <w:rPr>
+                <w:rFonts w:ascii="Times New Roman" w:hAnsi="Times New Roman" w:cs="Times New Roman"/>
+                <w:sz w:val="24"/>
+                <w:szCs w:val="24"/>
+              </w:rPr>
+              <w:tab/>
+              <w:t xml:space="preserve">10; </w:t>
+            </w:r>
+          </w:p>
+          <w:p>
+            <w:pPr>
+              <w:rPr>
+                <w:rFonts w:ascii="Times New Roman" w:hAnsi="Times New Roman" w:cs="Times New Roman"/>
+                <w:sz w:val="24"/>
+                <w:szCs w:val="24"/>
+              </w:rPr>
+            </w:pPr>
+            <w:r>
+              <w:rPr>
+                <w:rFonts w:ascii="Times New Roman" w:hAnsi="Times New Roman" w:cs="Times New Roman"/>
+                <w:sz w:val="24"/>
+                <w:szCs w:val="24"/>
+              </w:rPr>
+              <w:tab/>
+              <w:t>10+13;</w:t>
+            </w:r>
+          </w:p>
+        </w:tc>
+      </w:tr>
+      <w:tr>
+        <w:tc>
+          <w:tcPr>
+            <w:tcW w:w="2564" w:type="dxa"/>
+          </w:tcPr>
+          <w:p>
+            <w:pPr>
+              <w:rPr>
+                <w:rFonts w:ascii="Times New Roman" w:hAnsi="Times New Roman" w:cs="Times New Roman"/>
+                <w:sz w:val="24"/>
+                <w:szCs w:val="24"/>
+              </w:rPr>
+            </w:pPr>
+            <w:r>
+              <w:rPr>
+                <w:rFonts w:ascii="Times New Roman" w:hAnsi="Times New Roman" w:cs="Times New Roman"/>
+                <w:sz w:val="24"/>
+                <w:szCs w:val="24"/>
+              </w:rPr>
+              <w:t>String Expression</w:t>
+            </w:r>
+          </w:p>
+        </w:tc>
+        <w:tc>
+          <w:tcPr>
+            <w:tcW w:w="6611" w:type="dxa"/>
+          </w:tcPr>
+          <w:p>
+            <w:pPr>
+              <w:rPr>
+                <w:rFonts w:ascii="Times New Roman" w:hAnsi="Times New Roman" w:cs="Times New Roman"/>
+                <w:sz w:val="24"/>
+                <w:szCs w:val="24"/>
+              </w:rPr>
+            </w:pPr>
+            <w:r>
+              <w:rPr>
+                <w:rFonts w:ascii="Times New Roman" w:hAnsi="Times New Roman" w:cs="Times New Roman"/>
+                <w:sz w:val="24"/>
+                <w:szCs w:val="24"/>
+              </w:rPr>
+              <w:t>String value</w:t>
+            </w:r>
+          </w:p>
+          <w:p>
+            <w:pPr>
+              <w:rPr>
+                <w:rFonts w:ascii="Times New Roman" w:hAnsi="Times New Roman" w:cs="Times New Roman"/>
+                <w:sz w:val="24"/>
+                <w:szCs w:val="24"/>
+              </w:rPr>
+            </w:pPr>
+            <w:r>
+              <w:rPr>
+                <w:rFonts w:ascii="Times New Roman" w:hAnsi="Times New Roman" w:cs="Times New Roman"/>
+                <w:sz w:val="24"/>
+                <w:szCs w:val="24"/>
+              </w:rPr>
+              <w:t xml:space="preserve">E.g. </w:t>
+            </w:r>
+            <w:r>
+              <w:rPr>
+                <w:rFonts w:ascii="Times New Roman" w:hAnsi="Times New Roman" w:cs="Times New Roman"/>
+                <w:sz w:val="24"/>
+                <w:szCs w:val="24"/>
+              </w:rPr>
+              <w:tab/>
+              <w:t>‘hello’;</w:t>
+            </w:r>
+          </w:p>
+          <w:p>
+            <w:pPr>
+              <w:rPr>
+                <w:rFonts w:ascii="Times New Roman" w:hAnsi="Times New Roman" w:cs="Times New Roman"/>
+                <w:sz w:val="24"/>
+                <w:szCs w:val="24"/>
+              </w:rPr>
+            </w:pPr>
+            <w:r>
+              <w:rPr>
+                <w:rFonts w:ascii="Times New Roman" w:hAnsi="Times New Roman" w:cs="Times New Roman"/>
+                <w:sz w:val="24"/>
+                <w:szCs w:val="24"/>
+              </w:rPr>
+              <w:tab/>
+              <w:t xml:space="preserve">‘hello’ + ‘world’; </w:t>
+            </w:r>
+          </w:p>
+        </w:tc>
+      </w:tr>
+      <w:tr>
+        <w:tc>
+          <w:tcPr>
+            <w:tcW w:w="2564" w:type="dxa"/>
+          </w:tcPr>
+          <w:p>
+            <w:pPr>
+              <w:rPr>
+                <w:rFonts w:ascii="Times New Roman" w:hAnsi="Times New Roman" w:cs="Times New Roman"/>
+                <w:sz w:val="24"/>
+                <w:szCs w:val="24"/>
+              </w:rPr>
+            </w:pPr>
+            <w:r>
+              <w:rPr>
+                <w:rFonts w:ascii="Times New Roman" w:hAnsi="Times New Roman" w:cs="Times New Roman"/>
+                <w:sz w:val="24"/>
+                <w:szCs w:val="24"/>
+              </w:rPr>
+              <w:t>Logical Expression</w:t>
+            </w:r>
+          </w:p>
+        </w:tc>
+        <w:tc>
+          <w:tcPr>
+            <w:tcW w:w="6611" w:type="dxa"/>
+          </w:tcPr>
+          <w:p>
+            <w:pPr>
+              <w:rPr>
+                <w:rFonts w:ascii="Times New Roman" w:hAnsi="Times New Roman" w:cs="Times New Roman"/>
+                <w:sz w:val="24"/>
+                <w:szCs w:val="24"/>
+              </w:rPr>
+            </w:pPr>
+            <w:r>
+              <w:rPr>
+                <w:rFonts w:ascii="Times New Roman" w:hAnsi="Times New Roman" w:cs="Times New Roman"/>
+                <w:sz w:val="24"/>
+                <w:szCs w:val="24"/>
+              </w:rPr>
+              <w:t>Boolean value</w:t>
+            </w:r>
+          </w:p>
+          <w:p>
+            <w:pPr>
+              <w:rPr>
+                <w:rFonts w:ascii="Times New Roman" w:hAnsi="Times New Roman" w:cs="Times New Roman"/>
+                <w:sz w:val="24"/>
+                <w:szCs w:val="24"/>
+              </w:rPr>
+            </w:pPr>
+            <w:r>
+              <w:rPr>
+                <w:rFonts w:ascii="Times New Roman" w:hAnsi="Times New Roman" w:cs="Times New Roman"/>
+                <w:sz w:val="24"/>
+                <w:szCs w:val="24"/>
+              </w:rPr>
+              <w:t xml:space="preserve">E.g. </w:t>
+            </w:r>
+            <w:r>
+              <w:rPr>
+                <w:rFonts w:ascii="Times New Roman" w:hAnsi="Times New Roman" w:cs="Times New Roman"/>
+                <w:sz w:val="24"/>
+                <w:szCs w:val="24"/>
+              </w:rPr>
+              <w:tab/>
+              <w:t xml:space="preserve">10 &gt; 9; </w:t>
+            </w:r>
+          </w:p>
+          <w:p>
+            <w:pPr>
+              <w:rPr>
+                <w:rFonts w:ascii="Times New Roman" w:hAnsi="Times New Roman" w:cs="Times New Roman"/>
+                <w:sz w:val="24"/>
+                <w:szCs w:val="24"/>
+              </w:rPr>
+            </w:pPr>
+            <w:r>
+              <w:rPr>
+                <w:rFonts w:ascii="Times New Roman" w:hAnsi="Times New Roman" w:cs="Times New Roman"/>
+                <w:sz w:val="24"/>
+                <w:szCs w:val="24"/>
+              </w:rPr>
+              <w:tab/>
+              <w:t>true;</w:t>
+            </w:r>
+          </w:p>
+          <w:p>
+            <w:pPr>
+              <w:rPr>
+                <w:rFonts w:ascii="Times New Roman" w:hAnsi="Times New Roman" w:cs="Times New Roman"/>
+                <w:sz w:val="24"/>
+                <w:szCs w:val="24"/>
+              </w:rPr>
+            </w:pPr>
+            <w:r>
+              <w:rPr>
+                <w:rFonts w:ascii="Times New Roman" w:hAnsi="Times New Roman" w:cs="Times New Roman"/>
+                <w:sz w:val="24"/>
+                <w:szCs w:val="24"/>
+              </w:rPr>
+              <w:tab/>
+              <w:t>a===20 &amp;&amp; b===30;</w:t>
+            </w:r>
+          </w:p>
+        </w:tc>
+      </w:tr>
+      <w:tr>
+        <w:tc>
+          <w:tcPr>
+            <w:tcW w:w="2564" w:type="dxa"/>
+          </w:tcPr>
+          <w:p>
+            <w:pPr>
+              <w:rPr>
+                <w:rFonts w:ascii="Times New Roman" w:hAnsi="Times New Roman" w:cs="Times New Roman"/>
+                <w:sz w:val="24"/>
+                <w:szCs w:val="24"/>
+              </w:rPr>
+            </w:pPr>
+            <w:r>
+              <w:rPr>
+                <w:rFonts w:ascii="Times New Roman" w:hAnsi="Times New Roman" w:cs="Times New Roman"/>
+                <w:sz w:val="24"/>
+                <w:szCs w:val="24"/>
+              </w:rPr>
+              <w:t>Primary Expression</w:t>
+            </w:r>
+          </w:p>
+        </w:tc>
+        <w:tc>
+          <w:tcPr>
+            <w:tcW w:w="6611" w:type="dxa"/>
+          </w:tcPr>
+          <w:p>
+            <w:pPr>
+              <w:rPr>
+                <w:rFonts w:ascii="Times New Roman" w:hAnsi="Times New Roman" w:cs="Times New Roman"/>
+                <w:sz w:val="24"/>
+                <w:szCs w:val="24"/>
+              </w:rPr>
+            </w:pPr>
+            <w:r>
+              <w:rPr>
+                <w:rFonts w:ascii="Times New Roman" w:hAnsi="Times New Roman" w:cs="Times New Roman"/>
+                <w:sz w:val="24"/>
+                <w:szCs w:val="24"/>
+              </w:rPr>
+              <w:t xml:space="preserve">Literal values, certain keywords and variable values </w:t>
+            </w:r>
+          </w:p>
+          <w:p>
+            <w:pPr>
+              <w:rPr>
+                <w:rFonts w:ascii="Times New Roman" w:hAnsi="Times New Roman" w:cs="Times New Roman"/>
+                <w:sz w:val="24"/>
+                <w:szCs w:val="24"/>
+              </w:rPr>
+            </w:pPr>
+            <w:r>
+              <w:rPr>
+                <w:rFonts w:ascii="Times New Roman" w:hAnsi="Times New Roman" w:cs="Times New Roman"/>
+                <w:sz w:val="24"/>
+                <w:szCs w:val="24"/>
+              </w:rPr>
+              <w:t xml:space="preserve">E.g. </w:t>
+            </w:r>
+            <w:r>
+              <w:rPr>
+                <w:rFonts w:ascii="Times New Roman" w:hAnsi="Times New Roman" w:cs="Times New Roman"/>
+                <w:sz w:val="24"/>
+                <w:szCs w:val="24"/>
+              </w:rPr>
+              <w:tab/>
+              <w:t>true;</w:t>
+            </w:r>
+          </w:p>
+          <w:p>
+            <w:pPr>
+              <w:rPr>
+                <w:rFonts w:ascii="Times New Roman" w:hAnsi="Times New Roman" w:cs="Times New Roman"/>
+                <w:sz w:val="24"/>
+                <w:szCs w:val="24"/>
+              </w:rPr>
+            </w:pPr>
+            <w:r>
+              <w:rPr>
+                <w:rFonts w:ascii="Times New Roman" w:hAnsi="Times New Roman" w:cs="Times New Roman"/>
+                <w:sz w:val="24"/>
+                <w:szCs w:val="24"/>
+              </w:rPr>
+              <w:tab/>
+              <w:t>sum;</w:t>
+            </w:r>
+          </w:p>
+          <w:p>
+            <w:pPr>
+              <w:rPr>
+                <w:rFonts w:ascii="Times New Roman" w:hAnsi="Times New Roman" w:cs="Times New Roman"/>
+                <w:sz w:val="24"/>
+                <w:szCs w:val="24"/>
+              </w:rPr>
+            </w:pPr>
+            <w:r>
+              <w:rPr>
+                <w:rFonts w:ascii="Times New Roman" w:hAnsi="Times New Roman" w:cs="Times New Roman"/>
+                <w:sz w:val="24"/>
+                <w:szCs w:val="24"/>
+              </w:rPr>
+              <w:tab/>
+              <w:t>this;</w:t>
+            </w:r>
+          </w:p>
+        </w:tc>
+      </w:tr>
+      <w:tr>
+        <w:tc>
+          <w:tcPr>
+            <w:tcW w:w="2564" w:type="dxa"/>
+          </w:tcPr>
+          <w:p>
+            <w:pPr>
+              <w:rPr>
+                <w:rFonts w:ascii="Times New Roman" w:hAnsi="Times New Roman" w:cs="Times New Roman"/>
+                <w:sz w:val="24"/>
+                <w:szCs w:val="24"/>
+              </w:rPr>
+            </w:pPr>
+            <w:r>
+              <w:rPr>
+                <w:rFonts w:ascii="Times New Roman" w:hAnsi="Times New Roman" w:cs="Times New Roman"/>
+                <w:sz w:val="24"/>
+                <w:szCs w:val="24"/>
+              </w:rPr>
+              <w:t>Left-hand-side Expression</w:t>
+            </w:r>
+          </w:p>
+        </w:tc>
+        <w:tc>
+          <w:tcPr>
+            <w:tcW w:w="6611" w:type="dxa"/>
+          </w:tcPr>
+          <w:p>
+            <w:pPr>
+              <w:rPr>
+                <w:rFonts w:ascii="Times New Roman" w:hAnsi="Times New Roman" w:cs="Times New Roman"/>
+                <w:sz w:val="24"/>
+                <w:szCs w:val="24"/>
+              </w:rPr>
+            </w:pPr>
+            <w:r>
+              <w:rPr>
+                <w:rFonts w:ascii="Times New Roman" w:hAnsi="Times New Roman" w:cs="Times New Roman"/>
+                <w:sz w:val="24"/>
+                <w:szCs w:val="24"/>
+              </w:rPr>
+              <w:t>That can appear on the left side of an assignment expression</w:t>
+            </w:r>
+          </w:p>
+          <w:p>
+            <w:pPr>
+              <w:rPr>
+                <w:rFonts w:ascii="Times New Roman" w:hAnsi="Times New Roman" w:cs="Times New Roman"/>
+                <w:sz w:val="24"/>
+                <w:szCs w:val="24"/>
+              </w:rPr>
+            </w:pPr>
+            <w:r>
+              <w:rPr>
+                <w:rFonts w:ascii="Times New Roman" w:hAnsi="Times New Roman" w:cs="Times New Roman"/>
+                <w:sz w:val="24"/>
+                <w:szCs w:val="24"/>
+              </w:rPr>
+              <w:t>E.g.</w:t>
+            </w:r>
+            <w:r>
+              <w:rPr>
+                <w:rFonts w:ascii="Times New Roman" w:hAnsi="Times New Roman" w:cs="Times New Roman"/>
+                <w:sz w:val="24"/>
+                <w:szCs w:val="24"/>
+              </w:rPr>
+              <w:tab/>
+              <w:t>i = 10; // variable i</w:t>
+            </w:r>
+          </w:p>
+          <w:p>
+            <w:pPr>
+              <w:rPr>
+                <w:rFonts w:ascii="Times New Roman" w:hAnsi="Times New Roman" w:cs="Times New Roman"/>
+                <w:sz w:val="24"/>
+                <w:szCs w:val="24"/>
+              </w:rPr>
+            </w:pPr>
+            <w:r>
+              <w:rPr>
+                <w:rFonts w:ascii="Times New Roman" w:hAnsi="Times New Roman" w:cs="Times New Roman"/>
+                <w:sz w:val="24"/>
+                <w:szCs w:val="24"/>
+              </w:rPr>
+              <w:tab/>
+              <w:t>var obj = {} // properties of objects</w:t>
+            </w:r>
+          </w:p>
+          <w:p>
+            <w:pPr>
+              <w:rPr>
+                <w:rFonts w:ascii="Times New Roman" w:hAnsi="Times New Roman" w:cs="Times New Roman"/>
+                <w:sz w:val="24"/>
+                <w:szCs w:val="24"/>
+              </w:rPr>
+            </w:pPr>
+            <w:r>
+              <w:rPr>
+                <w:rFonts w:ascii="Times New Roman" w:hAnsi="Times New Roman" w:cs="Times New Roman"/>
+                <w:sz w:val="24"/>
+                <w:szCs w:val="24"/>
+              </w:rPr>
+              <w:lastRenderedPageBreak/>
+              <w:tab/>
+              <w:t>array[0] = 20; // elements of arrays</w:t>
+            </w:r>
+          </w:p>
+          <w:p>
+            <w:pPr>
+              <w:rPr>
+                <w:rFonts w:ascii="Times New Roman" w:hAnsi="Times New Roman" w:cs="Times New Roman"/>
+                <w:sz w:val="24"/>
+                <w:szCs w:val="24"/>
+              </w:rPr>
+            </w:pPr>
+            <w:r>
+              <w:rPr>
+                <w:rFonts w:ascii="Times New Roman" w:hAnsi="Times New Roman" w:cs="Times New Roman"/>
+                <w:sz w:val="24"/>
+                <w:szCs w:val="24"/>
+              </w:rPr>
+              <w:tab/>
+              <w:t>++(a+1);          // invalid left hand-side errors</w:t>
+            </w:r>
+          </w:p>
+        </w:tc>
+      </w:tr>
+      <w:tr>
+        <w:tc>
+          <w:tcPr>
+            <w:tcW w:w="2564" w:type="dxa"/>
+          </w:tcPr>
+          <w:p>
+            <w:pPr>
+              <w:rPr>
+                <w:rFonts w:ascii="Times New Roman" w:hAnsi="Times New Roman" w:cs="Times New Roman"/>
+                <w:sz w:val="24"/>
+                <w:szCs w:val="24"/>
+              </w:rPr>
+            </w:pPr>
+            <w:r>
+              <w:rPr>
+                <w:rFonts w:ascii="Times New Roman" w:hAnsi="Times New Roman" w:cs="Times New Roman"/>
+                <w:sz w:val="24"/>
+                <w:szCs w:val="24"/>
+              </w:rPr>
+              <w:lastRenderedPageBreak/>
+              <w:t xml:space="preserve">Assignment Expression </w:t>
+            </w:r>
+          </w:p>
+        </w:tc>
+        <w:tc>
+          <w:tcPr>
+            <w:tcW w:w="6611" w:type="dxa"/>
+          </w:tcPr>
+          <w:p>
+            <w:pPr>
+              <w:rPr>
+                <w:rFonts w:ascii="Times New Roman" w:hAnsi="Times New Roman" w:cs="Times New Roman"/>
+                <w:sz w:val="24"/>
+                <w:szCs w:val="24"/>
+              </w:rPr>
+            </w:pPr>
+            <w:r>
+              <w:rPr>
+                <w:rFonts w:ascii="Times New Roman" w:hAnsi="Times New Roman" w:cs="Times New Roman"/>
+                <w:sz w:val="24"/>
+                <w:szCs w:val="24"/>
+              </w:rPr>
+              <w:t>When = is is used to assign a value to a variable</w:t>
+            </w:r>
+          </w:p>
+          <w:p>
+            <w:pPr>
+              <w:rPr>
+                <w:rFonts w:ascii="Times New Roman" w:hAnsi="Times New Roman" w:cs="Times New Roman"/>
+                <w:sz w:val="24"/>
+                <w:szCs w:val="24"/>
+              </w:rPr>
+            </w:pPr>
+            <w:r>
+              <w:rPr>
+                <w:rFonts w:ascii="Times New Roman" w:hAnsi="Times New Roman" w:cs="Times New Roman"/>
+                <w:sz w:val="24"/>
+                <w:szCs w:val="24"/>
+              </w:rPr>
+              <w:t>E.g.</w:t>
+            </w:r>
+            <w:r>
+              <w:rPr>
+                <w:rFonts w:ascii="Times New Roman" w:hAnsi="Times New Roman" w:cs="Times New Roman"/>
+                <w:sz w:val="24"/>
+                <w:szCs w:val="24"/>
+              </w:rPr>
+              <w:tab/>
+              <w:t>average = 55;</w:t>
+            </w:r>
+          </w:p>
+        </w:tc>
+      </w:tr>
+      <w:tr>
+        <w:tc>
+          <w:tcPr>
+            <w:tcW w:w="2564" w:type="dxa"/>
+          </w:tcPr>
+          <w:p>
+            <w:pPr>
+              <w:rPr>
+                <w:rFonts w:ascii="Times New Roman" w:hAnsi="Times New Roman" w:cs="Times New Roman"/>
+                <w:sz w:val="24"/>
+                <w:szCs w:val="24"/>
+              </w:rPr>
+            </w:pPr>
+            <w:r>
+              <w:rPr>
+                <w:rFonts w:ascii="Times New Roman" w:hAnsi="Times New Roman" w:cs="Times New Roman"/>
+                <w:sz w:val="24"/>
+                <w:szCs w:val="24"/>
+              </w:rPr>
+              <w:t>Expression with side effects</w:t>
+            </w:r>
+          </w:p>
+        </w:tc>
+        <w:tc>
+          <w:tcPr>
+            <w:tcW w:w="6611" w:type="dxa"/>
+          </w:tcPr>
+          <w:p>
+            <w:pPr>
+              <w:rPr>
+                <w:rFonts w:ascii="Times New Roman" w:hAnsi="Times New Roman" w:cs="Times New Roman"/>
+                <w:sz w:val="24"/>
+                <w:szCs w:val="24"/>
+              </w:rPr>
+            </w:pPr>
+            <w:r>
+              <w:rPr>
+                <w:rFonts w:ascii="Times New Roman" w:hAnsi="Times New Roman" w:cs="Times New Roman"/>
+                <w:sz w:val="24"/>
+                <w:szCs w:val="24"/>
+              </w:rPr>
+              <w:t>Setting or modifying the value of a variable through the assignment operator = , function call, incrementing or decrementing</w:t>
+            </w:r>
+          </w:p>
+          <w:p>
+            <w:pPr>
+              <w:rPr>
+                <w:rFonts w:ascii="Times New Roman" w:hAnsi="Times New Roman" w:cs="Times New Roman"/>
+                <w:sz w:val="24"/>
+                <w:szCs w:val="24"/>
+              </w:rPr>
+            </w:pPr>
+            <w:r>
+              <w:rPr>
+                <w:rFonts w:ascii="Times New Roman" w:hAnsi="Times New Roman" w:cs="Times New Roman"/>
+                <w:sz w:val="24"/>
+                <w:szCs w:val="24"/>
+              </w:rPr>
+              <w:t>E.g.</w:t>
+            </w:r>
+            <w:r>
+              <w:rPr>
+                <w:rFonts w:ascii="Times New Roman" w:hAnsi="Times New Roman" w:cs="Times New Roman"/>
+                <w:sz w:val="24"/>
+                <w:szCs w:val="24"/>
+              </w:rPr>
+              <w:tab/>
+              <w:t>sum = 20;</w:t>
+            </w:r>
+          </w:p>
+          <w:p>
+            <w:pPr>
+              <w:rPr>
+                <w:rFonts w:ascii="Times New Roman" w:hAnsi="Times New Roman" w:cs="Times New Roman"/>
+                <w:sz w:val="24"/>
+                <w:szCs w:val="24"/>
+              </w:rPr>
+            </w:pPr>
+            <w:r>
+              <w:rPr>
+                <w:rFonts w:ascii="Times New Roman" w:hAnsi="Times New Roman" w:cs="Times New Roman"/>
+                <w:sz w:val="24"/>
+                <w:szCs w:val="24"/>
+              </w:rPr>
+              <w:tab/>
+              <w:t xml:space="preserve">sum++; </w:t>
+            </w:r>
+            <w:r>
+              <w:rPr>
+                <w:rFonts w:ascii="Times New Roman" w:hAnsi="Times New Roman" w:cs="Times New Roman"/>
+                <w:sz w:val="24"/>
+                <w:szCs w:val="24"/>
+              </w:rPr>
+              <w:tab/>
+              <w:t>// increments value by 1</w:t>
+            </w:r>
+          </w:p>
+          <w:p>
+            <w:pPr>
+              <w:rPr>
+                <w:rFonts w:ascii="Times New Roman" w:hAnsi="Times New Roman" w:cs="Times New Roman"/>
+                <w:sz w:val="24"/>
+                <w:szCs w:val="24"/>
+              </w:rPr>
+            </w:pPr>
+            <w:r>
+              <w:rPr>
+                <w:rFonts w:ascii="Times New Roman" w:hAnsi="Times New Roman" w:cs="Times New Roman"/>
+                <w:sz w:val="24"/>
+                <w:szCs w:val="24"/>
+              </w:rPr>
+              <w:tab/>
+            </w:r>
+          </w:p>
+          <w:p>
+            <w:pPr>
+              <w:rPr>
+                <w:rFonts w:ascii="Times New Roman" w:hAnsi="Times New Roman" w:cs="Times New Roman"/>
+                <w:sz w:val="24"/>
+                <w:szCs w:val="24"/>
+              </w:rPr>
+            </w:pPr>
+            <w:r>
+              <w:rPr>
+                <w:rFonts w:ascii="Times New Roman" w:hAnsi="Times New Roman" w:cs="Times New Roman"/>
+                <w:sz w:val="24"/>
+                <w:szCs w:val="24"/>
+              </w:rPr>
+              <w:tab/>
+              <w:t>function modify() {a*= 10;}</w:t>
+            </w:r>
+          </w:p>
+          <w:p>
+            <w:pPr>
+              <w:rPr>
+                <w:rFonts w:ascii="Times New Roman" w:hAnsi="Times New Roman" w:cs="Times New Roman"/>
+                <w:sz w:val="24"/>
+                <w:szCs w:val="24"/>
+              </w:rPr>
+            </w:pPr>
+            <w:r>
+              <w:rPr>
+                <w:rFonts w:ascii="Times New Roman" w:hAnsi="Times New Roman" w:cs="Times New Roman"/>
+                <w:sz w:val="24"/>
+                <w:szCs w:val="24"/>
+              </w:rPr>
+              <w:tab/>
+              <w:t>var a = 10;</w:t>
+            </w:r>
+          </w:p>
+          <w:p>
+            <w:pPr>
+              <w:rPr>
+                <w:rFonts w:ascii="Times New Roman" w:hAnsi="Times New Roman" w:cs="Times New Roman"/>
+                <w:sz w:val="24"/>
+                <w:szCs w:val="24"/>
+              </w:rPr>
+            </w:pPr>
+            <w:r>
+              <w:rPr>
+                <w:rFonts w:ascii="Times New Roman" w:hAnsi="Times New Roman" w:cs="Times New Roman"/>
+                <w:sz w:val="24"/>
+                <w:szCs w:val="24"/>
+              </w:rPr>
+              <w:tab/>
+              <w:t>modify();  // function call modifies a to 100</w:t>
+            </w:r>
+          </w:p>
+        </w:tc>
+      </w:tr>
+    </w:tbl>
+    <w:p>
+      <w:pPr>
+        <w:pStyle w:val="Style2"/>
+      </w:pPr>
+    </w:p>
+    <w:p>
+      <w:pPr>
+        <w:pStyle w:val="Style2"/>
+      </w:pPr>
+      <w:r>
+        <w:t>5.</w:t>
+      </w:r>
+      <w:r>
+        <w:t>2</w:t>
+      </w:r>
+      <w:r>
+        <w:t xml:space="preserve"> What is Statement?</w:t>
+      </w:r>
+    </w:p>
+    <w:p>
+      <w:pPr>
+        <w:rPr>
+          <w:rFonts w:ascii="Times New Roman" w:hAnsi="Times New Roman" w:cs="Times New Roman"/>
+          <w:sz w:val="24"/>
+          <w:szCs w:val="24"/>
+        </w:rPr>
+      </w:pPr>
+      <w:r>
+        <w:rPr>
+          <w:rFonts w:ascii="Times New Roman" w:hAnsi="Times New Roman" w:cs="Times New Roman"/>
+          <w:sz w:val="24"/>
+          <w:szCs w:val="24"/>
+        </w:rPr>
+        <w:t>When we write programs - we describe the sequences of actions that should be performed to get a desired result. In programming languages those actions are called statements. So, every JavaScript program basically consists of statements. In JavaScript statements are separated by semicolons.</w:t>
+      </w:r>
+    </w:p>
+    <w:p>
+      <w:pPr>
+        <w:rPr>
+          <w:rFonts w:ascii="Times New Roman" w:hAnsi="Times New Roman" w:cs="Times New Roman"/>
+          <w:sz w:val="24"/>
+          <w:szCs w:val="24"/>
+        </w:rPr>
+      </w:pPr>
+      <w:r>
+        <w:rPr>
+          <w:rFonts w:ascii="Times New Roman" w:hAnsi="Times New Roman" w:cs="Times New Roman"/>
+          <w:sz w:val="24"/>
+          <w:szCs w:val="24"/>
+        </w:rPr>
+        <w:t>A statement is an instruction to perform a specific action. Such actions include creating a variable or a function, looping through an array of elements, evaluating code based on a specific condition etc. JavaScript programs are actually a sequence of statements.</w:t>
+      </w:r>
+    </w:p>
+    <w:tbl>
+      <w:tblPr>
+        <w:tblStyle w:val="TableGrid"/>
+        <w:tblW w:w="0" w:type="auto"/>
+        <w:tblLook w:val="04A0" w:firstRow="1" w:lastRow="0" w:firstColumn="1" w:lastColumn="0" w:noHBand="0" w:noVBand="1"/>
+      </w:tblPr>
+      <w:tblGrid>
+        <w:gridCol w:w="2425"/>
+        <w:gridCol w:w="6925"/>
+      </w:tblGrid>
+      <w:tr>
+        <w:tc>
+          <w:tcPr>
+            <w:tcW w:w="9350" w:type="dxa"/>
+            <w:gridSpan w:val="2"/>
+          </w:tcPr>
+          <w:p>
+            <w:pPr>
+              <w:jc w:val="center"/>
+              <w:rPr>
+                <w:rFonts w:ascii="Times New Roman" w:hAnsi="Times New Roman" w:cs="Times New Roman"/>
+                <w:sz w:val="24"/>
+                <w:szCs w:val="24"/>
+              </w:rPr>
+            </w:pPr>
+            <w:r>
+              <w:rPr>
+                <w:rFonts w:ascii="Times New Roman" w:hAnsi="Times New Roman" w:cs="Times New Roman"/>
+                <w:sz w:val="24"/>
+                <w:szCs w:val="24"/>
+              </w:rPr>
+              <w:t>Statements</w:t>
+            </w:r>
+          </w:p>
+        </w:tc>
+      </w:tr>
+      <w:tr>
+        <w:tc>
+          <w:tcPr>
+            <w:tcW w:w="2425" w:type="dxa"/>
+          </w:tcPr>
+          <w:p>
+            <w:pPr>
+              <w:rPr>
+                <w:rFonts w:ascii="Times New Roman" w:hAnsi="Times New Roman" w:cs="Times New Roman"/>
+                <w:sz w:val="24"/>
+                <w:szCs w:val="24"/>
+              </w:rPr>
+            </w:pPr>
+            <w:r>
+              <w:rPr>
+                <w:rFonts w:ascii="Times New Roman" w:hAnsi="Times New Roman" w:cs="Times New Roman"/>
+                <w:sz w:val="24"/>
+                <w:szCs w:val="24"/>
+              </w:rPr>
+              <w:t>Declaration Statement</w:t>
+            </w:r>
+          </w:p>
+        </w:tc>
+        <w:tc>
+          <w:tcPr>
+            <w:tcW w:w="6925" w:type="dxa"/>
+          </w:tcPr>
+          <w:p>
+            <w:pPr>
+              <w:rPr>
+                <w:rFonts w:ascii="Times New Roman" w:hAnsi="Times New Roman" w:cs="Times New Roman"/>
+                <w:sz w:val="24"/>
+                <w:szCs w:val="24"/>
+              </w:rPr>
+            </w:pPr>
+            <w:r>
+              <w:rPr>
+                <w:rFonts w:ascii="Times New Roman" w:hAnsi="Times New Roman" w:cs="Times New Roman"/>
+                <w:sz w:val="24"/>
+                <w:szCs w:val="24"/>
+              </w:rPr>
+              <w:t>Create variables and functions by using var and function statements</w:t>
+            </w:r>
+          </w:p>
+          <w:p>
+            <w:pPr>
+              <w:rPr>
+                <w:rFonts w:ascii="Times New Roman" w:hAnsi="Times New Roman" w:cs="Times New Roman"/>
+                <w:sz w:val="24"/>
+                <w:szCs w:val="24"/>
+              </w:rPr>
+            </w:pPr>
+            <w:r>
+              <w:rPr>
+                <w:rFonts w:ascii="Times New Roman" w:hAnsi="Times New Roman" w:cs="Times New Roman"/>
+                <w:sz w:val="24"/>
+                <w:szCs w:val="24"/>
+              </w:rPr>
+              <w:t xml:space="preserve">E.g. </w:t>
+            </w:r>
+            <w:r>
+              <w:rPr>
+                <w:rFonts w:ascii="Times New Roman" w:hAnsi="Times New Roman" w:cs="Times New Roman"/>
+                <w:sz w:val="24"/>
+                <w:szCs w:val="24"/>
+              </w:rPr>
+              <w:tab/>
+              <w:t>var total = 0; // var total is statement and</w:t>
+            </w:r>
+          </w:p>
+          <w:p>
+            <w:pPr>
+              <w:rPr>
+                <w:rFonts w:ascii="Times New Roman" w:hAnsi="Times New Roman" w:cs="Times New Roman"/>
+                <w:sz w:val="24"/>
+                <w:szCs w:val="24"/>
+              </w:rPr>
+            </w:pPr>
+            <w:r>
+              <w:rPr>
+                <w:rFonts w:ascii="Times New Roman" w:hAnsi="Times New Roman" w:cs="Times New Roman"/>
+                <w:sz w:val="24"/>
+                <w:szCs w:val="24"/>
+              </w:rPr>
+              <w:tab/>
+              <w:t xml:space="preserve">                       //  total = 0 is an assignment expression</w:t>
+            </w:r>
+          </w:p>
+          <w:p>
+            <w:pPr>
+              <w:rPr>
+                <w:rFonts w:ascii="Times New Roman" w:hAnsi="Times New Roman" w:cs="Times New Roman"/>
+                <w:sz w:val="24"/>
+                <w:szCs w:val="24"/>
+              </w:rPr>
+            </w:pPr>
+            <w:r>
+              <w:rPr>
+                <w:rFonts w:ascii="Times New Roman" w:hAnsi="Times New Roman" w:cs="Times New Roman"/>
+                <w:sz w:val="24"/>
+                <w:szCs w:val="24"/>
+              </w:rPr>
+              <w:tab/>
+              <w:t>function greet(message){ console.log(message); }</w:t>
+            </w:r>
+          </w:p>
+          <w:p>
+            <w:pPr>
+              <w:rPr>
+                <w:rFonts w:ascii="Times New Roman" w:hAnsi="Times New Roman" w:cs="Times New Roman"/>
+                <w:sz w:val="24"/>
+                <w:szCs w:val="24"/>
+              </w:rPr>
+            </w:pPr>
+            <w:r>
+              <w:rPr>
+                <w:rFonts w:ascii="Times New Roman" w:hAnsi="Times New Roman" w:cs="Times New Roman"/>
+                <w:sz w:val="24"/>
+                <w:szCs w:val="24"/>
+              </w:rPr>
+              <w:tab/>
+            </w:r>
+            <w:r>
+              <w:rPr>
+                <w:rFonts w:ascii="Times New Roman" w:hAnsi="Times New Roman" w:cs="Times New Roman"/>
+                <w:sz w:val="24"/>
+                <w:szCs w:val="24"/>
+              </w:rPr>
+              <w:tab/>
+              <w:t xml:space="preserve">        // </w:t>
+            </w:r>
+            <w:r>
+              <w:rPr>
+                <w:rFonts w:ascii="Times New Roman" w:hAnsi="Times New Roman" w:cs="Times New Roman"/>
+                <w:sz w:val="24"/>
+                <w:szCs w:val="24"/>
+              </w:rPr>
+              <w:t>function declaration statement</w:t>
+            </w:r>
+          </w:p>
+        </w:tc>
+      </w:tr>
+      <w:tr>
+        <w:tc>
+          <w:tcPr>
+            <w:tcW w:w="2425" w:type="dxa"/>
+          </w:tcPr>
+          <w:p>
+            <w:pPr>
+              <w:rPr>
+                <w:rFonts w:ascii="Times New Roman" w:hAnsi="Times New Roman" w:cs="Times New Roman"/>
+                <w:sz w:val="24"/>
+                <w:szCs w:val="24"/>
+              </w:rPr>
+            </w:pPr>
+            <w:r>
+              <w:rPr>
+                <w:rFonts w:ascii="Times New Roman" w:hAnsi="Times New Roman" w:cs="Times New Roman"/>
+                <w:sz w:val="24"/>
+                <w:szCs w:val="24"/>
+              </w:rPr>
+              <w:t>Expression Statement</w:t>
+            </w:r>
+          </w:p>
+        </w:tc>
+        <w:tc>
+          <w:tcPr>
+            <w:tcW w:w="6925" w:type="dxa"/>
+          </w:tcPr>
+          <w:p>
+            <w:pPr>
+              <w:rPr>
+                <w:rFonts w:ascii="Times New Roman" w:hAnsi="Times New Roman" w:cs="Times New Roman"/>
+                <w:sz w:val="24"/>
+                <w:szCs w:val="24"/>
+              </w:rPr>
+            </w:pPr>
+            <w:r>
+              <w:rPr>
+                <w:rFonts w:ascii="Times New Roman" w:hAnsi="Times New Roman" w:cs="Times New Roman"/>
+                <w:sz w:val="24"/>
+                <w:szCs w:val="24"/>
+              </w:rPr>
+              <w:t>Wherever JavaScript expects a statement, you can also write an expression</w:t>
+            </w:r>
+          </w:p>
+          <w:p>
+            <w:pPr>
+              <w:rPr>
+                <w:rFonts w:ascii="Times New Roman" w:hAnsi="Times New Roman" w:cs="Times New Roman"/>
+                <w:sz w:val="24"/>
+                <w:szCs w:val="24"/>
+              </w:rPr>
+            </w:pPr>
+            <w:r>
+              <w:rPr>
+                <w:rFonts w:ascii="Times New Roman" w:hAnsi="Times New Roman" w:cs="Times New Roman"/>
+                <w:sz w:val="24"/>
+                <w:szCs w:val="24"/>
+              </w:rPr>
+              <w:t>E.g.</w:t>
+            </w:r>
+            <w:r>
+              <w:rPr>
+                <w:rFonts w:ascii="Times New Roman" w:hAnsi="Times New Roman" w:cs="Times New Roman"/>
+                <w:sz w:val="24"/>
+                <w:szCs w:val="24"/>
+              </w:rPr>
+              <w:tab/>
+              <w:t xml:space="preserve">var a = var b; // Error, because we used a statement in place of </w:t>
+            </w:r>
+            <w:r>
+              <w:rPr>
+                <w:rFonts w:ascii="Times New Roman" w:hAnsi="Times New Roman" w:cs="Times New Roman"/>
+                <w:sz w:val="24"/>
+                <w:szCs w:val="24"/>
+              </w:rPr>
+              <w:tab/>
+            </w:r>
+            <w:r>
+              <w:rPr>
+                <w:rFonts w:ascii="Times New Roman" w:hAnsi="Times New Roman" w:cs="Times New Roman"/>
+                <w:sz w:val="24"/>
+                <w:szCs w:val="24"/>
+              </w:rPr>
+              <w:tab/>
+              <w:t xml:space="preserve">                             an expression</w:t>
+            </w:r>
+          </w:p>
+          <w:p>
+            <w:pPr>
+              <w:rPr>
+                <w:rFonts w:ascii="Times New Roman" w:hAnsi="Times New Roman" w:cs="Times New Roman"/>
+                <w:sz w:val="24"/>
+                <w:szCs w:val="24"/>
+              </w:rPr>
+            </w:pPr>
+            <w:r>
+              <w:rPr>
+                <w:rFonts w:ascii="Times New Roman" w:hAnsi="Times New Roman" w:cs="Times New Roman"/>
+                <w:sz w:val="24"/>
+                <w:szCs w:val="24"/>
+              </w:rPr>
+              <w:tab/>
+              <w:t>var a = (b = 1); // Correct, since (b = 1) is an assignment expression</w:t>
+            </w:r>
+          </w:p>
+          <w:p>
+            <w:pPr>
+              <w:rPr>
+                <w:rFonts w:ascii="Times New Roman" w:hAnsi="Times New Roman" w:cs="Times New Roman"/>
+                <w:sz w:val="24"/>
+                <w:szCs w:val="24"/>
+              </w:rPr>
+            </w:pPr>
+            <w:r>
+              <w:rPr>
+                <w:rFonts w:ascii="Times New Roman" w:hAnsi="Times New Roman" w:cs="Times New Roman"/>
+                <w:sz w:val="24"/>
+                <w:szCs w:val="24"/>
+              </w:rPr>
+              <w:tab/>
+              <w:t xml:space="preserve">console.log(var a); // Error, we can only pass an expression as </w:t>
+            </w:r>
+            <w:r>
+              <w:rPr>
+                <w:rFonts w:ascii="Times New Roman" w:hAnsi="Times New Roman" w:cs="Times New Roman"/>
+                <w:sz w:val="24"/>
+                <w:szCs w:val="24"/>
+              </w:rPr>
+              <w:tab/>
+              <w:t xml:space="preserve"> </w:t>
+            </w:r>
+            <w:r>
+              <w:rPr>
+                <w:rFonts w:ascii="Times New Roman" w:hAnsi="Times New Roman" w:cs="Times New Roman"/>
+                <w:sz w:val="24"/>
+                <w:szCs w:val="24"/>
+              </w:rPr>
+              <w:tab/>
+              <w:t xml:space="preserve">                                       function argument</w:t>
+            </w:r>
+          </w:p>
+        </w:tc>
+      </w:tr>
+      <w:tr>
+        <w:tc>
+          <w:tcPr>
+            <w:tcW w:w="2425" w:type="dxa"/>
+          </w:tcPr>
+          <w:p>
+            <w:pPr>
+              <w:rPr>
+                <w:rFonts w:ascii="Times New Roman" w:hAnsi="Times New Roman" w:cs="Times New Roman"/>
+                <w:sz w:val="24"/>
+                <w:szCs w:val="24"/>
+              </w:rPr>
+            </w:pPr>
+            <w:r>
+              <w:rPr>
+                <w:rFonts w:ascii="Times New Roman" w:hAnsi="Times New Roman" w:cs="Times New Roman"/>
+                <w:sz w:val="24"/>
+                <w:szCs w:val="24"/>
+              </w:rPr>
+              <w:t>Conditional Statements</w:t>
+            </w:r>
+          </w:p>
+        </w:tc>
+        <w:tc>
+          <w:tcPr>
+            <w:tcW w:w="6925" w:type="dxa"/>
+          </w:tcPr>
+          <w:p>
+            <w:pPr>
+              <w:rPr>
+                <w:rFonts w:ascii="Times New Roman" w:hAnsi="Times New Roman" w:cs="Times New Roman"/>
+                <w:sz w:val="24"/>
+                <w:szCs w:val="24"/>
+              </w:rPr>
+            </w:pPr>
+            <w:r>
+              <w:rPr>
+                <w:rFonts w:ascii="Times New Roman" w:hAnsi="Times New Roman" w:cs="Times New Roman"/>
+                <w:sz w:val="24"/>
+                <w:szCs w:val="24"/>
+              </w:rPr>
+              <w:t>if</w:t>
+            </w:r>
+            <w:r>
+              <w:rPr>
+                <w:rFonts w:ascii="Times New Roman" w:hAnsi="Times New Roman" w:cs="Times New Roman"/>
+                <w:sz w:val="24"/>
+                <w:szCs w:val="24"/>
+              </w:rPr>
+              <w:t>…</w:t>
+            </w:r>
+            <w:r>
+              <w:rPr>
+                <w:rFonts w:ascii="Times New Roman" w:hAnsi="Times New Roman" w:cs="Times New Roman"/>
+                <w:sz w:val="24"/>
+                <w:szCs w:val="24"/>
+              </w:rPr>
+              <w:t>else and switch statements.</w:t>
+            </w:r>
+          </w:p>
+          <w:p>
+            <w:pPr>
+              <w:rPr>
+                <w:rFonts w:ascii="Times New Roman" w:hAnsi="Times New Roman" w:cs="Times New Roman"/>
+                <w:sz w:val="24"/>
+                <w:szCs w:val="24"/>
+              </w:rPr>
+            </w:pPr>
+            <w:r>
+              <w:rPr>
+                <w:rFonts w:ascii="Times New Roman" w:hAnsi="Times New Roman" w:cs="Times New Roman"/>
+                <w:sz w:val="24"/>
+                <w:szCs w:val="24"/>
+              </w:rPr>
+              <w:t xml:space="preserve">E.g. </w:t>
+            </w:r>
+            <w:r>
+              <w:rPr>
+                <w:rFonts w:ascii="Times New Roman" w:hAnsi="Times New Roman" w:cs="Times New Roman"/>
+                <w:sz w:val="24"/>
+                <w:szCs w:val="24"/>
+              </w:rPr>
+              <w:tab/>
+              <w:t>if (expression)</w:t>
+            </w:r>
+          </w:p>
+          <w:p>
+            <w:pPr>
+              <w:rPr>
+                <w:rFonts w:ascii="Times New Roman" w:hAnsi="Times New Roman" w:cs="Times New Roman"/>
+                <w:sz w:val="24"/>
+                <w:szCs w:val="24"/>
+              </w:rPr>
+            </w:pPr>
+            <w:r>
+              <w:rPr>
+                <w:rFonts w:ascii="Times New Roman" w:hAnsi="Times New Roman" w:cs="Times New Roman"/>
+                <w:sz w:val="24"/>
+                <w:szCs w:val="24"/>
+              </w:rPr>
+              <w:tab/>
+              <w:t xml:space="preserve">       Statement 1</w:t>
+            </w:r>
+          </w:p>
+          <w:p>
+            <w:pPr>
+              <w:rPr>
+                <w:rFonts w:ascii="Times New Roman" w:hAnsi="Times New Roman" w:cs="Times New Roman"/>
+                <w:sz w:val="24"/>
+                <w:szCs w:val="24"/>
+              </w:rPr>
+            </w:pPr>
+            <w:r>
+              <w:rPr>
+                <w:rFonts w:ascii="Times New Roman" w:hAnsi="Times New Roman" w:cs="Times New Roman"/>
+                <w:sz w:val="24"/>
+                <w:szCs w:val="24"/>
+              </w:rPr>
+              <w:tab/>
+              <w:t>else</w:t>
+            </w:r>
+          </w:p>
+          <w:p>
+            <w:pPr>
+              <w:rPr>
+                <w:rFonts w:ascii="Times New Roman" w:hAnsi="Times New Roman" w:cs="Times New Roman"/>
+                <w:sz w:val="24"/>
+                <w:szCs w:val="24"/>
+              </w:rPr>
+            </w:pPr>
+            <w:r>
+              <w:rPr>
+                <w:rFonts w:ascii="Times New Roman" w:hAnsi="Times New Roman" w:cs="Times New Roman"/>
+                <w:sz w:val="24"/>
+                <w:szCs w:val="24"/>
+              </w:rPr>
+              <w:tab/>
+              <w:t xml:space="preserve">       Statement 2</w:t>
+            </w:r>
+          </w:p>
+        </w:tc>
+      </w:tr>
+      <w:tr>
+        <w:tc>
+          <w:tcPr>
+            <w:tcW w:w="2425" w:type="dxa"/>
+          </w:tcPr>
+          <w:p>
+            <w:pPr>
+              <w:rPr>
+                <w:rFonts w:ascii="Times New Roman" w:hAnsi="Times New Roman" w:cs="Times New Roman"/>
+                <w:sz w:val="24"/>
+                <w:szCs w:val="24"/>
+              </w:rPr>
+            </w:pPr>
+            <w:r>
+              <w:rPr>
+                <w:rFonts w:ascii="Times New Roman" w:hAnsi="Times New Roman" w:cs="Times New Roman"/>
+                <w:sz w:val="24"/>
+                <w:szCs w:val="24"/>
+              </w:rPr>
+              <w:lastRenderedPageBreak/>
+              <w:t>Loops and Jumps</w:t>
+            </w:r>
+          </w:p>
+        </w:tc>
+        <w:tc>
+          <w:tcPr>
+            <w:tcW w:w="6925" w:type="dxa"/>
+          </w:tcPr>
+          <w:p>
+            <w:pPr>
+              <w:rPr>
+                <w:rFonts w:ascii="Times New Roman" w:hAnsi="Times New Roman" w:cs="Times New Roman"/>
+                <w:sz w:val="24"/>
+                <w:szCs w:val="24"/>
+              </w:rPr>
+            </w:pPr>
+            <w:r>
+              <w:rPr>
+                <w:rFonts w:ascii="Times New Roman" w:hAnsi="Times New Roman" w:cs="Times New Roman"/>
+                <w:sz w:val="24"/>
+                <w:szCs w:val="24"/>
+              </w:rPr>
+              <w:t>While, do/while, for and for/in are examples of Loop Statements</w:t>
+            </w:r>
+          </w:p>
+          <w:p>
+            <w:pPr>
+              <w:rPr>
+                <w:rFonts w:ascii="Times New Roman" w:hAnsi="Times New Roman" w:cs="Times New Roman"/>
+                <w:sz w:val="24"/>
+                <w:szCs w:val="24"/>
+              </w:rPr>
+            </w:pPr>
+            <w:r>
+              <w:rPr>
+                <w:rFonts w:ascii="Times New Roman" w:hAnsi="Times New Roman" w:cs="Times New Roman"/>
+                <w:sz w:val="24"/>
+                <w:szCs w:val="24"/>
+              </w:rPr>
+              <w:t>Break, continue, return and throw are examples of Jump Statements</w:t>
+            </w:r>
+          </w:p>
+          <w:p>
+            <w:pPr>
+              <w:rPr>
+                <w:rFonts w:ascii="Times New Roman" w:hAnsi="Times New Roman" w:cs="Times New Roman"/>
+                <w:sz w:val="24"/>
+                <w:szCs w:val="24"/>
+              </w:rPr>
+            </w:pPr>
+          </w:p>
+        </w:tc>
+      </w:tr>
+    </w:tbl>
+    <w:p>
+      <w:pPr>
+        <w:rPr>
+          <w:rFonts w:ascii="Times New Roman" w:hAnsi="Times New Roman" w:cs="Times New Roman"/>
+        </w:rPr>
+      </w:pPr>
+    </w:p>
     <w:p>
       <w:pPr>
         <w:pStyle w:val="Heading1"/>
@@ -7384,7 +7722,7 @@
         </w:rPr>
         <w:t xml:space="preserve">JavaScript in plain English, </w:t>
       </w:r>
-      <w:hyperlink r:id="rId22" w:history="1">
+      <w:hyperlink r:id="rId22" w:anchor=":~:text=Yes%2C%20variables%20declared%20with%20let,and%20automatically%20initialized%20to%20undefined%20" w:history="1">
         <w:r>
           <w:rPr>
             <w:rStyle w:val="Hyperlink"/>
@@ -7445,7 +7783,6 @@
           <w:sz w:val="24"/>
           <w:szCs w:val="24"/>
         </w:rPr>
-        <w:lastRenderedPageBreak/>
         <w:t xml:space="preserve">Bits and Pieces, </w:t>
       </w:r>
       <w:hyperlink r:id="rId23" w:history="1">
@@ -7484,7 +7821,6 @@
           <w:szCs w:val="24"/>
         </w:rPr>
       </w:pPr>
-      <w:proofErr w:type="spellStart"/>
       <w:r>
         <w:rPr>
           <w:rFonts w:ascii="Times New Roman" w:hAnsi="Times New Roman" w:cs="Times New Roman"/>
@@ -7492,17 +7828,7 @@
           <w:sz w:val="24"/>
           <w:szCs w:val="24"/>
         </w:rPr>
-        <w:t>Flaviocopes</w:t>
-      </w:r>
-      <w:proofErr w:type="spellEnd"/>
-      <w:r>
-        <w:rPr>
-          <w:rFonts w:ascii="Times New Roman" w:hAnsi="Times New Roman" w:cs="Times New Roman"/>
-          <w:color w:val="000000" w:themeColor="text1"/>
-          <w:sz w:val="24"/>
-          <w:szCs w:val="24"/>
-        </w:rPr>
-        <w:t xml:space="preserve">, </w:t>
+        <w:t xml:space="preserve">Flaviocopes, </w:t>
       </w:r>
       <w:hyperlink r:id="rId24" w:history="1">
         <w:r>
@@ -7585,6 +7911,35 @@
           <w:szCs w:val="24"/>
         </w:rPr>
       </w:pPr>
+      <w:r>
+        <w:rPr>
+          <w:rFonts w:ascii="Times New Roman" w:hAnsi="Times New Roman" w:cs="Times New Roman"/>
+          <w:color w:val="000000" w:themeColor="text1"/>
+          <w:sz w:val="24"/>
+          <w:szCs w:val="24"/>
+        </w:rPr>
+        <w:t xml:space="preserve">Medium, </w:t>
+      </w:r>
+      <w:hyperlink r:id="rId26" w:history="1">
+        <w:r>
+          <w:rPr>
+            <w:rStyle w:val="Hyperlink"/>
+            <w:rFonts w:ascii="Times New Roman" w:hAnsi="Times New Roman" w:cs="Times New Roman"/>
+            <w:sz w:val="24"/>
+            <w:szCs w:val="24"/>
+          </w:rPr>
+          <w:t>https://medium.com/launch-school/javascript-expressions-and-statements-4d32ac9c0e74</w:t>
+        </w:r>
+      </w:hyperlink>
+      <w:r>
+        <w:rPr>
+          <w:rFonts w:ascii="Times New Roman" w:hAnsi="Times New Roman" w:cs="Times New Roman"/>
+          <w:color w:val="000000" w:themeColor="text1"/>
+          <w:sz w:val="24"/>
+          <w:szCs w:val="24"/>
+        </w:rPr>
+        <w:t>, January 23, 2021</w:t>
+      </w:r>
     </w:p>
     <w:p>
       <w:pPr>

</xml_diff>